<commit_message>
Entorno de desarrollo (documentaciao aliñao)
</commit_message>
<xml_diff>
--- a/Documentación final.docx
+++ b/Documentación final.docx
@@ -175,12 +175,21 @@
                                 <w:sz w:val="28"/>
                               </w:rPr>
                             </w:pPr>
+                            <w:proofErr w:type="spellStart"/>
                             <w:r>
                               <w:rPr>
                                 <w:b/>
                                 <w:sz w:val="28"/>
                               </w:rPr>
-                              <w:t xml:space="preserve">Titulo: </w:t>
+                              <w:t>Titulo</w:t>
+                            </w:r>
+                            <w:proofErr w:type="spellEnd"/>
+                            <w:r>
+                              <w:rPr>
+                                <w:b/>
+                                <w:sz w:val="28"/>
+                              </w:rPr>
+                              <w:t xml:space="preserve">: </w:t>
                             </w:r>
                             <w:r>
                               <w:rPr>
@@ -1108,7 +1117,15 @@
         <w:t xml:space="preserve">Como ya se ha comentado anteriormente este proyecto se trata de crear una aplicación web. En este caso se va a orientar dicho proyecto a la </w:t>
       </w:r>
       <w:r>
-        <w:t>gestión de la producción de una empresa, Deustubular S.L.</w:t>
+        <w:t xml:space="preserve">gestión de la producción de una empresa, </w:t>
+      </w:r>
+      <w:proofErr w:type="spellStart"/>
+      <w:r>
+        <w:t>Deustubular</w:t>
+      </w:r>
+      <w:proofErr w:type="spellEnd"/>
+      <w:r>
+        <w:t xml:space="preserve"> S.L.</w:t>
       </w:r>
     </w:p>
     <w:p/>
@@ -1119,7 +1136,15 @@
         <w:adjustRightInd w:val="0"/>
       </w:pPr>
       <w:r>
-        <w:t xml:space="preserve">La empresa Deustubular S.L. quiere digitalizar parte de los procesos de </w:t>
+        <w:t xml:space="preserve">La empresa </w:t>
+      </w:r>
+      <w:proofErr w:type="spellStart"/>
+      <w:r>
+        <w:t>Deustubular</w:t>
+      </w:r>
+      <w:proofErr w:type="spellEnd"/>
+      <w:r>
+        <w:t xml:space="preserve"> S.L. quiere digitalizar parte de los procesos de </w:t>
       </w:r>
       <w:r>
         <w:t>su producción. Esta</w:t>
@@ -1632,7 +1657,13 @@
         <w:t xml:space="preserve">OBJETIVO PRINCIPAL de </w:t>
       </w:r>
       <w:r>
-        <w:t>este proyecto no es ni más ni menos que el de proporcionar a dicha empresa un medio mediante el cuál poder gestionar procesos de su producción de una forma menos arcaica que la actual, refiriéndose con arcaica al empleo de informes en papel y de esta forma agilizar lo máximo posible los procesos productivos.</w:t>
+        <w:t xml:space="preserve">este proyecto no es ni más ni menos que el de proporcionar a dicha empresa un medio mediante el </w:t>
+      </w:r>
+      <w:r>
+        <w:t>cual</w:t>
+      </w:r>
+      <w:r>
+        <w:t xml:space="preserve"> poder gestionar procesos de su producción de una forma menos arcaica que la actual, refiriéndose con arcaica al empleo de informes en papel y de esta forma agilizar lo máximo posible los procesos productivos.</w:t>
       </w:r>
     </w:p>
     <w:p/>
@@ -1907,7 +1938,15 @@
     <w:p/>
     <w:p>
       <w:r>
-        <w:t xml:space="preserve">Para esta ultima se han añadido funcionalidades relacionadas con JavaScript y demás. </w:t>
+        <w:t xml:space="preserve">Para esta </w:t>
+      </w:r>
+      <w:proofErr w:type="spellStart"/>
+      <w:r>
+        <w:t>ultima</w:t>
+      </w:r>
+      <w:proofErr w:type="spellEnd"/>
+      <w:r>
+        <w:t xml:space="preserve"> se han añadido funcionalidades relacionadas con JavaScript y demás. </w:t>
       </w:r>
     </w:p>
     <w:p/>
@@ -2311,19 +2350,43 @@
     <w:p/>
     <w:p>
       <w:r>
-        <w:t>Estos van a ser los admin y los invitados.</w:t>
-      </w:r>
-    </w:p>
-    <w:p/>
-    <w:p>
-      <w:r>
-        <w:t>Los admin tienen un libre control sobre la aplicación de tal forma que están a su disposición las funcionalidades de crear, eliminar, listar y detallar de los empleados, procesos y equipos.</w:t>
-      </w:r>
-    </w:p>
-    <w:p/>
-    <w:p>
-      <w:r>
-        <w:t xml:space="preserve">Para que un usuario sea admin </w:t>
+        <w:t xml:space="preserve">Estos van a ser los </w:t>
+      </w:r>
+      <w:proofErr w:type="spellStart"/>
+      <w:r>
+        <w:t>admin</w:t>
+      </w:r>
+      <w:proofErr w:type="spellEnd"/>
+      <w:r>
+        <w:t xml:space="preserve"> y los invitados.</w:t>
+      </w:r>
+    </w:p>
+    <w:p/>
+    <w:p>
+      <w:r>
+        <w:t xml:space="preserve">Los </w:t>
+      </w:r>
+      <w:proofErr w:type="spellStart"/>
+      <w:r>
+        <w:t>admin</w:t>
+      </w:r>
+      <w:proofErr w:type="spellEnd"/>
+      <w:r>
+        <w:t xml:space="preserve"> tienen un libre control sobre la aplicación de tal forma que están a su disposición las funcionalidades de crear, eliminar, listar y detallar de los empleados, procesos y equipos.</w:t>
+      </w:r>
+    </w:p>
+    <w:p/>
+    <w:p>
+      <w:r>
+        <w:t xml:space="preserve">Para que un usuario sea </w:t>
+      </w:r>
+      <w:proofErr w:type="spellStart"/>
+      <w:r>
+        <w:t>admin</w:t>
+      </w:r>
+      <w:proofErr w:type="spellEnd"/>
+      <w:r>
+        <w:t xml:space="preserve"> </w:t>
       </w:r>
       <w:r>
         <w:t>tiene que introducir:</w:t>
@@ -2332,13 +2395,23 @@
     <w:p/>
     <w:p>
       <w:r>
-        <w:t>Usuario: root</w:t>
-      </w:r>
-    </w:p>
-    <w:p>
-      <w:r>
-        <w:t>Contraseña: root</w:t>
-      </w:r>
+        <w:t xml:space="preserve">Usuario: </w:t>
+      </w:r>
+      <w:proofErr w:type="spellStart"/>
+      <w:r>
+        <w:t>root</w:t>
+      </w:r>
+      <w:proofErr w:type="spellEnd"/>
+    </w:p>
+    <w:p>
+      <w:r>
+        <w:t xml:space="preserve">Contraseña: </w:t>
+      </w:r>
+      <w:proofErr w:type="spellStart"/>
+      <w:r>
+        <w:t>root</w:t>
+      </w:r>
+      <w:proofErr w:type="spellEnd"/>
     </w:p>
     <w:p/>
     <w:p>
@@ -2541,7 +2614,39 @@
     <w:p/>
     <w:p>
       <w:r>
-        <w:t>Posibilidad de iniciar sesión por parte del usuario con Usuario: root y Contraseña: root para ser admin y tener permiso para la completa utilización e la aplicación, y en caso de no iniciar sesión poder entrar como invitado con restricciones.</w:t>
+        <w:t xml:space="preserve">Posibilidad de iniciar sesión por parte del usuario con Usuario: </w:t>
+      </w:r>
+      <w:proofErr w:type="spellStart"/>
+      <w:r>
+        <w:t>root</w:t>
+      </w:r>
+      <w:proofErr w:type="spellEnd"/>
+      <w:r>
+        <w:t xml:space="preserve"> y Contraseña: </w:t>
+      </w:r>
+      <w:proofErr w:type="spellStart"/>
+      <w:r>
+        <w:t>root</w:t>
+      </w:r>
+      <w:proofErr w:type="spellEnd"/>
+      <w:r>
+        <w:t xml:space="preserve"> para ser </w:t>
+      </w:r>
+      <w:proofErr w:type="spellStart"/>
+      <w:r>
+        <w:t>admin</w:t>
+      </w:r>
+      <w:proofErr w:type="spellEnd"/>
+      <w:r>
+        <w:t xml:space="preserve"> y tener permiso para la completa utilización </w:t>
+      </w:r>
+      <w:proofErr w:type="spellStart"/>
+      <w:r>
+        <w:t>e</w:t>
+      </w:r>
+      <w:proofErr w:type="spellEnd"/>
+      <w:r>
+        <w:t xml:space="preserve"> la aplicación, y en caso de no iniciar sesión poder entrar como invitado con restricciones.</w:t>
       </w:r>
     </w:p>
     <w:p/>
@@ -2567,35 +2672,68 @@
         <w:pStyle w:val="Ttulo3"/>
       </w:pPr>
       <w:r>
-        <w:t>4.1.</w:t>
-      </w:r>
-      <w:r>
-        <w:t>2</w:t>
-      </w:r>
-      <w:r>
-        <w:t xml:space="preserve">.- </w:t>
-      </w:r>
-      <w:r>
-        <w:t>DESCRIPCIÓN DEL ENTORNO DE DESARROLLO</w:t>
-      </w:r>
-    </w:p>
-    <w:p/>
-    <w:p/>
-    <w:p>
-      <w:r>
-        <w:t>Para esta aplicación se ha empleado GitHub para poder subir los avances que se vayan haciendo en la aplicación. Además, se ha utilizado GitKraken mediante el cual se puede clonar el archivo que se tenga en GitHub y poder tenerlo en el ordenador</w:t>
-      </w:r>
-    </w:p>
-    <w:p/>
-    <w:p>
-      <w:r>
-        <w:t>Con esto se consigue que un grupo de trabajo pueda tener el trabajo actualizado. Como cada persona del equipo va a ir avanzando con un tema probablemente distinto a los demás, de esta forma sube los cambios a GitKraken y automáticamente se suben a GitHub para que el resto del grupo lo pueda tener casi al instante.</w:t>
-      </w:r>
-    </w:p>
-    <w:p/>
-    <w:p/>
-    <w:p/>
-    <w:p/>
+        <w:t>4.1.2.- DESCRIPCIÓN DEL ENTORNO DE DESARROLLO</w:t>
+      </w:r>
+    </w:p>
+    <w:p/>
+    <w:p/>
+    <w:p>
+      <w:r>
+        <w:t xml:space="preserve">Para esta aplicación se ha empleado GitHub para poder subir los avances que se vayan haciendo en la aplicación. Además, se ha utilizado </w:t>
+      </w:r>
+      <w:proofErr w:type="spellStart"/>
+      <w:r>
+        <w:t>GitKraken</w:t>
+      </w:r>
+      <w:proofErr w:type="spellEnd"/>
+      <w:r>
+        <w:t xml:space="preserve"> mediante el cual se puede clonar el archivo que se tenga en GitHub y poder tenerlo en el ordenador</w:t>
+      </w:r>
+    </w:p>
+    <w:p/>
+    <w:p>
+      <w:r>
+        <w:t xml:space="preserve">Con esto se consigue que un grupo de trabajo pueda tener el trabajo actualizado. Como cada persona del equipo va a ir avanzando con un tema probablemente distinto a los demás, de esta forma sube los cambios a </w:t>
+      </w:r>
+      <w:proofErr w:type="spellStart"/>
+      <w:r>
+        <w:t>GitKraken</w:t>
+      </w:r>
+      <w:proofErr w:type="spellEnd"/>
+      <w:r>
+        <w:t xml:space="preserve"> y automáticamente se suben a GitHub para que el resto del grupo lo pueda tener casi al instante.</w:t>
+      </w:r>
+    </w:p>
+    <w:p/>
+    <w:p>
+      <w:r>
+        <w:t xml:space="preserve">Además, se ha utilizado el programa </w:t>
+      </w:r>
+      <w:proofErr w:type="spellStart"/>
+      <w:r>
+        <w:t>PyCharm</w:t>
+      </w:r>
+      <w:proofErr w:type="spellEnd"/>
+      <w:r>
+        <w:t xml:space="preserve"> para la programación de la aplicación y para poder iniciar el servidor de la </w:t>
+      </w:r>
+      <w:proofErr w:type="spellStart"/>
+      <w:r>
+        <w:t>apk</w:t>
+      </w:r>
+      <w:proofErr w:type="spellEnd"/>
+      <w:r>
+        <w:t xml:space="preserve">. Esto último es fundamental, ya que sin iniciar el servidor la aplicación no puede funcionar, y además es necesaria para que los programadores puedan visualizar los cambios que han realizado en esta, aparte de usar Visual Studio </w:t>
+      </w:r>
+      <w:proofErr w:type="spellStart"/>
+      <w:r>
+        <w:t>Code</w:t>
+      </w:r>
+      <w:proofErr w:type="spellEnd"/>
+      <w:r>
+        <w:t>.</w:t>
+      </w:r>
+    </w:p>
     <w:p/>
     <w:p/>
     <w:p/>
@@ -2605,10 +2743,7 @@
       </w:pPr>
       <w:r>
         <w:lastRenderedPageBreak/>
-        <w:t>4.</w:t>
-      </w:r>
-      <w:r>
-        <w:t>2</w:t>
+        <w:t>4.2</w:t>
       </w:r>
       <w:r>
         <w:t>.-</w:t>
@@ -2624,23 +2759,30 @@
         <w:pStyle w:val="Ttulo3"/>
       </w:pPr>
       <w:r>
-        <w:t>4.</w:t>
-      </w:r>
-      <w:r>
-        <w:t>2.1</w:t>
-      </w:r>
-      <w:r>
-        <w:t xml:space="preserve">.- DESCRIPCIÓN </w:t>
-      </w:r>
-      <w:r>
-        <w:t>GENERAL</w:t>
-      </w:r>
-    </w:p>
-    <w:p/>
-    <w:p/>
-    <w:p>
-      <w:r>
-        <w:t>Para la realización de esta aplicación web, se han empleado todos los recursos proporcionados para la creación de esta. Estos recursos son PyCharm (para poder programar la aplicación), Visual Studio Code (para poder hacer pruebas antes de implementarlas en la aplicación), navegadores de internet (para comprobar que lo que se está programando funciona correctamente), nuestro portátil personal (para poder llevar todo esto a cabo) y todos los sistemas necesarios para la programación (Python, Django, JavaScript, HTML, CSS, AJAX, JSON y demás).</w:t>
+        <w:t>4.2.1.- DESCRIPCIÓN GENERAL</w:t>
+      </w:r>
+    </w:p>
+    <w:p/>
+    <w:p/>
+    <w:p>
+      <w:r>
+        <w:t xml:space="preserve">Para la realización de esta aplicación web, se han empleado todos los recursos proporcionados para la creación de esta. Estos recursos son </w:t>
+      </w:r>
+      <w:proofErr w:type="spellStart"/>
+      <w:r>
+        <w:t>PyCharm</w:t>
+      </w:r>
+      <w:proofErr w:type="spellEnd"/>
+      <w:r>
+        <w:t xml:space="preserve"> (para poder programar la aplicación), Visual Studio </w:t>
+      </w:r>
+      <w:proofErr w:type="spellStart"/>
+      <w:r>
+        <w:t>Code</w:t>
+      </w:r>
+      <w:proofErr w:type="spellEnd"/>
+      <w:r>
+        <w:t xml:space="preserve"> (para poder hacer pruebas antes de implementarlas en la aplicación), navegadores de internet (para comprobar que lo que se está programando funciona correctamente), nuestro portátil personal (para poder llevar todo esto a cabo) y todos los sistemas necesarios para la programación (Python, Django, JavaScript, HTML, CSS, AJAX, JSON y demás).</w:t>
       </w:r>
     </w:p>
     <w:p/>
@@ -2650,10 +2792,7 @@
         <w:pStyle w:val="Ttulo2"/>
       </w:pPr>
       <w:r>
-        <w:t>4.</w:t>
-      </w:r>
-      <w:r>
-        <w:t>3</w:t>
+        <w:t>4.3</w:t>
       </w:r>
       <w:r>
         <w:t>.-</w:t>
@@ -2669,44 +2808,91 @@
         <w:pStyle w:val="Ttulo3"/>
       </w:pPr>
       <w:r>
-        <w:t>4.</w:t>
-      </w:r>
-      <w:r>
-        <w:t>3</w:t>
-      </w:r>
-      <w:r>
-        <w:t xml:space="preserve">.1.- </w:t>
-      </w:r>
-      <w:r>
-        <w:t>ESPECIFICACIÓN DE LAS INTERACCIONES</w:t>
-      </w:r>
-    </w:p>
-    <w:p/>
-    <w:p/>
-    <w:p>
-      <w:r>
-        <w:t>En todas las pestañas de la aplicación se va a respetar el mismo header, nav y footer, de esta forma se consigue una limpieza y un orden mayor que si tuviesen cada uno los suyos propios.</w:t>
-      </w:r>
-    </w:p>
-    <w:p/>
-    <w:p>
-      <w:r>
-        <w:t>En el header se encuentran el logo que permite volver a la página principal directamente</w:t>
-      </w:r>
-      <w:r>
-        <w:t>, el botón de atrás que permite volver a la anterior pestaña en la que se estaba y el botón de Log out el cual permite cerrar sesión a los usuarios y llevarles a la pestaña de iniciar sesión.</w:t>
-      </w:r>
-    </w:p>
-    <w:p/>
-    <w:p>
-      <w:r>
-        <w:t>En el nav hay un menú a través del cual se puede navegar por la sección que uno quiera de la aplicación web.</w:t>
-      </w:r>
-    </w:p>
-    <w:p/>
-    <w:p>
-      <w:r>
-        <w:t>En el footer se encuentran los datos de contacto y un enlace en la palabra “Contáctanos” que permitirá al usuario introducir su correo para así poder recibir emails con las novedades sobre la aplicación. Además, en este se encuentran también unos iconos que funcionan como enlace para llevar a los usuarios a nuestras cuentas de Facebook, Instagram y Twitter, solo con pinchar en ellos.</w:t>
+        <w:t>4.3.1.- ESPECIFICACIÓN DE LAS INTERACCIONES</w:t>
+      </w:r>
+    </w:p>
+    <w:p/>
+    <w:p/>
+    <w:p>
+      <w:r>
+        <w:t xml:space="preserve">En todas las pestañas de la aplicación se va a respetar el mismo </w:t>
+      </w:r>
+      <w:proofErr w:type="spellStart"/>
+      <w:r>
+        <w:t>header</w:t>
+      </w:r>
+      <w:proofErr w:type="spellEnd"/>
+      <w:r>
+        <w:t xml:space="preserve">, </w:t>
+      </w:r>
+      <w:proofErr w:type="spellStart"/>
+      <w:r>
+        <w:t>nav</w:t>
+      </w:r>
+      <w:proofErr w:type="spellEnd"/>
+      <w:r>
+        <w:t xml:space="preserve"> y </w:t>
+      </w:r>
+      <w:proofErr w:type="spellStart"/>
+      <w:r>
+        <w:t>footer</w:t>
+      </w:r>
+      <w:proofErr w:type="spellEnd"/>
+      <w:r>
+        <w:t>, de esta forma se consigue una limpieza y un orden mayor que si tuviesen cada uno los suyos propios.</w:t>
+      </w:r>
+    </w:p>
+    <w:p/>
+    <w:p>
+      <w:r>
+        <w:t xml:space="preserve">En el </w:t>
+      </w:r>
+      <w:proofErr w:type="spellStart"/>
+      <w:r>
+        <w:t>header</w:t>
+      </w:r>
+      <w:proofErr w:type="spellEnd"/>
+      <w:r>
+        <w:t xml:space="preserve"> se encuentran el logo que permite volver a la página principal directamente</w:t>
+      </w:r>
+      <w:r>
+        <w:t xml:space="preserve">, el botón de atrás que permite volver a la anterior pestaña en la que se estaba y el botón de Log </w:t>
+      </w:r>
+      <w:proofErr w:type="spellStart"/>
+      <w:r>
+        <w:t>out</w:t>
+      </w:r>
+      <w:proofErr w:type="spellEnd"/>
+      <w:r>
+        <w:t xml:space="preserve"> el cual permite cerrar sesión a los usuarios y llevarles a la pestaña de iniciar sesión.</w:t>
+      </w:r>
+    </w:p>
+    <w:p/>
+    <w:p>
+      <w:r>
+        <w:t xml:space="preserve">En el </w:t>
+      </w:r>
+      <w:proofErr w:type="spellStart"/>
+      <w:r>
+        <w:t>nav</w:t>
+      </w:r>
+      <w:proofErr w:type="spellEnd"/>
+      <w:r>
+        <w:t xml:space="preserve"> hay un menú a través del cual se puede navegar por la sección que uno quiera de la aplicación web.</w:t>
+      </w:r>
+    </w:p>
+    <w:p/>
+    <w:p>
+      <w:r>
+        <w:t xml:space="preserve">En el </w:t>
+      </w:r>
+      <w:proofErr w:type="spellStart"/>
+      <w:r>
+        <w:t>footer</w:t>
+      </w:r>
+      <w:proofErr w:type="spellEnd"/>
+      <w:r>
+        <w:t xml:space="preserve"> se encuentran los datos de contacto y un enlace en la palabra “Contáctanos” que permitirá al usuario introducir su correo para así poder recibir emails con las novedades sobre la aplicación. Además, en este se encuentran también unos iconos que funcionan como enlace para llevar a los usuarios a nuestras cuentas de Facebook, Instagram y Twitter, solo con pinchar en ellos.</w:t>
       </w:r>
     </w:p>
     <w:p/>
@@ -2750,10 +2936,7 @@
         <w:t>2</w:t>
       </w:r>
       <w:r>
-        <w:t xml:space="preserve">.- </w:t>
-      </w:r>
-      <w:r>
-        <w:t>DISEÑO DETALLADO</w:t>
+        <w:t>.- DISEÑO DETALLADO</w:t>
       </w:r>
     </w:p>
     <w:p/>
@@ -2770,10 +2953,7 @@
         <w:t>3</w:t>
       </w:r>
       <w:r>
-        <w:t>.- DISEÑO D</w:t>
-      </w:r>
-      <w:r>
-        <w:t>E LA ESTRUCTURA FÍSICA DE LOS DATOS</w:t>
+        <w:t>.- DISEÑO DE LA ESTRUCTURA FÍSICA DE LOS DATOS</w:t>
       </w:r>
     </w:p>
     <w:p/>
@@ -3011,16 +3191,7 @@
         <w:t>3</w:t>
       </w:r>
       <w:r>
-        <w:t>.</w:t>
-      </w:r>
-      <w:r>
-        <w:t>1.</w:t>
-      </w:r>
-      <w:r>
-        <w:t xml:space="preserve">- </w:t>
-      </w:r>
-      <w:r>
-        <w:t>DEFINICIÓN DE VISTAS</w:t>
+        <w:t>.1.- DEFINICIÓN DE VISTAS</w:t>
       </w:r>
     </w:p>
     <w:p/>
@@ -3039,7 +3210,15 @@
     <w:p/>
     <w:p>
       <w:r>
-        <w:t>En el caso de lo equipos, a las vistas ya comentadas, se le han añadido dos más empleando JSON:</w:t>
+        <w:t xml:space="preserve">En el caso de </w:t>
+      </w:r>
+      <w:proofErr w:type="spellStart"/>
+      <w:r>
+        <w:t>lo</w:t>
+      </w:r>
+      <w:proofErr w:type="spellEnd"/>
+      <w:r>
+        <w:t xml:space="preserve"> equipos, a las vistas ya comentadas, se le han añadido dos más empleando JSON:</w:t>
       </w:r>
     </w:p>
     <w:p/>
@@ -3202,7 +3381,23 @@
     <w:p/>
     <w:p>
       <w:r>
-        <w:t>-Poder ir a la pagina principal clicando en el logo de la aplicación, que está situado en la parte izquierda del header.</w:t>
+        <w:t xml:space="preserve">-Poder ir a la </w:t>
+      </w:r>
+      <w:proofErr w:type="spellStart"/>
+      <w:r>
+        <w:t>pagina</w:t>
+      </w:r>
+      <w:proofErr w:type="spellEnd"/>
+      <w:r>
+        <w:t xml:space="preserve"> principal clicando en el logo de la aplicación, que está situado en la parte izquierda del </w:t>
+      </w:r>
+      <w:proofErr w:type="spellStart"/>
+      <w:r>
+        <w:t>header</w:t>
+      </w:r>
+      <w:proofErr w:type="spellEnd"/>
+      <w:r>
+        <w:t>.</w:t>
       </w:r>
     </w:p>
     <w:p/>
@@ -3214,7 +3409,15 @@
     <w:p/>
     <w:p>
       <w:r>
-        <w:t>-Poder clicar en el botón de log out para enviar al usuario a la pestaña de inicio de sesión.</w:t>
+        <w:t xml:space="preserve">-Poder clicar en el botón de log </w:t>
+      </w:r>
+      <w:proofErr w:type="spellStart"/>
+      <w:r>
+        <w:t>out</w:t>
+      </w:r>
+      <w:proofErr w:type="spellEnd"/>
+      <w:r>
+        <w:t xml:space="preserve"> para enviar al usuario a la pestaña de inicio de sesión.</w:t>
       </w:r>
     </w:p>
     <w:p/>
@@ -3226,7 +3429,15 @@
         <w:t xml:space="preserve"> diferentes redes sociales;</w:t>
       </w:r>
       <w:r>
-        <w:t xml:space="preserve"> Facebook, Twitter e Instagram, situados en la parte derecha del footer.</w:t>
+        <w:t xml:space="preserve"> Facebook, Twitter e Instagram, situados en la parte derecha del </w:t>
+      </w:r>
+      <w:proofErr w:type="spellStart"/>
+      <w:r>
+        <w:t>footer</w:t>
+      </w:r>
+      <w:proofErr w:type="spellEnd"/>
+      <w:r>
+        <w:t>.</w:t>
       </w:r>
     </w:p>
     <w:p/>
@@ -3235,7 +3446,15 @@
         <w:t>-Poder recibir correos clicando en “Contáctanos” que está situado</w:t>
       </w:r>
       <w:r>
-        <w:t xml:space="preserve"> en la parte izquierda del footer, encima de los iconos de las redes sociales.</w:t>
+        <w:t xml:space="preserve"> en la parte izquierda del </w:t>
+      </w:r>
+      <w:proofErr w:type="spellStart"/>
+      <w:r>
+        <w:t>footer</w:t>
+      </w:r>
+      <w:proofErr w:type="spellEnd"/>
+      <w:r>
+        <w:t>, encima de los iconos de las redes sociales.</w:t>
       </w:r>
     </w:p>
     <w:p/>
@@ -3505,19 +3724,7 @@
           <w:rPr>
             <w:rStyle w:val="Hipervnculo"/>
           </w:rPr>
-          <w:t>https://www.youtube.com/channel/UCLQUXOwRimw</w:t>
-        </w:r>
-        <w:r>
-          <w:rPr>
-            <w:rStyle w:val="Hipervnculo"/>
-          </w:rPr>
-          <w:t>e</w:t>
-        </w:r>
-        <w:r>
-          <w:rPr>
-            <w:rStyle w:val="Hipervnculo"/>
-          </w:rPr>
-          <w:t>wRObZx1v2VA</w:t>
+          <w:t>https://www.youtube.com/channel/UCLQUXOwRimwewRObZx1v2VA</w:t>
         </w:r>
       </w:hyperlink>
     </w:p>
@@ -3529,19 +3736,7 @@
           <w:rPr>
             <w:rStyle w:val="Hipervnculo"/>
           </w:rPr>
-          <w:t>https://alud.deusto.es/course/v</w:t>
-        </w:r>
-        <w:r>
-          <w:rPr>
-            <w:rStyle w:val="Hipervnculo"/>
-          </w:rPr>
-          <w:t>i</w:t>
-        </w:r>
-        <w:r>
-          <w:rPr>
-            <w:rStyle w:val="Hipervnculo"/>
-          </w:rPr>
-          <w:t>ew.php?id=13310</w:t>
+          <w:t>https://alud.deusto.es/course/view.php?id=13310</w:t>
         </w:r>
       </w:hyperlink>
     </w:p>
@@ -3553,19 +3748,7 @@
           <w:rPr>
             <w:rStyle w:val="Hipervnculo"/>
           </w:rPr>
-          <w:t>https://stack</w:t>
-        </w:r>
-        <w:r>
-          <w:rPr>
-            <w:rStyle w:val="Hipervnculo"/>
-          </w:rPr>
-          <w:t>o</w:t>
-        </w:r>
-        <w:r>
-          <w:rPr>
-            <w:rStyle w:val="Hipervnculo"/>
-          </w:rPr>
-          <w:t>verflow.com/</w:t>
+          <w:t>https://stackoverflow.com/</w:t>
         </w:r>
       </w:hyperlink>
     </w:p>
@@ -4956,7 +5139,7 @@
 </file>
 
 <file path=customXml/itemProps1.xml><?xml version="1.0" encoding="utf-8"?>
-<ds:datastoreItem xmlns:ds="http://schemas.openxmlformats.org/officeDocument/2006/customXml" ds:itemID="{B0A05968-5F58-4C9F-97BA-1C9EBBAFE2D8}">
+<ds:datastoreItem xmlns:ds="http://schemas.openxmlformats.org/officeDocument/2006/customXml" ds:itemID="{903A94F1-ECDE-4867-ABCD-DF85F94C6484}">
   <ds:schemaRefs>
     <ds:schemaRef ds:uri="http://schemas.openxmlformats.org/officeDocument/2006/bibliography"/>
   </ds:schemaRefs>

</xml_diff>

<commit_message>
indice (documentación del carallo)
</commit_message>
<xml_diff>
--- a/Documentación final.docx
+++ b/Documentación final.docx
@@ -526,12 +526,21 @@
                           <w:sz w:val="28"/>
                         </w:rPr>
                       </w:pPr>
+                      <w:proofErr w:type="spellStart"/>
                       <w:r>
                         <w:rPr>
                           <w:b/>
                           <w:sz w:val="28"/>
                         </w:rPr>
-                        <w:t xml:space="preserve">Titulo: </w:t>
+                        <w:t>Titulo</w:t>
+                      </w:r>
+                      <w:proofErr w:type="spellEnd"/>
+                      <w:r>
+                        <w:rPr>
+                          <w:b/>
+                          <w:sz w:val="28"/>
+                        </w:rPr>
+                        <w:t xml:space="preserve">: </w:t>
                       </w:r>
                       <w:r>
                         <w:rPr>
@@ -968,56 +977,1770 @@
     <w:p/>
     <w:p/>
     <w:p/>
-    <w:p/>
-    <w:p/>
-    <w:p/>
-    <w:p/>
-    <w:p/>
-    <w:p/>
-    <w:p/>
-    <w:p/>
-    <w:p/>
-    <w:p/>
-    <w:p/>
-    <w:p/>
-    <w:p/>
-    <w:p/>
-    <w:p/>
-    <w:p/>
-    <w:p/>
-    <w:p/>
-    <w:p/>
-    <w:p/>
-    <w:p/>
-    <w:p/>
-    <w:p/>
-    <w:p/>
-    <w:p/>
-    <w:p/>
-    <w:p/>
-    <w:p/>
-    <w:p/>
-    <w:p/>
-    <w:p/>
-    <w:p/>
-    <w:p/>
-    <w:p/>
-    <w:p/>
-    <w:p/>
-    <w:p/>
-    <w:p/>
-    <w:p/>
-    <w:p/>
-    <w:p/>
-    <w:p/>
-    <w:p/>
-    <w:p/>
-    <w:p/>
-    <w:p/>
-    <w:p/>
-    <w:p/>
-    <w:p/>
-    <w:p/>
+    <w:sdt>
+      <w:sdtPr>
+        <w:id w:val="-1153678887"/>
+        <w:docPartObj>
+          <w:docPartGallery w:val="Table of Contents"/>
+          <w:docPartUnique/>
+        </w:docPartObj>
+      </w:sdtPr>
+      <w:sdtEndPr>
+        <w:rPr>
+          <w:rFonts w:ascii="Times New Roman" w:eastAsia="Times New Roman" w:hAnsi="Times New Roman" w:cs="Times New Roman"/>
+          <w:b/>
+          <w:bCs/>
+          <w:color w:val="auto"/>
+          <w:sz w:val="24"/>
+          <w:szCs w:val="24"/>
+        </w:rPr>
+      </w:sdtEndPr>
+      <w:sdtContent>
+        <w:p>
+          <w:pPr>
+            <w:pStyle w:val="TtuloTDC"/>
+          </w:pPr>
+          <w:r>
+            <w:t>Contenido</w:t>
+          </w:r>
+        </w:p>
+        <w:p>
+          <w:pPr>
+            <w:pStyle w:val="TDC1"/>
+            <w:tabs>
+              <w:tab w:val="right" w:leader="dot" w:pos="9911"/>
+            </w:tabs>
+            <w:rPr>
+              <w:rFonts w:asciiTheme="minorHAnsi" w:eastAsiaTheme="minorEastAsia" w:hAnsiTheme="minorHAnsi" w:cstheme="minorBidi"/>
+              <w:noProof/>
+              <w:sz w:val="22"/>
+              <w:szCs w:val="22"/>
+            </w:rPr>
+          </w:pPr>
+          <w:r>
+            <w:fldChar w:fldCharType="begin"/>
+          </w:r>
+          <w:r>
+            <w:instrText xml:space="preserve"> TOC \o "1-3" \h \z \u </w:instrText>
+          </w:r>
+          <w:r>
+            <w:fldChar w:fldCharType="separate"/>
+          </w:r>
+          <w:hyperlink w:anchor="_Toc41129607" w:history="1">
+            <w:r>
+              <w:rPr>
+                <w:rStyle w:val="Hipervnculo"/>
+                <w:noProof/>
+              </w:rPr>
+              <w:t>Capítulo 1: INTRODUCCIÓN</w:t>
+            </w:r>
+            <w:r>
+              <w:rPr>
+                <w:noProof/>
+                <w:webHidden/>
+              </w:rPr>
+              <w:tab/>
+            </w:r>
+            <w:r>
+              <w:rPr>
+                <w:noProof/>
+                <w:webHidden/>
+              </w:rPr>
+              <w:fldChar w:fldCharType="begin"/>
+            </w:r>
+            <w:r>
+              <w:rPr>
+                <w:noProof/>
+                <w:webHidden/>
+              </w:rPr>
+              <w:instrText xml:space="preserve"> PAGEREF _Toc41129607 \h </w:instrText>
+            </w:r>
+            <w:r>
+              <w:rPr>
+                <w:noProof/>
+                <w:webHidden/>
+              </w:rPr>
+            </w:r>
+            <w:r>
+              <w:rPr>
+                <w:noProof/>
+                <w:webHidden/>
+              </w:rPr>
+              <w:fldChar w:fldCharType="separate"/>
+            </w:r>
+            <w:r>
+              <w:rPr>
+                <w:noProof/>
+                <w:webHidden/>
+              </w:rPr>
+              <w:t>4</w:t>
+            </w:r>
+            <w:r>
+              <w:rPr>
+                <w:noProof/>
+                <w:webHidden/>
+              </w:rPr>
+              <w:fldChar w:fldCharType="end"/>
+            </w:r>
+          </w:hyperlink>
+        </w:p>
+        <w:p>
+          <w:pPr>
+            <w:pStyle w:val="TDC1"/>
+            <w:tabs>
+              <w:tab w:val="right" w:leader="dot" w:pos="9911"/>
+            </w:tabs>
+            <w:rPr>
+              <w:rFonts w:asciiTheme="minorHAnsi" w:eastAsiaTheme="minorEastAsia" w:hAnsiTheme="minorHAnsi" w:cstheme="minorBidi"/>
+              <w:noProof/>
+              <w:sz w:val="22"/>
+              <w:szCs w:val="22"/>
+            </w:rPr>
+          </w:pPr>
+          <w:hyperlink w:anchor="_Toc41129608" w:history="1">
+            <w:r>
+              <w:rPr>
+                <w:rStyle w:val="Hipervnculo"/>
+                <w:noProof/>
+              </w:rPr>
+              <w:t>Capítulo 2: OBJETIVOS DEL PROYECTO</w:t>
+            </w:r>
+            <w:r>
+              <w:rPr>
+                <w:noProof/>
+                <w:webHidden/>
+              </w:rPr>
+              <w:tab/>
+            </w:r>
+            <w:r>
+              <w:rPr>
+                <w:noProof/>
+                <w:webHidden/>
+              </w:rPr>
+              <w:fldChar w:fldCharType="begin"/>
+            </w:r>
+            <w:r>
+              <w:rPr>
+                <w:noProof/>
+                <w:webHidden/>
+              </w:rPr>
+              <w:instrText xml:space="preserve"> PAGEREF _Toc41129608 \h </w:instrText>
+            </w:r>
+            <w:r>
+              <w:rPr>
+                <w:noProof/>
+                <w:webHidden/>
+              </w:rPr>
+            </w:r>
+            <w:r>
+              <w:rPr>
+                <w:noProof/>
+                <w:webHidden/>
+              </w:rPr>
+              <w:fldChar w:fldCharType="separate"/>
+            </w:r>
+            <w:r>
+              <w:rPr>
+                <w:noProof/>
+                <w:webHidden/>
+              </w:rPr>
+              <w:t>5</w:t>
+            </w:r>
+            <w:r>
+              <w:rPr>
+                <w:noProof/>
+                <w:webHidden/>
+              </w:rPr>
+              <w:fldChar w:fldCharType="end"/>
+            </w:r>
+          </w:hyperlink>
+        </w:p>
+        <w:p>
+          <w:pPr>
+            <w:pStyle w:val="TDC2"/>
+            <w:tabs>
+              <w:tab w:val="right" w:leader="dot" w:pos="9911"/>
+            </w:tabs>
+            <w:rPr>
+              <w:rFonts w:asciiTheme="minorHAnsi" w:eastAsiaTheme="minorEastAsia" w:hAnsiTheme="minorHAnsi" w:cstheme="minorBidi"/>
+              <w:noProof/>
+              <w:sz w:val="22"/>
+              <w:szCs w:val="22"/>
+            </w:rPr>
+          </w:pPr>
+          <w:hyperlink w:anchor="_Toc41129609" w:history="1">
+            <w:r>
+              <w:rPr>
+                <w:rStyle w:val="Hipervnculo"/>
+                <w:noProof/>
+              </w:rPr>
+              <w:t>2.1.-TAREAS PRINCIPALES</w:t>
+            </w:r>
+            <w:r>
+              <w:rPr>
+                <w:noProof/>
+                <w:webHidden/>
+              </w:rPr>
+              <w:tab/>
+            </w:r>
+            <w:r>
+              <w:rPr>
+                <w:noProof/>
+                <w:webHidden/>
+              </w:rPr>
+              <w:fldChar w:fldCharType="begin"/>
+            </w:r>
+            <w:r>
+              <w:rPr>
+                <w:noProof/>
+                <w:webHidden/>
+              </w:rPr>
+              <w:instrText xml:space="preserve"> PAGEREF _Toc41129609 \h </w:instrText>
+            </w:r>
+            <w:r>
+              <w:rPr>
+                <w:noProof/>
+                <w:webHidden/>
+              </w:rPr>
+            </w:r>
+            <w:r>
+              <w:rPr>
+                <w:noProof/>
+                <w:webHidden/>
+              </w:rPr>
+              <w:fldChar w:fldCharType="separate"/>
+            </w:r>
+            <w:r>
+              <w:rPr>
+                <w:noProof/>
+                <w:webHidden/>
+              </w:rPr>
+              <w:t>5</w:t>
+            </w:r>
+            <w:r>
+              <w:rPr>
+                <w:noProof/>
+                <w:webHidden/>
+              </w:rPr>
+              <w:fldChar w:fldCharType="end"/>
+            </w:r>
+          </w:hyperlink>
+        </w:p>
+        <w:p>
+          <w:pPr>
+            <w:pStyle w:val="TDC2"/>
+            <w:tabs>
+              <w:tab w:val="right" w:leader="dot" w:pos="9911"/>
+            </w:tabs>
+            <w:rPr>
+              <w:rFonts w:asciiTheme="minorHAnsi" w:eastAsiaTheme="minorEastAsia" w:hAnsiTheme="minorHAnsi" w:cstheme="minorBidi"/>
+              <w:noProof/>
+              <w:sz w:val="22"/>
+              <w:szCs w:val="22"/>
+            </w:rPr>
+          </w:pPr>
+          <w:hyperlink w:anchor="_Toc41129610" w:history="1">
+            <w:r>
+              <w:rPr>
+                <w:rStyle w:val="Hipervnculo"/>
+                <w:noProof/>
+              </w:rPr>
+              <w:t>2.2.-PLANIFICACIÓN TEMPORAL</w:t>
+            </w:r>
+            <w:r>
+              <w:rPr>
+                <w:noProof/>
+                <w:webHidden/>
+              </w:rPr>
+              <w:tab/>
+            </w:r>
+            <w:r>
+              <w:rPr>
+                <w:noProof/>
+                <w:webHidden/>
+              </w:rPr>
+              <w:fldChar w:fldCharType="begin"/>
+            </w:r>
+            <w:r>
+              <w:rPr>
+                <w:noProof/>
+                <w:webHidden/>
+              </w:rPr>
+              <w:instrText xml:space="preserve"> PAGEREF _Toc41129610 \h </w:instrText>
+            </w:r>
+            <w:r>
+              <w:rPr>
+                <w:noProof/>
+                <w:webHidden/>
+              </w:rPr>
+            </w:r>
+            <w:r>
+              <w:rPr>
+                <w:noProof/>
+                <w:webHidden/>
+              </w:rPr>
+              <w:fldChar w:fldCharType="separate"/>
+            </w:r>
+            <w:r>
+              <w:rPr>
+                <w:noProof/>
+                <w:webHidden/>
+              </w:rPr>
+              <w:t>6</w:t>
+            </w:r>
+            <w:r>
+              <w:rPr>
+                <w:noProof/>
+                <w:webHidden/>
+              </w:rPr>
+              <w:fldChar w:fldCharType="end"/>
+            </w:r>
+          </w:hyperlink>
+        </w:p>
+        <w:p>
+          <w:pPr>
+            <w:pStyle w:val="TDC1"/>
+            <w:tabs>
+              <w:tab w:val="right" w:leader="dot" w:pos="9911"/>
+            </w:tabs>
+            <w:rPr>
+              <w:rFonts w:asciiTheme="minorHAnsi" w:eastAsiaTheme="minorEastAsia" w:hAnsiTheme="minorHAnsi" w:cstheme="minorBidi"/>
+              <w:noProof/>
+              <w:sz w:val="22"/>
+              <w:szCs w:val="22"/>
+            </w:rPr>
+          </w:pPr>
+          <w:hyperlink w:anchor="_Toc41129611" w:history="1">
+            <w:r>
+              <w:rPr>
+                <w:rStyle w:val="Hipervnculo"/>
+                <w:noProof/>
+              </w:rPr>
+              <w:t>Capítulo 3: ESPECIFICACIÓN DE REQUISITOS DEL SISTEMA</w:t>
+            </w:r>
+            <w:r>
+              <w:rPr>
+                <w:noProof/>
+                <w:webHidden/>
+              </w:rPr>
+              <w:tab/>
+            </w:r>
+            <w:r>
+              <w:rPr>
+                <w:noProof/>
+                <w:webHidden/>
+              </w:rPr>
+              <w:fldChar w:fldCharType="begin"/>
+            </w:r>
+            <w:r>
+              <w:rPr>
+                <w:noProof/>
+                <w:webHidden/>
+              </w:rPr>
+              <w:instrText xml:space="preserve"> PAGEREF _Toc41129611 \h </w:instrText>
+            </w:r>
+            <w:r>
+              <w:rPr>
+                <w:noProof/>
+                <w:webHidden/>
+              </w:rPr>
+            </w:r>
+            <w:r>
+              <w:rPr>
+                <w:noProof/>
+                <w:webHidden/>
+              </w:rPr>
+              <w:fldChar w:fldCharType="separate"/>
+            </w:r>
+            <w:r>
+              <w:rPr>
+                <w:noProof/>
+                <w:webHidden/>
+              </w:rPr>
+              <w:t>7</w:t>
+            </w:r>
+            <w:r>
+              <w:rPr>
+                <w:noProof/>
+                <w:webHidden/>
+              </w:rPr>
+              <w:fldChar w:fldCharType="end"/>
+            </w:r>
+          </w:hyperlink>
+        </w:p>
+        <w:p>
+          <w:pPr>
+            <w:pStyle w:val="TDC2"/>
+            <w:tabs>
+              <w:tab w:val="right" w:leader="dot" w:pos="9911"/>
+            </w:tabs>
+            <w:rPr>
+              <w:rFonts w:asciiTheme="minorHAnsi" w:eastAsiaTheme="minorEastAsia" w:hAnsiTheme="minorHAnsi" w:cstheme="minorBidi"/>
+              <w:noProof/>
+              <w:sz w:val="22"/>
+              <w:szCs w:val="22"/>
+            </w:rPr>
+          </w:pPr>
+          <w:hyperlink w:anchor="_Toc41129612" w:history="1">
+            <w:r>
+              <w:rPr>
+                <w:rStyle w:val="Hipervnculo"/>
+                <w:noProof/>
+              </w:rPr>
+              <w:t>3.1.-INTRODUCCIÓN</w:t>
+            </w:r>
+            <w:r>
+              <w:rPr>
+                <w:noProof/>
+                <w:webHidden/>
+              </w:rPr>
+              <w:tab/>
+            </w:r>
+            <w:r>
+              <w:rPr>
+                <w:noProof/>
+                <w:webHidden/>
+              </w:rPr>
+              <w:fldChar w:fldCharType="begin"/>
+            </w:r>
+            <w:r>
+              <w:rPr>
+                <w:noProof/>
+                <w:webHidden/>
+              </w:rPr>
+              <w:instrText xml:space="preserve"> PAGEREF _Toc41129612 \h </w:instrText>
+            </w:r>
+            <w:r>
+              <w:rPr>
+                <w:noProof/>
+                <w:webHidden/>
+              </w:rPr>
+            </w:r>
+            <w:r>
+              <w:rPr>
+                <w:noProof/>
+                <w:webHidden/>
+              </w:rPr>
+              <w:fldChar w:fldCharType="separate"/>
+            </w:r>
+            <w:r>
+              <w:rPr>
+                <w:noProof/>
+                <w:webHidden/>
+              </w:rPr>
+              <w:t>7</w:t>
+            </w:r>
+            <w:r>
+              <w:rPr>
+                <w:noProof/>
+                <w:webHidden/>
+              </w:rPr>
+              <w:fldChar w:fldCharType="end"/>
+            </w:r>
+          </w:hyperlink>
+        </w:p>
+        <w:p>
+          <w:pPr>
+            <w:pStyle w:val="TDC3"/>
+            <w:tabs>
+              <w:tab w:val="right" w:leader="dot" w:pos="9911"/>
+            </w:tabs>
+            <w:rPr>
+              <w:rFonts w:asciiTheme="minorHAnsi" w:eastAsiaTheme="minorEastAsia" w:hAnsiTheme="minorHAnsi" w:cstheme="minorBidi"/>
+              <w:noProof/>
+              <w:sz w:val="22"/>
+              <w:szCs w:val="22"/>
+            </w:rPr>
+          </w:pPr>
+          <w:hyperlink w:anchor="_Toc41129613" w:history="1">
+            <w:r>
+              <w:rPr>
+                <w:rStyle w:val="Hipervnculo"/>
+                <w:noProof/>
+              </w:rPr>
+              <w:t>3.1.1.- ALCANCE DEL PROYECTO</w:t>
+            </w:r>
+            <w:r>
+              <w:rPr>
+                <w:noProof/>
+                <w:webHidden/>
+              </w:rPr>
+              <w:tab/>
+            </w:r>
+            <w:r>
+              <w:rPr>
+                <w:noProof/>
+                <w:webHidden/>
+              </w:rPr>
+              <w:fldChar w:fldCharType="begin"/>
+            </w:r>
+            <w:r>
+              <w:rPr>
+                <w:noProof/>
+                <w:webHidden/>
+              </w:rPr>
+              <w:instrText xml:space="preserve"> PAGEREF _Toc41129613 \h </w:instrText>
+            </w:r>
+            <w:r>
+              <w:rPr>
+                <w:noProof/>
+                <w:webHidden/>
+              </w:rPr>
+            </w:r>
+            <w:r>
+              <w:rPr>
+                <w:noProof/>
+                <w:webHidden/>
+              </w:rPr>
+              <w:fldChar w:fldCharType="separate"/>
+            </w:r>
+            <w:r>
+              <w:rPr>
+                <w:noProof/>
+                <w:webHidden/>
+              </w:rPr>
+              <w:t>7</w:t>
+            </w:r>
+            <w:r>
+              <w:rPr>
+                <w:noProof/>
+                <w:webHidden/>
+              </w:rPr>
+              <w:fldChar w:fldCharType="end"/>
+            </w:r>
+          </w:hyperlink>
+        </w:p>
+        <w:p>
+          <w:pPr>
+            <w:pStyle w:val="TDC2"/>
+            <w:tabs>
+              <w:tab w:val="right" w:leader="dot" w:pos="9911"/>
+            </w:tabs>
+            <w:rPr>
+              <w:rFonts w:asciiTheme="minorHAnsi" w:eastAsiaTheme="minorEastAsia" w:hAnsiTheme="minorHAnsi" w:cstheme="minorBidi"/>
+              <w:noProof/>
+              <w:sz w:val="22"/>
+              <w:szCs w:val="22"/>
+            </w:rPr>
+          </w:pPr>
+          <w:hyperlink w:anchor="_Toc41129614" w:history="1">
+            <w:r>
+              <w:rPr>
+                <w:rStyle w:val="Hipervnculo"/>
+                <w:noProof/>
+              </w:rPr>
+              <w:t>3.2.-DESCRIPCIÓN GENERAL</w:t>
+            </w:r>
+            <w:r>
+              <w:rPr>
+                <w:noProof/>
+                <w:webHidden/>
+              </w:rPr>
+              <w:tab/>
+            </w:r>
+            <w:r>
+              <w:rPr>
+                <w:noProof/>
+                <w:webHidden/>
+              </w:rPr>
+              <w:fldChar w:fldCharType="begin"/>
+            </w:r>
+            <w:r>
+              <w:rPr>
+                <w:noProof/>
+                <w:webHidden/>
+              </w:rPr>
+              <w:instrText xml:space="preserve"> PAGEREF _Toc41129614 \h </w:instrText>
+            </w:r>
+            <w:r>
+              <w:rPr>
+                <w:noProof/>
+                <w:webHidden/>
+              </w:rPr>
+            </w:r>
+            <w:r>
+              <w:rPr>
+                <w:noProof/>
+                <w:webHidden/>
+              </w:rPr>
+              <w:fldChar w:fldCharType="separate"/>
+            </w:r>
+            <w:r>
+              <w:rPr>
+                <w:noProof/>
+                <w:webHidden/>
+              </w:rPr>
+              <w:t>7</w:t>
+            </w:r>
+            <w:r>
+              <w:rPr>
+                <w:noProof/>
+                <w:webHidden/>
+              </w:rPr>
+              <w:fldChar w:fldCharType="end"/>
+            </w:r>
+          </w:hyperlink>
+        </w:p>
+        <w:p>
+          <w:pPr>
+            <w:pStyle w:val="TDC3"/>
+            <w:tabs>
+              <w:tab w:val="right" w:leader="dot" w:pos="9911"/>
+            </w:tabs>
+            <w:rPr>
+              <w:rFonts w:asciiTheme="minorHAnsi" w:eastAsiaTheme="minorEastAsia" w:hAnsiTheme="minorHAnsi" w:cstheme="minorBidi"/>
+              <w:noProof/>
+              <w:sz w:val="22"/>
+              <w:szCs w:val="22"/>
+            </w:rPr>
+          </w:pPr>
+          <w:hyperlink w:anchor="_Toc41129615" w:history="1">
+            <w:r>
+              <w:rPr>
+                <w:rStyle w:val="Hipervnculo"/>
+                <w:noProof/>
+              </w:rPr>
+              <w:t>3.2.1.- CATÁLOGO DE REQUISITOS</w:t>
+            </w:r>
+            <w:r>
+              <w:rPr>
+                <w:noProof/>
+                <w:webHidden/>
+              </w:rPr>
+              <w:tab/>
+            </w:r>
+            <w:r>
+              <w:rPr>
+                <w:noProof/>
+                <w:webHidden/>
+              </w:rPr>
+              <w:fldChar w:fldCharType="begin"/>
+            </w:r>
+            <w:r>
+              <w:rPr>
+                <w:noProof/>
+                <w:webHidden/>
+              </w:rPr>
+              <w:instrText xml:space="preserve"> PAGEREF _Toc41129615 \h </w:instrText>
+            </w:r>
+            <w:r>
+              <w:rPr>
+                <w:noProof/>
+                <w:webHidden/>
+              </w:rPr>
+            </w:r>
+            <w:r>
+              <w:rPr>
+                <w:noProof/>
+                <w:webHidden/>
+              </w:rPr>
+              <w:fldChar w:fldCharType="separate"/>
+            </w:r>
+            <w:r>
+              <w:rPr>
+                <w:noProof/>
+                <w:webHidden/>
+              </w:rPr>
+              <w:t>7</w:t>
+            </w:r>
+            <w:r>
+              <w:rPr>
+                <w:noProof/>
+                <w:webHidden/>
+              </w:rPr>
+              <w:fldChar w:fldCharType="end"/>
+            </w:r>
+          </w:hyperlink>
+        </w:p>
+        <w:p>
+          <w:pPr>
+            <w:pStyle w:val="TDC2"/>
+            <w:tabs>
+              <w:tab w:val="right" w:leader="dot" w:pos="9911"/>
+            </w:tabs>
+            <w:rPr>
+              <w:rFonts w:asciiTheme="minorHAnsi" w:eastAsiaTheme="minorEastAsia" w:hAnsiTheme="minorHAnsi" w:cstheme="minorBidi"/>
+              <w:noProof/>
+              <w:sz w:val="22"/>
+              <w:szCs w:val="22"/>
+            </w:rPr>
+          </w:pPr>
+          <w:hyperlink w:anchor="_Toc41129616" w:history="1">
+            <w:r>
+              <w:rPr>
+                <w:rStyle w:val="Hipervnculo"/>
+                <w:noProof/>
+              </w:rPr>
+              <w:t>3.3.-DESCRIPCIÓN DE LA INTERFAZ DEL SISTEMA</w:t>
+            </w:r>
+            <w:r>
+              <w:rPr>
+                <w:noProof/>
+                <w:webHidden/>
+              </w:rPr>
+              <w:tab/>
+            </w:r>
+            <w:r>
+              <w:rPr>
+                <w:noProof/>
+                <w:webHidden/>
+              </w:rPr>
+              <w:fldChar w:fldCharType="begin"/>
+            </w:r>
+            <w:r>
+              <w:rPr>
+                <w:noProof/>
+                <w:webHidden/>
+              </w:rPr>
+              <w:instrText xml:space="preserve"> PAGEREF _Toc41129616 \h </w:instrText>
+            </w:r>
+            <w:r>
+              <w:rPr>
+                <w:noProof/>
+                <w:webHidden/>
+              </w:rPr>
+            </w:r>
+            <w:r>
+              <w:rPr>
+                <w:noProof/>
+                <w:webHidden/>
+              </w:rPr>
+              <w:fldChar w:fldCharType="separate"/>
+            </w:r>
+            <w:r>
+              <w:rPr>
+                <w:noProof/>
+                <w:webHidden/>
+              </w:rPr>
+              <w:t>8</w:t>
+            </w:r>
+            <w:r>
+              <w:rPr>
+                <w:noProof/>
+                <w:webHidden/>
+              </w:rPr>
+              <w:fldChar w:fldCharType="end"/>
+            </w:r>
+          </w:hyperlink>
+        </w:p>
+        <w:p>
+          <w:pPr>
+            <w:pStyle w:val="TDC3"/>
+            <w:tabs>
+              <w:tab w:val="right" w:leader="dot" w:pos="9911"/>
+            </w:tabs>
+            <w:rPr>
+              <w:rFonts w:asciiTheme="minorHAnsi" w:eastAsiaTheme="minorEastAsia" w:hAnsiTheme="minorHAnsi" w:cstheme="minorBidi"/>
+              <w:noProof/>
+              <w:sz w:val="22"/>
+              <w:szCs w:val="22"/>
+            </w:rPr>
+          </w:pPr>
+          <w:hyperlink w:anchor="_Toc41129617" w:history="1">
+            <w:r>
+              <w:rPr>
+                <w:rStyle w:val="Hipervnculo"/>
+                <w:noProof/>
+              </w:rPr>
+              <w:t>3.3.1.- PERFIL DE LOS USUARIOS</w:t>
+            </w:r>
+            <w:r>
+              <w:rPr>
+                <w:noProof/>
+                <w:webHidden/>
+              </w:rPr>
+              <w:tab/>
+            </w:r>
+            <w:r>
+              <w:rPr>
+                <w:noProof/>
+                <w:webHidden/>
+              </w:rPr>
+              <w:fldChar w:fldCharType="begin"/>
+            </w:r>
+            <w:r>
+              <w:rPr>
+                <w:noProof/>
+                <w:webHidden/>
+              </w:rPr>
+              <w:instrText xml:space="preserve"> PAGEREF _Toc41129617 \h </w:instrText>
+            </w:r>
+            <w:r>
+              <w:rPr>
+                <w:noProof/>
+                <w:webHidden/>
+              </w:rPr>
+            </w:r>
+            <w:r>
+              <w:rPr>
+                <w:noProof/>
+                <w:webHidden/>
+              </w:rPr>
+              <w:fldChar w:fldCharType="separate"/>
+            </w:r>
+            <w:r>
+              <w:rPr>
+                <w:noProof/>
+                <w:webHidden/>
+              </w:rPr>
+              <w:t>8</w:t>
+            </w:r>
+            <w:r>
+              <w:rPr>
+                <w:noProof/>
+                <w:webHidden/>
+              </w:rPr>
+              <w:fldChar w:fldCharType="end"/>
+            </w:r>
+          </w:hyperlink>
+        </w:p>
+        <w:p>
+          <w:pPr>
+            <w:pStyle w:val="TDC1"/>
+            <w:tabs>
+              <w:tab w:val="right" w:leader="dot" w:pos="9911"/>
+            </w:tabs>
+            <w:rPr>
+              <w:rFonts w:asciiTheme="minorHAnsi" w:eastAsiaTheme="minorEastAsia" w:hAnsiTheme="minorHAnsi" w:cstheme="minorBidi"/>
+              <w:noProof/>
+              <w:sz w:val="22"/>
+              <w:szCs w:val="22"/>
+            </w:rPr>
+          </w:pPr>
+          <w:hyperlink w:anchor="_Toc41129618" w:history="1">
+            <w:r>
+              <w:rPr>
+                <w:rStyle w:val="Hipervnculo"/>
+                <w:noProof/>
+              </w:rPr>
+              <w:t>Capítulo 4: ESPECIFICACIÓN DEL DISEÑO</w:t>
+            </w:r>
+            <w:r>
+              <w:rPr>
+                <w:noProof/>
+                <w:webHidden/>
+              </w:rPr>
+              <w:tab/>
+            </w:r>
+            <w:r>
+              <w:rPr>
+                <w:noProof/>
+                <w:webHidden/>
+              </w:rPr>
+              <w:fldChar w:fldCharType="begin"/>
+            </w:r>
+            <w:r>
+              <w:rPr>
+                <w:noProof/>
+                <w:webHidden/>
+              </w:rPr>
+              <w:instrText xml:space="preserve"> PAGEREF _Toc41129618 \h </w:instrText>
+            </w:r>
+            <w:r>
+              <w:rPr>
+                <w:noProof/>
+                <w:webHidden/>
+              </w:rPr>
+            </w:r>
+            <w:r>
+              <w:rPr>
+                <w:noProof/>
+                <w:webHidden/>
+              </w:rPr>
+              <w:fldChar w:fldCharType="separate"/>
+            </w:r>
+            <w:r>
+              <w:rPr>
+                <w:noProof/>
+                <w:webHidden/>
+              </w:rPr>
+              <w:t>9</w:t>
+            </w:r>
+            <w:r>
+              <w:rPr>
+                <w:noProof/>
+                <w:webHidden/>
+              </w:rPr>
+              <w:fldChar w:fldCharType="end"/>
+            </w:r>
+          </w:hyperlink>
+        </w:p>
+        <w:p>
+          <w:pPr>
+            <w:pStyle w:val="TDC2"/>
+            <w:tabs>
+              <w:tab w:val="right" w:leader="dot" w:pos="9911"/>
+            </w:tabs>
+            <w:rPr>
+              <w:rFonts w:asciiTheme="minorHAnsi" w:eastAsiaTheme="minorEastAsia" w:hAnsiTheme="minorHAnsi" w:cstheme="minorBidi"/>
+              <w:noProof/>
+              <w:sz w:val="22"/>
+              <w:szCs w:val="22"/>
+            </w:rPr>
+          </w:pPr>
+          <w:hyperlink w:anchor="_Toc41129619" w:history="1">
+            <w:r>
+              <w:rPr>
+                <w:rStyle w:val="Hipervnculo"/>
+                <w:noProof/>
+              </w:rPr>
+              <w:t>4.1.-INTRODUCCIÓN</w:t>
+            </w:r>
+            <w:r>
+              <w:rPr>
+                <w:noProof/>
+                <w:webHidden/>
+              </w:rPr>
+              <w:tab/>
+            </w:r>
+            <w:r>
+              <w:rPr>
+                <w:noProof/>
+                <w:webHidden/>
+              </w:rPr>
+              <w:fldChar w:fldCharType="begin"/>
+            </w:r>
+            <w:r>
+              <w:rPr>
+                <w:noProof/>
+                <w:webHidden/>
+              </w:rPr>
+              <w:instrText xml:space="preserve"> PAGEREF _Toc41129619 \h </w:instrText>
+            </w:r>
+            <w:r>
+              <w:rPr>
+                <w:noProof/>
+                <w:webHidden/>
+              </w:rPr>
+            </w:r>
+            <w:r>
+              <w:rPr>
+                <w:noProof/>
+                <w:webHidden/>
+              </w:rPr>
+              <w:fldChar w:fldCharType="separate"/>
+            </w:r>
+            <w:r>
+              <w:rPr>
+                <w:noProof/>
+                <w:webHidden/>
+              </w:rPr>
+              <w:t>9</w:t>
+            </w:r>
+            <w:r>
+              <w:rPr>
+                <w:noProof/>
+                <w:webHidden/>
+              </w:rPr>
+              <w:fldChar w:fldCharType="end"/>
+            </w:r>
+          </w:hyperlink>
+        </w:p>
+        <w:p>
+          <w:pPr>
+            <w:pStyle w:val="TDC3"/>
+            <w:tabs>
+              <w:tab w:val="right" w:leader="dot" w:pos="9911"/>
+            </w:tabs>
+            <w:rPr>
+              <w:rFonts w:asciiTheme="minorHAnsi" w:eastAsiaTheme="minorEastAsia" w:hAnsiTheme="minorHAnsi" w:cstheme="minorBidi"/>
+              <w:noProof/>
+              <w:sz w:val="22"/>
+              <w:szCs w:val="22"/>
+            </w:rPr>
+          </w:pPr>
+          <w:hyperlink w:anchor="_Toc41129620" w:history="1">
+            <w:r>
+              <w:rPr>
+                <w:rStyle w:val="Hipervnculo"/>
+                <w:noProof/>
+              </w:rPr>
+              <w:t>4.1.1.- PRINCIPALES FUNCIONES DEL SOFTWARE</w:t>
+            </w:r>
+            <w:r>
+              <w:rPr>
+                <w:noProof/>
+                <w:webHidden/>
+              </w:rPr>
+              <w:tab/>
+            </w:r>
+            <w:r>
+              <w:rPr>
+                <w:noProof/>
+                <w:webHidden/>
+              </w:rPr>
+              <w:fldChar w:fldCharType="begin"/>
+            </w:r>
+            <w:r>
+              <w:rPr>
+                <w:noProof/>
+                <w:webHidden/>
+              </w:rPr>
+              <w:instrText xml:space="preserve"> PAGEREF _Toc41129620 \h </w:instrText>
+            </w:r>
+            <w:r>
+              <w:rPr>
+                <w:noProof/>
+                <w:webHidden/>
+              </w:rPr>
+            </w:r>
+            <w:r>
+              <w:rPr>
+                <w:noProof/>
+                <w:webHidden/>
+              </w:rPr>
+              <w:fldChar w:fldCharType="separate"/>
+            </w:r>
+            <w:r>
+              <w:rPr>
+                <w:noProof/>
+                <w:webHidden/>
+              </w:rPr>
+              <w:t>9</w:t>
+            </w:r>
+            <w:r>
+              <w:rPr>
+                <w:noProof/>
+                <w:webHidden/>
+              </w:rPr>
+              <w:fldChar w:fldCharType="end"/>
+            </w:r>
+          </w:hyperlink>
+        </w:p>
+        <w:p>
+          <w:pPr>
+            <w:pStyle w:val="TDC3"/>
+            <w:tabs>
+              <w:tab w:val="right" w:leader="dot" w:pos="9911"/>
+            </w:tabs>
+            <w:rPr>
+              <w:rFonts w:asciiTheme="minorHAnsi" w:eastAsiaTheme="minorEastAsia" w:hAnsiTheme="minorHAnsi" w:cstheme="minorBidi"/>
+              <w:noProof/>
+              <w:sz w:val="22"/>
+              <w:szCs w:val="22"/>
+            </w:rPr>
+          </w:pPr>
+          <w:hyperlink w:anchor="_Toc41129621" w:history="1">
+            <w:r>
+              <w:rPr>
+                <w:rStyle w:val="Hipervnculo"/>
+                <w:noProof/>
+              </w:rPr>
+              <w:t>4.1.2.- DESCRIPCIÓN DEL ENTORNO DE DESARROLLO</w:t>
+            </w:r>
+            <w:r>
+              <w:rPr>
+                <w:noProof/>
+                <w:webHidden/>
+              </w:rPr>
+              <w:tab/>
+            </w:r>
+            <w:r>
+              <w:rPr>
+                <w:noProof/>
+                <w:webHidden/>
+              </w:rPr>
+              <w:fldChar w:fldCharType="begin"/>
+            </w:r>
+            <w:r>
+              <w:rPr>
+                <w:noProof/>
+                <w:webHidden/>
+              </w:rPr>
+              <w:instrText xml:space="preserve"> PAGEREF _Toc41129621 \h </w:instrText>
+            </w:r>
+            <w:r>
+              <w:rPr>
+                <w:noProof/>
+                <w:webHidden/>
+              </w:rPr>
+            </w:r>
+            <w:r>
+              <w:rPr>
+                <w:noProof/>
+                <w:webHidden/>
+              </w:rPr>
+              <w:fldChar w:fldCharType="separate"/>
+            </w:r>
+            <w:r>
+              <w:rPr>
+                <w:noProof/>
+                <w:webHidden/>
+              </w:rPr>
+              <w:t>9</w:t>
+            </w:r>
+            <w:r>
+              <w:rPr>
+                <w:noProof/>
+                <w:webHidden/>
+              </w:rPr>
+              <w:fldChar w:fldCharType="end"/>
+            </w:r>
+          </w:hyperlink>
+        </w:p>
+        <w:p>
+          <w:pPr>
+            <w:pStyle w:val="TDC2"/>
+            <w:tabs>
+              <w:tab w:val="right" w:leader="dot" w:pos="9911"/>
+            </w:tabs>
+            <w:rPr>
+              <w:rFonts w:asciiTheme="minorHAnsi" w:eastAsiaTheme="minorEastAsia" w:hAnsiTheme="minorHAnsi" w:cstheme="minorBidi"/>
+              <w:noProof/>
+              <w:sz w:val="22"/>
+              <w:szCs w:val="22"/>
+            </w:rPr>
+          </w:pPr>
+          <w:hyperlink w:anchor="_Toc41129622" w:history="1">
+            <w:r>
+              <w:rPr>
+                <w:rStyle w:val="Hipervnculo"/>
+                <w:noProof/>
+              </w:rPr>
+              <w:t>4.2.-ARQUITECTURA FISICA Y ENTORNO TECNOLÓGICO</w:t>
+            </w:r>
+            <w:r>
+              <w:rPr>
+                <w:noProof/>
+                <w:webHidden/>
+              </w:rPr>
+              <w:tab/>
+            </w:r>
+            <w:r>
+              <w:rPr>
+                <w:noProof/>
+                <w:webHidden/>
+              </w:rPr>
+              <w:fldChar w:fldCharType="begin"/>
+            </w:r>
+            <w:r>
+              <w:rPr>
+                <w:noProof/>
+                <w:webHidden/>
+              </w:rPr>
+              <w:instrText xml:space="preserve"> PAGEREF _Toc41129622 \h </w:instrText>
+            </w:r>
+            <w:r>
+              <w:rPr>
+                <w:noProof/>
+                <w:webHidden/>
+              </w:rPr>
+            </w:r>
+            <w:r>
+              <w:rPr>
+                <w:noProof/>
+                <w:webHidden/>
+              </w:rPr>
+              <w:fldChar w:fldCharType="separate"/>
+            </w:r>
+            <w:r>
+              <w:rPr>
+                <w:noProof/>
+                <w:webHidden/>
+              </w:rPr>
+              <w:t>10</w:t>
+            </w:r>
+            <w:r>
+              <w:rPr>
+                <w:noProof/>
+                <w:webHidden/>
+              </w:rPr>
+              <w:fldChar w:fldCharType="end"/>
+            </w:r>
+          </w:hyperlink>
+        </w:p>
+        <w:p>
+          <w:pPr>
+            <w:pStyle w:val="TDC3"/>
+            <w:tabs>
+              <w:tab w:val="right" w:leader="dot" w:pos="9911"/>
+            </w:tabs>
+            <w:rPr>
+              <w:rFonts w:asciiTheme="minorHAnsi" w:eastAsiaTheme="minorEastAsia" w:hAnsiTheme="minorHAnsi" w:cstheme="minorBidi"/>
+              <w:noProof/>
+              <w:sz w:val="22"/>
+              <w:szCs w:val="22"/>
+            </w:rPr>
+          </w:pPr>
+          <w:hyperlink w:anchor="_Toc41129623" w:history="1">
+            <w:r>
+              <w:rPr>
+                <w:rStyle w:val="Hipervnculo"/>
+                <w:noProof/>
+              </w:rPr>
+              <w:t>4.2.1.- DESCRIPCIÓN GENERAL</w:t>
+            </w:r>
+            <w:r>
+              <w:rPr>
+                <w:noProof/>
+                <w:webHidden/>
+              </w:rPr>
+              <w:tab/>
+            </w:r>
+            <w:r>
+              <w:rPr>
+                <w:noProof/>
+                <w:webHidden/>
+              </w:rPr>
+              <w:fldChar w:fldCharType="begin"/>
+            </w:r>
+            <w:r>
+              <w:rPr>
+                <w:noProof/>
+                <w:webHidden/>
+              </w:rPr>
+              <w:instrText xml:space="preserve"> PAGEREF _Toc41129623 \h </w:instrText>
+            </w:r>
+            <w:r>
+              <w:rPr>
+                <w:noProof/>
+                <w:webHidden/>
+              </w:rPr>
+            </w:r>
+            <w:r>
+              <w:rPr>
+                <w:noProof/>
+                <w:webHidden/>
+              </w:rPr>
+              <w:fldChar w:fldCharType="separate"/>
+            </w:r>
+            <w:r>
+              <w:rPr>
+                <w:noProof/>
+                <w:webHidden/>
+              </w:rPr>
+              <w:t>10</w:t>
+            </w:r>
+            <w:r>
+              <w:rPr>
+                <w:noProof/>
+                <w:webHidden/>
+              </w:rPr>
+              <w:fldChar w:fldCharType="end"/>
+            </w:r>
+          </w:hyperlink>
+        </w:p>
+        <w:p>
+          <w:pPr>
+            <w:pStyle w:val="TDC2"/>
+            <w:tabs>
+              <w:tab w:val="right" w:leader="dot" w:pos="9911"/>
+            </w:tabs>
+            <w:rPr>
+              <w:rFonts w:asciiTheme="minorHAnsi" w:eastAsiaTheme="minorEastAsia" w:hAnsiTheme="minorHAnsi" w:cstheme="minorBidi"/>
+              <w:noProof/>
+              <w:sz w:val="22"/>
+              <w:szCs w:val="22"/>
+            </w:rPr>
+          </w:pPr>
+          <w:hyperlink w:anchor="_Toc41129624" w:history="1">
+            <w:r>
+              <w:rPr>
+                <w:rStyle w:val="Hipervnculo"/>
+                <w:noProof/>
+              </w:rPr>
+              <w:t>4.3.-DESCRIPCIÓN DEL DISEÑO</w:t>
+            </w:r>
+            <w:r>
+              <w:rPr>
+                <w:noProof/>
+                <w:webHidden/>
+              </w:rPr>
+              <w:tab/>
+            </w:r>
+            <w:r>
+              <w:rPr>
+                <w:noProof/>
+                <w:webHidden/>
+              </w:rPr>
+              <w:fldChar w:fldCharType="begin"/>
+            </w:r>
+            <w:r>
+              <w:rPr>
+                <w:noProof/>
+                <w:webHidden/>
+              </w:rPr>
+              <w:instrText xml:space="preserve"> PAGEREF _Toc41129624 \h </w:instrText>
+            </w:r>
+            <w:r>
+              <w:rPr>
+                <w:noProof/>
+                <w:webHidden/>
+              </w:rPr>
+            </w:r>
+            <w:r>
+              <w:rPr>
+                <w:noProof/>
+                <w:webHidden/>
+              </w:rPr>
+              <w:fldChar w:fldCharType="separate"/>
+            </w:r>
+            <w:r>
+              <w:rPr>
+                <w:noProof/>
+                <w:webHidden/>
+              </w:rPr>
+              <w:t>10</w:t>
+            </w:r>
+            <w:r>
+              <w:rPr>
+                <w:noProof/>
+                <w:webHidden/>
+              </w:rPr>
+              <w:fldChar w:fldCharType="end"/>
+            </w:r>
+          </w:hyperlink>
+        </w:p>
+        <w:p>
+          <w:pPr>
+            <w:pStyle w:val="TDC3"/>
+            <w:tabs>
+              <w:tab w:val="right" w:leader="dot" w:pos="9911"/>
+            </w:tabs>
+            <w:rPr>
+              <w:rFonts w:asciiTheme="minorHAnsi" w:eastAsiaTheme="minorEastAsia" w:hAnsiTheme="minorHAnsi" w:cstheme="minorBidi"/>
+              <w:noProof/>
+              <w:sz w:val="22"/>
+              <w:szCs w:val="22"/>
+            </w:rPr>
+          </w:pPr>
+          <w:hyperlink w:anchor="_Toc41129625" w:history="1">
+            <w:r>
+              <w:rPr>
+                <w:rStyle w:val="Hipervnculo"/>
+                <w:noProof/>
+              </w:rPr>
+              <w:t>4.3.1.- ESPECIFICACIÓN DE LAS INTERACCIONES</w:t>
+            </w:r>
+            <w:r>
+              <w:rPr>
+                <w:noProof/>
+                <w:webHidden/>
+              </w:rPr>
+              <w:tab/>
+            </w:r>
+            <w:r>
+              <w:rPr>
+                <w:noProof/>
+                <w:webHidden/>
+              </w:rPr>
+              <w:fldChar w:fldCharType="begin"/>
+            </w:r>
+            <w:r>
+              <w:rPr>
+                <w:noProof/>
+                <w:webHidden/>
+              </w:rPr>
+              <w:instrText xml:space="preserve"> PAGEREF _Toc41129625 \h </w:instrText>
+            </w:r>
+            <w:r>
+              <w:rPr>
+                <w:noProof/>
+                <w:webHidden/>
+              </w:rPr>
+            </w:r>
+            <w:r>
+              <w:rPr>
+                <w:noProof/>
+                <w:webHidden/>
+              </w:rPr>
+              <w:fldChar w:fldCharType="separate"/>
+            </w:r>
+            <w:r>
+              <w:rPr>
+                <w:noProof/>
+                <w:webHidden/>
+              </w:rPr>
+              <w:t>10</w:t>
+            </w:r>
+            <w:r>
+              <w:rPr>
+                <w:noProof/>
+                <w:webHidden/>
+              </w:rPr>
+              <w:fldChar w:fldCharType="end"/>
+            </w:r>
+          </w:hyperlink>
+        </w:p>
+        <w:p>
+          <w:pPr>
+            <w:pStyle w:val="TDC3"/>
+            <w:tabs>
+              <w:tab w:val="right" w:leader="dot" w:pos="9911"/>
+            </w:tabs>
+            <w:rPr>
+              <w:rFonts w:asciiTheme="minorHAnsi" w:eastAsiaTheme="minorEastAsia" w:hAnsiTheme="minorHAnsi" w:cstheme="minorBidi"/>
+              <w:noProof/>
+              <w:sz w:val="22"/>
+              <w:szCs w:val="22"/>
+            </w:rPr>
+          </w:pPr>
+          <w:hyperlink w:anchor="_Toc41129626" w:history="1">
+            <w:r>
+              <w:rPr>
+                <w:rStyle w:val="Hipervnculo"/>
+                <w:noProof/>
+              </w:rPr>
+              <w:t>4.3.2.- DISEÑO DETALLADO</w:t>
+            </w:r>
+            <w:r>
+              <w:rPr>
+                <w:noProof/>
+                <w:webHidden/>
+              </w:rPr>
+              <w:tab/>
+            </w:r>
+            <w:r>
+              <w:rPr>
+                <w:noProof/>
+                <w:webHidden/>
+              </w:rPr>
+              <w:fldChar w:fldCharType="begin"/>
+            </w:r>
+            <w:r>
+              <w:rPr>
+                <w:noProof/>
+                <w:webHidden/>
+              </w:rPr>
+              <w:instrText xml:space="preserve"> PAGEREF _Toc41129626 \h </w:instrText>
+            </w:r>
+            <w:r>
+              <w:rPr>
+                <w:noProof/>
+                <w:webHidden/>
+              </w:rPr>
+            </w:r>
+            <w:r>
+              <w:rPr>
+                <w:noProof/>
+                <w:webHidden/>
+              </w:rPr>
+              <w:fldChar w:fldCharType="separate"/>
+            </w:r>
+            <w:r>
+              <w:rPr>
+                <w:noProof/>
+                <w:webHidden/>
+              </w:rPr>
+              <w:t>11</w:t>
+            </w:r>
+            <w:r>
+              <w:rPr>
+                <w:noProof/>
+                <w:webHidden/>
+              </w:rPr>
+              <w:fldChar w:fldCharType="end"/>
+            </w:r>
+          </w:hyperlink>
+        </w:p>
+        <w:p>
+          <w:pPr>
+            <w:pStyle w:val="TDC3"/>
+            <w:tabs>
+              <w:tab w:val="right" w:leader="dot" w:pos="9911"/>
+            </w:tabs>
+            <w:rPr>
+              <w:rFonts w:asciiTheme="minorHAnsi" w:eastAsiaTheme="minorEastAsia" w:hAnsiTheme="minorHAnsi" w:cstheme="minorBidi"/>
+              <w:noProof/>
+              <w:sz w:val="22"/>
+              <w:szCs w:val="22"/>
+            </w:rPr>
+          </w:pPr>
+          <w:hyperlink w:anchor="_Toc41129627" w:history="1">
+            <w:r>
+              <w:rPr>
+                <w:rStyle w:val="Hipervnculo"/>
+                <w:noProof/>
+              </w:rPr>
+              <w:t>4.3.3.- DISEÑO DE LA ESTRUCTURA FÍSICA DE LOS DATOS</w:t>
+            </w:r>
+            <w:r>
+              <w:rPr>
+                <w:noProof/>
+                <w:webHidden/>
+              </w:rPr>
+              <w:tab/>
+            </w:r>
+            <w:r>
+              <w:rPr>
+                <w:noProof/>
+                <w:webHidden/>
+              </w:rPr>
+              <w:fldChar w:fldCharType="begin"/>
+            </w:r>
+            <w:r>
+              <w:rPr>
+                <w:noProof/>
+                <w:webHidden/>
+              </w:rPr>
+              <w:instrText xml:space="preserve"> PAGEREF _Toc41129627 \h </w:instrText>
+            </w:r>
+            <w:r>
+              <w:rPr>
+                <w:noProof/>
+                <w:webHidden/>
+              </w:rPr>
+            </w:r>
+            <w:r>
+              <w:rPr>
+                <w:noProof/>
+                <w:webHidden/>
+              </w:rPr>
+              <w:fldChar w:fldCharType="separate"/>
+            </w:r>
+            <w:r>
+              <w:rPr>
+                <w:noProof/>
+                <w:webHidden/>
+              </w:rPr>
+              <w:t>11</w:t>
+            </w:r>
+            <w:r>
+              <w:rPr>
+                <w:noProof/>
+                <w:webHidden/>
+              </w:rPr>
+              <w:fldChar w:fldCharType="end"/>
+            </w:r>
+          </w:hyperlink>
+        </w:p>
+        <w:p>
+          <w:pPr>
+            <w:pStyle w:val="TDC1"/>
+            <w:tabs>
+              <w:tab w:val="right" w:leader="dot" w:pos="9911"/>
+            </w:tabs>
+            <w:rPr>
+              <w:rFonts w:asciiTheme="minorHAnsi" w:eastAsiaTheme="minorEastAsia" w:hAnsiTheme="minorHAnsi" w:cstheme="minorBidi"/>
+              <w:noProof/>
+              <w:sz w:val="22"/>
+              <w:szCs w:val="22"/>
+            </w:rPr>
+          </w:pPr>
+          <w:hyperlink w:anchor="_Toc41129628" w:history="1">
+            <w:r>
+              <w:rPr>
+                <w:rStyle w:val="Hipervnculo"/>
+                <w:noProof/>
+              </w:rPr>
+              <w:t>Capítulo 5: MANUAL DE USUARIO</w:t>
+            </w:r>
+            <w:r>
+              <w:rPr>
+                <w:noProof/>
+                <w:webHidden/>
+              </w:rPr>
+              <w:tab/>
+            </w:r>
+            <w:r>
+              <w:rPr>
+                <w:noProof/>
+                <w:webHidden/>
+              </w:rPr>
+              <w:fldChar w:fldCharType="begin"/>
+            </w:r>
+            <w:r>
+              <w:rPr>
+                <w:noProof/>
+                <w:webHidden/>
+              </w:rPr>
+              <w:instrText xml:space="preserve"> PAGEREF _Toc41129628 \h </w:instrText>
+            </w:r>
+            <w:r>
+              <w:rPr>
+                <w:noProof/>
+                <w:webHidden/>
+              </w:rPr>
+            </w:r>
+            <w:r>
+              <w:rPr>
+                <w:noProof/>
+                <w:webHidden/>
+              </w:rPr>
+              <w:fldChar w:fldCharType="separate"/>
+            </w:r>
+            <w:r>
+              <w:rPr>
+                <w:noProof/>
+                <w:webHidden/>
+              </w:rPr>
+              <w:t>13</w:t>
+            </w:r>
+            <w:r>
+              <w:rPr>
+                <w:noProof/>
+                <w:webHidden/>
+              </w:rPr>
+              <w:fldChar w:fldCharType="end"/>
+            </w:r>
+          </w:hyperlink>
+        </w:p>
+        <w:p>
+          <w:pPr>
+            <w:pStyle w:val="TDC1"/>
+            <w:tabs>
+              <w:tab w:val="right" w:leader="dot" w:pos="9911"/>
+            </w:tabs>
+            <w:rPr>
+              <w:rFonts w:asciiTheme="minorHAnsi" w:eastAsiaTheme="minorEastAsia" w:hAnsiTheme="minorHAnsi" w:cstheme="minorBidi"/>
+              <w:noProof/>
+              <w:sz w:val="22"/>
+              <w:szCs w:val="22"/>
+            </w:rPr>
+          </w:pPr>
+          <w:hyperlink w:anchor="_Toc41129629" w:history="1">
+            <w:r>
+              <w:rPr>
+                <w:rStyle w:val="Hipervnculo"/>
+                <w:noProof/>
+              </w:rPr>
+              <w:t>Capítulo 6: INCIDENCIAS DEL PROYECTO Y CONCLUSIONES</w:t>
+            </w:r>
+            <w:r>
+              <w:rPr>
+                <w:noProof/>
+                <w:webHidden/>
+              </w:rPr>
+              <w:tab/>
+            </w:r>
+            <w:r>
+              <w:rPr>
+                <w:noProof/>
+                <w:webHidden/>
+              </w:rPr>
+              <w:fldChar w:fldCharType="begin"/>
+            </w:r>
+            <w:r>
+              <w:rPr>
+                <w:noProof/>
+                <w:webHidden/>
+              </w:rPr>
+              <w:instrText xml:space="preserve"> PAGEREF _Toc41129629 \h </w:instrText>
+            </w:r>
+            <w:r>
+              <w:rPr>
+                <w:noProof/>
+                <w:webHidden/>
+              </w:rPr>
+            </w:r>
+            <w:r>
+              <w:rPr>
+                <w:noProof/>
+                <w:webHidden/>
+              </w:rPr>
+              <w:fldChar w:fldCharType="separate"/>
+            </w:r>
+            <w:r>
+              <w:rPr>
+                <w:noProof/>
+                <w:webHidden/>
+              </w:rPr>
+              <w:t>14</w:t>
+            </w:r>
+            <w:r>
+              <w:rPr>
+                <w:noProof/>
+                <w:webHidden/>
+              </w:rPr>
+              <w:fldChar w:fldCharType="end"/>
+            </w:r>
+          </w:hyperlink>
+        </w:p>
+        <w:p>
+          <w:pPr>
+            <w:pStyle w:val="TDC1"/>
+            <w:tabs>
+              <w:tab w:val="right" w:leader="dot" w:pos="9911"/>
+            </w:tabs>
+            <w:rPr>
+              <w:rFonts w:asciiTheme="minorHAnsi" w:eastAsiaTheme="minorEastAsia" w:hAnsiTheme="minorHAnsi" w:cstheme="minorBidi"/>
+              <w:noProof/>
+              <w:sz w:val="22"/>
+              <w:szCs w:val="22"/>
+            </w:rPr>
+          </w:pPr>
+          <w:hyperlink w:anchor="_Toc41129630" w:history="1">
+            <w:r>
+              <w:rPr>
+                <w:rStyle w:val="Hipervnculo"/>
+                <w:noProof/>
+              </w:rPr>
+              <w:t>BIBLIOGRAFÍA</w:t>
+            </w:r>
+            <w:r>
+              <w:rPr>
+                <w:noProof/>
+                <w:webHidden/>
+              </w:rPr>
+              <w:tab/>
+            </w:r>
+            <w:r>
+              <w:rPr>
+                <w:noProof/>
+                <w:webHidden/>
+              </w:rPr>
+              <w:fldChar w:fldCharType="begin"/>
+            </w:r>
+            <w:r>
+              <w:rPr>
+                <w:noProof/>
+                <w:webHidden/>
+              </w:rPr>
+              <w:instrText xml:space="preserve"> PAGEREF _Toc41129630 \h </w:instrText>
+            </w:r>
+            <w:r>
+              <w:rPr>
+                <w:noProof/>
+                <w:webHidden/>
+              </w:rPr>
+            </w:r>
+            <w:r>
+              <w:rPr>
+                <w:noProof/>
+                <w:webHidden/>
+              </w:rPr>
+              <w:fldChar w:fldCharType="separate"/>
+            </w:r>
+            <w:r>
+              <w:rPr>
+                <w:noProof/>
+                <w:webHidden/>
+              </w:rPr>
+              <w:t>15</w:t>
+            </w:r>
+            <w:r>
+              <w:rPr>
+                <w:noProof/>
+                <w:webHidden/>
+              </w:rPr>
+              <w:fldChar w:fldCharType="end"/>
+            </w:r>
+          </w:hyperlink>
+        </w:p>
+        <w:p>
+          <w:r>
+            <w:rPr>
+              <w:b/>
+              <w:bCs/>
+            </w:rPr>
+            <w:fldChar w:fldCharType="end"/>
+          </w:r>
+        </w:p>
+      </w:sdtContent>
+    </w:sdt>
+    <w:p/>
+    <w:p/>
+    <w:p/>
+    <w:p/>
+    <w:p/>
+    <w:p/>
+    <w:p/>
+    <w:p/>
+    <w:p/>
+    <w:p/>
+    <w:p/>
+    <w:p/>
+    <w:bookmarkStart w:id="1" w:name="_Toc41129607"/>
     <w:p>
       <w:pPr>
         <w:pStyle w:val="Ttulo1"/>
@@ -1096,6 +2819,7 @@
       <w:r>
         <w:t>Capítulo 1: INTRODUCCIÓN</w:t>
       </w:r>
+      <w:bookmarkEnd w:id="1"/>
     </w:p>
     <w:p>
       <w:pPr>
@@ -1549,6 +3273,7 @@
         <w:adjustRightInd w:val="0"/>
       </w:pPr>
     </w:p>
+    <w:bookmarkStart w:id="2" w:name="_Toc41129608"/>
     <w:p>
       <w:pPr>
         <w:pStyle w:val="Ttulo1"/>
@@ -1636,6 +3361,7 @@
       <w:r>
         <w:t>OBJETIVOS DEL PROYECTO</w:t>
       </w:r>
+      <w:bookmarkEnd w:id="2"/>
     </w:p>
     <w:p/>
     <w:p/>
@@ -1643,9 +3369,11 @@
       <w:pPr>
         <w:pStyle w:val="Ttulo2"/>
       </w:pPr>
+      <w:bookmarkStart w:id="3" w:name="_Toc41129609"/>
       <w:r>
         <w:t>2.1.-TAREAS PRINCIPALES</w:t>
       </w:r>
+      <w:bookmarkEnd w:id="3"/>
     </w:p>
     <w:p/>
     <w:p/>
@@ -1906,6 +3634,7 @@
       <w:pPr>
         <w:pStyle w:val="Ttulo2"/>
       </w:pPr>
+      <w:bookmarkStart w:id="4" w:name="_Toc41129610"/>
       <w:r>
         <w:lastRenderedPageBreak/>
         <w:t>2.</w:t>
@@ -1919,6 +3648,7 @@
       <w:r>
         <w:t>PLANIFICACIÓN TEMPORAL</w:t>
       </w:r>
+      <w:bookmarkEnd w:id="4"/>
     </w:p>
     <w:p/>
     <w:p>
@@ -2083,6 +3813,7 @@
         <w:spacing w:before="0" w:beforeAutospacing="0" w:after="300" w:afterAutospacing="0"/>
       </w:pPr>
     </w:p>
+    <w:bookmarkStart w:id="5" w:name="_Toc41129611"/>
     <w:p>
       <w:pPr>
         <w:pStyle w:val="Ttulo1"/>
@@ -2170,6 +3901,7 @@
       <w:r>
         <w:t>ESPECIFICACIÓN DE REQUISITOS DEL SISTEMA</w:t>
       </w:r>
+      <w:bookmarkEnd w:id="5"/>
     </w:p>
     <w:p/>
     <w:p/>
@@ -2177,6 +3909,7 @@
       <w:pPr>
         <w:pStyle w:val="Ttulo2"/>
       </w:pPr>
+      <w:bookmarkStart w:id="6" w:name="_Toc41129612"/>
       <w:r>
         <w:t>3</w:t>
       </w:r>
@@ -2186,6 +3919,7 @@
       <w:r>
         <w:t>INTRODUCCIÓN</w:t>
       </w:r>
+      <w:bookmarkEnd w:id="6"/>
     </w:p>
     <w:p/>
     <w:p/>
@@ -2193,9 +3927,11 @@
       <w:pPr>
         <w:pStyle w:val="Ttulo3"/>
       </w:pPr>
+      <w:bookmarkStart w:id="7" w:name="_Toc41129613"/>
       <w:r>
         <w:t>3.1.1.- ALCANCE DEL PROYECTO</w:t>
       </w:r>
+      <w:bookmarkEnd w:id="7"/>
     </w:p>
     <w:p/>
     <w:p>
@@ -2215,6 +3951,7 @@
       <w:pPr>
         <w:pStyle w:val="Ttulo2"/>
       </w:pPr>
+      <w:bookmarkStart w:id="8" w:name="_Toc41129614"/>
       <w:r>
         <w:t>3</w:t>
       </w:r>
@@ -2230,6 +3967,7 @@
       <w:r>
         <w:t>DESCRIPCIÓN GENERAL</w:t>
       </w:r>
+      <w:bookmarkEnd w:id="8"/>
     </w:p>
     <w:p/>
     <w:p/>
@@ -2237,6 +3975,7 @@
       <w:pPr>
         <w:pStyle w:val="Ttulo3"/>
       </w:pPr>
+      <w:bookmarkStart w:id="9" w:name="_Toc41129615"/>
       <w:r>
         <w:t>3.</w:t>
       </w:r>
@@ -2246,6 +3985,7 @@
       <w:r>
         <w:t>.1.- CATÁLOGO DE REQUISITOS</w:t>
       </w:r>
+      <w:bookmarkEnd w:id="9"/>
     </w:p>
     <w:p/>
     <w:p>
@@ -2310,12 +4050,13 @@
       </w:pPr>
     </w:p>
     <w:p/>
-    <w:p/>
     <w:p>
       <w:pPr>
         <w:pStyle w:val="Ttulo2"/>
       </w:pPr>
-      <w:r>
+      <w:bookmarkStart w:id="10" w:name="_Toc41129616"/>
+      <w:r>
+        <w:lastRenderedPageBreak/>
         <w:t>3</w:t>
       </w:r>
       <w:r>
@@ -2330,6 +4071,7 @@
       <w:r>
         <w:t>DESCRIPCIÓN DE LA INTERFAZ DEL SISTEMA</w:t>
       </w:r>
+      <w:bookmarkEnd w:id="10"/>
     </w:p>
     <w:p/>
     <w:p/>
@@ -2337,9 +4079,11 @@
       <w:pPr>
         <w:pStyle w:val="Ttulo3"/>
       </w:pPr>
+      <w:bookmarkStart w:id="11" w:name="_Toc41129617"/>
       <w:r>
         <w:t>3.3.1.- PERFIL DE LOS USUARIOS</w:t>
       </w:r>
+      <w:bookmarkEnd w:id="11"/>
     </w:p>
     <w:p/>
     <w:p>
@@ -2448,6 +4192,9 @@
     <w:p/>
     <w:p/>
     <w:p/>
+    <w:p/>
+    <w:p/>
+    <w:bookmarkStart w:id="12" w:name="_Toc41129618"/>
     <w:p>
       <w:pPr>
         <w:pStyle w:val="Ttulo1"/>
@@ -2535,6 +4282,7 @@
       <w:r>
         <w:t>ESPECIFICACIÓN DEL DISEÑO</w:t>
       </w:r>
+      <w:bookmarkEnd w:id="12"/>
     </w:p>
     <w:p/>
     <w:p/>
@@ -2542,6 +4290,7 @@
       <w:pPr>
         <w:pStyle w:val="Ttulo2"/>
       </w:pPr>
+      <w:bookmarkStart w:id="13" w:name="_Toc41129619"/>
       <w:r>
         <w:t>4.1</w:t>
       </w:r>
@@ -2551,6 +4300,7 @@
       <w:r>
         <w:t>INTRODUCCIÓN</w:t>
       </w:r>
+      <w:bookmarkEnd w:id="13"/>
     </w:p>
     <w:p/>
     <w:p/>
@@ -2558,9 +4308,11 @@
       <w:pPr>
         <w:pStyle w:val="Ttulo3"/>
       </w:pPr>
+      <w:bookmarkStart w:id="14" w:name="_Toc41129620"/>
       <w:r>
         <w:t>4.1.1.- PRINCIPALES FUNCIONES DEL SOFTWARE</w:t>
       </w:r>
+      <w:bookmarkEnd w:id="14"/>
     </w:p>
     <w:p/>
     <w:p>
@@ -2671,9 +4423,11 @@
       <w:pPr>
         <w:pStyle w:val="Ttulo3"/>
       </w:pPr>
+      <w:bookmarkStart w:id="15" w:name="_Toc41129621"/>
       <w:r>
         <w:t>4.1.2.- DESCRIPCIÓN DEL ENTORNO DE DESARROLLO</w:t>
       </w:r>
+      <w:bookmarkEnd w:id="15"/>
     </w:p>
     <w:p/>
     <w:p/>
@@ -2741,6 +4495,7 @@
       <w:pPr>
         <w:pStyle w:val="Ttulo2"/>
       </w:pPr>
+      <w:bookmarkStart w:id="16" w:name="_Toc41129622"/>
       <w:r>
         <w:lastRenderedPageBreak/>
         <w:t>4.2</w:t>
@@ -2751,6 +4506,7 @@
       <w:r>
         <w:t>ARQUITECTURA FISICA Y ENTORNO TECNOLÓGICO</w:t>
       </w:r>
+      <w:bookmarkEnd w:id="16"/>
     </w:p>
     <w:p/>
     <w:p/>
@@ -2758,9 +4514,11 @@
       <w:pPr>
         <w:pStyle w:val="Ttulo3"/>
       </w:pPr>
+      <w:bookmarkStart w:id="17" w:name="_Toc41129623"/>
       <w:r>
         <w:t>4.2.1.- DESCRIPCIÓN GENERAL</w:t>
       </w:r>
+      <w:bookmarkEnd w:id="17"/>
     </w:p>
     <w:p/>
     <w:p/>
@@ -2791,6 +4549,7 @@
       <w:pPr>
         <w:pStyle w:val="Ttulo2"/>
       </w:pPr>
+      <w:bookmarkStart w:id="18" w:name="_Toc41129624"/>
       <w:r>
         <w:t>4.3</w:t>
       </w:r>
@@ -2800,6 +4559,7 @@
       <w:r>
         <w:t>DESCRIPCIÓN DEL DISEÑO</w:t>
       </w:r>
+      <w:bookmarkEnd w:id="18"/>
     </w:p>
     <w:p/>
     <w:p/>
@@ -2807,9 +4567,11 @@
       <w:pPr>
         <w:pStyle w:val="Ttulo3"/>
       </w:pPr>
+      <w:bookmarkStart w:id="19" w:name="_Toc41129625"/>
       <w:r>
         <w:t>4.3.1.- ESPECIFICACIÓN DE LAS INTERACCIONES</w:t>
       </w:r>
+      <w:bookmarkEnd w:id="19"/>
     </w:p>
     <w:p/>
     <w:p/>
@@ -2928,6 +4690,7 @@
       <w:pPr>
         <w:pStyle w:val="Ttulo3"/>
       </w:pPr>
+      <w:bookmarkStart w:id="20" w:name="_Toc41129626"/>
       <w:r>
         <w:lastRenderedPageBreak/>
         <w:t>4.3.</w:t>
@@ -2938,6 +4701,7 @@
       <w:r>
         <w:t>.- DISEÑO DETALLADO</w:t>
       </w:r>
+      <w:bookmarkEnd w:id="20"/>
     </w:p>
     <w:p/>
     <w:p/>
@@ -2946,6 +4710,7 @@
       <w:pPr>
         <w:pStyle w:val="Ttulo3"/>
       </w:pPr>
+      <w:bookmarkStart w:id="21" w:name="_Toc41129627"/>
       <w:r>
         <w:t>4.3.</w:t>
       </w:r>
@@ -2955,10 +4720,14 @@
       <w:r>
         <w:t>.- DISEÑO DE LA ESTRUCTURA FÍSICA DE LOS DATOS</w:t>
       </w:r>
-    </w:p>
-    <w:p/>
-    <w:p/>
-    <w:p>
+      <w:bookmarkEnd w:id="21"/>
+    </w:p>
+    <w:p/>
+    <w:p/>
+    <w:p>
+      <w:pPr>
+        <w:keepNext/>
+      </w:pPr>
       <w:r>
         <w:rPr>
           <w:noProof/>
@@ -3000,6 +4769,29 @@
         </w:drawing>
       </w:r>
     </w:p>
+    <w:p>
+      <w:pPr>
+        <w:pStyle w:val="Descripcin"/>
+        <w:jc w:val="center"/>
+      </w:pPr>
+      <w:r>
+        <w:t xml:space="preserve">Ilustración </w:t>
+      </w:r>
+      <w:fldSimple w:instr=" SEQ Ilustración \* ARABIC ">
+        <w:r>
+          <w:rPr>
+            <w:noProof/>
+          </w:rPr>
+          <w:t>1</w:t>
+        </w:r>
+      </w:fldSimple>
+      <w:r>
+        <w:t xml:space="preserve"> </w:t>
+      </w:r>
+      <w:r>
+        <w:t>Estructura de los datos de los equipos</w:t>
+      </w:r>
+    </w:p>
     <w:p/>
     <w:p>
       <w:r>
@@ -3009,6 +4801,9 @@
     <w:p/>
     <w:p/>
     <w:p>
+      <w:pPr>
+        <w:keepNext/>
+      </w:pPr>
       <w:r>
         <w:rPr>
           <w:noProof/>
@@ -3050,6 +4845,26 @@
         </w:drawing>
       </w:r>
     </w:p>
+    <w:p>
+      <w:pPr>
+        <w:pStyle w:val="Descripcin"/>
+        <w:jc w:val="center"/>
+      </w:pPr>
+      <w:r>
+        <w:t xml:space="preserve">Ilustración </w:t>
+      </w:r>
+      <w:fldSimple w:instr=" SEQ Ilustración \* ARABIC ">
+        <w:r>
+          <w:rPr>
+            <w:noProof/>
+          </w:rPr>
+          <w:t>2</w:t>
+        </w:r>
+      </w:fldSimple>
+      <w:r>
+        <w:t xml:space="preserve"> Estructura de los datos de los empleados</w:t>
+      </w:r>
+    </w:p>
     <w:p/>
     <w:p>
       <w:r>
@@ -3064,6 +4879,9 @@
     </w:p>
     <w:p/>
     <w:p>
+      <w:pPr>
+        <w:keepNext/>
+      </w:pPr>
       <w:r>
         <w:rPr>
           <w:noProof/>
@@ -3105,6 +4923,26 @@
         </w:drawing>
       </w:r>
     </w:p>
+    <w:p>
+      <w:pPr>
+        <w:pStyle w:val="Descripcin"/>
+        <w:jc w:val="center"/>
+      </w:pPr>
+      <w:r>
+        <w:t xml:space="preserve">Ilustración </w:t>
+      </w:r>
+      <w:fldSimple w:instr=" SEQ Ilustración \* ARABIC ">
+        <w:r>
+          <w:rPr>
+            <w:noProof/>
+          </w:rPr>
+          <w:t>3</w:t>
+        </w:r>
+      </w:fldSimple>
+      <w:r>
+        <w:t xml:space="preserve"> Estructura de los datos de los procesos</w:t>
+      </w:r>
+    </w:p>
     <w:p/>
     <w:p>
       <w:r>
@@ -3119,11 +4957,13 @@
     </w:p>
     <w:p/>
     <w:p>
+      <w:pPr>
+        <w:keepNext/>
+      </w:pPr>
       <w:r>
         <w:rPr>
           <w:noProof/>
         </w:rPr>
-        <w:lastRenderedPageBreak/>
         <w:drawing>
           <wp:inline distT="0" distB="0" distL="0" distR="0" wp14:anchorId="627373DE" wp14:editId="30AA68FA">
             <wp:extent cx="6299835" cy="981710"/>
@@ -3161,6 +5001,26 @@
         </w:drawing>
       </w:r>
     </w:p>
+    <w:p>
+      <w:pPr>
+        <w:pStyle w:val="Descripcin"/>
+        <w:jc w:val="center"/>
+      </w:pPr>
+      <w:r>
+        <w:t xml:space="preserve">Ilustración </w:t>
+      </w:r>
+      <w:fldSimple w:instr=" SEQ Ilustración \* ARABIC ">
+        <w:r>
+          <w:rPr>
+            <w:noProof/>
+          </w:rPr>
+          <w:t>4</w:t>
+        </w:r>
+      </w:fldSimple>
+      <w:r>
+        <w:t xml:space="preserve"> Estructura de los datos para el envío de emails</w:t>
+      </w:r>
+    </w:p>
     <w:p/>
     <w:p>
       <w:r>
@@ -3212,11 +5072,9 @@
       <w:r>
         <w:t xml:space="preserve">En el caso de </w:t>
       </w:r>
-      <w:proofErr w:type="spellStart"/>
-      <w:r>
-        <w:t>lo</w:t>
-      </w:r>
-      <w:proofErr w:type="spellEnd"/>
+      <w:r>
+        <w:t>los</w:t>
+      </w:r>
       <w:r>
         <w:t xml:space="preserve"> equipos, a las vistas ya comentadas, se le han añadido dos más empleando JSON:</w:t>
       </w:r>
@@ -3256,9 +5114,7 @@
     <w:p/>
     <w:p/>
     <w:p/>
-    <w:p/>
-    <w:p/>
-    <w:p/>
+    <w:bookmarkStart w:id="22" w:name="_Toc41129628"/>
     <w:p>
       <w:pPr>
         <w:pStyle w:val="Ttulo1"/>
@@ -3346,6 +5202,7 @@
       <w:r>
         <w:t>MANUAL DE USUARIO</w:t>
       </w:r>
+      <w:bookmarkEnd w:id="22"/>
     </w:p>
     <w:p/>
     <w:p/>
@@ -3383,77 +5240,75 @@
       <w:r>
         <w:t xml:space="preserve">-Poder ir a la </w:t>
       </w:r>
+      <w:r>
+        <w:t>página</w:t>
+      </w:r>
+      <w:r>
+        <w:t xml:space="preserve"> principal clicando en el logo de la aplicación, que está situado en la parte izquierda del </w:t>
+      </w:r>
       <w:proofErr w:type="spellStart"/>
       <w:r>
-        <w:t>pagina</w:t>
+        <w:t>header</w:t>
       </w:r>
       <w:proofErr w:type="spellEnd"/>
       <w:r>
-        <w:t xml:space="preserve"> principal clicando en el logo de la aplicación, que está situado en la parte izquierda del </w:t>
+        <w:t>.</w:t>
+      </w:r>
+    </w:p>
+    <w:p/>
+    <w:p>
+      <w:r>
+        <w:t>-Poder ir hacia la pestaña anterior clicando en el botón de atrás.</w:t>
+      </w:r>
+    </w:p>
+    <w:p/>
+    <w:p>
+      <w:r>
+        <w:t xml:space="preserve">-Poder clicar en el botón de log </w:t>
       </w:r>
       <w:proofErr w:type="spellStart"/>
       <w:r>
-        <w:t>header</w:t>
+        <w:t>out</w:t>
       </w:r>
       <w:proofErr w:type="spellEnd"/>
       <w:r>
+        <w:t xml:space="preserve"> para enviar al usuario a la pestaña de inicio de sesión.</w:t>
+      </w:r>
+    </w:p>
+    <w:p/>
+    <w:p>
+      <w:r>
+        <w:t>-Poder contactar con nosotros clicando en los diferentes iconos de</w:t>
+      </w:r>
+      <w:r>
+        <w:t xml:space="preserve"> diferentes redes sociales;</w:t>
+      </w:r>
+      <w:r>
+        <w:t xml:space="preserve"> Facebook, Twitter e Instagram, situados en la parte derecha del </w:t>
+      </w:r>
+      <w:proofErr w:type="spellStart"/>
+      <w:r>
+        <w:t>footer</w:t>
+      </w:r>
+      <w:proofErr w:type="spellEnd"/>
+      <w:r>
         <w:t>.</w:t>
       </w:r>
     </w:p>
     <w:p/>
     <w:p>
       <w:r>
-        <w:t>-Poder ir hacia la pestaña anterior clicando en el botón de atrás.</w:t>
-      </w:r>
-    </w:p>
-    <w:p/>
-    <w:p>
-      <w:r>
-        <w:t xml:space="preserve">-Poder clicar en el botón de log </w:t>
+        <w:t>-Poder recibir correos clicando en “Contáctanos” que está situado</w:t>
+      </w:r>
+      <w:r>
+        <w:t xml:space="preserve"> en la parte izquierda del </w:t>
       </w:r>
       <w:proofErr w:type="spellStart"/>
       <w:r>
-        <w:t>out</w:t>
+        <w:t>footer</w:t>
       </w:r>
       <w:proofErr w:type="spellEnd"/>
       <w:r>
-        <w:t xml:space="preserve"> para enviar al usuario a la pestaña de inicio de sesión.</w:t>
-      </w:r>
-    </w:p>
-    <w:p/>
-    <w:p>
-      <w:r>
-        <w:t>-Poder contactar con nosotros clicando en los diferentes iconos de</w:t>
-      </w:r>
-      <w:r>
-        <w:t xml:space="preserve"> diferentes redes sociales;</w:t>
-      </w:r>
-      <w:r>
-        <w:t xml:space="preserve"> Facebook, Twitter e Instagram, situados en la parte derecha del </w:t>
-      </w:r>
-      <w:proofErr w:type="spellStart"/>
-      <w:r>
-        <w:t>footer</w:t>
-      </w:r>
-      <w:proofErr w:type="spellEnd"/>
-      <w:r>
-        <w:t>.</w:t>
-      </w:r>
-    </w:p>
-    <w:p/>
-    <w:p>
-      <w:r>
-        <w:t>-Poder recibir correos clicando en “Contáctanos” que está situado</w:t>
-      </w:r>
-      <w:r>
-        <w:t xml:space="preserve"> en la parte izquierda del </w:t>
-      </w:r>
-      <w:proofErr w:type="spellStart"/>
-      <w:r>
-        <w:t>footer</w:t>
-      </w:r>
-      <w:proofErr w:type="spellEnd"/>
-      <w:r>
         <w:t>, encima de los iconos de las redes sociales.</w:t>
       </w:r>
     </w:p>
@@ -3478,6 +5333,7 @@
     <w:p/>
     <w:p/>
     <w:p/>
+    <w:bookmarkStart w:id="23" w:name="_Toc41129629"/>
     <w:p>
       <w:pPr>
         <w:pStyle w:val="Ttulo1"/>
@@ -3565,6 +5421,7 @@
       <w:r>
         <w:t>INCIDENCIAS DEL PROYECTO Y CONCLUSIONES</w:t>
       </w:r>
+      <w:bookmarkEnd w:id="23"/>
     </w:p>
     <w:p/>
     <w:p/>
@@ -3624,20 +5481,7 @@
     <w:p/>
     <w:p/>
     <w:p/>
-    <w:p/>
-    <w:p/>
-    <w:p/>
-    <w:p/>
-    <w:p/>
-    <w:p/>
-    <w:p/>
-    <w:p/>
-    <w:p/>
-    <w:p/>
-    <w:p/>
-    <w:p/>
-    <w:p/>
-    <w:p/>
+    <w:bookmarkStart w:id="24" w:name="_Toc41129630"/>
     <w:p>
       <w:pPr>
         <w:pStyle w:val="Ttulo1"/>
@@ -3652,6 +5496,7 @@
         <w:rPr>
           <w:noProof/>
         </w:rPr>
+        <w:lastRenderedPageBreak/>
         <mc:AlternateContent>
           <mc:Choice Requires="wps">
             <w:drawing>
@@ -3715,6 +5560,7 @@
       <w:r>
         <w:t>BIBLIOGRAFÍA</w:t>
       </w:r>
+      <w:bookmarkEnd w:id="24"/>
     </w:p>
     <w:p/>
     <w:p/>
@@ -4836,6 +6682,38 @@
       <w:u w:val="single"/>
     </w:rPr>
   </w:style>
+  <w:style w:type="paragraph" w:styleId="Descripcin">
+    <w:name w:val="caption"/>
+    <w:basedOn w:val="Normal"/>
+    <w:next w:val="Normal"/>
+    <w:uiPriority w:val="35"/>
+    <w:unhideWhenUsed/>
+    <w:qFormat/>
+    <w:rsid w:val="00F44332"/>
+    <w:pPr>
+      <w:spacing w:after="200"/>
+    </w:pPr>
+    <w:rPr>
+      <w:i/>
+      <w:iCs/>
+      <w:color w:val="44546A" w:themeColor="text2"/>
+      <w:sz w:val="18"/>
+      <w:szCs w:val="18"/>
+    </w:rPr>
+  </w:style>
+  <w:style w:type="paragraph" w:styleId="TDC3">
+    <w:name w:val="toc 3"/>
+    <w:basedOn w:val="Normal"/>
+    <w:next w:val="Normal"/>
+    <w:autoRedefine/>
+    <w:uiPriority w:val="39"/>
+    <w:unhideWhenUsed/>
+    <w:rsid w:val="00A020FF"/>
+    <w:pPr>
+      <w:spacing w:after="100"/>
+      <w:ind w:left="480"/>
+    </w:pPr>
+  </w:style>
 </w:styles>
 </file>
 
@@ -5139,7 +7017,7 @@
 </file>
 
 <file path=customXml/itemProps1.xml><?xml version="1.0" encoding="utf-8"?>
-<ds:datastoreItem xmlns:ds="http://schemas.openxmlformats.org/officeDocument/2006/customXml" ds:itemID="{903A94F1-ECDE-4867-ABCD-DF85F94C6484}">
+<ds:datastoreItem xmlns:ds="http://schemas.openxmlformats.org/officeDocument/2006/customXml" ds:itemID="{6C1B72FF-AB29-4B5D-93C2-E301D9DE1492}">
   <ds:schemaRefs>
     <ds:schemaRef ds:uri="http://schemas.openxmlformats.org/officeDocument/2006/bibliography"/>
   </ds:schemaRefs>

</xml_diff>

<commit_message>
Bibliografía (yo creo que a partir del lunes ya me puedo morir)
</commit_message>
<xml_diff>
--- a/Documentación final.docx
+++ b/Documentación final.docx
@@ -175,21 +175,12 @@
                                 <w:sz w:val="28"/>
                               </w:rPr>
                             </w:pPr>
-                            <w:proofErr w:type="spellStart"/>
                             <w:r>
                               <w:rPr>
                                 <w:b/>
                                 <w:sz w:val="28"/>
                               </w:rPr>
-                              <w:t>Titulo</w:t>
-                            </w:r>
-                            <w:proofErr w:type="spellEnd"/>
-                            <w:r>
-                              <w:rPr>
-                                <w:b/>
-                                <w:sz w:val="28"/>
-                              </w:rPr>
-                              <w:t xml:space="preserve">: </w:t>
+                              <w:t xml:space="preserve">Titulo: </w:t>
                             </w:r>
                             <w:r>
                               <w:rPr>
@@ -526,21 +517,12 @@
                           <w:sz w:val="28"/>
                         </w:rPr>
                       </w:pPr>
-                      <w:proofErr w:type="spellStart"/>
                       <w:r>
                         <w:rPr>
                           <w:b/>
                           <w:sz w:val="28"/>
                         </w:rPr>
-                        <w:t>Titulo</w:t>
-                      </w:r>
-                      <w:proofErr w:type="spellEnd"/>
-                      <w:r>
-                        <w:rPr>
-                          <w:b/>
-                          <w:sz w:val="28"/>
-                        </w:rPr>
-                        <w:t xml:space="preserve">: </w:t>
+                        <w:t xml:space="preserve">Titulo: </w:t>
                       </w:r>
                       <w:r>
                         <w:rPr>
@@ -2841,15 +2823,7 @@
         <w:t xml:space="preserve">Como ya se ha comentado anteriormente este proyecto se trata de crear una aplicación web. En este caso se va a orientar dicho proyecto a la </w:t>
       </w:r>
       <w:r>
-        <w:t xml:space="preserve">gestión de la producción de una empresa, </w:t>
-      </w:r>
-      <w:proofErr w:type="spellStart"/>
-      <w:r>
-        <w:t>Deustubular</w:t>
-      </w:r>
-      <w:proofErr w:type="spellEnd"/>
-      <w:r>
-        <w:t xml:space="preserve"> S.L.</w:t>
+        <w:t>gestión de la producción de una empresa, Deustubular S.L.</w:t>
       </w:r>
     </w:p>
     <w:p/>
@@ -2860,15 +2834,7 @@
         <w:adjustRightInd w:val="0"/>
       </w:pPr>
       <w:r>
-        <w:t xml:space="preserve">La empresa </w:t>
-      </w:r>
-      <w:proofErr w:type="spellStart"/>
-      <w:r>
-        <w:t>Deustubular</w:t>
-      </w:r>
-      <w:proofErr w:type="spellEnd"/>
-      <w:r>
-        <w:t xml:space="preserve"> S.L. quiere digitalizar parte de los procesos de </w:t>
+        <w:t xml:space="preserve">La empresa Deustubular S.L. quiere digitalizar parte de los procesos de </w:t>
       </w:r>
       <w:r>
         <w:t>su producción. Esta</w:t>
@@ -3668,15 +3634,7 @@
     <w:p/>
     <w:p>
       <w:r>
-        <w:t xml:space="preserve">Para esta </w:t>
-      </w:r>
-      <w:proofErr w:type="spellStart"/>
-      <w:r>
-        <w:t>ultima</w:t>
-      </w:r>
-      <w:proofErr w:type="spellEnd"/>
-      <w:r>
-        <w:t xml:space="preserve"> se han añadido funcionalidades relacionadas con JavaScript y demás. </w:t>
+        <w:t xml:space="preserve">Para esta ultima se han añadido funcionalidades relacionadas con JavaScript y demás. </w:t>
       </w:r>
     </w:p>
     <w:p/>
@@ -4094,43 +4052,19 @@
     <w:p/>
     <w:p>
       <w:r>
-        <w:t xml:space="preserve">Estos van a ser los </w:t>
-      </w:r>
-      <w:proofErr w:type="spellStart"/>
-      <w:r>
-        <w:t>admin</w:t>
-      </w:r>
-      <w:proofErr w:type="spellEnd"/>
-      <w:r>
-        <w:t xml:space="preserve"> y los invitados.</w:t>
-      </w:r>
-    </w:p>
-    <w:p/>
-    <w:p>
-      <w:r>
-        <w:t xml:space="preserve">Los </w:t>
-      </w:r>
-      <w:proofErr w:type="spellStart"/>
-      <w:r>
-        <w:t>admin</w:t>
-      </w:r>
-      <w:proofErr w:type="spellEnd"/>
-      <w:r>
-        <w:t xml:space="preserve"> tienen un libre control sobre la aplicación de tal forma que están a su disposición las funcionalidades de crear, eliminar, listar y detallar de los empleados, procesos y equipos.</w:t>
-      </w:r>
-    </w:p>
-    <w:p/>
-    <w:p>
-      <w:r>
-        <w:t xml:space="preserve">Para que un usuario sea </w:t>
-      </w:r>
-      <w:proofErr w:type="spellStart"/>
-      <w:r>
-        <w:t>admin</w:t>
-      </w:r>
-      <w:proofErr w:type="spellEnd"/>
-      <w:r>
-        <w:t xml:space="preserve"> </w:t>
+        <w:t>Estos van a ser los admin y los invitados.</w:t>
+      </w:r>
+    </w:p>
+    <w:p/>
+    <w:p>
+      <w:r>
+        <w:t>Los admin tienen un libre control sobre la aplicación de tal forma que están a su disposición las funcionalidades de crear, eliminar, listar y detallar de los empleados, procesos y equipos.</w:t>
+      </w:r>
+    </w:p>
+    <w:p/>
+    <w:p>
+      <w:r>
+        <w:t xml:space="preserve">Para que un usuario sea admin </w:t>
       </w:r>
       <w:r>
         <w:t>tiene que introducir:</w:t>
@@ -4139,23 +4073,13 @@
     <w:p/>
     <w:p>
       <w:r>
-        <w:t xml:space="preserve">Usuario: </w:t>
-      </w:r>
-      <w:proofErr w:type="spellStart"/>
-      <w:r>
-        <w:t>root</w:t>
-      </w:r>
-      <w:proofErr w:type="spellEnd"/>
-    </w:p>
-    <w:p>
-      <w:r>
-        <w:t xml:space="preserve">Contraseña: </w:t>
-      </w:r>
-      <w:proofErr w:type="spellStart"/>
-      <w:r>
-        <w:t>root</w:t>
-      </w:r>
-      <w:proofErr w:type="spellEnd"/>
+        <w:t>Usuario: root</w:t>
+      </w:r>
+    </w:p>
+    <w:p>
+      <w:r>
+        <w:t>Contraseña: root</w:t>
+      </w:r>
     </w:p>
     <w:p/>
     <w:p>
@@ -4366,39 +4290,7 @@
     <w:p/>
     <w:p>
       <w:r>
-        <w:t xml:space="preserve">Posibilidad de iniciar sesión por parte del usuario con Usuario: </w:t>
-      </w:r>
-      <w:proofErr w:type="spellStart"/>
-      <w:r>
-        <w:t>root</w:t>
-      </w:r>
-      <w:proofErr w:type="spellEnd"/>
-      <w:r>
-        <w:t xml:space="preserve"> y Contraseña: </w:t>
-      </w:r>
-      <w:proofErr w:type="spellStart"/>
-      <w:r>
-        <w:t>root</w:t>
-      </w:r>
-      <w:proofErr w:type="spellEnd"/>
-      <w:r>
-        <w:t xml:space="preserve"> para ser </w:t>
-      </w:r>
-      <w:proofErr w:type="spellStart"/>
-      <w:r>
-        <w:t>admin</w:t>
-      </w:r>
-      <w:proofErr w:type="spellEnd"/>
-      <w:r>
-        <w:t xml:space="preserve"> y tener permiso para la completa utilización </w:t>
-      </w:r>
-      <w:proofErr w:type="spellStart"/>
-      <w:r>
-        <w:t>e</w:t>
-      </w:r>
-      <w:proofErr w:type="spellEnd"/>
-      <w:r>
-        <w:t xml:space="preserve"> la aplicación, y en caso de no iniciar sesión poder entrar como invitado con restricciones.</w:t>
+        <w:t>Posibilidad de iniciar sesión por parte del usuario con Usuario: root y Contraseña: root para ser admin y tener permiso para la completa utilización e la aplicación, y en caso de no iniciar sesión poder entrar como invitado con restricciones.</w:t>
       </w:r>
     </w:p>
     <w:p/>
@@ -4433,59 +4325,19 @@
     <w:p/>
     <w:p>
       <w:r>
-        <w:t xml:space="preserve">Para esta aplicación se ha empleado GitHub para poder subir los avances que se vayan haciendo en la aplicación. Además, se ha utilizado </w:t>
-      </w:r>
-      <w:proofErr w:type="spellStart"/>
-      <w:r>
-        <w:t>GitKraken</w:t>
-      </w:r>
-      <w:proofErr w:type="spellEnd"/>
-      <w:r>
-        <w:t xml:space="preserve"> mediante el cual se puede clonar el archivo que se tenga en GitHub y poder tenerlo en el ordenador</w:t>
-      </w:r>
-    </w:p>
-    <w:p/>
-    <w:p>
-      <w:r>
-        <w:t xml:space="preserve">Con esto se consigue que un grupo de trabajo pueda tener el trabajo actualizado. Como cada persona del equipo va a ir avanzando con un tema probablemente distinto a los demás, de esta forma sube los cambios a </w:t>
-      </w:r>
-      <w:proofErr w:type="spellStart"/>
-      <w:r>
-        <w:t>GitKraken</w:t>
-      </w:r>
-      <w:proofErr w:type="spellEnd"/>
-      <w:r>
-        <w:t xml:space="preserve"> y automáticamente se suben a GitHub para que el resto del grupo lo pueda tener casi al instante.</w:t>
-      </w:r>
-    </w:p>
-    <w:p/>
-    <w:p>
-      <w:r>
-        <w:t xml:space="preserve">Además, se ha utilizado el programa </w:t>
-      </w:r>
-      <w:proofErr w:type="spellStart"/>
-      <w:r>
-        <w:t>PyCharm</w:t>
-      </w:r>
-      <w:proofErr w:type="spellEnd"/>
-      <w:r>
-        <w:t xml:space="preserve"> para la programación de la aplicación y para poder iniciar el servidor de la </w:t>
-      </w:r>
-      <w:proofErr w:type="spellStart"/>
-      <w:r>
-        <w:t>apk</w:t>
-      </w:r>
-      <w:proofErr w:type="spellEnd"/>
-      <w:r>
-        <w:t xml:space="preserve">. Esto último es fundamental, ya que sin iniciar el servidor la aplicación no puede funcionar, y además es necesaria para que los programadores puedan visualizar los cambios que han realizado en esta, aparte de usar Visual Studio </w:t>
-      </w:r>
-      <w:proofErr w:type="spellStart"/>
-      <w:r>
-        <w:t>Code</w:t>
-      </w:r>
-      <w:proofErr w:type="spellEnd"/>
-      <w:r>
-        <w:t>.</w:t>
+        <w:t>Para esta aplicación se ha empleado GitHub para poder subir los avances que se vayan haciendo en la aplicación. Además, se ha utilizado GitKraken mediante el cual se puede clonar el archivo que se tenga en GitHub y poder tenerlo en el ordenador</w:t>
+      </w:r>
+    </w:p>
+    <w:p/>
+    <w:p>
+      <w:r>
+        <w:t>Con esto se consigue que un grupo de trabajo pueda tener el trabajo actualizado. Como cada persona del equipo va a ir avanzando con un tema probablemente distinto a los demás, de esta forma sube los cambios a GitKraken y automáticamente se suben a GitHub para que el resto del grupo lo pueda tener casi al instante.</w:t>
+      </w:r>
+    </w:p>
+    <w:p/>
+    <w:p>
+      <w:r>
+        <w:t>Además, se ha utilizado el programa PyCharm para la programación de la aplicación y para poder iniciar el servidor de la apk. Esto último es fundamental, ya que sin iniciar el servidor la aplicación no puede funcionar, y además es necesaria para que los programadores puedan visualizar los cambios que han realizado en esta, aparte de usar Visual Studio Code.</w:t>
       </w:r>
     </w:p>
     <w:p/>
@@ -4524,23 +4376,7 @@
     <w:p/>
     <w:p>
       <w:r>
-        <w:t xml:space="preserve">Para la realización de esta aplicación web, se han empleado todos los recursos proporcionados para la creación de esta. Estos recursos son </w:t>
-      </w:r>
-      <w:proofErr w:type="spellStart"/>
-      <w:r>
-        <w:t>PyCharm</w:t>
-      </w:r>
-      <w:proofErr w:type="spellEnd"/>
-      <w:r>
-        <w:t xml:space="preserve"> (para poder programar la aplicación), Visual Studio </w:t>
-      </w:r>
-      <w:proofErr w:type="spellStart"/>
-      <w:r>
-        <w:t>Code</w:t>
-      </w:r>
-      <w:proofErr w:type="spellEnd"/>
-      <w:r>
-        <w:t xml:space="preserve"> (para poder hacer pruebas antes de implementarlas en la aplicación), navegadores de internet (para comprobar que lo que se está programando funciona correctamente), nuestro portátil personal (para poder llevar todo esto a cabo) y todos los sistemas necesarios para la programación (Python, Django, JavaScript, HTML, CSS, AJAX, JSON y demás).</w:t>
+        <w:t>Para la realización de esta aplicación web, se han empleado todos los recursos proporcionados para la creación de esta. Estos recursos son PyCharm (para poder programar la aplicación), Visual Studio Code (para poder hacer pruebas antes de implementarlas en la aplicación), navegadores de internet (para comprobar que lo que se está programando funciona correctamente), nuestro portátil personal (para poder llevar todo esto a cabo) y todos los sistemas necesarios para la programación (Python, Django, JavaScript, HTML, CSS, AJAX, JSON y demás).</w:t>
       </w:r>
     </w:p>
     <w:p/>
@@ -4577,84 +4413,28 @@
     <w:p/>
     <w:p>
       <w:r>
-        <w:t xml:space="preserve">En todas las pestañas de la aplicación se va a respetar el mismo </w:t>
-      </w:r>
-      <w:proofErr w:type="spellStart"/>
-      <w:r>
-        <w:t>header</w:t>
-      </w:r>
-      <w:proofErr w:type="spellEnd"/>
-      <w:r>
-        <w:t xml:space="preserve">, </w:t>
-      </w:r>
-      <w:proofErr w:type="spellStart"/>
-      <w:r>
-        <w:t>nav</w:t>
-      </w:r>
-      <w:proofErr w:type="spellEnd"/>
-      <w:r>
-        <w:t xml:space="preserve"> y </w:t>
-      </w:r>
-      <w:proofErr w:type="spellStart"/>
-      <w:r>
-        <w:t>footer</w:t>
-      </w:r>
-      <w:proofErr w:type="spellEnd"/>
-      <w:r>
-        <w:t>, de esta forma se consigue una limpieza y un orden mayor que si tuviesen cada uno los suyos propios.</w:t>
-      </w:r>
-    </w:p>
-    <w:p/>
-    <w:p>
-      <w:r>
-        <w:t xml:space="preserve">En el </w:t>
-      </w:r>
-      <w:proofErr w:type="spellStart"/>
-      <w:r>
-        <w:t>header</w:t>
-      </w:r>
-      <w:proofErr w:type="spellEnd"/>
-      <w:r>
-        <w:t xml:space="preserve"> se encuentran el logo que permite volver a la página principal directamente</w:t>
-      </w:r>
-      <w:r>
-        <w:t xml:space="preserve">, el botón de atrás que permite volver a la anterior pestaña en la que se estaba y el botón de Log </w:t>
-      </w:r>
-      <w:proofErr w:type="spellStart"/>
-      <w:r>
-        <w:t>out</w:t>
-      </w:r>
-      <w:proofErr w:type="spellEnd"/>
-      <w:r>
-        <w:t xml:space="preserve"> el cual permite cerrar sesión a los usuarios y llevarles a la pestaña de iniciar sesión.</w:t>
-      </w:r>
-    </w:p>
-    <w:p/>
-    <w:p>
-      <w:r>
-        <w:t xml:space="preserve">En el </w:t>
-      </w:r>
-      <w:proofErr w:type="spellStart"/>
-      <w:r>
-        <w:t>nav</w:t>
-      </w:r>
-      <w:proofErr w:type="spellEnd"/>
-      <w:r>
-        <w:t xml:space="preserve"> hay un menú a través del cual se puede navegar por la sección que uno quiera de la aplicación web.</w:t>
-      </w:r>
-    </w:p>
-    <w:p/>
-    <w:p>
-      <w:r>
-        <w:t xml:space="preserve">En el </w:t>
-      </w:r>
-      <w:proofErr w:type="spellStart"/>
-      <w:r>
-        <w:t>footer</w:t>
-      </w:r>
-      <w:proofErr w:type="spellEnd"/>
-      <w:r>
-        <w:t xml:space="preserve"> se encuentran los datos de contacto y un enlace en la palabra “Contáctanos” que permitirá al usuario introducir su correo para así poder recibir emails con las novedades sobre la aplicación. Además, en este se encuentran también unos iconos que funcionan como enlace para llevar a los usuarios a nuestras cuentas de Facebook, Instagram y Twitter, solo con pinchar en ellos.</w:t>
+        <w:t>En todas las pestañas de la aplicación se va a respetar el mismo header, nav y footer, de esta forma se consigue una limpieza y un orden mayor que si tuviesen cada uno los suyos propios.</w:t>
+      </w:r>
+    </w:p>
+    <w:p/>
+    <w:p>
+      <w:r>
+        <w:t>En el header se encuentran el logo que permite volver a la página principal directamente</w:t>
+      </w:r>
+      <w:r>
+        <w:t>, el botón de atrás que permite volver a la anterior pestaña en la que se estaba y el botón de Log out el cual permite cerrar sesión a los usuarios y llevarles a la pestaña de iniciar sesión.</w:t>
+      </w:r>
+    </w:p>
+    <w:p/>
+    <w:p>
+      <w:r>
+        <w:t>En el nav hay un menú a través del cual se puede navegar por la sección que uno quiera de la aplicación web.</w:t>
+      </w:r>
+    </w:p>
+    <w:p/>
+    <w:p>
+      <w:r>
+        <w:t>En el footer se encuentran los datos de contacto y un enlace en la palabra “Contáctanos” que permitirá al usuario introducir su correo para así poder recibir emails con las novedades sobre la aplicación. Además, en este se encuentran también unos iconos que funcionan como enlace para llevar a los usuarios a nuestras cuentas de Facebook, Instagram y Twitter, solo con pinchar en ellos.</w:t>
       </w:r>
     </w:p>
     <w:p/>
@@ -5244,15 +5024,7 @@
         <w:t>página</w:t>
       </w:r>
       <w:r>
-        <w:t xml:space="preserve"> principal clicando en el logo de la aplicación, que está situado en la parte izquierda del </w:t>
-      </w:r>
-      <w:proofErr w:type="spellStart"/>
-      <w:r>
-        <w:t>header</w:t>
-      </w:r>
-      <w:proofErr w:type="spellEnd"/>
-      <w:r>
-        <w:t>.</w:t>
+        <w:t xml:space="preserve"> principal clicando en el logo de la aplicación, que está situado en la parte izquierda del header.</w:t>
       </w:r>
     </w:p>
     <w:p/>
@@ -5264,15 +5036,7 @@
     <w:p/>
     <w:p>
       <w:r>
-        <w:t xml:space="preserve">-Poder clicar en el botón de log </w:t>
-      </w:r>
-      <w:proofErr w:type="spellStart"/>
-      <w:r>
-        <w:t>out</w:t>
-      </w:r>
-      <w:proofErr w:type="spellEnd"/>
-      <w:r>
-        <w:t xml:space="preserve"> para enviar al usuario a la pestaña de inicio de sesión.</w:t>
+        <w:t>-Poder clicar en el botón de log out para enviar al usuario a la pestaña de inicio de sesión.</w:t>
       </w:r>
     </w:p>
     <w:p/>
@@ -5284,15 +5048,7 @@
         <w:t xml:space="preserve"> diferentes redes sociales;</w:t>
       </w:r>
       <w:r>
-        <w:t xml:space="preserve"> Facebook, Twitter e Instagram, situados en la parte derecha del </w:t>
-      </w:r>
-      <w:proofErr w:type="spellStart"/>
-      <w:r>
-        <w:t>footer</w:t>
-      </w:r>
-      <w:proofErr w:type="spellEnd"/>
-      <w:r>
-        <w:t>.</w:t>
+        <w:t xml:space="preserve"> Facebook, Twitter e Instagram, situados en la parte derecha del footer.</w:t>
       </w:r>
     </w:p>
     <w:p/>
@@ -5301,15 +5057,7 @@
         <w:t>-Poder recibir correos clicando en “Contáctanos” que está situado</w:t>
       </w:r>
       <w:r>
-        <w:t xml:space="preserve"> en la parte izquierda del </w:t>
-      </w:r>
-      <w:proofErr w:type="spellStart"/>
-      <w:r>
-        <w:t>footer</w:t>
-      </w:r>
-      <w:proofErr w:type="spellEnd"/>
-      <w:r>
-        <w:t>, encima de los iconos de las redes sociales.</w:t>
+        <w:t xml:space="preserve"> en la parte izquierda del footer, encima de los iconos de las redes sociales.</w:t>
       </w:r>
     </w:p>
     <w:p/>
@@ -5565,6 +5313,11 @@
     <w:p/>
     <w:p/>
     <w:p>
+      <w:pPr>
+        <w:rPr>
+          <w:rStyle w:val="Hipervnculo"/>
+        </w:rPr>
+      </w:pPr>
       <w:hyperlink r:id="rId13" w:history="1">
         <w:r>
           <w:rPr>
@@ -5582,6 +5335,30 @@
           <w:rPr>
             <w:rStyle w:val="Hipervnculo"/>
           </w:rPr>
+          <w:t>https://www.youtube.com/channel/UCLXRGxAzeaLDGaO</w:t>
+        </w:r>
+        <w:r>
+          <w:rPr>
+            <w:rStyle w:val="Hipervnculo"/>
+          </w:rPr>
+          <w:t>p</w:t>
+        </w:r>
+        <w:r>
+          <w:rPr>
+            <w:rStyle w:val="Hipervnculo"/>
+          </w:rPr>
+          <w:t>hqapzmg</w:t>
+        </w:r>
+      </w:hyperlink>
+    </w:p>
+    <w:p/>
+    <w:p/>
+    <w:p>
+      <w:hyperlink r:id="rId15" w:history="1">
+        <w:r>
+          <w:rPr>
+            <w:rStyle w:val="Hipervnculo"/>
+          </w:rPr>
           <w:t>https://alud.deusto.es/course/view.php?id=13310</w:t>
         </w:r>
       </w:hyperlink>
@@ -5589,7 +5366,7 @@
     <w:p/>
     <w:p/>
     <w:p>
-      <w:hyperlink r:id="rId15" w:history="1">
+      <w:hyperlink r:id="rId16" w:history="1">
         <w:r>
           <w:rPr>
             <w:rStyle w:val="Hipervnculo"/>
@@ -5602,12 +5379,18 @@
     <w:p/>
     <w:p>
       <w:r>
-        <w:t>Jon Vadillo, profesor de la asignatura de Ingeniería Web.</w:t>
+        <w:t>Jon Vadillo, profesor de la asignatura de Ingeniería Web</w:t>
+      </w:r>
+      <w:r>
+        <w:t xml:space="preserve"> en la Universidad de Deusto</w:t>
+      </w:r>
+      <w:r>
+        <w:t>.</w:t>
       </w:r>
     </w:p>
     <w:sectPr>
-      <w:headerReference w:type="default" r:id="rId16"/>
-      <w:headerReference w:type="first" r:id="rId17"/>
+      <w:headerReference w:type="default" r:id="rId17"/>
+      <w:headerReference w:type="first" r:id="rId18"/>
       <w:pgSz w:w="11906" w:h="16838" w:code="9"/>
       <w:pgMar w:top="1361" w:right="851" w:bottom="1134" w:left="1134" w:header="720" w:footer="720" w:gutter="0"/>
       <w:cols w:space="720"/>
@@ -7017,7 +6800,7 @@
 </file>
 
 <file path=customXml/itemProps1.xml><?xml version="1.0" encoding="utf-8"?>
-<ds:datastoreItem xmlns:ds="http://schemas.openxmlformats.org/officeDocument/2006/customXml" ds:itemID="{6C1B72FF-AB29-4B5D-93C2-E301D9DE1492}">
+<ds:datastoreItem xmlns:ds="http://schemas.openxmlformats.org/officeDocument/2006/customXml" ds:itemID="{4E7AD293-9E4D-41F8-85B0-F40109B089CA}">
   <ds:schemaRefs>
     <ds:schemaRef ds:uri="http://schemas.openxmlformats.org/officeDocument/2006/bibliography"/>
   </ds:schemaRefs>

</xml_diff>

<commit_message>
Efectivamente aitor ya podemos morir felices
</commit_message>
<xml_diff>
--- a/Documentación final.docx
+++ b/Documentación final.docx
@@ -175,12 +175,21 @@
                                 <w:sz w:val="28"/>
                               </w:rPr>
                             </w:pPr>
+                            <w:proofErr w:type="spellStart"/>
                             <w:r>
                               <w:rPr>
                                 <w:b/>
                                 <w:sz w:val="28"/>
                               </w:rPr>
-                              <w:t xml:space="preserve">Titulo: </w:t>
+                              <w:t>Titulo</w:t>
+                            </w:r>
+                            <w:proofErr w:type="spellEnd"/>
+                            <w:r>
+                              <w:rPr>
+                                <w:b/>
+                                <w:sz w:val="28"/>
+                              </w:rPr>
+                              <w:t xml:space="preserve">: </w:t>
                             </w:r>
                             <w:r>
                               <w:rPr>
@@ -517,12 +526,21 @@
                           <w:sz w:val="28"/>
                         </w:rPr>
                       </w:pPr>
+                      <w:proofErr w:type="spellStart"/>
                       <w:r>
                         <w:rPr>
                           <w:b/>
                           <w:sz w:val="28"/>
                         </w:rPr>
-                        <w:t xml:space="preserve">Titulo: </w:t>
+                        <w:t>Titulo</w:t>
+                      </w:r>
+                      <w:proofErr w:type="spellEnd"/>
+                      <w:r>
+                        <w:rPr>
+                          <w:b/>
+                          <w:sz w:val="28"/>
+                        </w:rPr>
+                        <w:t xml:space="preserve">: </w:t>
                       </w:r>
                       <w:r>
                         <w:rPr>
@@ -983,7 +1001,7 @@
             <w:pStyle w:val="TtuloTDC"/>
           </w:pPr>
           <w:r>
-            <w:t>Contenido</w:t>
+            <w:t>ÍNDICE DE CONTENIDO</w:t>
           </w:r>
         </w:p>
         <w:p>
@@ -1008,7 +1026,7 @@
           <w:r>
             <w:fldChar w:fldCharType="separate"/>
           </w:r>
-          <w:hyperlink w:anchor="_Toc41129607" w:history="1">
+          <w:hyperlink w:anchor="_Toc41130133" w:history="1">
             <w:r>
               <w:rPr>
                 <w:rStyle w:val="Hipervnculo"/>
@@ -1035,7 +1053,7 @@
                 <w:noProof/>
                 <w:webHidden/>
               </w:rPr>
-              <w:instrText xml:space="preserve"> PAGEREF _Toc41129607 \h </w:instrText>
+              <w:instrText xml:space="preserve"> PAGEREF _Toc41130133 \h </w:instrText>
             </w:r>
             <w:r>
               <w:rPr>
@@ -1055,7 +1073,7 @@
                 <w:noProof/>
                 <w:webHidden/>
               </w:rPr>
-              <w:t>4</w:t>
+              <w:t>5</w:t>
             </w:r>
             <w:r>
               <w:rPr>
@@ -1079,7 +1097,7 @@
               <w:szCs w:val="22"/>
             </w:rPr>
           </w:pPr>
-          <w:hyperlink w:anchor="_Toc41129608" w:history="1">
+          <w:hyperlink w:anchor="_Toc41130134" w:history="1">
             <w:r>
               <w:rPr>
                 <w:rStyle w:val="Hipervnculo"/>
@@ -1106,7 +1124,7 @@
                 <w:noProof/>
                 <w:webHidden/>
               </w:rPr>
-              <w:instrText xml:space="preserve"> PAGEREF _Toc41129608 \h </w:instrText>
+              <w:instrText xml:space="preserve"> PAGEREF _Toc41130134 \h </w:instrText>
             </w:r>
             <w:r>
               <w:rPr>
@@ -1126,7 +1144,7 @@
                 <w:noProof/>
                 <w:webHidden/>
               </w:rPr>
-              <w:t>5</w:t>
+              <w:t>6</w:t>
             </w:r>
             <w:r>
               <w:rPr>
@@ -1150,7 +1168,7 @@
               <w:szCs w:val="22"/>
             </w:rPr>
           </w:pPr>
-          <w:hyperlink w:anchor="_Toc41129609" w:history="1">
+          <w:hyperlink w:anchor="_Toc41130135" w:history="1">
             <w:r>
               <w:rPr>
                 <w:rStyle w:val="Hipervnculo"/>
@@ -1177,7 +1195,7 @@
                 <w:noProof/>
                 <w:webHidden/>
               </w:rPr>
-              <w:instrText xml:space="preserve"> PAGEREF _Toc41129609 \h </w:instrText>
+              <w:instrText xml:space="preserve"> PAGEREF _Toc41130135 \h </w:instrText>
             </w:r>
             <w:r>
               <w:rPr>
@@ -1197,7 +1215,7 @@
                 <w:noProof/>
                 <w:webHidden/>
               </w:rPr>
-              <w:t>5</w:t>
+              <w:t>6</w:t>
             </w:r>
             <w:r>
               <w:rPr>
@@ -1221,7 +1239,7 @@
               <w:szCs w:val="22"/>
             </w:rPr>
           </w:pPr>
-          <w:hyperlink w:anchor="_Toc41129610" w:history="1">
+          <w:hyperlink w:anchor="_Toc41130136" w:history="1">
             <w:r>
               <w:rPr>
                 <w:rStyle w:val="Hipervnculo"/>
@@ -1248,7 +1266,7 @@
                 <w:noProof/>
                 <w:webHidden/>
               </w:rPr>
-              <w:instrText xml:space="preserve"> PAGEREF _Toc41129610 \h </w:instrText>
+              <w:instrText xml:space="preserve"> PAGEREF _Toc41130136 \h </w:instrText>
             </w:r>
             <w:r>
               <w:rPr>
@@ -1268,7 +1286,7 @@
                 <w:noProof/>
                 <w:webHidden/>
               </w:rPr>
-              <w:t>6</w:t>
+              <w:t>7</w:t>
             </w:r>
             <w:r>
               <w:rPr>
@@ -1292,7 +1310,7 @@
               <w:szCs w:val="22"/>
             </w:rPr>
           </w:pPr>
-          <w:hyperlink w:anchor="_Toc41129611" w:history="1">
+          <w:hyperlink w:anchor="_Toc41130137" w:history="1">
             <w:r>
               <w:rPr>
                 <w:rStyle w:val="Hipervnculo"/>
@@ -1319,7 +1337,7 @@
                 <w:noProof/>
                 <w:webHidden/>
               </w:rPr>
-              <w:instrText xml:space="preserve"> PAGEREF _Toc41129611 \h </w:instrText>
+              <w:instrText xml:space="preserve"> PAGEREF _Toc41130137 \h </w:instrText>
             </w:r>
             <w:r>
               <w:rPr>
@@ -1339,7 +1357,7 @@
                 <w:noProof/>
                 <w:webHidden/>
               </w:rPr>
-              <w:t>7</w:t>
+              <w:t>8</w:t>
             </w:r>
             <w:r>
               <w:rPr>
@@ -1363,7 +1381,7 @@
               <w:szCs w:val="22"/>
             </w:rPr>
           </w:pPr>
-          <w:hyperlink w:anchor="_Toc41129612" w:history="1">
+          <w:hyperlink w:anchor="_Toc41130138" w:history="1">
             <w:r>
               <w:rPr>
                 <w:rStyle w:val="Hipervnculo"/>
@@ -1390,7 +1408,7 @@
                 <w:noProof/>
                 <w:webHidden/>
               </w:rPr>
-              <w:instrText xml:space="preserve"> PAGEREF _Toc41129612 \h </w:instrText>
+              <w:instrText xml:space="preserve"> PAGEREF _Toc41130138 \h </w:instrText>
             </w:r>
             <w:r>
               <w:rPr>
@@ -1410,7 +1428,7 @@
                 <w:noProof/>
                 <w:webHidden/>
               </w:rPr>
-              <w:t>7</w:t>
+              <w:t>8</w:t>
             </w:r>
             <w:r>
               <w:rPr>
@@ -1434,7 +1452,7 @@
               <w:szCs w:val="22"/>
             </w:rPr>
           </w:pPr>
-          <w:hyperlink w:anchor="_Toc41129613" w:history="1">
+          <w:hyperlink w:anchor="_Toc41130139" w:history="1">
             <w:r>
               <w:rPr>
                 <w:rStyle w:val="Hipervnculo"/>
@@ -1461,7 +1479,7 @@
                 <w:noProof/>
                 <w:webHidden/>
               </w:rPr>
-              <w:instrText xml:space="preserve"> PAGEREF _Toc41129613 \h </w:instrText>
+              <w:instrText xml:space="preserve"> PAGEREF _Toc41130139 \h </w:instrText>
             </w:r>
             <w:r>
               <w:rPr>
@@ -1481,7 +1499,7 @@
                 <w:noProof/>
                 <w:webHidden/>
               </w:rPr>
-              <w:t>7</w:t>
+              <w:t>8</w:t>
             </w:r>
             <w:r>
               <w:rPr>
@@ -1505,7 +1523,7 @@
               <w:szCs w:val="22"/>
             </w:rPr>
           </w:pPr>
-          <w:hyperlink w:anchor="_Toc41129614" w:history="1">
+          <w:hyperlink w:anchor="_Toc41130140" w:history="1">
             <w:r>
               <w:rPr>
                 <w:rStyle w:val="Hipervnculo"/>
@@ -1532,7 +1550,7 @@
                 <w:noProof/>
                 <w:webHidden/>
               </w:rPr>
-              <w:instrText xml:space="preserve"> PAGEREF _Toc41129614 \h </w:instrText>
+              <w:instrText xml:space="preserve"> PAGEREF _Toc41130140 \h </w:instrText>
             </w:r>
             <w:r>
               <w:rPr>
@@ -1552,7 +1570,7 @@
                 <w:noProof/>
                 <w:webHidden/>
               </w:rPr>
-              <w:t>7</w:t>
+              <w:t>8</w:t>
             </w:r>
             <w:r>
               <w:rPr>
@@ -1576,7 +1594,7 @@
               <w:szCs w:val="22"/>
             </w:rPr>
           </w:pPr>
-          <w:hyperlink w:anchor="_Toc41129615" w:history="1">
+          <w:hyperlink w:anchor="_Toc41130141" w:history="1">
             <w:r>
               <w:rPr>
                 <w:rStyle w:val="Hipervnculo"/>
@@ -1603,7 +1621,7 @@
                 <w:noProof/>
                 <w:webHidden/>
               </w:rPr>
-              <w:instrText xml:space="preserve"> PAGEREF _Toc41129615 \h </w:instrText>
+              <w:instrText xml:space="preserve"> PAGEREF _Toc41130141 \h </w:instrText>
             </w:r>
             <w:r>
               <w:rPr>
@@ -1623,7 +1641,7 @@
                 <w:noProof/>
                 <w:webHidden/>
               </w:rPr>
-              <w:t>7</w:t>
+              <w:t>8</w:t>
             </w:r>
             <w:r>
               <w:rPr>
@@ -1647,7 +1665,7 @@
               <w:szCs w:val="22"/>
             </w:rPr>
           </w:pPr>
-          <w:hyperlink w:anchor="_Toc41129616" w:history="1">
+          <w:hyperlink w:anchor="_Toc41130142" w:history="1">
             <w:r>
               <w:rPr>
                 <w:rStyle w:val="Hipervnculo"/>
@@ -1674,7 +1692,7 @@
                 <w:noProof/>
                 <w:webHidden/>
               </w:rPr>
-              <w:instrText xml:space="preserve"> PAGEREF _Toc41129616 \h </w:instrText>
+              <w:instrText xml:space="preserve"> PAGEREF _Toc41130142 \h </w:instrText>
             </w:r>
             <w:r>
               <w:rPr>
@@ -1694,7 +1712,7 @@
                 <w:noProof/>
                 <w:webHidden/>
               </w:rPr>
-              <w:t>8</w:t>
+              <w:t>9</w:t>
             </w:r>
             <w:r>
               <w:rPr>
@@ -1718,7 +1736,7 @@
               <w:szCs w:val="22"/>
             </w:rPr>
           </w:pPr>
-          <w:hyperlink w:anchor="_Toc41129617" w:history="1">
+          <w:hyperlink w:anchor="_Toc41130143" w:history="1">
             <w:r>
               <w:rPr>
                 <w:rStyle w:val="Hipervnculo"/>
@@ -1745,7 +1763,7 @@
                 <w:noProof/>
                 <w:webHidden/>
               </w:rPr>
-              <w:instrText xml:space="preserve"> PAGEREF _Toc41129617 \h </w:instrText>
+              <w:instrText xml:space="preserve"> PAGEREF _Toc41130143 \h </w:instrText>
             </w:r>
             <w:r>
               <w:rPr>
@@ -1765,7 +1783,7 @@
                 <w:noProof/>
                 <w:webHidden/>
               </w:rPr>
-              <w:t>8</w:t>
+              <w:t>9</w:t>
             </w:r>
             <w:r>
               <w:rPr>
@@ -1789,7 +1807,7 @@
               <w:szCs w:val="22"/>
             </w:rPr>
           </w:pPr>
-          <w:hyperlink w:anchor="_Toc41129618" w:history="1">
+          <w:hyperlink w:anchor="_Toc41130144" w:history="1">
             <w:r>
               <w:rPr>
                 <w:rStyle w:val="Hipervnculo"/>
@@ -1816,7 +1834,7 @@
                 <w:noProof/>
                 <w:webHidden/>
               </w:rPr>
-              <w:instrText xml:space="preserve"> PAGEREF _Toc41129618 \h </w:instrText>
+              <w:instrText xml:space="preserve"> PAGEREF _Toc41130144 \h </w:instrText>
             </w:r>
             <w:r>
               <w:rPr>
@@ -1836,7 +1854,7 @@
                 <w:noProof/>
                 <w:webHidden/>
               </w:rPr>
-              <w:t>9</w:t>
+              <w:t>10</w:t>
             </w:r>
             <w:r>
               <w:rPr>
@@ -1860,7 +1878,7 @@
               <w:szCs w:val="22"/>
             </w:rPr>
           </w:pPr>
-          <w:hyperlink w:anchor="_Toc41129619" w:history="1">
+          <w:hyperlink w:anchor="_Toc41130145" w:history="1">
             <w:r>
               <w:rPr>
                 <w:rStyle w:val="Hipervnculo"/>
@@ -1887,7 +1905,7 @@
                 <w:noProof/>
                 <w:webHidden/>
               </w:rPr>
-              <w:instrText xml:space="preserve"> PAGEREF _Toc41129619 \h </w:instrText>
+              <w:instrText xml:space="preserve"> PAGEREF _Toc41130145 \h </w:instrText>
             </w:r>
             <w:r>
               <w:rPr>
@@ -1907,7 +1925,7 @@
                 <w:noProof/>
                 <w:webHidden/>
               </w:rPr>
-              <w:t>9</w:t>
+              <w:t>10</w:t>
             </w:r>
             <w:r>
               <w:rPr>
@@ -1931,7 +1949,7 @@
               <w:szCs w:val="22"/>
             </w:rPr>
           </w:pPr>
-          <w:hyperlink w:anchor="_Toc41129620" w:history="1">
+          <w:hyperlink w:anchor="_Toc41130146" w:history="1">
             <w:r>
               <w:rPr>
                 <w:rStyle w:val="Hipervnculo"/>
@@ -1958,7 +1976,7 @@
                 <w:noProof/>
                 <w:webHidden/>
               </w:rPr>
-              <w:instrText xml:space="preserve"> PAGEREF _Toc41129620 \h </w:instrText>
+              <w:instrText xml:space="preserve"> PAGEREF _Toc41130146 \h </w:instrText>
             </w:r>
             <w:r>
               <w:rPr>
@@ -1978,7 +1996,7 @@
                 <w:noProof/>
                 <w:webHidden/>
               </w:rPr>
-              <w:t>9</w:t>
+              <w:t>10</w:t>
             </w:r>
             <w:r>
               <w:rPr>
@@ -2002,7 +2020,7 @@
               <w:szCs w:val="22"/>
             </w:rPr>
           </w:pPr>
-          <w:hyperlink w:anchor="_Toc41129621" w:history="1">
+          <w:hyperlink w:anchor="_Toc41130147" w:history="1">
             <w:r>
               <w:rPr>
                 <w:rStyle w:val="Hipervnculo"/>
@@ -2029,7 +2047,7 @@
                 <w:noProof/>
                 <w:webHidden/>
               </w:rPr>
-              <w:instrText xml:space="preserve"> PAGEREF _Toc41129621 \h </w:instrText>
+              <w:instrText xml:space="preserve"> PAGEREF _Toc41130147 \h </w:instrText>
             </w:r>
             <w:r>
               <w:rPr>
@@ -2049,7 +2067,7 @@
                 <w:noProof/>
                 <w:webHidden/>
               </w:rPr>
-              <w:t>9</w:t>
+              <w:t>10</w:t>
             </w:r>
             <w:r>
               <w:rPr>
@@ -2073,7 +2091,7 @@
               <w:szCs w:val="22"/>
             </w:rPr>
           </w:pPr>
-          <w:hyperlink w:anchor="_Toc41129622" w:history="1">
+          <w:hyperlink w:anchor="_Toc41130148" w:history="1">
             <w:r>
               <w:rPr>
                 <w:rStyle w:val="Hipervnculo"/>
@@ -2100,7 +2118,7 @@
                 <w:noProof/>
                 <w:webHidden/>
               </w:rPr>
-              <w:instrText xml:space="preserve"> PAGEREF _Toc41129622 \h </w:instrText>
+              <w:instrText xml:space="preserve"> PAGEREF _Toc41130148 \h </w:instrText>
             </w:r>
             <w:r>
               <w:rPr>
@@ -2120,7 +2138,7 @@
                 <w:noProof/>
                 <w:webHidden/>
               </w:rPr>
-              <w:t>10</w:t>
+              <w:t>11</w:t>
             </w:r>
             <w:r>
               <w:rPr>
@@ -2144,7 +2162,7 @@
               <w:szCs w:val="22"/>
             </w:rPr>
           </w:pPr>
-          <w:hyperlink w:anchor="_Toc41129623" w:history="1">
+          <w:hyperlink w:anchor="_Toc41130149" w:history="1">
             <w:r>
               <w:rPr>
                 <w:rStyle w:val="Hipervnculo"/>
@@ -2171,7 +2189,7 @@
                 <w:noProof/>
                 <w:webHidden/>
               </w:rPr>
-              <w:instrText xml:space="preserve"> PAGEREF _Toc41129623 \h </w:instrText>
+              <w:instrText xml:space="preserve"> PAGEREF _Toc41130149 \h </w:instrText>
             </w:r>
             <w:r>
               <w:rPr>
@@ -2191,7 +2209,7 @@
                 <w:noProof/>
                 <w:webHidden/>
               </w:rPr>
-              <w:t>10</w:t>
+              <w:t>11</w:t>
             </w:r>
             <w:r>
               <w:rPr>
@@ -2215,7 +2233,7 @@
               <w:szCs w:val="22"/>
             </w:rPr>
           </w:pPr>
-          <w:hyperlink w:anchor="_Toc41129624" w:history="1">
+          <w:hyperlink w:anchor="_Toc41130150" w:history="1">
             <w:r>
               <w:rPr>
                 <w:rStyle w:val="Hipervnculo"/>
@@ -2242,7 +2260,7 @@
                 <w:noProof/>
                 <w:webHidden/>
               </w:rPr>
-              <w:instrText xml:space="preserve"> PAGEREF _Toc41129624 \h </w:instrText>
+              <w:instrText xml:space="preserve"> PAGEREF _Toc41130150 \h </w:instrText>
             </w:r>
             <w:r>
               <w:rPr>
@@ -2262,7 +2280,7 @@
                 <w:noProof/>
                 <w:webHidden/>
               </w:rPr>
-              <w:t>10</w:t>
+              <w:t>11</w:t>
             </w:r>
             <w:r>
               <w:rPr>
@@ -2286,7 +2304,7 @@
               <w:szCs w:val="22"/>
             </w:rPr>
           </w:pPr>
-          <w:hyperlink w:anchor="_Toc41129625" w:history="1">
+          <w:hyperlink w:anchor="_Toc41130151" w:history="1">
             <w:r>
               <w:rPr>
                 <w:rStyle w:val="Hipervnculo"/>
@@ -2313,7 +2331,7 @@
                 <w:noProof/>
                 <w:webHidden/>
               </w:rPr>
-              <w:instrText xml:space="preserve"> PAGEREF _Toc41129625 \h </w:instrText>
+              <w:instrText xml:space="preserve"> PAGEREF _Toc41130151 \h </w:instrText>
             </w:r>
             <w:r>
               <w:rPr>
@@ -2333,7 +2351,7 @@
                 <w:noProof/>
                 <w:webHidden/>
               </w:rPr>
-              <w:t>10</w:t>
+              <w:t>11</w:t>
             </w:r>
             <w:r>
               <w:rPr>
@@ -2357,7 +2375,7 @@
               <w:szCs w:val="22"/>
             </w:rPr>
           </w:pPr>
-          <w:hyperlink w:anchor="_Toc41129626" w:history="1">
+          <w:hyperlink w:anchor="_Toc41130152" w:history="1">
             <w:r>
               <w:rPr>
                 <w:rStyle w:val="Hipervnculo"/>
@@ -2384,7 +2402,7 @@
                 <w:noProof/>
                 <w:webHidden/>
               </w:rPr>
-              <w:instrText xml:space="preserve"> PAGEREF _Toc41129626 \h </w:instrText>
+              <w:instrText xml:space="preserve"> PAGEREF _Toc41130152 \h </w:instrText>
             </w:r>
             <w:r>
               <w:rPr>
@@ -2404,7 +2422,7 @@
                 <w:noProof/>
                 <w:webHidden/>
               </w:rPr>
-              <w:t>11</w:t>
+              <w:t>12</w:t>
             </w:r>
             <w:r>
               <w:rPr>
@@ -2428,7 +2446,7 @@
               <w:szCs w:val="22"/>
             </w:rPr>
           </w:pPr>
-          <w:hyperlink w:anchor="_Toc41129627" w:history="1">
+          <w:hyperlink w:anchor="_Toc41130153" w:history="1">
             <w:r>
               <w:rPr>
                 <w:rStyle w:val="Hipervnculo"/>
@@ -2455,7 +2473,7 @@
                 <w:noProof/>
                 <w:webHidden/>
               </w:rPr>
-              <w:instrText xml:space="preserve"> PAGEREF _Toc41129627 \h </w:instrText>
+              <w:instrText xml:space="preserve"> PAGEREF _Toc41130153 \h </w:instrText>
             </w:r>
             <w:r>
               <w:rPr>
@@ -2475,7 +2493,7 @@
                 <w:noProof/>
                 <w:webHidden/>
               </w:rPr>
-              <w:t>11</w:t>
+              <w:t>12</w:t>
             </w:r>
             <w:r>
               <w:rPr>
@@ -2499,7 +2517,7 @@
               <w:szCs w:val="22"/>
             </w:rPr>
           </w:pPr>
-          <w:hyperlink w:anchor="_Toc41129628" w:history="1">
+          <w:hyperlink w:anchor="_Toc41130154" w:history="1">
             <w:r>
               <w:rPr>
                 <w:rStyle w:val="Hipervnculo"/>
@@ -2526,7 +2544,7 @@
                 <w:noProof/>
                 <w:webHidden/>
               </w:rPr>
-              <w:instrText xml:space="preserve"> PAGEREF _Toc41129628 \h </w:instrText>
+              <w:instrText xml:space="preserve"> PAGEREF _Toc41130154 \h </w:instrText>
             </w:r>
             <w:r>
               <w:rPr>
@@ -2546,7 +2564,7 @@
                 <w:noProof/>
                 <w:webHidden/>
               </w:rPr>
-              <w:t>13</w:t>
+              <w:t>14</w:t>
             </w:r>
             <w:r>
               <w:rPr>
@@ -2570,7 +2588,7 @@
               <w:szCs w:val="22"/>
             </w:rPr>
           </w:pPr>
-          <w:hyperlink w:anchor="_Toc41129629" w:history="1">
+          <w:hyperlink w:anchor="_Toc41130155" w:history="1">
             <w:r>
               <w:rPr>
                 <w:rStyle w:val="Hipervnculo"/>
@@ -2597,7 +2615,7 @@
                 <w:noProof/>
                 <w:webHidden/>
               </w:rPr>
-              <w:instrText xml:space="preserve"> PAGEREF _Toc41129629 \h </w:instrText>
+              <w:instrText xml:space="preserve"> PAGEREF _Toc41130155 \h </w:instrText>
             </w:r>
             <w:r>
               <w:rPr>
@@ -2617,7 +2635,7 @@
                 <w:noProof/>
                 <w:webHidden/>
               </w:rPr>
-              <w:t>14</w:t>
+              <w:t>15</w:t>
             </w:r>
             <w:r>
               <w:rPr>
@@ -2641,7 +2659,7 @@
               <w:szCs w:val="22"/>
             </w:rPr>
           </w:pPr>
-          <w:hyperlink w:anchor="_Toc41129630" w:history="1">
+          <w:hyperlink w:anchor="_Toc41130156" w:history="1">
             <w:r>
               <w:rPr>
                 <w:rStyle w:val="Hipervnculo"/>
@@ -2668,7 +2686,7 @@
                 <w:noProof/>
                 <w:webHidden/>
               </w:rPr>
-              <w:instrText xml:space="preserve"> PAGEREF _Toc41129630 \h </w:instrText>
+              <w:instrText xml:space="preserve"> PAGEREF _Toc41130156 \h </w:instrText>
             </w:r>
             <w:r>
               <w:rPr>
@@ -2688,7 +2706,7 @@
                 <w:noProof/>
                 <w:webHidden/>
               </w:rPr>
-              <w:t>15</w:t>
+              <w:t>16</w:t>
             </w:r>
             <w:r>
               <w:rPr>
@@ -2722,7 +2740,1779 @@
     <w:p/>
     <w:p/>
     <w:p/>
-    <w:bookmarkStart w:id="1" w:name="_Toc41129607"/>
+    <w:p/>
+    <w:p/>
+    <w:p>
+      <w:pPr>
+        <w:pStyle w:val="TtuloTDC"/>
+      </w:pPr>
+      <w:r>
+        <w:lastRenderedPageBreak/>
+        <w:t>ÍNDICE DE ILUSTRACIONES</w:t>
+      </w:r>
+    </w:p>
+    <w:p/>
+    <w:p>
+      <w:pPr>
+        <w:pStyle w:val="Tabladeilustraciones"/>
+        <w:tabs>
+          <w:tab w:val="right" w:leader="dot" w:pos="9911"/>
+        </w:tabs>
+        <w:rPr>
+          <w:rStyle w:val="Hipervnculo"/>
+          <w:noProof/>
+        </w:rPr>
+      </w:pPr>
+      <w:r>
+        <w:fldChar w:fldCharType="begin"/>
+      </w:r>
+      <w:r>
+        <w:instrText xml:space="preserve"> TOC \h \z \c "Ilustración" </w:instrText>
+      </w:r>
+      <w:r>
+        <w:fldChar w:fldCharType="separate"/>
+      </w:r>
+      <w:hyperlink w:anchor="_Toc41132618" w:history="1">
+        <w:r>
+          <w:rPr>
+            <w:rStyle w:val="Hipervnculo"/>
+            <w:noProof/>
+          </w:rPr>
+          <w:t>Ilustración 1 Estructura de los datos de los equipos</w:t>
+        </w:r>
+        <w:r>
+          <w:rPr>
+            <w:noProof/>
+            <w:webHidden/>
+          </w:rPr>
+          <w:tab/>
+        </w:r>
+        <w:r>
+          <w:rPr>
+            <w:noProof/>
+            <w:webHidden/>
+          </w:rPr>
+          <w:fldChar w:fldCharType="begin"/>
+        </w:r>
+        <w:r>
+          <w:rPr>
+            <w:noProof/>
+            <w:webHidden/>
+          </w:rPr>
+          <w:instrText xml:space="preserve"> PAGEREF _Toc41132618 \h </w:instrText>
+        </w:r>
+        <w:r>
+          <w:rPr>
+            <w:noProof/>
+            <w:webHidden/>
+          </w:rPr>
+        </w:r>
+        <w:r>
+          <w:rPr>
+            <w:noProof/>
+            <w:webHidden/>
+          </w:rPr>
+          <w:fldChar w:fldCharType="separate"/>
+        </w:r>
+        <w:r>
+          <w:rPr>
+            <w:noProof/>
+            <w:webHidden/>
+          </w:rPr>
+          <w:t>12</w:t>
+        </w:r>
+        <w:r>
+          <w:rPr>
+            <w:noProof/>
+            <w:webHidden/>
+          </w:rPr>
+          <w:fldChar w:fldCharType="end"/>
+        </w:r>
+      </w:hyperlink>
+    </w:p>
+    <w:p>
+      <w:pPr>
+        <w:rPr>
+          <w:rFonts w:eastAsiaTheme="minorEastAsia"/>
+        </w:rPr>
+      </w:pPr>
+    </w:p>
+    <w:p>
+      <w:pPr>
+        <w:pStyle w:val="Tabladeilustraciones"/>
+        <w:tabs>
+          <w:tab w:val="right" w:leader="dot" w:pos="9911"/>
+        </w:tabs>
+        <w:rPr>
+          <w:rStyle w:val="Hipervnculo"/>
+          <w:noProof/>
+        </w:rPr>
+      </w:pPr>
+      <w:hyperlink w:anchor="_Toc41132619" w:history="1">
+        <w:r>
+          <w:rPr>
+            <w:rStyle w:val="Hipervnculo"/>
+            <w:noProof/>
+          </w:rPr>
+          <w:t>Ilustración 2 Estructura de los datos de los empleados</w:t>
+        </w:r>
+        <w:r>
+          <w:rPr>
+            <w:noProof/>
+            <w:webHidden/>
+          </w:rPr>
+          <w:tab/>
+        </w:r>
+        <w:r>
+          <w:rPr>
+            <w:noProof/>
+            <w:webHidden/>
+          </w:rPr>
+          <w:fldChar w:fldCharType="begin"/>
+        </w:r>
+        <w:r>
+          <w:rPr>
+            <w:noProof/>
+            <w:webHidden/>
+          </w:rPr>
+          <w:instrText xml:space="preserve"> PAGEREF _Toc41132619 \h </w:instrText>
+        </w:r>
+        <w:r>
+          <w:rPr>
+            <w:noProof/>
+            <w:webHidden/>
+          </w:rPr>
+        </w:r>
+        <w:r>
+          <w:rPr>
+            <w:noProof/>
+            <w:webHidden/>
+          </w:rPr>
+          <w:fldChar w:fldCharType="separate"/>
+        </w:r>
+        <w:r>
+          <w:rPr>
+            <w:noProof/>
+            <w:webHidden/>
+          </w:rPr>
+          <w:t>12</w:t>
+        </w:r>
+        <w:r>
+          <w:rPr>
+            <w:noProof/>
+            <w:webHidden/>
+          </w:rPr>
+          <w:fldChar w:fldCharType="end"/>
+        </w:r>
+      </w:hyperlink>
+    </w:p>
+    <w:p>
+      <w:pPr>
+        <w:rPr>
+          <w:rFonts w:eastAsiaTheme="minorEastAsia"/>
+        </w:rPr>
+      </w:pPr>
+    </w:p>
+    <w:p>
+      <w:pPr>
+        <w:pStyle w:val="Tabladeilustraciones"/>
+        <w:tabs>
+          <w:tab w:val="right" w:leader="dot" w:pos="9911"/>
+        </w:tabs>
+        <w:rPr>
+          <w:rStyle w:val="Hipervnculo"/>
+          <w:noProof/>
+        </w:rPr>
+      </w:pPr>
+      <w:hyperlink w:anchor="_Toc41132620" w:history="1">
+        <w:r>
+          <w:rPr>
+            <w:rStyle w:val="Hipervnculo"/>
+            <w:noProof/>
+          </w:rPr>
+          <w:t>Ilustración 3 Estructura de los datos de los procesos</w:t>
+        </w:r>
+        <w:r>
+          <w:rPr>
+            <w:noProof/>
+            <w:webHidden/>
+          </w:rPr>
+          <w:tab/>
+        </w:r>
+        <w:r>
+          <w:rPr>
+            <w:noProof/>
+            <w:webHidden/>
+          </w:rPr>
+          <w:fldChar w:fldCharType="begin"/>
+        </w:r>
+        <w:r>
+          <w:rPr>
+            <w:noProof/>
+            <w:webHidden/>
+          </w:rPr>
+          <w:instrText xml:space="preserve"> PAGEREF _Toc41132620 \h </w:instrText>
+        </w:r>
+        <w:r>
+          <w:rPr>
+            <w:noProof/>
+            <w:webHidden/>
+          </w:rPr>
+        </w:r>
+        <w:r>
+          <w:rPr>
+            <w:noProof/>
+            <w:webHidden/>
+          </w:rPr>
+          <w:fldChar w:fldCharType="separate"/>
+        </w:r>
+        <w:r>
+          <w:rPr>
+            <w:noProof/>
+            <w:webHidden/>
+          </w:rPr>
+          <w:t>13</w:t>
+        </w:r>
+        <w:r>
+          <w:rPr>
+            <w:noProof/>
+            <w:webHidden/>
+          </w:rPr>
+          <w:fldChar w:fldCharType="end"/>
+        </w:r>
+      </w:hyperlink>
+    </w:p>
+    <w:p>
+      <w:pPr>
+        <w:rPr>
+          <w:rFonts w:eastAsiaTheme="minorEastAsia"/>
+        </w:rPr>
+      </w:pPr>
+    </w:p>
+    <w:p>
+      <w:pPr>
+        <w:pStyle w:val="Tabladeilustraciones"/>
+        <w:tabs>
+          <w:tab w:val="right" w:leader="dot" w:pos="9911"/>
+        </w:tabs>
+        <w:rPr>
+          <w:rStyle w:val="Hipervnculo"/>
+          <w:noProof/>
+        </w:rPr>
+      </w:pPr>
+      <w:hyperlink w:anchor="_Toc41132621" w:history="1">
+        <w:r>
+          <w:rPr>
+            <w:rStyle w:val="Hipervnculo"/>
+            <w:noProof/>
+          </w:rPr>
+          <w:t>Ilustración 4 Estructura de los datos para el envío de emails</w:t>
+        </w:r>
+        <w:r>
+          <w:rPr>
+            <w:noProof/>
+            <w:webHidden/>
+          </w:rPr>
+          <w:tab/>
+        </w:r>
+        <w:r>
+          <w:rPr>
+            <w:noProof/>
+            <w:webHidden/>
+          </w:rPr>
+          <w:fldChar w:fldCharType="begin"/>
+        </w:r>
+        <w:r>
+          <w:rPr>
+            <w:noProof/>
+            <w:webHidden/>
+          </w:rPr>
+          <w:instrText xml:space="preserve"> PAGEREF _Toc41132621 \h </w:instrText>
+        </w:r>
+        <w:r>
+          <w:rPr>
+            <w:noProof/>
+            <w:webHidden/>
+          </w:rPr>
+        </w:r>
+        <w:r>
+          <w:rPr>
+            <w:noProof/>
+            <w:webHidden/>
+          </w:rPr>
+          <w:fldChar w:fldCharType="separate"/>
+        </w:r>
+        <w:r>
+          <w:rPr>
+            <w:noProof/>
+            <w:webHidden/>
+          </w:rPr>
+          <w:t>13</w:t>
+        </w:r>
+        <w:r>
+          <w:rPr>
+            <w:noProof/>
+            <w:webHidden/>
+          </w:rPr>
+          <w:fldChar w:fldCharType="end"/>
+        </w:r>
+      </w:hyperlink>
+    </w:p>
+    <w:p>
+      <w:pPr>
+        <w:rPr>
+          <w:rFonts w:eastAsiaTheme="minorEastAsia"/>
+        </w:rPr>
+      </w:pPr>
+    </w:p>
+    <w:p>
+      <w:pPr>
+        <w:pStyle w:val="Tabladeilustraciones"/>
+        <w:tabs>
+          <w:tab w:val="right" w:leader="dot" w:pos="9911"/>
+        </w:tabs>
+        <w:rPr>
+          <w:rStyle w:val="Hipervnculo"/>
+          <w:noProof/>
+        </w:rPr>
+      </w:pPr>
+      <w:hyperlink w:anchor="_Toc41132622" w:history="1">
+        <w:r>
+          <w:rPr>
+            <w:rStyle w:val="Hipervnculo"/>
+            <w:noProof/>
+          </w:rPr>
+          <w:t>Ilustración 5 Vista para el listado de los empleados existentes</w:t>
+        </w:r>
+        <w:r>
+          <w:rPr>
+            <w:noProof/>
+            <w:webHidden/>
+          </w:rPr>
+          <w:tab/>
+        </w:r>
+        <w:r>
+          <w:rPr>
+            <w:noProof/>
+            <w:webHidden/>
+          </w:rPr>
+          <w:fldChar w:fldCharType="begin"/>
+        </w:r>
+        <w:r>
+          <w:rPr>
+            <w:noProof/>
+            <w:webHidden/>
+          </w:rPr>
+          <w:instrText xml:space="preserve"> PAGEREF _Toc41132622 \h </w:instrText>
+        </w:r>
+        <w:r>
+          <w:rPr>
+            <w:noProof/>
+            <w:webHidden/>
+          </w:rPr>
+        </w:r>
+        <w:r>
+          <w:rPr>
+            <w:noProof/>
+            <w:webHidden/>
+          </w:rPr>
+          <w:fldChar w:fldCharType="separate"/>
+        </w:r>
+        <w:r>
+          <w:rPr>
+            <w:noProof/>
+            <w:webHidden/>
+          </w:rPr>
+          <w:t>13</w:t>
+        </w:r>
+        <w:r>
+          <w:rPr>
+            <w:noProof/>
+            <w:webHidden/>
+          </w:rPr>
+          <w:fldChar w:fldCharType="end"/>
+        </w:r>
+      </w:hyperlink>
+    </w:p>
+    <w:p>
+      <w:pPr>
+        <w:rPr>
+          <w:rFonts w:eastAsiaTheme="minorEastAsia"/>
+        </w:rPr>
+      </w:pPr>
+    </w:p>
+    <w:p>
+      <w:pPr>
+        <w:pStyle w:val="Tabladeilustraciones"/>
+        <w:tabs>
+          <w:tab w:val="right" w:leader="dot" w:pos="9911"/>
+        </w:tabs>
+        <w:rPr>
+          <w:rStyle w:val="Hipervnculo"/>
+          <w:noProof/>
+        </w:rPr>
+      </w:pPr>
+      <w:hyperlink w:anchor="_Toc41132623" w:history="1">
+        <w:r>
+          <w:rPr>
+            <w:rStyle w:val="Hipervnculo"/>
+            <w:noProof/>
+          </w:rPr>
+          <w:t>Ilustración 6 Vista para añadir nuevos empleados</w:t>
+        </w:r>
+        <w:r>
+          <w:rPr>
+            <w:noProof/>
+            <w:webHidden/>
+          </w:rPr>
+          <w:tab/>
+        </w:r>
+        <w:r>
+          <w:rPr>
+            <w:noProof/>
+            <w:webHidden/>
+          </w:rPr>
+          <w:fldChar w:fldCharType="begin"/>
+        </w:r>
+        <w:r>
+          <w:rPr>
+            <w:noProof/>
+            <w:webHidden/>
+          </w:rPr>
+          <w:instrText xml:space="preserve"> PAGEREF _Toc41132623 \h </w:instrText>
+        </w:r>
+        <w:r>
+          <w:rPr>
+            <w:noProof/>
+            <w:webHidden/>
+          </w:rPr>
+        </w:r>
+        <w:r>
+          <w:rPr>
+            <w:noProof/>
+            <w:webHidden/>
+          </w:rPr>
+          <w:fldChar w:fldCharType="separate"/>
+        </w:r>
+        <w:r>
+          <w:rPr>
+            <w:noProof/>
+            <w:webHidden/>
+          </w:rPr>
+          <w:t>14</w:t>
+        </w:r>
+        <w:r>
+          <w:rPr>
+            <w:noProof/>
+            <w:webHidden/>
+          </w:rPr>
+          <w:fldChar w:fldCharType="end"/>
+        </w:r>
+      </w:hyperlink>
+    </w:p>
+    <w:p>
+      <w:pPr>
+        <w:rPr>
+          <w:rFonts w:eastAsiaTheme="minorEastAsia"/>
+        </w:rPr>
+      </w:pPr>
+    </w:p>
+    <w:p>
+      <w:pPr>
+        <w:pStyle w:val="Tabladeilustraciones"/>
+        <w:tabs>
+          <w:tab w:val="right" w:leader="dot" w:pos="9911"/>
+        </w:tabs>
+        <w:rPr>
+          <w:rStyle w:val="Hipervnculo"/>
+          <w:noProof/>
+        </w:rPr>
+      </w:pPr>
+      <w:hyperlink w:anchor="_Toc41132624" w:history="1">
+        <w:r>
+          <w:rPr>
+            <w:rStyle w:val="Hipervnculo"/>
+            <w:noProof/>
+          </w:rPr>
+          <w:t>Ilustración 7 Vista para mostrar los detalles del empleado seleccionado</w:t>
+        </w:r>
+        <w:r>
+          <w:rPr>
+            <w:noProof/>
+            <w:webHidden/>
+          </w:rPr>
+          <w:tab/>
+        </w:r>
+        <w:r>
+          <w:rPr>
+            <w:noProof/>
+            <w:webHidden/>
+          </w:rPr>
+          <w:fldChar w:fldCharType="begin"/>
+        </w:r>
+        <w:r>
+          <w:rPr>
+            <w:noProof/>
+            <w:webHidden/>
+          </w:rPr>
+          <w:instrText xml:space="preserve"> PAGEREF _Toc41132624 \h </w:instrText>
+        </w:r>
+        <w:r>
+          <w:rPr>
+            <w:noProof/>
+            <w:webHidden/>
+          </w:rPr>
+        </w:r>
+        <w:r>
+          <w:rPr>
+            <w:noProof/>
+            <w:webHidden/>
+          </w:rPr>
+          <w:fldChar w:fldCharType="separate"/>
+        </w:r>
+        <w:r>
+          <w:rPr>
+            <w:noProof/>
+            <w:webHidden/>
+          </w:rPr>
+          <w:t>14</w:t>
+        </w:r>
+        <w:r>
+          <w:rPr>
+            <w:noProof/>
+            <w:webHidden/>
+          </w:rPr>
+          <w:fldChar w:fldCharType="end"/>
+        </w:r>
+      </w:hyperlink>
+    </w:p>
+    <w:p>
+      <w:pPr>
+        <w:rPr>
+          <w:rFonts w:eastAsiaTheme="minorEastAsia"/>
+        </w:rPr>
+      </w:pPr>
+    </w:p>
+    <w:p>
+      <w:pPr>
+        <w:pStyle w:val="Tabladeilustraciones"/>
+        <w:tabs>
+          <w:tab w:val="right" w:leader="dot" w:pos="9911"/>
+        </w:tabs>
+        <w:rPr>
+          <w:rStyle w:val="Hipervnculo"/>
+          <w:noProof/>
+        </w:rPr>
+      </w:pPr>
+      <w:hyperlink w:anchor="_Toc41132625" w:history="1">
+        <w:r>
+          <w:rPr>
+            <w:rStyle w:val="Hipervnculo"/>
+            <w:noProof/>
+          </w:rPr>
+          <w:t>Ilustración 8 Vista para la modificación de los datos de los empleados</w:t>
+        </w:r>
+        <w:r>
+          <w:rPr>
+            <w:noProof/>
+            <w:webHidden/>
+          </w:rPr>
+          <w:tab/>
+        </w:r>
+        <w:r>
+          <w:rPr>
+            <w:noProof/>
+            <w:webHidden/>
+          </w:rPr>
+          <w:fldChar w:fldCharType="begin"/>
+        </w:r>
+        <w:r>
+          <w:rPr>
+            <w:noProof/>
+            <w:webHidden/>
+          </w:rPr>
+          <w:instrText xml:space="preserve"> PAGEREF _Toc41132625 \h </w:instrText>
+        </w:r>
+        <w:r>
+          <w:rPr>
+            <w:noProof/>
+            <w:webHidden/>
+          </w:rPr>
+        </w:r>
+        <w:r>
+          <w:rPr>
+            <w:noProof/>
+            <w:webHidden/>
+          </w:rPr>
+          <w:fldChar w:fldCharType="separate"/>
+        </w:r>
+        <w:r>
+          <w:rPr>
+            <w:noProof/>
+            <w:webHidden/>
+          </w:rPr>
+          <w:t>14</w:t>
+        </w:r>
+        <w:r>
+          <w:rPr>
+            <w:noProof/>
+            <w:webHidden/>
+          </w:rPr>
+          <w:fldChar w:fldCharType="end"/>
+        </w:r>
+      </w:hyperlink>
+    </w:p>
+    <w:p>
+      <w:pPr>
+        <w:rPr>
+          <w:rFonts w:eastAsiaTheme="minorEastAsia"/>
+        </w:rPr>
+      </w:pPr>
+    </w:p>
+    <w:p>
+      <w:pPr>
+        <w:pStyle w:val="Tabladeilustraciones"/>
+        <w:tabs>
+          <w:tab w:val="right" w:leader="dot" w:pos="9911"/>
+        </w:tabs>
+        <w:rPr>
+          <w:rStyle w:val="Hipervnculo"/>
+          <w:noProof/>
+        </w:rPr>
+      </w:pPr>
+      <w:hyperlink w:anchor="_Toc41132626" w:history="1">
+        <w:r>
+          <w:rPr>
+            <w:rStyle w:val="Hipervnculo"/>
+            <w:noProof/>
+          </w:rPr>
+          <w:t>Ilustración 9 Vista para la eliminación de los empleados de la BD</w:t>
+        </w:r>
+        <w:r>
+          <w:rPr>
+            <w:noProof/>
+            <w:webHidden/>
+          </w:rPr>
+          <w:tab/>
+        </w:r>
+        <w:r>
+          <w:rPr>
+            <w:noProof/>
+            <w:webHidden/>
+          </w:rPr>
+          <w:fldChar w:fldCharType="begin"/>
+        </w:r>
+        <w:r>
+          <w:rPr>
+            <w:noProof/>
+            <w:webHidden/>
+          </w:rPr>
+          <w:instrText xml:space="preserve"> PAGEREF _Toc41132626 \h </w:instrText>
+        </w:r>
+        <w:r>
+          <w:rPr>
+            <w:noProof/>
+            <w:webHidden/>
+          </w:rPr>
+        </w:r>
+        <w:r>
+          <w:rPr>
+            <w:noProof/>
+            <w:webHidden/>
+          </w:rPr>
+          <w:fldChar w:fldCharType="separate"/>
+        </w:r>
+        <w:r>
+          <w:rPr>
+            <w:noProof/>
+            <w:webHidden/>
+          </w:rPr>
+          <w:t>14</w:t>
+        </w:r>
+        <w:r>
+          <w:rPr>
+            <w:noProof/>
+            <w:webHidden/>
+          </w:rPr>
+          <w:fldChar w:fldCharType="end"/>
+        </w:r>
+      </w:hyperlink>
+    </w:p>
+    <w:p>
+      <w:pPr>
+        <w:rPr>
+          <w:rFonts w:eastAsiaTheme="minorEastAsia"/>
+        </w:rPr>
+      </w:pPr>
+    </w:p>
+    <w:p>
+      <w:pPr>
+        <w:pStyle w:val="Tabladeilustraciones"/>
+        <w:tabs>
+          <w:tab w:val="right" w:leader="dot" w:pos="9911"/>
+        </w:tabs>
+        <w:rPr>
+          <w:rStyle w:val="Hipervnculo"/>
+          <w:noProof/>
+        </w:rPr>
+      </w:pPr>
+      <w:hyperlink w:anchor="_Toc41132627" w:history="1">
+        <w:r>
+          <w:rPr>
+            <w:rStyle w:val="Hipervnculo"/>
+            <w:noProof/>
+          </w:rPr>
+          <w:t>Ilustración 10 Vista para la creación de nuevos equipos</w:t>
+        </w:r>
+        <w:r>
+          <w:rPr>
+            <w:noProof/>
+            <w:webHidden/>
+          </w:rPr>
+          <w:tab/>
+        </w:r>
+        <w:r>
+          <w:rPr>
+            <w:noProof/>
+            <w:webHidden/>
+          </w:rPr>
+          <w:fldChar w:fldCharType="begin"/>
+        </w:r>
+        <w:r>
+          <w:rPr>
+            <w:noProof/>
+            <w:webHidden/>
+          </w:rPr>
+          <w:instrText xml:space="preserve"> PAGEREF _Toc41132627 \h </w:instrText>
+        </w:r>
+        <w:r>
+          <w:rPr>
+            <w:noProof/>
+            <w:webHidden/>
+          </w:rPr>
+        </w:r>
+        <w:r>
+          <w:rPr>
+            <w:noProof/>
+            <w:webHidden/>
+          </w:rPr>
+          <w:fldChar w:fldCharType="separate"/>
+        </w:r>
+        <w:r>
+          <w:rPr>
+            <w:noProof/>
+            <w:webHidden/>
+          </w:rPr>
+          <w:t>15</w:t>
+        </w:r>
+        <w:r>
+          <w:rPr>
+            <w:noProof/>
+            <w:webHidden/>
+          </w:rPr>
+          <w:fldChar w:fldCharType="end"/>
+        </w:r>
+      </w:hyperlink>
+    </w:p>
+    <w:p>
+      <w:pPr>
+        <w:rPr>
+          <w:rFonts w:eastAsiaTheme="minorEastAsia"/>
+        </w:rPr>
+      </w:pPr>
+    </w:p>
+    <w:p>
+      <w:pPr>
+        <w:pStyle w:val="Tabladeilustraciones"/>
+        <w:tabs>
+          <w:tab w:val="right" w:leader="dot" w:pos="9911"/>
+        </w:tabs>
+        <w:rPr>
+          <w:rStyle w:val="Hipervnculo"/>
+          <w:noProof/>
+        </w:rPr>
+      </w:pPr>
+      <w:hyperlink w:anchor="_Toc41132628" w:history="1">
+        <w:r>
+          <w:rPr>
+            <w:rStyle w:val="Hipervnculo"/>
+            <w:noProof/>
+          </w:rPr>
+          <w:t>Ilustración 11 Vista para el listado de los equipos existentes</w:t>
+        </w:r>
+        <w:r>
+          <w:rPr>
+            <w:noProof/>
+            <w:webHidden/>
+          </w:rPr>
+          <w:tab/>
+        </w:r>
+        <w:r>
+          <w:rPr>
+            <w:noProof/>
+            <w:webHidden/>
+          </w:rPr>
+          <w:fldChar w:fldCharType="begin"/>
+        </w:r>
+        <w:r>
+          <w:rPr>
+            <w:noProof/>
+            <w:webHidden/>
+          </w:rPr>
+          <w:instrText xml:space="preserve"> PAGEREF _Toc41132628 \h </w:instrText>
+        </w:r>
+        <w:r>
+          <w:rPr>
+            <w:noProof/>
+            <w:webHidden/>
+          </w:rPr>
+        </w:r>
+        <w:r>
+          <w:rPr>
+            <w:noProof/>
+            <w:webHidden/>
+          </w:rPr>
+          <w:fldChar w:fldCharType="separate"/>
+        </w:r>
+        <w:r>
+          <w:rPr>
+            <w:noProof/>
+            <w:webHidden/>
+          </w:rPr>
+          <w:t>15</w:t>
+        </w:r>
+        <w:r>
+          <w:rPr>
+            <w:noProof/>
+            <w:webHidden/>
+          </w:rPr>
+          <w:fldChar w:fldCharType="end"/>
+        </w:r>
+      </w:hyperlink>
+    </w:p>
+    <w:p>
+      <w:pPr>
+        <w:rPr>
+          <w:rFonts w:eastAsiaTheme="minorEastAsia"/>
+        </w:rPr>
+      </w:pPr>
+    </w:p>
+    <w:p>
+      <w:pPr>
+        <w:pStyle w:val="Tabladeilustraciones"/>
+        <w:tabs>
+          <w:tab w:val="right" w:leader="dot" w:pos="9911"/>
+        </w:tabs>
+        <w:rPr>
+          <w:rStyle w:val="Hipervnculo"/>
+          <w:noProof/>
+        </w:rPr>
+      </w:pPr>
+      <w:hyperlink w:anchor="_Toc41132629" w:history="1">
+        <w:r>
+          <w:rPr>
+            <w:rStyle w:val="Hipervnculo"/>
+            <w:noProof/>
+          </w:rPr>
+          <w:t>Ilustración 12 Vista para mostrar los detalles del equipo seleccionado</w:t>
+        </w:r>
+        <w:r>
+          <w:rPr>
+            <w:noProof/>
+            <w:webHidden/>
+          </w:rPr>
+          <w:tab/>
+        </w:r>
+        <w:r>
+          <w:rPr>
+            <w:noProof/>
+            <w:webHidden/>
+          </w:rPr>
+          <w:fldChar w:fldCharType="begin"/>
+        </w:r>
+        <w:r>
+          <w:rPr>
+            <w:noProof/>
+            <w:webHidden/>
+          </w:rPr>
+          <w:instrText xml:space="preserve"> PAGEREF _Toc41132629 \h </w:instrText>
+        </w:r>
+        <w:r>
+          <w:rPr>
+            <w:noProof/>
+            <w:webHidden/>
+          </w:rPr>
+        </w:r>
+        <w:r>
+          <w:rPr>
+            <w:noProof/>
+            <w:webHidden/>
+          </w:rPr>
+          <w:fldChar w:fldCharType="separate"/>
+        </w:r>
+        <w:r>
+          <w:rPr>
+            <w:noProof/>
+            <w:webHidden/>
+          </w:rPr>
+          <w:t>15</w:t>
+        </w:r>
+        <w:r>
+          <w:rPr>
+            <w:noProof/>
+            <w:webHidden/>
+          </w:rPr>
+          <w:fldChar w:fldCharType="end"/>
+        </w:r>
+      </w:hyperlink>
+    </w:p>
+    <w:p>
+      <w:pPr>
+        <w:rPr>
+          <w:rFonts w:eastAsiaTheme="minorEastAsia"/>
+        </w:rPr>
+      </w:pPr>
+    </w:p>
+    <w:p>
+      <w:pPr>
+        <w:pStyle w:val="Tabladeilustraciones"/>
+        <w:tabs>
+          <w:tab w:val="right" w:leader="dot" w:pos="9911"/>
+        </w:tabs>
+        <w:rPr>
+          <w:rStyle w:val="Hipervnculo"/>
+          <w:noProof/>
+        </w:rPr>
+      </w:pPr>
+      <w:hyperlink w:anchor="_Toc41132630" w:history="1">
+        <w:r>
+          <w:rPr>
+            <w:rStyle w:val="Hipervnculo"/>
+            <w:noProof/>
+          </w:rPr>
+          <w:t>Ilustración 13 Vista para la modificación de los datos de los equipos</w:t>
+        </w:r>
+        <w:r>
+          <w:rPr>
+            <w:noProof/>
+            <w:webHidden/>
+          </w:rPr>
+          <w:tab/>
+        </w:r>
+        <w:r>
+          <w:rPr>
+            <w:noProof/>
+            <w:webHidden/>
+          </w:rPr>
+          <w:fldChar w:fldCharType="begin"/>
+        </w:r>
+        <w:r>
+          <w:rPr>
+            <w:noProof/>
+            <w:webHidden/>
+          </w:rPr>
+          <w:instrText xml:space="preserve"> PAGEREF _Toc41132630 \h </w:instrText>
+        </w:r>
+        <w:r>
+          <w:rPr>
+            <w:noProof/>
+            <w:webHidden/>
+          </w:rPr>
+        </w:r>
+        <w:r>
+          <w:rPr>
+            <w:noProof/>
+            <w:webHidden/>
+          </w:rPr>
+          <w:fldChar w:fldCharType="separate"/>
+        </w:r>
+        <w:r>
+          <w:rPr>
+            <w:noProof/>
+            <w:webHidden/>
+          </w:rPr>
+          <w:t>16</w:t>
+        </w:r>
+        <w:r>
+          <w:rPr>
+            <w:noProof/>
+            <w:webHidden/>
+          </w:rPr>
+          <w:fldChar w:fldCharType="end"/>
+        </w:r>
+      </w:hyperlink>
+    </w:p>
+    <w:p>
+      <w:pPr>
+        <w:rPr>
+          <w:rFonts w:eastAsiaTheme="minorEastAsia"/>
+        </w:rPr>
+      </w:pPr>
+    </w:p>
+    <w:p>
+      <w:pPr>
+        <w:pStyle w:val="Tabladeilustraciones"/>
+        <w:tabs>
+          <w:tab w:val="right" w:leader="dot" w:pos="9911"/>
+        </w:tabs>
+        <w:rPr>
+          <w:rStyle w:val="Hipervnculo"/>
+          <w:noProof/>
+        </w:rPr>
+      </w:pPr>
+      <w:hyperlink w:anchor="_Toc41132631" w:history="1">
+        <w:r>
+          <w:rPr>
+            <w:rStyle w:val="Hipervnculo"/>
+            <w:noProof/>
+          </w:rPr>
+          <w:t>Ilustración 14 Vista para la eliminación de los equipos de la BD</w:t>
+        </w:r>
+        <w:r>
+          <w:rPr>
+            <w:noProof/>
+            <w:webHidden/>
+          </w:rPr>
+          <w:tab/>
+        </w:r>
+        <w:r>
+          <w:rPr>
+            <w:noProof/>
+            <w:webHidden/>
+          </w:rPr>
+          <w:fldChar w:fldCharType="begin"/>
+        </w:r>
+        <w:r>
+          <w:rPr>
+            <w:noProof/>
+            <w:webHidden/>
+          </w:rPr>
+          <w:instrText xml:space="preserve"> PAGEREF _Toc41132631 \h </w:instrText>
+        </w:r>
+        <w:r>
+          <w:rPr>
+            <w:noProof/>
+            <w:webHidden/>
+          </w:rPr>
+        </w:r>
+        <w:r>
+          <w:rPr>
+            <w:noProof/>
+            <w:webHidden/>
+          </w:rPr>
+          <w:fldChar w:fldCharType="separate"/>
+        </w:r>
+        <w:r>
+          <w:rPr>
+            <w:noProof/>
+            <w:webHidden/>
+          </w:rPr>
+          <w:t>16</w:t>
+        </w:r>
+        <w:r>
+          <w:rPr>
+            <w:noProof/>
+            <w:webHidden/>
+          </w:rPr>
+          <w:fldChar w:fldCharType="end"/>
+        </w:r>
+      </w:hyperlink>
+    </w:p>
+    <w:p>
+      <w:pPr>
+        <w:rPr>
+          <w:rFonts w:eastAsiaTheme="minorEastAsia"/>
+        </w:rPr>
+      </w:pPr>
+    </w:p>
+    <w:p>
+      <w:pPr>
+        <w:pStyle w:val="Tabladeilustraciones"/>
+        <w:tabs>
+          <w:tab w:val="right" w:leader="dot" w:pos="9911"/>
+        </w:tabs>
+        <w:rPr>
+          <w:rStyle w:val="Hipervnculo"/>
+          <w:noProof/>
+        </w:rPr>
+      </w:pPr>
+      <w:hyperlink w:anchor="_Toc41132632" w:history="1">
+        <w:r>
+          <w:rPr>
+            <w:rStyle w:val="Hipervnculo"/>
+            <w:noProof/>
+          </w:rPr>
+          <w:t>Ilustración 15 Vista para la creación de nuevos procesos</w:t>
+        </w:r>
+        <w:r>
+          <w:rPr>
+            <w:noProof/>
+            <w:webHidden/>
+          </w:rPr>
+          <w:tab/>
+        </w:r>
+        <w:r>
+          <w:rPr>
+            <w:noProof/>
+            <w:webHidden/>
+          </w:rPr>
+          <w:fldChar w:fldCharType="begin"/>
+        </w:r>
+        <w:r>
+          <w:rPr>
+            <w:noProof/>
+            <w:webHidden/>
+          </w:rPr>
+          <w:instrText xml:space="preserve"> PAGEREF _Toc41132632 \h </w:instrText>
+        </w:r>
+        <w:r>
+          <w:rPr>
+            <w:noProof/>
+            <w:webHidden/>
+          </w:rPr>
+        </w:r>
+        <w:r>
+          <w:rPr>
+            <w:noProof/>
+            <w:webHidden/>
+          </w:rPr>
+          <w:fldChar w:fldCharType="separate"/>
+        </w:r>
+        <w:r>
+          <w:rPr>
+            <w:noProof/>
+            <w:webHidden/>
+          </w:rPr>
+          <w:t>16</w:t>
+        </w:r>
+        <w:r>
+          <w:rPr>
+            <w:noProof/>
+            <w:webHidden/>
+          </w:rPr>
+          <w:fldChar w:fldCharType="end"/>
+        </w:r>
+      </w:hyperlink>
+    </w:p>
+    <w:p>
+      <w:pPr>
+        <w:rPr>
+          <w:rFonts w:eastAsiaTheme="minorEastAsia"/>
+        </w:rPr>
+      </w:pPr>
+    </w:p>
+    <w:p>
+      <w:pPr>
+        <w:pStyle w:val="Tabladeilustraciones"/>
+        <w:tabs>
+          <w:tab w:val="right" w:leader="dot" w:pos="9911"/>
+        </w:tabs>
+        <w:rPr>
+          <w:rStyle w:val="Hipervnculo"/>
+          <w:noProof/>
+        </w:rPr>
+      </w:pPr>
+      <w:hyperlink w:anchor="_Toc41132633" w:history="1">
+        <w:r>
+          <w:rPr>
+            <w:rStyle w:val="Hipervnculo"/>
+            <w:noProof/>
+          </w:rPr>
+          <w:t>Ilustración 16 Vista para listar los procesos existentes</w:t>
+        </w:r>
+        <w:r>
+          <w:rPr>
+            <w:noProof/>
+            <w:webHidden/>
+          </w:rPr>
+          <w:tab/>
+        </w:r>
+        <w:r>
+          <w:rPr>
+            <w:noProof/>
+            <w:webHidden/>
+          </w:rPr>
+          <w:fldChar w:fldCharType="begin"/>
+        </w:r>
+        <w:r>
+          <w:rPr>
+            <w:noProof/>
+            <w:webHidden/>
+          </w:rPr>
+          <w:instrText xml:space="preserve"> PAGEREF _Toc41132633 \h </w:instrText>
+        </w:r>
+        <w:r>
+          <w:rPr>
+            <w:noProof/>
+            <w:webHidden/>
+          </w:rPr>
+        </w:r>
+        <w:r>
+          <w:rPr>
+            <w:noProof/>
+            <w:webHidden/>
+          </w:rPr>
+          <w:fldChar w:fldCharType="separate"/>
+        </w:r>
+        <w:r>
+          <w:rPr>
+            <w:noProof/>
+            <w:webHidden/>
+          </w:rPr>
+          <w:t>17</w:t>
+        </w:r>
+        <w:r>
+          <w:rPr>
+            <w:noProof/>
+            <w:webHidden/>
+          </w:rPr>
+          <w:fldChar w:fldCharType="end"/>
+        </w:r>
+      </w:hyperlink>
+    </w:p>
+    <w:p>
+      <w:pPr>
+        <w:rPr>
+          <w:rFonts w:eastAsiaTheme="minorEastAsia"/>
+        </w:rPr>
+      </w:pPr>
+    </w:p>
+    <w:p>
+      <w:pPr>
+        <w:pStyle w:val="Tabladeilustraciones"/>
+        <w:tabs>
+          <w:tab w:val="right" w:leader="dot" w:pos="9911"/>
+        </w:tabs>
+        <w:rPr>
+          <w:rStyle w:val="Hipervnculo"/>
+          <w:noProof/>
+        </w:rPr>
+      </w:pPr>
+      <w:hyperlink w:anchor="_Toc41132634" w:history="1">
+        <w:r>
+          <w:rPr>
+            <w:rStyle w:val="Hipervnculo"/>
+            <w:noProof/>
+          </w:rPr>
+          <w:t>Ilustración 17 Vista para mostrar los detalles del proceso seleccionado</w:t>
+        </w:r>
+        <w:r>
+          <w:rPr>
+            <w:noProof/>
+            <w:webHidden/>
+          </w:rPr>
+          <w:tab/>
+        </w:r>
+        <w:r>
+          <w:rPr>
+            <w:noProof/>
+            <w:webHidden/>
+          </w:rPr>
+          <w:fldChar w:fldCharType="begin"/>
+        </w:r>
+        <w:r>
+          <w:rPr>
+            <w:noProof/>
+            <w:webHidden/>
+          </w:rPr>
+          <w:instrText xml:space="preserve"> PAGEREF _Toc41132634 \h </w:instrText>
+        </w:r>
+        <w:r>
+          <w:rPr>
+            <w:noProof/>
+            <w:webHidden/>
+          </w:rPr>
+        </w:r>
+        <w:r>
+          <w:rPr>
+            <w:noProof/>
+            <w:webHidden/>
+          </w:rPr>
+          <w:fldChar w:fldCharType="separate"/>
+        </w:r>
+        <w:r>
+          <w:rPr>
+            <w:noProof/>
+            <w:webHidden/>
+          </w:rPr>
+          <w:t>17</w:t>
+        </w:r>
+        <w:r>
+          <w:rPr>
+            <w:noProof/>
+            <w:webHidden/>
+          </w:rPr>
+          <w:fldChar w:fldCharType="end"/>
+        </w:r>
+      </w:hyperlink>
+    </w:p>
+    <w:p>
+      <w:pPr>
+        <w:rPr>
+          <w:rFonts w:eastAsiaTheme="minorEastAsia"/>
+        </w:rPr>
+      </w:pPr>
+    </w:p>
+    <w:p>
+      <w:pPr>
+        <w:pStyle w:val="Tabladeilustraciones"/>
+        <w:tabs>
+          <w:tab w:val="right" w:leader="dot" w:pos="9911"/>
+        </w:tabs>
+        <w:rPr>
+          <w:rStyle w:val="Hipervnculo"/>
+          <w:noProof/>
+        </w:rPr>
+      </w:pPr>
+      <w:hyperlink w:anchor="_Toc41132635" w:history="1">
+        <w:r>
+          <w:rPr>
+            <w:rStyle w:val="Hipervnculo"/>
+            <w:noProof/>
+          </w:rPr>
+          <w:t>Ilustración 18 Vista para la modificación de los datos de los procesos</w:t>
+        </w:r>
+        <w:r>
+          <w:rPr>
+            <w:noProof/>
+            <w:webHidden/>
+          </w:rPr>
+          <w:tab/>
+        </w:r>
+        <w:r>
+          <w:rPr>
+            <w:noProof/>
+            <w:webHidden/>
+          </w:rPr>
+          <w:fldChar w:fldCharType="begin"/>
+        </w:r>
+        <w:r>
+          <w:rPr>
+            <w:noProof/>
+            <w:webHidden/>
+          </w:rPr>
+          <w:instrText xml:space="preserve"> PAGEREF _Toc41132635 \h </w:instrText>
+        </w:r>
+        <w:r>
+          <w:rPr>
+            <w:noProof/>
+            <w:webHidden/>
+          </w:rPr>
+        </w:r>
+        <w:r>
+          <w:rPr>
+            <w:noProof/>
+            <w:webHidden/>
+          </w:rPr>
+          <w:fldChar w:fldCharType="separate"/>
+        </w:r>
+        <w:r>
+          <w:rPr>
+            <w:noProof/>
+            <w:webHidden/>
+          </w:rPr>
+          <w:t>17</w:t>
+        </w:r>
+        <w:r>
+          <w:rPr>
+            <w:noProof/>
+            <w:webHidden/>
+          </w:rPr>
+          <w:fldChar w:fldCharType="end"/>
+        </w:r>
+      </w:hyperlink>
+    </w:p>
+    <w:p>
+      <w:pPr>
+        <w:rPr>
+          <w:rFonts w:eastAsiaTheme="minorEastAsia"/>
+        </w:rPr>
+      </w:pPr>
+    </w:p>
+    <w:p>
+      <w:pPr>
+        <w:pStyle w:val="Tabladeilustraciones"/>
+        <w:tabs>
+          <w:tab w:val="right" w:leader="dot" w:pos="9911"/>
+        </w:tabs>
+        <w:rPr>
+          <w:rStyle w:val="Hipervnculo"/>
+          <w:noProof/>
+        </w:rPr>
+      </w:pPr>
+      <w:hyperlink w:anchor="_Toc41132636" w:history="1">
+        <w:r>
+          <w:rPr>
+            <w:rStyle w:val="Hipervnculo"/>
+            <w:noProof/>
+          </w:rPr>
+          <w:t>Ilustración 19 Vista para la eliminación de los procesos de la BD</w:t>
+        </w:r>
+        <w:r>
+          <w:rPr>
+            <w:noProof/>
+            <w:webHidden/>
+          </w:rPr>
+          <w:tab/>
+        </w:r>
+        <w:r>
+          <w:rPr>
+            <w:noProof/>
+            <w:webHidden/>
+          </w:rPr>
+          <w:fldChar w:fldCharType="begin"/>
+        </w:r>
+        <w:r>
+          <w:rPr>
+            <w:noProof/>
+            <w:webHidden/>
+          </w:rPr>
+          <w:instrText xml:space="preserve"> PAGEREF _Toc41132636 \h </w:instrText>
+        </w:r>
+        <w:r>
+          <w:rPr>
+            <w:noProof/>
+            <w:webHidden/>
+          </w:rPr>
+        </w:r>
+        <w:r>
+          <w:rPr>
+            <w:noProof/>
+            <w:webHidden/>
+          </w:rPr>
+          <w:fldChar w:fldCharType="separate"/>
+        </w:r>
+        <w:r>
+          <w:rPr>
+            <w:noProof/>
+            <w:webHidden/>
+          </w:rPr>
+          <w:t>17</w:t>
+        </w:r>
+        <w:r>
+          <w:rPr>
+            <w:noProof/>
+            <w:webHidden/>
+          </w:rPr>
+          <w:fldChar w:fldCharType="end"/>
+        </w:r>
+      </w:hyperlink>
+    </w:p>
+    <w:p>
+      <w:pPr>
+        <w:rPr>
+          <w:rFonts w:eastAsiaTheme="minorEastAsia"/>
+        </w:rPr>
+      </w:pPr>
+    </w:p>
+    <w:p>
+      <w:pPr>
+        <w:pStyle w:val="Tabladeilustraciones"/>
+        <w:tabs>
+          <w:tab w:val="right" w:leader="dot" w:pos="9911"/>
+        </w:tabs>
+        <w:rPr>
+          <w:rStyle w:val="Hipervnculo"/>
+          <w:noProof/>
+        </w:rPr>
+      </w:pPr>
+      <w:hyperlink w:anchor="_Toc41132637" w:history="1">
+        <w:r>
+          <w:rPr>
+            <w:rStyle w:val="Hipervnculo"/>
+            <w:noProof/>
+          </w:rPr>
+          <w:t>Ilustración 20 Vistas para listar y detallar los equipos en formato JSON</w:t>
+        </w:r>
+        <w:r>
+          <w:rPr>
+            <w:noProof/>
+            <w:webHidden/>
+          </w:rPr>
+          <w:tab/>
+        </w:r>
+        <w:r>
+          <w:rPr>
+            <w:noProof/>
+            <w:webHidden/>
+          </w:rPr>
+          <w:fldChar w:fldCharType="begin"/>
+        </w:r>
+        <w:r>
+          <w:rPr>
+            <w:noProof/>
+            <w:webHidden/>
+          </w:rPr>
+          <w:instrText xml:space="preserve"> PAGEREF _Toc41132637 \h </w:instrText>
+        </w:r>
+        <w:r>
+          <w:rPr>
+            <w:noProof/>
+            <w:webHidden/>
+          </w:rPr>
+        </w:r>
+        <w:r>
+          <w:rPr>
+            <w:noProof/>
+            <w:webHidden/>
+          </w:rPr>
+          <w:fldChar w:fldCharType="separate"/>
+        </w:r>
+        <w:r>
+          <w:rPr>
+            <w:noProof/>
+            <w:webHidden/>
+          </w:rPr>
+          <w:t>18</w:t>
+        </w:r>
+        <w:r>
+          <w:rPr>
+            <w:noProof/>
+            <w:webHidden/>
+          </w:rPr>
+          <w:fldChar w:fldCharType="end"/>
+        </w:r>
+      </w:hyperlink>
+    </w:p>
+    <w:p>
+      <w:pPr>
+        <w:rPr>
+          <w:rFonts w:eastAsiaTheme="minorEastAsia"/>
+        </w:rPr>
+      </w:pPr>
+    </w:p>
+    <w:p>
+      <w:pPr>
+        <w:pStyle w:val="Tabladeilustraciones"/>
+        <w:tabs>
+          <w:tab w:val="right" w:leader="dot" w:pos="9911"/>
+        </w:tabs>
+        <w:rPr>
+          <w:rStyle w:val="Hipervnculo"/>
+          <w:noProof/>
+        </w:rPr>
+      </w:pPr>
+      <w:hyperlink w:anchor="_Toc41132638" w:history="1">
+        <w:r>
+          <w:rPr>
+            <w:rStyle w:val="Hipervnculo"/>
+            <w:noProof/>
+          </w:rPr>
+          <w:t>Ilustración 21 Vistas para listar y detallar los empleados en formato JSON</w:t>
+        </w:r>
+        <w:r>
+          <w:rPr>
+            <w:noProof/>
+            <w:webHidden/>
+          </w:rPr>
+          <w:tab/>
+        </w:r>
+        <w:r>
+          <w:rPr>
+            <w:noProof/>
+            <w:webHidden/>
+          </w:rPr>
+          <w:fldChar w:fldCharType="begin"/>
+        </w:r>
+        <w:r>
+          <w:rPr>
+            <w:noProof/>
+            <w:webHidden/>
+          </w:rPr>
+          <w:instrText xml:space="preserve"> PAGEREF _Toc41132638 \h </w:instrText>
+        </w:r>
+        <w:r>
+          <w:rPr>
+            <w:noProof/>
+            <w:webHidden/>
+          </w:rPr>
+        </w:r>
+        <w:r>
+          <w:rPr>
+            <w:noProof/>
+            <w:webHidden/>
+          </w:rPr>
+          <w:fldChar w:fldCharType="separate"/>
+        </w:r>
+        <w:r>
+          <w:rPr>
+            <w:noProof/>
+            <w:webHidden/>
+          </w:rPr>
+          <w:t>18</w:t>
+        </w:r>
+        <w:r>
+          <w:rPr>
+            <w:noProof/>
+            <w:webHidden/>
+          </w:rPr>
+          <w:fldChar w:fldCharType="end"/>
+        </w:r>
+      </w:hyperlink>
+    </w:p>
+    <w:p>
+      <w:pPr>
+        <w:rPr>
+          <w:rFonts w:eastAsiaTheme="minorEastAsia"/>
+        </w:rPr>
+      </w:pPr>
+    </w:p>
+    <w:p>
+      <w:pPr>
+        <w:pStyle w:val="Tabladeilustraciones"/>
+        <w:tabs>
+          <w:tab w:val="right" w:leader="dot" w:pos="9911"/>
+        </w:tabs>
+        <w:rPr>
+          <w:rStyle w:val="Hipervnculo"/>
+          <w:noProof/>
+        </w:rPr>
+      </w:pPr>
+      <w:hyperlink w:anchor="_Toc41132639" w:history="1">
+        <w:r>
+          <w:rPr>
+            <w:rStyle w:val="Hipervnculo"/>
+            <w:noProof/>
+          </w:rPr>
+          <w:t>Ilustración 22 Vistas para listar y detallar los procesos en formato JSON</w:t>
+        </w:r>
+        <w:r>
+          <w:rPr>
+            <w:noProof/>
+            <w:webHidden/>
+          </w:rPr>
+          <w:tab/>
+        </w:r>
+        <w:r>
+          <w:rPr>
+            <w:noProof/>
+            <w:webHidden/>
+          </w:rPr>
+          <w:fldChar w:fldCharType="begin"/>
+        </w:r>
+        <w:r>
+          <w:rPr>
+            <w:noProof/>
+            <w:webHidden/>
+          </w:rPr>
+          <w:instrText xml:space="preserve"> PAGEREF _Toc41132639 \h </w:instrText>
+        </w:r>
+        <w:r>
+          <w:rPr>
+            <w:noProof/>
+            <w:webHidden/>
+          </w:rPr>
+        </w:r>
+        <w:r>
+          <w:rPr>
+            <w:noProof/>
+            <w:webHidden/>
+          </w:rPr>
+          <w:fldChar w:fldCharType="separate"/>
+        </w:r>
+        <w:r>
+          <w:rPr>
+            <w:noProof/>
+            <w:webHidden/>
+          </w:rPr>
+          <w:t>19</w:t>
+        </w:r>
+        <w:r>
+          <w:rPr>
+            <w:noProof/>
+            <w:webHidden/>
+          </w:rPr>
+          <w:fldChar w:fldCharType="end"/>
+        </w:r>
+      </w:hyperlink>
+    </w:p>
+    <w:p>
+      <w:pPr>
+        <w:rPr>
+          <w:rFonts w:eastAsiaTheme="minorEastAsia"/>
+        </w:rPr>
+      </w:pPr>
+    </w:p>
+    <w:p>
+      <w:pPr>
+        <w:pStyle w:val="Tabladeilustraciones"/>
+        <w:tabs>
+          <w:tab w:val="right" w:leader="dot" w:pos="9911"/>
+        </w:tabs>
+        <w:rPr>
+          <w:rFonts w:asciiTheme="minorHAnsi" w:eastAsiaTheme="minorEastAsia" w:hAnsiTheme="minorHAnsi" w:cstheme="minorBidi"/>
+          <w:noProof/>
+          <w:sz w:val="22"/>
+          <w:szCs w:val="22"/>
+        </w:rPr>
+      </w:pPr>
+      <w:hyperlink w:anchor="_Toc41132640" w:history="1">
+        <w:r>
+          <w:rPr>
+            <w:rStyle w:val="Hipervnculo"/>
+            <w:noProof/>
+          </w:rPr>
+          <w:t>Ilustración 23 Vista para cerrar sesión</w:t>
+        </w:r>
+        <w:r>
+          <w:rPr>
+            <w:noProof/>
+            <w:webHidden/>
+          </w:rPr>
+          <w:tab/>
+        </w:r>
+        <w:r>
+          <w:rPr>
+            <w:noProof/>
+            <w:webHidden/>
+          </w:rPr>
+          <w:fldChar w:fldCharType="begin"/>
+        </w:r>
+        <w:r>
+          <w:rPr>
+            <w:noProof/>
+            <w:webHidden/>
+          </w:rPr>
+          <w:instrText xml:space="preserve"> PAGEREF _Toc41132640 \h </w:instrText>
+        </w:r>
+        <w:r>
+          <w:rPr>
+            <w:noProof/>
+            <w:webHidden/>
+          </w:rPr>
+        </w:r>
+        <w:r>
+          <w:rPr>
+            <w:noProof/>
+            <w:webHidden/>
+          </w:rPr>
+          <w:fldChar w:fldCharType="separate"/>
+        </w:r>
+        <w:r>
+          <w:rPr>
+            <w:noProof/>
+            <w:webHidden/>
+          </w:rPr>
+          <w:t>19</w:t>
+        </w:r>
+        <w:r>
+          <w:rPr>
+            <w:noProof/>
+            <w:webHidden/>
+          </w:rPr>
+          <w:fldChar w:fldCharType="end"/>
+        </w:r>
+      </w:hyperlink>
+    </w:p>
+    <w:p>
+      <w:r>
+        <w:fldChar w:fldCharType="end"/>
+      </w:r>
+    </w:p>
+    <w:p/>
+    <w:p/>
+    <w:p/>
+    <w:bookmarkStart w:id="1" w:name="_Toc41130133"/>
     <w:p>
       <w:pPr>
         <w:pStyle w:val="Ttulo1"/>
@@ -2823,7 +4613,15 @@
         <w:t xml:space="preserve">Como ya se ha comentado anteriormente este proyecto se trata de crear una aplicación web. En este caso se va a orientar dicho proyecto a la </w:t>
       </w:r>
       <w:r>
-        <w:t>gestión de la producción de una empresa, Deustubular S.L.</w:t>
+        <w:t xml:space="preserve">gestión de la producción de una empresa, </w:t>
+      </w:r>
+      <w:proofErr w:type="spellStart"/>
+      <w:r>
+        <w:t>Deustubular</w:t>
+      </w:r>
+      <w:proofErr w:type="spellEnd"/>
+      <w:r>
+        <w:t xml:space="preserve"> S.L.</w:t>
       </w:r>
     </w:p>
     <w:p/>
@@ -2834,7 +4632,15 @@
         <w:adjustRightInd w:val="0"/>
       </w:pPr>
       <w:r>
-        <w:t xml:space="preserve">La empresa Deustubular S.L. quiere digitalizar parte de los procesos de </w:t>
+        <w:t xml:space="preserve">La empresa </w:t>
+      </w:r>
+      <w:proofErr w:type="spellStart"/>
+      <w:r>
+        <w:t>Deustubular</w:t>
+      </w:r>
+      <w:proofErr w:type="spellEnd"/>
+      <w:r>
+        <w:t xml:space="preserve"> S.L. quiere digitalizar parte de los procesos de </w:t>
       </w:r>
       <w:r>
         <w:t>su producción. Esta</w:t>
@@ -3239,7 +5045,7 @@
         <w:adjustRightInd w:val="0"/>
       </w:pPr>
     </w:p>
-    <w:bookmarkStart w:id="2" w:name="_Toc41129608"/>
+    <w:bookmarkStart w:id="2" w:name="_Toc41130134"/>
     <w:p>
       <w:pPr>
         <w:pStyle w:val="Ttulo1"/>
@@ -3335,7 +5141,7 @@
       <w:pPr>
         <w:pStyle w:val="Ttulo2"/>
       </w:pPr>
-      <w:bookmarkStart w:id="3" w:name="_Toc41129609"/>
+      <w:bookmarkStart w:id="3" w:name="_Toc41130135"/>
       <w:r>
         <w:t>2.1.-TAREAS PRINCIPALES</w:t>
       </w:r>
@@ -3600,7 +5406,7 @@
       <w:pPr>
         <w:pStyle w:val="Ttulo2"/>
       </w:pPr>
-      <w:bookmarkStart w:id="4" w:name="_Toc41129610"/>
+      <w:bookmarkStart w:id="4" w:name="_Toc41130136"/>
       <w:r>
         <w:lastRenderedPageBreak/>
         <w:t>2.</w:t>
@@ -3634,7 +5440,13 @@
     <w:p/>
     <w:p>
       <w:r>
-        <w:t xml:space="preserve">Para esta ultima se han añadido funcionalidades relacionadas con JavaScript y demás. </w:t>
+        <w:t xml:space="preserve">Para esta </w:t>
+      </w:r>
+      <w:r>
+        <w:t>última</w:t>
+      </w:r>
+      <w:r>
+        <w:t xml:space="preserve"> se han añadido funcionalidades relacionadas con JavaScript y demás. </w:t>
       </w:r>
     </w:p>
     <w:p/>
@@ -3764,14 +5576,7 @@
         <w:spacing w:before="0" w:beforeAutospacing="0" w:after="300" w:afterAutospacing="0"/>
       </w:pPr>
     </w:p>
-    <w:p>
-      <w:pPr>
-        <w:pStyle w:val="NormalWeb"/>
-        <w:shd w:val="clear" w:color="auto" w:fill="FFFFFF"/>
-        <w:spacing w:before="0" w:beforeAutospacing="0" w:after="300" w:afterAutospacing="0"/>
-      </w:pPr>
-    </w:p>
-    <w:bookmarkStart w:id="5" w:name="_Toc41129611"/>
+    <w:bookmarkStart w:id="5" w:name="_Toc41130137"/>
     <w:p>
       <w:pPr>
         <w:pStyle w:val="Ttulo1"/>
@@ -3867,7 +5672,7 @@
       <w:pPr>
         <w:pStyle w:val="Ttulo2"/>
       </w:pPr>
-      <w:bookmarkStart w:id="6" w:name="_Toc41129612"/>
+      <w:bookmarkStart w:id="6" w:name="_Toc41130138"/>
       <w:r>
         <w:t>3</w:t>
       </w:r>
@@ -3885,7 +5690,7 @@
       <w:pPr>
         <w:pStyle w:val="Ttulo3"/>
       </w:pPr>
-      <w:bookmarkStart w:id="7" w:name="_Toc41129613"/>
+      <w:bookmarkStart w:id="7" w:name="_Toc41130139"/>
       <w:r>
         <w:t>3.1.1.- ALCANCE DEL PROYECTO</w:t>
       </w:r>
@@ -3909,7 +5714,7 @@
       <w:pPr>
         <w:pStyle w:val="Ttulo2"/>
       </w:pPr>
-      <w:bookmarkStart w:id="8" w:name="_Toc41129614"/>
+      <w:bookmarkStart w:id="8" w:name="_Toc41130140"/>
       <w:r>
         <w:t>3</w:t>
       </w:r>
@@ -3933,7 +5738,7 @@
       <w:pPr>
         <w:pStyle w:val="Ttulo3"/>
       </w:pPr>
-      <w:bookmarkStart w:id="9" w:name="_Toc41129615"/>
+      <w:bookmarkStart w:id="9" w:name="_Toc41130141"/>
       <w:r>
         <w:t>3.</w:t>
       </w:r>
@@ -4012,7 +5817,7 @@
       <w:pPr>
         <w:pStyle w:val="Ttulo2"/>
       </w:pPr>
-      <w:bookmarkStart w:id="10" w:name="_Toc41129616"/>
+      <w:bookmarkStart w:id="10" w:name="_Toc41130142"/>
       <w:r>
         <w:lastRenderedPageBreak/>
         <w:t>3</w:t>
@@ -4037,7 +5842,7 @@
       <w:pPr>
         <w:pStyle w:val="Ttulo3"/>
       </w:pPr>
-      <w:bookmarkStart w:id="11" w:name="_Toc41129617"/>
+      <w:bookmarkStart w:id="11" w:name="_Toc41130143"/>
       <w:r>
         <w:t>3.3.1.- PERFIL DE LOS USUARIOS</w:t>
       </w:r>
@@ -4052,19 +5857,43 @@
     <w:p/>
     <w:p>
       <w:r>
-        <w:t>Estos van a ser los admin y los invitados.</w:t>
-      </w:r>
-    </w:p>
-    <w:p/>
-    <w:p>
-      <w:r>
-        <w:t>Los admin tienen un libre control sobre la aplicación de tal forma que están a su disposición las funcionalidades de crear, eliminar, listar y detallar de los empleados, procesos y equipos.</w:t>
-      </w:r>
-    </w:p>
-    <w:p/>
-    <w:p>
-      <w:r>
-        <w:t xml:space="preserve">Para que un usuario sea admin </w:t>
+        <w:t xml:space="preserve">Estos van a ser los </w:t>
+      </w:r>
+      <w:proofErr w:type="spellStart"/>
+      <w:r>
+        <w:t>admin</w:t>
+      </w:r>
+      <w:proofErr w:type="spellEnd"/>
+      <w:r>
+        <w:t xml:space="preserve"> y los invitados.</w:t>
+      </w:r>
+    </w:p>
+    <w:p/>
+    <w:p>
+      <w:r>
+        <w:t xml:space="preserve">Los </w:t>
+      </w:r>
+      <w:proofErr w:type="spellStart"/>
+      <w:r>
+        <w:t>admin</w:t>
+      </w:r>
+      <w:proofErr w:type="spellEnd"/>
+      <w:r>
+        <w:t xml:space="preserve"> tienen un libre control sobre la aplicación de tal forma que están a su disposición las funcionalidades de crear, eliminar, listar y detallar de los empleados, procesos y equipos.</w:t>
+      </w:r>
+    </w:p>
+    <w:p/>
+    <w:p>
+      <w:r>
+        <w:t xml:space="preserve">Para que un usuario sea </w:t>
+      </w:r>
+      <w:proofErr w:type="spellStart"/>
+      <w:r>
+        <w:t>admin</w:t>
+      </w:r>
+      <w:proofErr w:type="spellEnd"/>
+      <w:r>
+        <w:t xml:space="preserve"> </w:t>
       </w:r>
       <w:r>
         <w:t>tiene que introducir:</w:t>
@@ -4073,13 +5902,23 @@
     <w:p/>
     <w:p>
       <w:r>
-        <w:t>Usuario: root</w:t>
-      </w:r>
-    </w:p>
-    <w:p>
-      <w:r>
-        <w:t>Contraseña: root</w:t>
-      </w:r>
+        <w:t xml:space="preserve">Usuario: </w:t>
+      </w:r>
+      <w:proofErr w:type="spellStart"/>
+      <w:r>
+        <w:t>root</w:t>
+      </w:r>
+      <w:proofErr w:type="spellEnd"/>
+    </w:p>
+    <w:p>
+      <w:r>
+        <w:t xml:space="preserve">Contraseña: </w:t>
+      </w:r>
+      <w:proofErr w:type="spellStart"/>
+      <w:r>
+        <w:t>root</w:t>
+      </w:r>
+      <w:proofErr w:type="spellEnd"/>
     </w:p>
     <w:p/>
     <w:p>
@@ -4118,7 +5957,7 @@
     <w:p/>
     <w:p/>
     <w:p/>
-    <w:bookmarkStart w:id="12" w:name="_Toc41129618"/>
+    <w:bookmarkStart w:id="12" w:name="_Toc41130144"/>
     <w:p>
       <w:pPr>
         <w:pStyle w:val="Ttulo1"/>
@@ -4214,7 +6053,7 @@
       <w:pPr>
         <w:pStyle w:val="Ttulo2"/>
       </w:pPr>
-      <w:bookmarkStart w:id="13" w:name="_Toc41129619"/>
+      <w:bookmarkStart w:id="13" w:name="_Toc41130145"/>
       <w:r>
         <w:t>4.1</w:t>
       </w:r>
@@ -4232,7 +6071,7 @@
       <w:pPr>
         <w:pStyle w:val="Ttulo3"/>
       </w:pPr>
-      <w:bookmarkStart w:id="14" w:name="_Toc41129620"/>
+      <w:bookmarkStart w:id="14" w:name="_Toc41130146"/>
       <w:r>
         <w:t>4.1.1.- PRINCIPALES FUNCIONES DEL SOFTWARE</w:t>
       </w:r>
@@ -4290,7 +6129,39 @@
     <w:p/>
     <w:p>
       <w:r>
-        <w:t>Posibilidad de iniciar sesión por parte del usuario con Usuario: root y Contraseña: root para ser admin y tener permiso para la completa utilización e la aplicación, y en caso de no iniciar sesión poder entrar como invitado con restricciones.</w:t>
+        <w:t xml:space="preserve">Posibilidad de iniciar sesión por parte del usuario con Usuario: </w:t>
+      </w:r>
+      <w:proofErr w:type="spellStart"/>
+      <w:r>
+        <w:t>root</w:t>
+      </w:r>
+      <w:proofErr w:type="spellEnd"/>
+      <w:r>
+        <w:t xml:space="preserve"> y Contraseña: </w:t>
+      </w:r>
+      <w:proofErr w:type="spellStart"/>
+      <w:r>
+        <w:t>root</w:t>
+      </w:r>
+      <w:proofErr w:type="spellEnd"/>
+      <w:r>
+        <w:t xml:space="preserve"> para ser </w:t>
+      </w:r>
+      <w:proofErr w:type="spellStart"/>
+      <w:r>
+        <w:t>admin</w:t>
+      </w:r>
+      <w:proofErr w:type="spellEnd"/>
+      <w:r>
+        <w:t xml:space="preserve"> y tener permiso para la completa utilización </w:t>
+      </w:r>
+      <w:proofErr w:type="spellStart"/>
+      <w:r>
+        <w:t>e</w:t>
+      </w:r>
+      <w:proofErr w:type="spellEnd"/>
+      <w:r>
+        <w:t xml:space="preserve"> la aplicación, y en caso de no iniciar sesión poder entrar como invitado con restricciones.</w:t>
       </w:r>
     </w:p>
     <w:p/>
@@ -4315,7 +6186,7 @@
       <w:pPr>
         <w:pStyle w:val="Ttulo3"/>
       </w:pPr>
-      <w:bookmarkStart w:id="15" w:name="_Toc41129621"/>
+      <w:bookmarkStart w:id="15" w:name="_Toc41130147"/>
       <w:r>
         <w:t>4.1.2.- DESCRIPCIÓN DEL ENTORNO DE DESARROLLO</w:t>
       </w:r>
@@ -4325,19 +6196,59 @@
     <w:p/>
     <w:p>
       <w:r>
-        <w:t>Para esta aplicación se ha empleado GitHub para poder subir los avances que se vayan haciendo en la aplicación. Además, se ha utilizado GitKraken mediante el cual se puede clonar el archivo que se tenga en GitHub y poder tenerlo en el ordenador</w:t>
-      </w:r>
-    </w:p>
-    <w:p/>
-    <w:p>
-      <w:r>
-        <w:t>Con esto se consigue que un grupo de trabajo pueda tener el trabajo actualizado. Como cada persona del equipo va a ir avanzando con un tema probablemente distinto a los demás, de esta forma sube los cambios a GitKraken y automáticamente se suben a GitHub para que el resto del grupo lo pueda tener casi al instante.</w:t>
-      </w:r>
-    </w:p>
-    <w:p/>
-    <w:p>
-      <w:r>
-        <w:t>Además, se ha utilizado el programa PyCharm para la programación de la aplicación y para poder iniciar el servidor de la apk. Esto último es fundamental, ya que sin iniciar el servidor la aplicación no puede funcionar, y además es necesaria para que los programadores puedan visualizar los cambios que han realizado en esta, aparte de usar Visual Studio Code.</w:t>
+        <w:t xml:space="preserve">Para esta aplicación se ha empleado GitHub para poder subir los avances que se vayan haciendo en la aplicación. Además, se ha utilizado </w:t>
+      </w:r>
+      <w:proofErr w:type="spellStart"/>
+      <w:r>
+        <w:t>GitKraken</w:t>
+      </w:r>
+      <w:proofErr w:type="spellEnd"/>
+      <w:r>
+        <w:t xml:space="preserve"> mediante el cual se puede clonar el archivo que se tenga en GitHub y poder tenerlo en el ordenador</w:t>
+      </w:r>
+    </w:p>
+    <w:p/>
+    <w:p>
+      <w:r>
+        <w:t xml:space="preserve">Con esto se consigue que un grupo de trabajo pueda tener el trabajo actualizado. Como cada persona del equipo va a ir avanzando con un tema probablemente distinto a los demás, de esta forma sube los cambios a </w:t>
+      </w:r>
+      <w:proofErr w:type="spellStart"/>
+      <w:r>
+        <w:t>GitKraken</w:t>
+      </w:r>
+      <w:proofErr w:type="spellEnd"/>
+      <w:r>
+        <w:t xml:space="preserve"> y automáticamente se suben a GitHub para que el resto del grupo lo pueda tener casi al instante.</w:t>
+      </w:r>
+    </w:p>
+    <w:p/>
+    <w:p>
+      <w:r>
+        <w:t xml:space="preserve">Además, se ha utilizado el programa </w:t>
+      </w:r>
+      <w:proofErr w:type="spellStart"/>
+      <w:r>
+        <w:t>PyCharm</w:t>
+      </w:r>
+      <w:proofErr w:type="spellEnd"/>
+      <w:r>
+        <w:t xml:space="preserve"> para la programación de la aplicación y para poder iniciar el servidor de la </w:t>
+      </w:r>
+      <w:proofErr w:type="spellStart"/>
+      <w:r>
+        <w:t>apk</w:t>
+      </w:r>
+      <w:proofErr w:type="spellEnd"/>
+      <w:r>
+        <w:t xml:space="preserve">. Esto último es fundamental, ya que sin iniciar el servidor la aplicación no puede funcionar, y además es necesaria para que los programadores puedan visualizar los cambios que han realizado en esta, aparte de usar Visual Studio </w:t>
+      </w:r>
+      <w:proofErr w:type="spellStart"/>
+      <w:r>
+        <w:t>Code</w:t>
+      </w:r>
+      <w:proofErr w:type="spellEnd"/>
+      <w:r>
+        <w:t>.</w:t>
       </w:r>
     </w:p>
     <w:p/>
@@ -4347,7 +6258,7 @@
       <w:pPr>
         <w:pStyle w:val="Ttulo2"/>
       </w:pPr>
-      <w:bookmarkStart w:id="16" w:name="_Toc41129622"/>
+      <w:bookmarkStart w:id="16" w:name="_Toc41130148"/>
       <w:r>
         <w:lastRenderedPageBreak/>
         <w:t>4.2</w:t>
@@ -4366,7 +6277,7 @@
       <w:pPr>
         <w:pStyle w:val="Ttulo3"/>
       </w:pPr>
-      <w:bookmarkStart w:id="17" w:name="_Toc41129623"/>
+      <w:bookmarkStart w:id="17" w:name="_Toc41130149"/>
       <w:r>
         <w:t>4.2.1.- DESCRIPCIÓN GENERAL</w:t>
       </w:r>
@@ -4376,7 +6287,23 @@
     <w:p/>
     <w:p>
       <w:r>
-        <w:t>Para la realización de esta aplicación web, se han empleado todos los recursos proporcionados para la creación de esta. Estos recursos son PyCharm (para poder programar la aplicación), Visual Studio Code (para poder hacer pruebas antes de implementarlas en la aplicación), navegadores de internet (para comprobar que lo que se está programando funciona correctamente), nuestro portátil personal (para poder llevar todo esto a cabo) y todos los sistemas necesarios para la programación (Python, Django, JavaScript, HTML, CSS, AJAX, JSON y demás).</w:t>
+        <w:t xml:space="preserve">Para la realización de esta aplicación web, se han empleado todos los recursos proporcionados para la creación de esta. Estos recursos son </w:t>
+      </w:r>
+      <w:proofErr w:type="spellStart"/>
+      <w:r>
+        <w:t>PyCharm</w:t>
+      </w:r>
+      <w:proofErr w:type="spellEnd"/>
+      <w:r>
+        <w:t xml:space="preserve"> (para poder programar la aplicación), Visual Studio </w:t>
+      </w:r>
+      <w:proofErr w:type="spellStart"/>
+      <w:r>
+        <w:t>Code</w:t>
+      </w:r>
+      <w:proofErr w:type="spellEnd"/>
+      <w:r>
+        <w:t xml:space="preserve"> (para poder hacer pruebas antes de implementarlas en la aplicación), navegadores de internet (para comprobar que lo que se está programando funciona correctamente), nuestro portátil personal (para poder llevar todo esto a cabo) y todos los sistemas necesarios para la programación (Python, Django, JavaScript, HTML, CSS, AJAX, JSON y demás).</w:t>
       </w:r>
     </w:p>
     <w:p/>
@@ -4385,7 +6312,7 @@
       <w:pPr>
         <w:pStyle w:val="Ttulo2"/>
       </w:pPr>
-      <w:bookmarkStart w:id="18" w:name="_Toc41129624"/>
+      <w:bookmarkStart w:id="18" w:name="_Toc41130150"/>
       <w:r>
         <w:t>4.3</w:t>
       </w:r>
@@ -4403,7 +6330,7 @@
       <w:pPr>
         <w:pStyle w:val="Ttulo3"/>
       </w:pPr>
-      <w:bookmarkStart w:id="19" w:name="_Toc41129625"/>
+      <w:bookmarkStart w:id="19" w:name="_Toc41130151"/>
       <w:r>
         <w:t>4.3.1.- ESPECIFICACIÓN DE LAS INTERACCIONES</w:t>
       </w:r>
@@ -4413,28 +6340,84 @@
     <w:p/>
     <w:p>
       <w:r>
-        <w:t>En todas las pestañas de la aplicación se va a respetar el mismo header, nav y footer, de esta forma se consigue una limpieza y un orden mayor que si tuviesen cada uno los suyos propios.</w:t>
-      </w:r>
-    </w:p>
-    <w:p/>
-    <w:p>
-      <w:r>
-        <w:t>En el header se encuentran el logo que permite volver a la página principal directamente</w:t>
-      </w:r>
-      <w:r>
-        <w:t>, el botón de atrás que permite volver a la anterior pestaña en la que se estaba y el botón de Log out el cual permite cerrar sesión a los usuarios y llevarles a la pestaña de iniciar sesión.</w:t>
-      </w:r>
-    </w:p>
-    <w:p/>
-    <w:p>
-      <w:r>
-        <w:t>En el nav hay un menú a través del cual se puede navegar por la sección que uno quiera de la aplicación web.</w:t>
-      </w:r>
-    </w:p>
-    <w:p/>
-    <w:p>
-      <w:r>
-        <w:t>En el footer se encuentran los datos de contacto y un enlace en la palabra “Contáctanos” que permitirá al usuario introducir su correo para así poder recibir emails con las novedades sobre la aplicación. Además, en este se encuentran también unos iconos que funcionan como enlace para llevar a los usuarios a nuestras cuentas de Facebook, Instagram y Twitter, solo con pinchar en ellos.</w:t>
+        <w:t xml:space="preserve">En todas las pestañas de la aplicación se va a respetar el mismo </w:t>
+      </w:r>
+      <w:proofErr w:type="spellStart"/>
+      <w:r>
+        <w:t>header</w:t>
+      </w:r>
+      <w:proofErr w:type="spellEnd"/>
+      <w:r>
+        <w:t xml:space="preserve">, </w:t>
+      </w:r>
+      <w:proofErr w:type="spellStart"/>
+      <w:r>
+        <w:t>nav</w:t>
+      </w:r>
+      <w:proofErr w:type="spellEnd"/>
+      <w:r>
+        <w:t xml:space="preserve"> y </w:t>
+      </w:r>
+      <w:proofErr w:type="spellStart"/>
+      <w:r>
+        <w:t>footer</w:t>
+      </w:r>
+      <w:proofErr w:type="spellEnd"/>
+      <w:r>
+        <w:t>, de esta forma se consigue una limpieza y un orden mayor que si tuviesen cada uno los suyos propios.</w:t>
+      </w:r>
+    </w:p>
+    <w:p/>
+    <w:p>
+      <w:r>
+        <w:t xml:space="preserve">En el </w:t>
+      </w:r>
+      <w:proofErr w:type="spellStart"/>
+      <w:r>
+        <w:t>header</w:t>
+      </w:r>
+      <w:proofErr w:type="spellEnd"/>
+      <w:r>
+        <w:t xml:space="preserve"> se encuentran el logo que permite volver a la página principal directamente</w:t>
+      </w:r>
+      <w:r>
+        <w:t xml:space="preserve">, el botón de atrás que permite volver a la anterior pestaña en la que se estaba y el botón de Log </w:t>
+      </w:r>
+      <w:proofErr w:type="spellStart"/>
+      <w:r>
+        <w:t>out</w:t>
+      </w:r>
+      <w:proofErr w:type="spellEnd"/>
+      <w:r>
+        <w:t xml:space="preserve"> el cual permite cerrar sesión a los usuarios y llevarles a la pestaña de iniciar sesión.</w:t>
+      </w:r>
+    </w:p>
+    <w:p/>
+    <w:p>
+      <w:r>
+        <w:t xml:space="preserve">En el </w:t>
+      </w:r>
+      <w:proofErr w:type="spellStart"/>
+      <w:r>
+        <w:t>nav</w:t>
+      </w:r>
+      <w:proofErr w:type="spellEnd"/>
+      <w:r>
+        <w:t xml:space="preserve"> hay un menú a través del cual se puede navegar por la sección que uno quiera de la aplicación web.</w:t>
+      </w:r>
+    </w:p>
+    <w:p/>
+    <w:p>
+      <w:r>
+        <w:t xml:space="preserve">En el </w:t>
+      </w:r>
+      <w:proofErr w:type="spellStart"/>
+      <w:r>
+        <w:t>footer</w:t>
+      </w:r>
+      <w:proofErr w:type="spellEnd"/>
+      <w:r>
+        <w:t xml:space="preserve"> se encuentran los datos de contacto y un enlace en la palabra “Contáctanos” que permitirá al usuario introducir su correo para así poder recibir emails con las novedades sobre la aplicación. Además, en este se encuentran también unos iconos que funcionan como enlace para llevar a los usuarios a nuestras cuentas de Facebook, Instagram y Twitter, solo con pinchar en ellos.</w:t>
       </w:r>
     </w:p>
     <w:p/>
@@ -4470,7 +6453,7 @@
       <w:pPr>
         <w:pStyle w:val="Ttulo3"/>
       </w:pPr>
-      <w:bookmarkStart w:id="20" w:name="_Toc41129626"/>
+      <w:bookmarkStart w:id="20" w:name="_Toc41130152"/>
       <w:r>
         <w:lastRenderedPageBreak/>
         <w:t>4.3.</w:t>
@@ -4490,7 +6473,7 @@
       <w:pPr>
         <w:pStyle w:val="Ttulo3"/>
       </w:pPr>
-      <w:bookmarkStart w:id="21" w:name="_Toc41129627"/>
+      <w:bookmarkStart w:id="21" w:name="_Toc41130153"/>
       <w:r>
         <w:t>4.3.</w:t>
       </w:r>
@@ -4554,6 +6537,8 @@
         <w:pStyle w:val="Descripcin"/>
         <w:jc w:val="center"/>
       </w:pPr>
+      <w:bookmarkStart w:id="22" w:name="_Toc41130083"/>
+      <w:bookmarkStart w:id="23" w:name="_Toc41132618"/>
       <w:r>
         <w:t xml:space="preserve">Ilustración </w:t>
       </w:r>
@@ -4571,6 +6556,8 @@
       <w:r>
         <w:t>Estructura de los datos de los equipos</w:t>
       </w:r>
+      <w:bookmarkEnd w:id="22"/>
+      <w:bookmarkEnd w:id="23"/>
     </w:p>
     <w:p/>
     <w:p>
@@ -4630,6 +6617,8 @@
         <w:pStyle w:val="Descripcin"/>
         <w:jc w:val="center"/>
       </w:pPr>
+      <w:bookmarkStart w:id="24" w:name="_Toc41130084"/>
+      <w:bookmarkStart w:id="25" w:name="_Toc41132619"/>
       <w:r>
         <w:t xml:space="preserve">Ilustración </w:t>
       </w:r>
@@ -4644,6 +6633,8 @@
       <w:r>
         <w:t xml:space="preserve"> Estructura de los datos de los empleados</w:t>
       </w:r>
+      <w:bookmarkEnd w:id="24"/>
+      <w:bookmarkEnd w:id="25"/>
     </w:p>
     <w:p/>
     <w:p>
@@ -4708,6 +6699,8 @@
         <w:pStyle w:val="Descripcin"/>
         <w:jc w:val="center"/>
       </w:pPr>
+      <w:bookmarkStart w:id="26" w:name="_Toc41130085"/>
+      <w:bookmarkStart w:id="27" w:name="_Toc41132620"/>
       <w:r>
         <w:t xml:space="preserve">Ilustración </w:t>
       </w:r>
@@ -4722,6 +6715,8 @@
       <w:r>
         <w:t xml:space="preserve"> Estructura de los datos de los procesos</w:t>
       </w:r>
+      <w:bookmarkEnd w:id="26"/>
+      <w:bookmarkEnd w:id="27"/>
     </w:p>
     <w:p/>
     <w:p>
@@ -4786,6 +6781,8 @@
         <w:pStyle w:val="Descripcin"/>
         <w:jc w:val="center"/>
       </w:pPr>
+      <w:bookmarkStart w:id="28" w:name="_Toc41130086"/>
+      <w:bookmarkStart w:id="29" w:name="_Toc41132621"/>
       <w:r>
         <w:t xml:space="preserve">Ilustración </w:t>
       </w:r>
@@ -4800,6 +6797,8 @@
       <w:r>
         <w:t xml:space="preserve"> Estructura de los datos para el envío de emails</w:t>
       </w:r>
+      <w:bookmarkEnd w:id="28"/>
+      <w:bookmarkEnd w:id="29"/>
     </w:p>
     <w:p/>
     <w:p>
@@ -4838,63 +6837,1374 @@
     <w:p/>
     <w:p>
       <w:r>
-        <w:t>Para los empleados y los procesos se han creado las siguientes vistas:</w:t>
-      </w:r>
-    </w:p>
-    <w:p/>
-    <w:p>
-      <w:r>
-        <w:t>-Vista para la creación, para la eliminación, para listar los existentes y para ver los detalles de los existentes.</w:t>
-      </w:r>
-    </w:p>
-    <w:p/>
-    <w:p>
-      <w:r>
-        <w:t xml:space="preserve">En el caso de </w:t>
-      </w:r>
-      <w:r>
-        <w:t>los</w:t>
-      </w:r>
-      <w:r>
-        <w:t xml:space="preserve"> equipos, a las vistas ya comentadas, se le han añadido dos más empleando JSON:</w:t>
-      </w:r>
-    </w:p>
-    <w:p/>
-    <w:p>
-      <w:r>
-        <w:t>-Vista JSON para el listado de los existentes y vista JSON para los detalles de los existentes.</w:t>
-      </w:r>
-    </w:p>
-    <w:p/>
-    <w:p>
+        <w:t>En cuanto a la creación, eliminación, listado, detallado y modificación; de los procesos, equipos y empleados, se han realizado las siguientes vistas.</w:t>
+      </w:r>
+    </w:p>
+    <w:p/>
+    <w:p>
+      <w:pPr>
+        <w:keepNext/>
+        <w:jc w:val="center"/>
+      </w:pPr>
+      <w:r>
+        <w:rPr>
+          <w:noProof/>
+        </w:rPr>
+        <w:drawing>
+          <wp:inline distT="0" distB="0" distL="0" distR="0" wp14:anchorId="5B6DD717" wp14:editId="1FE1852B">
+            <wp:extent cx="5772150" cy="2124075"/>
+            <wp:effectExtent l="0" t="0" r="0" b="9525"/>
+            <wp:docPr id="14" name="Imagen 14"/>
+            <wp:cNvGraphicFramePr>
+              <a:graphicFrameLocks xmlns:a="http://schemas.openxmlformats.org/drawingml/2006/main" noChangeAspect="1"/>
+            </wp:cNvGraphicFramePr>
+            <a:graphic xmlns:a="http://schemas.openxmlformats.org/drawingml/2006/main">
+              <a:graphicData uri="http://schemas.openxmlformats.org/drawingml/2006/picture">
+                <pic:pic xmlns:pic="http://schemas.openxmlformats.org/drawingml/2006/picture">
+                  <pic:nvPicPr>
+                    <pic:cNvPr id="1" name=""/>
+                    <pic:cNvPicPr/>
+                  </pic:nvPicPr>
+                  <pic:blipFill>
+                    <a:blip r:embed="rId13"/>
+                    <a:stretch>
+                      <a:fillRect/>
+                    </a:stretch>
+                  </pic:blipFill>
+                  <pic:spPr>
+                    <a:xfrm>
+                      <a:off x="0" y="0"/>
+                      <a:ext cx="5772150" cy="2124075"/>
+                    </a:xfrm>
+                    <a:prstGeom prst="rect">
+                      <a:avLst/>
+                    </a:prstGeom>
+                  </pic:spPr>
+                </pic:pic>
+              </a:graphicData>
+            </a:graphic>
+          </wp:inline>
+        </w:drawing>
+      </w:r>
+    </w:p>
+    <w:p>
+      <w:pPr>
+        <w:pStyle w:val="Descripcin"/>
+        <w:jc w:val="center"/>
+      </w:pPr>
+      <w:bookmarkStart w:id="30" w:name="_Toc41132622"/>
+      <w:r>
+        <w:t xml:space="preserve">Ilustración </w:t>
+      </w:r>
+      <w:fldSimple w:instr=" SEQ Ilustración \* ARABIC ">
+        <w:r>
+          <w:rPr>
+            <w:noProof/>
+          </w:rPr>
+          <w:t>5</w:t>
+        </w:r>
+      </w:fldSimple>
+      <w:r>
+        <w:t xml:space="preserve"> Vista para el listado de los empleados existentes</w:t>
+      </w:r>
+      <w:bookmarkEnd w:id="30"/>
+    </w:p>
+    <w:p/>
+    <w:p>
+      <w:pPr>
+        <w:keepNext/>
+        <w:jc w:val="center"/>
+      </w:pPr>
+      <w:r>
+        <w:rPr>
+          <w:noProof/>
+        </w:rPr>
+        <w:drawing>
+          <wp:inline distT="0" distB="0" distL="0" distR="0" wp14:anchorId="1FDF099A" wp14:editId="3464D5FE">
+            <wp:extent cx="4482353" cy="2374685"/>
+            <wp:effectExtent l="0" t="0" r="0" b="6985"/>
+            <wp:docPr id="15" name="Imagen 15"/>
+            <wp:cNvGraphicFramePr>
+              <a:graphicFrameLocks xmlns:a="http://schemas.openxmlformats.org/drawingml/2006/main" noChangeAspect="1"/>
+            </wp:cNvGraphicFramePr>
+            <a:graphic xmlns:a="http://schemas.openxmlformats.org/drawingml/2006/main">
+              <a:graphicData uri="http://schemas.openxmlformats.org/drawingml/2006/picture">
+                <pic:pic xmlns:pic="http://schemas.openxmlformats.org/drawingml/2006/picture">
+                  <pic:nvPicPr>
+                    <pic:cNvPr id="1" name=""/>
+                    <pic:cNvPicPr/>
+                  </pic:nvPicPr>
+                  <pic:blipFill>
+                    <a:blip r:embed="rId14"/>
+                    <a:stretch>
+                      <a:fillRect/>
+                    </a:stretch>
+                  </pic:blipFill>
+                  <pic:spPr>
+                    <a:xfrm>
+                      <a:off x="0" y="0"/>
+                      <a:ext cx="4503209" cy="2385734"/>
+                    </a:xfrm>
+                    <a:prstGeom prst="rect">
+                      <a:avLst/>
+                    </a:prstGeom>
+                  </pic:spPr>
+                </pic:pic>
+              </a:graphicData>
+            </a:graphic>
+          </wp:inline>
+        </w:drawing>
+      </w:r>
+    </w:p>
+    <w:p>
+      <w:pPr>
+        <w:pStyle w:val="Descripcin"/>
+        <w:jc w:val="center"/>
+      </w:pPr>
+      <w:bookmarkStart w:id="31" w:name="_Toc41132623"/>
+      <w:r>
+        <w:t xml:space="preserve">Ilustración </w:t>
+      </w:r>
+      <w:fldSimple w:instr=" SEQ Ilustración \* ARABIC ">
+        <w:r>
+          <w:rPr>
+            <w:noProof/>
+          </w:rPr>
+          <w:t>6</w:t>
+        </w:r>
+      </w:fldSimple>
+      <w:r>
+        <w:t xml:space="preserve"> Vista para añadir nuevos empleados</w:t>
+      </w:r>
+      <w:bookmarkEnd w:id="31"/>
+    </w:p>
+    <w:p>
+      <w:pPr>
+        <w:keepNext/>
+        <w:jc w:val="center"/>
+      </w:pPr>
+      <w:r>
+        <w:rPr>
+          <w:noProof/>
+        </w:rPr>
+        <w:lastRenderedPageBreak/>
+        <w:drawing>
+          <wp:inline distT="0" distB="0" distL="0" distR="0" wp14:anchorId="304324DE" wp14:editId="1AEA344A">
+            <wp:extent cx="5876925" cy="1790700"/>
+            <wp:effectExtent l="0" t="0" r="9525" b="0"/>
+            <wp:docPr id="16" name="Imagen 16"/>
+            <wp:cNvGraphicFramePr>
+              <a:graphicFrameLocks xmlns:a="http://schemas.openxmlformats.org/drawingml/2006/main" noChangeAspect="1"/>
+            </wp:cNvGraphicFramePr>
+            <a:graphic xmlns:a="http://schemas.openxmlformats.org/drawingml/2006/main">
+              <a:graphicData uri="http://schemas.openxmlformats.org/drawingml/2006/picture">
+                <pic:pic xmlns:pic="http://schemas.openxmlformats.org/drawingml/2006/picture">
+                  <pic:nvPicPr>
+                    <pic:cNvPr id="1" name=""/>
+                    <pic:cNvPicPr/>
+                  </pic:nvPicPr>
+                  <pic:blipFill>
+                    <a:blip r:embed="rId15"/>
+                    <a:stretch>
+                      <a:fillRect/>
+                    </a:stretch>
+                  </pic:blipFill>
+                  <pic:spPr>
+                    <a:xfrm>
+                      <a:off x="0" y="0"/>
+                      <a:ext cx="5876925" cy="1790700"/>
+                    </a:xfrm>
+                    <a:prstGeom prst="rect">
+                      <a:avLst/>
+                    </a:prstGeom>
+                  </pic:spPr>
+                </pic:pic>
+              </a:graphicData>
+            </a:graphic>
+          </wp:inline>
+        </w:drawing>
+      </w:r>
+    </w:p>
+    <w:p>
+      <w:pPr>
+        <w:pStyle w:val="Descripcin"/>
+        <w:jc w:val="center"/>
+      </w:pPr>
+      <w:bookmarkStart w:id="32" w:name="_Toc41132624"/>
+      <w:r>
+        <w:t xml:space="preserve">Ilustración </w:t>
+      </w:r>
+      <w:fldSimple w:instr=" SEQ Ilustración \* ARABIC ">
+        <w:r>
+          <w:rPr>
+            <w:noProof/>
+          </w:rPr>
+          <w:t>7</w:t>
+        </w:r>
+      </w:fldSimple>
+      <w:r>
+        <w:t xml:space="preserve"> Vista para mostrar los detalles del empleado seleccionado</w:t>
+      </w:r>
+      <w:bookmarkEnd w:id="32"/>
+    </w:p>
+    <w:p/>
+    <w:p>
+      <w:pPr>
+        <w:keepNext/>
+        <w:jc w:val="center"/>
+      </w:pPr>
+      <w:r>
+        <w:rPr>
+          <w:noProof/>
+        </w:rPr>
+        <w:drawing>
+          <wp:inline distT="0" distB="0" distL="0" distR="0" wp14:anchorId="7237B85A" wp14:editId="5EA83893">
+            <wp:extent cx="5962650" cy="2352675"/>
+            <wp:effectExtent l="0" t="0" r="0" b="9525"/>
+            <wp:docPr id="17" name="Imagen 17"/>
+            <wp:cNvGraphicFramePr>
+              <a:graphicFrameLocks xmlns:a="http://schemas.openxmlformats.org/drawingml/2006/main" noChangeAspect="1"/>
+            </wp:cNvGraphicFramePr>
+            <a:graphic xmlns:a="http://schemas.openxmlformats.org/drawingml/2006/main">
+              <a:graphicData uri="http://schemas.openxmlformats.org/drawingml/2006/picture">
+                <pic:pic xmlns:pic="http://schemas.openxmlformats.org/drawingml/2006/picture">
+                  <pic:nvPicPr>
+                    <pic:cNvPr id="1" name=""/>
+                    <pic:cNvPicPr/>
+                  </pic:nvPicPr>
+                  <pic:blipFill>
+                    <a:blip r:embed="rId16"/>
+                    <a:stretch>
+                      <a:fillRect/>
+                    </a:stretch>
+                  </pic:blipFill>
+                  <pic:spPr>
+                    <a:xfrm>
+                      <a:off x="0" y="0"/>
+                      <a:ext cx="5962650" cy="2352675"/>
+                    </a:xfrm>
+                    <a:prstGeom prst="rect">
+                      <a:avLst/>
+                    </a:prstGeom>
+                  </pic:spPr>
+                </pic:pic>
+              </a:graphicData>
+            </a:graphic>
+          </wp:inline>
+        </w:drawing>
+      </w:r>
+    </w:p>
+    <w:p>
+      <w:pPr>
+        <w:pStyle w:val="Descripcin"/>
+        <w:jc w:val="center"/>
+      </w:pPr>
+      <w:bookmarkStart w:id="33" w:name="_Toc41132625"/>
+      <w:r>
+        <w:t xml:space="preserve">Ilustración </w:t>
+      </w:r>
+      <w:fldSimple w:instr=" SEQ Ilustración \* ARABIC ">
+        <w:r>
+          <w:rPr>
+            <w:noProof/>
+          </w:rPr>
+          <w:t>8</w:t>
+        </w:r>
+      </w:fldSimple>
+      <w:r>
+        <w:t xml:space="preserve"> Vista para la modificación de los datos de los empleados</w:t>
+      </w:r>
+      <w:bookmarkEnd w:id="33"/>
+    </w:p>
+    <w:p/>
+    <w:p>
+      <w:pPr>
+        <w:keepNext/>
+        <w:jc w:val="center"/>
+      </w:pPr>
+      <w:r>
+        <w:rPr>
+          <w:noProof/>
+        </w:rPr>
+        <w:drawing>
+          <wp:inline distT="0" distB="0" distL="0" distR="0" wp14:anchorId="40C9096F" wp14:editId="7B7BAF1A">
+            <wp:extent cx="4581525" cy="1095375"/>
+            <wp:effectExtent l="0" t="0" r="9525" b="9525"/>
+            <wp:docPr id="18" name="Imagen 18"/>
+            <wp:cNvGraphicFramePr>
+              <a:graphicFrameLocks xmlns:a="http://schemas.openxmlformats.org/drawingml/2006/main" noChangeAspect="1"/>
+            </wp:cNvGraphicFramePr>
+            <a:graphic xmlns:a="http://schemas.openxmlformats.org/drawingml/2006/main">
+              <a:graphicData uri="http://schemas.openxmlformats.org/drawingml/2006/picture">
+                <pic:pic xmlns:pic="http://schemas.openxmlformats.org/drawingml/2006/picture">
+                  <pic:nvPicPr>
+                    <pic:cNvPr id="1" name=""/>
+                    <pic:cNvPicPr/>
+                  </pic:nvPicPr>
+                  <pic:blipFill>
+                    <a:blip r:embed="rId17"/>
+                    <a:stretch>
+                      <a:fillRect/>
+                    </a:stretch>
+                  </pic:blipFill>
+                  <pic:spPr>
+                    <a:xfrm>
+                      <a:off x="0" y="0"/>
+                      <a:ext cx="4581525" cy="1095375"/>
+                    </a:xfrm>
+                    <a:prstGeom prst="rect">
+                      <a:avLst/>
+                    </a:prstGeom>
+                  </pic:spPr>
+                </pic:pic>
+              </a:graphicData>
+            </a:graphic>
+          </wp:inline>
+        </w:drawing>
+      </w:r>
+    </w:p>
+    <w:p>
+      <w:pPr>
+        <w:pStyle w:val="Descripcin"/>
+        <w:jc w:val="center"/>
+      </w:pPr>
+      <w:bookmarkStart w:id="34" w:name="_Toc41132626"/>
+      <w:r>
+        <w:t xml:space="preserve">Ilustración </w:t>
+      </w:r>
+      <w:fldSimple w:instr=" SEQ Ilustración \* ARABIC ">
+        <w:r>
+          <w:rPr>
+            <w:noProof/>
+          </w:rPr>
+          <w:t>9</w:t>
+        </w:r>
+      </w:fldSimple>
+      <w:r>
+        <w:t xml:space="preserve"> Vista para la eliminación de los empleados de la BD</w:t>
+      </w:r>
+      <w:bookmarkEnd w:id="34"/>
+    </w:p>
+    <w:p/>
+    <w:p>
+      <w:pPr>
+        <w:keepNext/>
+        <w:jc w:val="center"/>
+      </w:pPr>
+      <w:r>
+        <w:rPr>
+          <w:noProof/>
+        </w:rPr>
+        <w:drawing>
+          <wp:inline distT="0" distB="0" distL="0" distR="0" wp14:anchorId="23A71A85" wp14:editId="787000D7">
+            <wp:extent cx="3711388" cy="2251782"/>
+            <wp:effectExtent l="0" t="0" r="3810" b="0"/>
+            <wp:docPr id="19" name="Imagen 19"/>
+            <wp:cNvGraphicFramePr>
+              <a:graphicFrameLocks xmlns:a="http://schemas.openxmlformats.org/drawingml/2006/main" noChangeAspect="1"/>
+            </wp:cNvGraphicFramePr>
+            <a:graphic xmlns:a="http://schemas.openxmlformats.org/drawingml/2006/main">
+              <a:graphicData uri="http://schemas.openxmlformats.org/drawingml/2006/picture">
+                <pic:pic xmlns:pic="http://schemas.openxmlformats.org/drawingml/2006/picture">
+                  <pic:nvPicPr>
+                    <pic:cNvPr id="1" name=""/>
+                    <pic:cNvPicPr/>
+                  </pic:nvPicPr>
+                  <pic:blipFill>
+                    <a:blip r:embed="rId18"/>
+                    <a:stretch>
+                      <a:fillRect/>
+                    </a:stretch>
+                  </pic:blipFill>
+                  <pic:spPr>
+                    <a:xfrm>
+                      <a:off x="0" y="0"/>
+                      <a:ext cx="3772425" cy="2288815"/>
+                    </a:xfrm>
+                    <a:prstGeom prst="rect">
+                      <a:avLst/>
+                    </a:prstGeom>
+                  </pic:spPr>
+                </pic:pic>
+              </a:graphicData>
+            </a:graphic>
+          </wp:inline>
+        </w:drawing>
+      </w:r>
+    </w:p>
+    <w:p>
+      <w:pPr>
+        <w:pStyle w:val="Descripcin"/>
+        <w:jc w:val="center"/>
+      </w:pPr>
+      <w:bookmarkStart w:id="35" w:name="_Toc41132627"/>
+      <w:r>
+        <w:t xml:space="preserve">Ilustración </w:t>
+      </w:r>
+      <w:fldSimple w:instr=" SEQ Ilustración \* ARABIC ">
+        <w:r>
+          <w:rPr>
+            <w:noProof/>
+          </w:rPr>
+          <w:t>10</w:t>
+        </w:r>
+      </w:fldSimple>
+      <w:r>
+        <w:t xml:space="preserve"> Vista para la creación de nuevos equipos</w:t>
+      </w:r>
+      <w:bookmarkEnd w:id="35"/>
+    </w:p>
+    <w:p>
+      <w:pPr>
+        <w:keepNext/>
+        <w:jc w:val="center"/>
+      </w:pPr>
+      <w:r>
+        <w:rPr>
+          <w:noProof/>
+        </w:rPr>
+        <w:lastRenderedPageBreak/>
+        <w:drawing>
+          <wp:inline distT="0" distB="0" distL="0" distR="0" wp14:anchorId="5CF8506F" wp14:editId="3D329C0C">
+            <wp:extent cx="5638800" cy="2133600"/>
+            <wp:effectExtent l="0" t="0" r="0" b="0"/>
+            <wp:docPr id="20" name="Imagen 20"/>
+            <wp:cNvGraphicFramePr>
+              <a:graphicFrameLocks xmlns:a="http://schemas.openxmlformats.org/drawingml/2006/main" noChangeAspect="1"/>
+            </wp:cNvGraphicFramePr>
+            <a:graphic xmlns:a="http://schemas.openxmlformats.org/drawingml/2006/main">
+              <a:graphicData uri="http://schemas.openxmlformats.org/drawingml/2006/picture">
+                <pic:pic xmlns:pic="http://schemas.openxmlformats.org/drawingml/2006/picture">
+                  <pic:nvPicPr>
+                    <pic:cNvPr id="1" name=""/>
+                    <pic:cNvPicPr/>
+                  </pic:nvPicPr>
+                  <pic:blipFill>
+                    <a:blip r:embed="rId19"/>
+                    <a:stretch>
+                      <a:fillRect/>
+                    </a:stretch>
+                  </pic:blipFill>
+                  <pic:spPr>
+                    <a:xfrm>
+                      <a:off x="0" y="0"/>
+                      <a:ext cx="5638800" cy="2133600"/>
+                    </a:xfrm>
+                    <a:prstGeom prst="rect">
+                      <a:avLst/>
+                    </a:prstGeom>
+                  </pic:spPr>
+                </pic:pic>
+              </a:graphicData>
+            </a:graphic>
+          </wp:inline>
+        </w:drawing>
+      </w:r>
+    </w:p>
+    <w:p>
+      <w:pPr>
+        <w:pStyle w:val="Descripcin"/>
+        <w:jc w:val="center"/>
+      </w:pPr>
+      <w:bookmarkStart w:id="36" w:name="_Toc41132628"/>
+      <w:r>
+        <w:t xml:space="preserve">Ilustración </w:t>
+      </w:r>
+      <w:fldSimple w:instr=" SEQ Ilustración \* ARABIC ">
+        <w:r>
+          <w:rPr>
+            <w:noProof/>
+          </w:rPr>
+          <w:t>11</w:t>
+        </w:r>
+      </w:fldSimple>
+      <w:r>
+        <w:t xml:space="preserve"> Vista para el listado de los equipos existentes</w:t>
+      </w:r>
+      <w:bookmarkEnd w:id="36"/>
+    </w:p>
+    <w:p/>
+    <w:p>
+      <w:pPr>
+        <w:keepNext/>
+        <w:jc w:val="center"/>
+      </w:pPr>
+      <w:r>
+        <w:rPr>
+          <w:noProof/>
+        </w:rPr>
+        <w:drawing>
+          <wp:inline distT="0" distB="0" distL="0" distR="0" wp14:anchorId="28254E02" wp14:editId="3A2E651D">
+            <wp:extent cx="5791200" cy="1981200"/>
+            <wp:effectExtent l="0" t="0" r="0" b="0"/>
+            <wp:docPr id="21" name="Imagen 21"/>
+            <wp:cNvGraphicFramePr>
+              <a:graphicFrameLocks xmlns:a="http://schemas.openxmlformats.org/drawingml/2006/main" noChangeAspect="1"/>
+            </wp:cNvGraphicFramePr>
+            <a:graphic xmlns:a="http://schemas.openxmlformats.org/drawingml/2006/main">
+              <a:graphicData uri="http://schemas.openxmlformats.org/drawingml/2006/picture">
+                <pic:pic xmlns:pic="http://schemas.openxmlformats.org/drawingml/2006/picture">
+                  <pic:nvPicPr>
+                    <pic:cNvPr id="1" name=""/>
+                    <pic:cNvPicPr/>
+                  </pic:nvPicPr>
+                  <pic:blipFill>
+                    <a:blip r:embed="rId20"/>
+                    <a:stretch>
+                      <a:fillRect/>
+                    </a:stretch>
+                  </pic:blipFill>
+                  <pic:spPr>
+                    <a:xfrm>
+                      <a:off x="0" y="0"/>
+                      <a:ext cx="5791200" cy="1981200"/>
+                    </a:xfrm>
+                    <a:prstGeom prst="rect">
+                      <a:avLst/>
+                    </a:prstGeom>
+                  </pic:spPr>
+                </pic:pic>
+              </a:graphicData>
+            </a:graphic>
+          </wp:inline>
+        </w:drawing>
+      </w:r>
+    </w:p>
+    <w:p>
+      <w:pPr>
+        <w:pStyle w:val="Descripcin"/>
+        <w:jc w:val="center"/>
+      </w:pPr>
+      <w:bookmarkStart w:id="37" w:name="_Toc41132629"/>
+      <w:r>
+        <w:t xml:space="preserve">Ilustración </w:t>
+      </w:r>
+      <w:fldSimple w:instr=" SEQ Ilustración \* ARABIC ">
+        <w:r>
+          <w:rPr>
+            <w:noProof/>
+          </w:rPr>
+          <w:t>12</w:t>
+        </w:r>
+      </w:fldSimple>
+      <w:r>
+        <w:t xml:space="preserve"> Vista para mostrar los detalles del equipo seleccionado</w:t>
+      </w:r>
+      <w:bookmarkEnd w:id="37"/>
+    </w:p>
+    <w:p/>
+    <w:p>
+      <w:pPr>
+        <w:keepNext/>
+        <w:jc w:val="center"/>
+      </w:pPr>
+      <w:r>
+        <w:rPr>
+          <w:noProof/>
+        </w:rPr>
+        <w:drawing>
+          <wp:inline distT="0" distB="0" distL="0" distR="0" wp14:anchorId="39652937" wp14:editId="78EAFADE">
+            <wp:extent cx="5762625" cy="2362200"/>
+            <wp:effectExtent l="0" t="0" r="9525" b="0"/>
+            <wp:docPr id="22" name="Imagen 22"/>
+            <wp:cNvGraphicFramePr>
+              <a:graphicFrameLocks xmlns:a="http://schemas.openxmlformats.org/drawingml/2006/main" noChangeAspect="1"/>
+            </wp:cNvGraphicFramePr>
+            <a:graphic xmlns:a="http://schemas.openxmlformats.org/drawingml/2006/main">
+              <a:graphicData uri="http://schemas.openxmlformats.org/drawingml/2006/picture">
+                <pic:pic xmlns:pic="http://schemas.openxmlformats.org/drawingml/2006/picture">
+                  <pic:nvPicPr>
+                    <pic:cNvPr id="1" name=""/>
+                    <pic:cNvPicPr/>
+                  </pic:nvPicPr>
+                  <pic:blipFill>
+                    <a:blip r:embed="rId21"/>
+                    <a:stretch>
+                      <a:fillRect/>
+                    </a:stretch>
+                  </pic:blipFill>
+                  <pic:spPr>
+                    <a:xfrm>
+                      <a:off x="0" y="0"/>
+                      <a:ext cx="5762625" cy="2362200"/>
+                    </a:xfrm>
+                    <a:prstGeom prst="rect">
+                      <a:avLst/>
+                    </a:prstGeom>
+                  </pic:spPr>
+                </pic:pic>
+              </a:graphicData>
+            </a:graphic>
+          </wp:inline>
+        </w:drawing>
+      </w:r>
+    </w:p>
+    <w:p>
+      <w:pPr>
+        <w:pStyle w:val="Descripcin"/>
+        <w:jc w:val="center"/>
+      </w:pPr>
+      <w:bookmarkStart w:id="38" w:name="_Toc41132630"/>
+      <w:r>
+        <w:t xml:space="preserve">Ilustración </w:t>
+      </w:r>
+      <w:fldSimple w:instr=" SEQ Ilustración \* ARABIC ">
+        <w:r>
+          <w:rPr>
+            <w:noProof/>
+          </w:rPr>
+          <w:t>13</w:t>
+        </w:r>
+      </w:fldSimple>
+      <w:r>
+        <w:t xml:space="preserve"> Vista para </w:t>
+      </w:r>
+      <w:r>
+        <w:t>la modificación de los datos de los equipos</w:t>
+      </w:r>
+      <w:bookmarkEnd w:id="38"/>
+    </w:p>
+    <w:p/>
+    <w:p>
+      <w:pPr>
+        <w:keepNext/>
+        <w:jc w:val="center"/>
+      </w:pPr>
+      <w:r>
+        <w:rPr>
+          <w:noProof/>
+        </w:rPr>
+        <w:drawing>
+          <wp:inline distT="0" distB="0" distL="0" distR="0" wp14:anchorId="2FA9BE6E" wp14:editId="1DFB482C">
+            <wp:extent cx="4467225" cy="1066800"/>
+            <wp:effectExtent l="0" t="0" r="9525" b="0"/>
+            <wp:docPr id="23" name="Imagen 23"/>
+            <wp:cNvGraphicFramePr>
+              <a:graphicFrameLocks xmlns:a="http://schemas.openxmlformats.org/drawingml/2006/main" noChangeAspect="1"/>
+            </wp:cNvGraphicFramePr>
+            <a:graphic xmlns:a="http://schemas.openxmlformats.org/drawingml/2006/main">
+              <a:graphicData uri="http://schemas.openxmlformats.org/drawingml/2006/picture">
+                <pic:pic xmlns:pic="http://schemas.openxmlformats.org/drawingml/2006/picture">
+                  <pic:nvPicPr>
+                    <pic:cNvPr id="1" name=""/>
+                    <pic:cNvPicPr/>
+                  </pic:nvPicPr>
+                  <pic:blipFill>
+                    <a:blip r:embed="rId22"/>
+                    <a:stretch>
+                      <a:fillRect/>
+                    </a:stretch>
+                  </pic:blipFill>
+                  <pic:spPr>
+                    <a:xfrm>
+                      <a:off x="0" y="0"/>
+                      <a:ext cx="4467225" cy="1066800"/>
+                    </a:xfrm>
+                    <a:prstGeom prst="rect">
+                      <a:avLst/>
+                    </a:prstGeom>
+                  </pic:spPr>
+                </pic:pic>
+              </a:graphicData>
+            </a:graphic>
+          </wp:inline>
+        </w:drawing>
+      </w:r>
+    </w:p>
+    <w:p>
+      <w:pPr>
+        <w:pStyle w:val="Descripcin"/>
+        <w:jc w:val="center"/>
+      </w:pPr>
+      <w:bookmarkStart w:id="39" w:name="_Toc41132631"/>
+      <w:r>
+        <w:t xml:space="preserve">Ilustración </w:t>
+      </w:r>
+      <w:fldSimple w:instr=" SEQ Ilustración \* ARABIC ">
+        <w:r>
+          <w:rPr>
+            <w:noProof/>
+          </w:rPr>
+          <w:t>14</w:t>
+        </w:r>
+      </w:fldSimple>
+      <w:r>
+        <w:t xml:space="preserve"> Vista para la eliminación de los equipos de la BD</w:t>
+      </w:r>
+      <w:bookmarkEnd w:id="39"/>
+    </w:p>
+    <w:p>
+      <w:pPr>
+        <w:keepNext/>
+        <w:jc w:val="center"/>
+      </w:pPr>
+      <w:r>
+        <w:rPr>
+          <w:noProof/>
+        </w:rPr>
+        <w:lastRenderedPageBreak/>
+        <w:drawing>
+          <wp:inline distT="0" distB="0" distL="0" distR="0" wp14:anchorId="51E52DC4" wp14:editId="4D6679E7">
+            <wp:extent cx="4455459" cy="2626834"/>
+            <wp:effectExtent l="0" t="0" r="2540" b="2540"/>
+            <wp:docPr id="24" name="Imagen 24"/>
+            <wp:cNvGraphicFramePr>
+              <a:graphicFrameLocks xmlns:a="http://schemas.openxmlformats.org/drawingml/2006/main" noChangeAspect="1"/>
+            </wp:cNvGraphicFramePr>
+            <a:graphic xmlns:a="http://schemas.openxmlformats.org/drawingml/2006/main">
+              <a:graphicData uri="http://schemas.openxmlformats.org/drawingml/2006/picture">
+                <pic:pic xmlns:pic="http://schemas.openxmlformats.org/drawingml/2006/picture">
+                  <pic:nvPicPr>
+                    <pic:cNvPr id="1" name=""/>
+                    <pic:cNvPicPr/>
+                  </pic:nvPicPr>
+                  <pic:blipFill>
+                    <a:blip r:embed="rId23"/>
+                    <a:stretch>
+                      <a:fillRect/>
+                    </a:stretch>
+                  </pic:blipFill>
+                  <pic:spPr>
+                    <a:xfrm>
+                      <a:off x="0" y="0"/>
+                      <a:ext cx="4479866" cy="2641224"/>
+                    </a:xfrm>
+                    <a:prstGeom prst="rect">
+                      <a:avLst/>
+                    </a:prstGeom>
+                  </pic:spPr>
+                </pic:pic>
+              </a:graphicData>
+            </a:graphic>
+          </wp:inline>
+        </w:drawing>
+      </w:r>
+    </w:p>
+    <w:p>
+      <w:pPr>
+        <w:pStyle w:val="Descripcin"/>
+        <w:jc w:val="center"/>
+      </w:pPr>
+      <w:bookmarkStart w:id="40" w:name="_Toc41132632"/>
+      <w:r>
+        <w:t xml:space="preserve">Ilustración </w:t>
+      </w:r>
+      <w:fldSimple w:instr=" SEQ Ilustración \* ARABIC ">
+        <w:r>
+          <w:rPr>
+            <w:noProof/>
+          </w:rPr>
+          <w:t>15</w:t>
+        </w:r>
+      </w:fldSimple>
+      <w:r>
+        <w:t xml:space="preserve"> Vista para la creación de nuevos procesos</w:t>
+      </w:r>
+      <w:bookmarkEnd w:id="40"/>
+    </w:p>
+    <w:p/>
+    <w:p>
+      <w:pPr>
+        <w:keepNext/>
+        <w:jc w:val="center"/>
+      </w:pPr>
+      <w:r>
+        <w:rPr>
+          <w:noProof/>
+        </w:rPr>
+        <w:drawing>
+          <wp:inline distT="0" distB="0" distL="0" distR="0" wp14:anchorId="48A916AA" wp14:editId="19D75D37">
+            <wp:extent cx="5743575" cy="2019300"/>
+            <wp:effectExtent l="0" t="0" r="9525" b="0"/>
+            <wp:docPr id="25" name="Imagen 25"/>
+            <wp:cNvGraphicFramePr>
+              <a:graphicFrameLocks xmlns:a="http://schemas.openxmlformats.org/drawingml/2006/main" noChangeAspect="1"/>
+            </wp:cNvGraphicFramePr>
+            <a:graphic xmlns:a="http://schemas.openxmlformats.org/drawingml/2006/main">
+              <a:graphicData uri="http://schemas.openxmlformats.org/drawingml/2006/picture">
+                <pic:pic xmlns:pic="http://schemas.openxmlformats.org/drawingml/2006/picture">
+                  <pic:nvPicPr>
+                    <pic:cNvPr id="1" name=""/>
+                    <pic:cNvPicPr/>
+                  </pic:nvPicPr>
+                  <pic:blipFill>
+                    <a:blip r:embed="rId24"/>
+                    <a:stretch>
+                      <a:fillRect/>
+                    </a:stretch>
+                  </pic:blipFill>
+                  <pic:spPr>
+                    <a:xfrm>
+                      <a:off x="0" y="0"/>
+                      <a:ext cx="5743575" cy="2019300"/>
+                    </a:xfrm>
+                    <a:prstGeom prst="rect">
+                      <a:avLst/>
+                    </a:prstGeom>
+                  </pic:spPr>
+                </pic:pic>
+              </a:graphicData>
+            </a:graphic>
+          </wp:inline>
+        </w:drawing>
+      </w:r>
+    </w:p>
+    <w:p>
+      <w:pPr>
+        <w:pStyle w:val="Descripcin"/>
+        <w:jc w:val="center"/>
+      </w:pPr>
+      <w:bookmarkStart w:id="41" w:name="_Toc41132633"/>
+      <w:r>
+        <w:t xml:space="preserve">Ilustración </w:t>
+      </w:r>
+      <w:fldSimple w:instr=" SEQ Ilustración \* ARABIC ">
+        <w:r>
+          <w:rPr>
+            <w:noProof/>
+          </w:rPr>
+          <w:t>16</w:t>
+        </w:r>
+      </w:fldSimple>
+      <w:r>
+        <w:t xml:space="preserve"> Vista para listar los procesos existentes</w:t>
+      </w:r>
+      <w:bookmarkEnd w:id="41"/>
+    </w:p>
+    <w:p/>
+    <w:p>
+      <w:pPr>
+        <w:keepNext/>
+        <w:jc w:val="center"/>
+      </w:pPr>
+      <w:r>
+        <w:rPr>
+          <w:noProof/>
+        </w:rPr>
+        <w:drawing>
+          <wp:inline distT="0" distB="0" distL="0" distR="0" wp14:anchorId="5454CCC0" wp14:editId="543FB5F8">
+            <wp:extent cx="5848350" cy="1924050"/>
+            <wp:effectExtent l="0" t="0" r="0" b="0"/>
+            <wp:docPr id="26" name="Imagen 26"/>
+            <wp:cNvGraphicFramePr>
+              <a:graphicFrameLocks xmlns:a="http://schemas.openxmlformats.org/drawingml/2006/main" noChangeAspect="1"/>
+            </wp:cNvGraphicFramePr>
+            <a:graphic xmlns:a="http://schemas.openxmlformats.org/drawingml/2006/main">
+              <a:graphicData uri="http://schemas.openxmlformats.org/drawingml/2006/picture">
+                <pic:pic xmlns:pic="http://schemas.openxmlformats.org/drawingml/2006/picture">
+                  <pic:nvPicPr>
+                    <pic:cNvPr id="1" name=""/>
+                    <pic:cNvPicPr/>
+                  </pic:nvPicPr>
+                  <pic:blipFill>
+                    <a:blip r:embed="rId25"/>
+                    <a:stretch>
+                      <a:fillRect/>
+                    </a:stretch>
+                  </pic:blipFill>
+                  <pic:spPr>
+                    <a:xfrm>
+                      <a:off x="0" y="0"/>
+                      <a:ext cx="5848350" cy="1924050"/>
+                    </a:xfrm>
+                    <a:prstGeom prst="rect">
+                      <a:avLst/>
+                    </a:prstGeom>
+                  </pic:spPr>
+                </pic:pic>
+              </a:graphicData>
+            </a:graphic>
+          </wp:inline>
+        </w:drawing>
+      </w:r>
+    </w:p>
+    <w:p>
+      <w:pPr>
+        <w:pStyle w:val="Descripcin"/>
+        <w:jc w:val="center"/>
+      </w:pPr>
+      <w:bookmarkStart w:id="42" w:name="_Toc41132634"/>
+      <w:r>
+        <w:t xml:space="preserve">Ilustración </w:t>
+      </w:r>
+      <w:fldSimple w:instr=" SEQ Ilustración \* ARABIC ">
+        <w:r>
+          <w:rPr>
+            <w:noProof/>
+          </w:rPr>
+          <w:t>17</w:t>
+        </w:r>
+      </w:fldSimple>
+      <w:r>
+        <w:t xml:space="preserve"> Vista para mostrar los detalles del proceso seleccionado</w:t>
+      </w:r>
+      <w:bookmarkEnd w:id="42"/>
+    </w:p>
+    <w:p/>
+    <w:p>
+      <w:pPr>
+        <w:keepNext/>
+        <w:jc w:val="center"/>
+      </w:pPr>
+      <w:r>
+        <w:rPr>
+          <w:noProof/>
+        </w:rPr>
+        <w:lastRenderedPageBreak/>
+        <w:drawing>
+          <wp:inline distT="0" distB="0" distL="0" distR="0" wp14:anchorId="6F4F1390" wp14:editId="47AE7AD7">
+            <wp:extent cx="5734050" cy="2209800"/>
+            <wp:effectExtent l="0" t="0" r="0" b="0"/>
+            <wp:docPr id="27" name="Imagen 27"/>
+            <wp:cNvGraphicFramePr>
+              <a:graphicFrameLocks xmlns:a="http://schemas.openxmlformats.org/drawingml/2006/main" noChangeAspect="1"/>
+            </wp:cNvGraphicFramePr>
+            <a:graphic xmlns:a="http://schemas.openxmlformats.org/drawingml/2006/main">
+              <a:graphicData uri="http://schemas.openxmlformats.org/drawingml/2006/picture">
+                <pic:pic xmlns:pic="http://schemas.openxmlformats.org/drawingml/2006/picture">
+                  <pic:nvPicPr>
+                    <pic:cNvPr id="1" name=""/>
+                    <pic:cNvPicPr/>
+                  </pic:nvPicPr>
+                  <pic:blipFill>
+                    <a:blip r:embed="rId26"/>
+                    <a:stretch>
+                      <a:fillRect/>
+                    </a:stretch>
+                  </pic:blipFill>
+                  <pic:spPr>
+                    <a:xfrm>
+                      <a:off x="0" y="0"/>
+                      <a:ext cx="5734050" cy="2209800"/>
+                    </a:xfrm>
+                    <a:prstGeom prst="rect">
+                      <a:avLst/>
+                    </a:prstGeom>
+                  </pic:spPr>
+                </pic:pic>
+              </a:graphicData>
+            </a:graphic>
+          </wp:inline>
+        </w:drawing>
+      </w:r>
+    </w:p>
+    <w:p>
+      <w:pPr>
+        <w:pStyle w:val="Descripcin"/>
+        <w:jc w:val="center"/>
+      </w:pPr>
+      <w:bookmarkStart w:id="43" w:name="_Toc41132635"/>
+      <w:r>
+        <w:t xml:space="preserve">Ilustración </w:t>
+      </w:r>
+      <w:fldSimple w:instr=" SEQ Ilustración \* ARABIC ">
+        <w:r>
+          <w:rPr>
+            <w:noProof/>
+          </w:rPr>
+          <w:t>18</w:t>
+        </w:r>
+      </w:fldSimple>
+      <w:r>
+        <w:t xml:space="preserve"> Vista para la modificación de los datos de los procesos</w:t>
+      </w:r>
+      <w:bookmarkEnd w:id="43"/>
+    </w:p>
+    <w:p/>
+    <w:p>
+      <w:pPr>
+        <w:keepNext/>
+        <w:jc w:val="center"/>
+      </w:pPr>
+      <w:r>
+        <w:rPr>
+          <w:noProof/>
+        </w:rPr>
+        <w:drawing>
+          <wp:inline distT="0" distB="0" distL="0" distR="0" wp14:anchorId="6EEA2430" wp14:editId="277B36A8">
+            <wp:extent cx="4648200" cy="1247775"/>
+            <wp:effectExtent l="0" t="0" r="0" b="9525"/>
+            <wp:docPr id="28" name="Imagen 28"/>
+            <wp:cNvGraphicFramePr>
+              <a:graphicFrameLocks xmlns:a="http://schemas.openxmlformats.org/drawingml/2006/main" noChangeAspect="1"/>
+            </wp:cNvGraphicFramePr>
+            <a:graphic xmlns:a="http://schemas.openxmlformats.org/drawingml/2006/main">
+              <a:graphicData uri="http://schemas.openxmlformats.org/drawingml/2006/picture">
+                <pic:pic xmlns:pic="http://schemas.openxmlformats.org/drawingml/2006/picture">
+                  <pic:nvPicPr>
+                    <pic:cNvPr id="1" name=""/>
+                    <pic:cNvPicPr/>
+                  </pic:nvPicPr>
+                  <pic:blipFill>
+                    <a:blip r:embed="rId27"/>
+                    <a:stretch>
+                      <a:fillRect/>
+                    </a:stretch>
+                  </pic:blipFill>
+                  <pic:spPr>
+                    <a:xfrm>
+                      <a:off x="0" y="0"/>
+                      <a:ext cx="4648200" cy="1247775"/>
+                    </a:xfrm>
+                    <a:prstGeom prst="rect">
+                      <a:avLst/>
+                    </a:prstGeom>
+                  </pic:spPr>
+                </pic:pic>
+              </a:graphicData>
+            </a:graphic>
+          </wp:inline>
+        </w:drawing>
+      </w:r>
+    </w:p>
+    <w:p>
+      <w:pPr>
+        <w:pStyle w:val="Descripcin"/>
+        <w:jc w:val="center"/>
+      </w:pPr>
+      <w:bookmarkStart w:id="44" w:name="_Toc41132636"/>
+      <w:r>
+        <w:t xml:space="preserve">Ilustración </w:t>
+      </w:r>
+      <w:fldSimple w:instr=" SEQ Ilustración \* ARABIC ">
+        <w:r>
+          <w:rPr>
+            <w:noProof/>
+          </w:rPr>
+          <w:t>19</w:t>
+        </w:r>
+      </w:fldSimple>
+      <w:r>
+        <w:t xml:space="preserve"> Vista para la eliminación de los procesos de la BD</w:t>
+      </w:r>
+      <w:bookmarkEnd w:id="44"/>
+    </w:p>
+    <w:p/>
+    <w:p>
+      <w:r>
+        <w:t>También</w:t>
+      </w:r>
+      <w:r>
+        <w:t xml:space="preserve"> se han implementado vistas</w:t>
+      </w:r>
+      <w:r>
+        <w:t xml:space="preserve"> JSON para el listado</w:t>
+      </w:r>
+      <w:r>
+        <w:t xml:space="preserve"> y detallado</w:t>
+      </w:r>
+      <w:r>
+        <w:t xml:space="preserve"> de los </w:t>
+      </w:r>
+      <w:r>
+        <w:t>empleados, procesos y equipos existentes</w:t>
+      </w:r>
+      <w:r>
+        <w:t>.</w:t>
+      </w:r>
+      <w:r>
+        <w:t xml:space="preserve"> </w:t>
+      </w:r>
       <w:r>
         <w:t>Estas últimas se han implementado para la creación de la API.</w:t>
       </w:r>
-    </w:p>
-    <w:p/>
-    <w:p/>
-    <w:p/>
-    <w:p/>
-    <w:p/>
-    <w:p/>
-    <w:p/>
-    <w:p/>
-    <w:p/>
-    <w:p/>
-    <w:p/>
-    <w:p/>
-    <w:p/>
-    <w:p/>
-    <w:p/>
-    <w:p/>
-    <w:p/>
-    <w:p/>
-    <w:p/>
-    <w:p/>
-    <w:p/>
-    <w:p/>
-    <w:p/>
-    <w:bookmarkStart w:id="22" w:name="_Toc41129628"/>
+      <w:r>
+        <w:t xml:space="preserve"> Se pueden ver a continuación.</w:t>
+      </w:r>
+    </w:p>
+    <w:p/>
+    <w:p/>
+    <w:p/>
+    <w:p>
+      <w:pPr>
+        <w:keepNext/>
+        <w:jc w:val="center"/>
+      </w:pPr>
+      <w:r>
+        <w:rPr>
+          <w:noProof/>
+        </w:rPr>
+        <w:drawing>
+          <wp:inline distT="0" distB="0" distL="0" distR="0" wp14:anchorId="78655446" wp14:editId="625EEBAD">
+            <wp:extent cx="6296025" cy="3390900"/>
+            <wp:effectExtent l="0" t="0" r="9525" b="0"/>
+            <wp:docPr id="29" name="Imagen 29"/>
+            <wp:cNvGraphicFramePr>
+              <a:graphicFrameLocks xmlns:a="http://schemas.openxmlformats.org/drawingml/2006/main" noChangeAspect="1"/>
+            </wp:cNvGraphicFramePr>
+            <a:graphic xmlns:a="http://schemas.openxmlformats.org/drawingml/2006/main">
+              <a:graphicData uri="http://schemas.openxmlformats.org/drawingml/2006/picture">
+                <pic:pic xmlns:pic="http://schemas.openxmlformats.org/drawingml/2006/picture">
+                  <pic:nvPicPr>
+                    <pic:cNvPr id="1" name=""/>
+                    <pic:cNvPicPr/>
+                  </pic:nvPicPr>
+                  <pic:blipFill>
+                    <a:blip r:embed="rId28"/>
+                    <a:stretch>
+                      <a:fillRect/>
+                    </a:stretch>
+                  </pic:blipFill>
+                  <pic:spPr>
+                    <a:xfrm>
+                      <a:off x="0" y="0"/>
+                      <a:ext cx="6296025" cy="3390900"/>
+                    </a:xfrm>
+                    <a:prstGeom prst="rect">
+                      <a:avLst/>
+                    </a:prstGeom>
+                  </pic:spPr>
+                </pic:pic>
+              </a:graphicData>
+            </a:graphic>
+          </wp:inline>
+        </w:drawing>
+      </w:r>
+    </w:p>
+    <w:p>
+      <w:pPr>
+        <w:pStyle w:val="Descripcin"/>
+        <w:jc w:val="center"/>
+      </w:pPr>
+      <w:bookmarkStart w:id="45" w:name="_Toc41132637"/>
+      <w:r>
+        <w:t xml:space="preserve">Ilustración </w:t>
+      </w:r>
+      <w:fldSimple w:instr=" SEQ Ilustración \* ARABIC ">
+        <w:r>
+          <w:rPr>
+            <w:noProof/>
+          </w:rPr>
+          <w:t>20</w:t>
+        </w:r>
+      </w:fldSimple>
+      <w:r>
+        <w:t xml:space="preserve"> Vistas para listar y detallar los equipos en formato JSON</w:t>
+      </w:r>
+      <w:bookmarkEnd w:id="45"/>
+    </w:p>
+    <w:p>
+      <w:pPr>
+        <w:keepNext/>
+        <w:jc w:val="center"/>
+      </w:pPr>
+      <w:r>
+        <w:rPr>
+          <w:noProof/>
+        </w:rPr>
+        <w:lastRenderedPageBreak/>
+        <w:drawing>
+          <wp:inline distT="0" distB="0" distL="0" distR="0" wp14:anchorId="2C478D01" wp14:editId="4642AF99">
+            <wp:extent cx="6299835" cy="2980055"/>
+            <wp:effectExtent l="0" t="0" r="5715" b="0"/>
+            <wp:docPr id="30" name="Imagen 30"/>
+            <wp:cNvGraphicFramePr>
+              <a:graphicFrameLocks xmlns:a="http://schemas.openxmlformats.org/drawingml/2006/main" noChangeAspect="1"/>
+            </wp:cNvGraphicFramePr>
+            <a:graphic xmlns:a="http://schemas.openxmlformats.org/drawingml/2006/main">
+              <a:graphicData uri="http://schemas.openxmlformats.org/drawingml/2006/picture">
+                <pic:pic xmlns:pic="http://schemas.openxmlformats.org/drawingml/2006/picture">
+                  <pic:nvPicPr>
+                    <pic:cNvPr id="1" name=""/>
+                    <pic:cNvPicPr/>
+                  </pic:nvPicPr>
+                  <pic:blipFill>
+                    <a:blip r:embed="rId29"/>
+                    <a:stretch>
+                      <a:fillRect/>
+                    </a:stretch>
+                  </pic:blipFill>
+                  <pic:spPr>
+                    <a:xfrm>
+                      <a:off x="0" y="0"/>
+                      <a:ext cx="6299835" cy="2980055"/>
+                    </a:xfrm>
+                    <a:prstGeom prst="rect">
+                      <a:avLst/>
+                    </a:prstGeom>
+                  </pic:spPr>
+                </pic:pic>
+              </a:graphicData>
+            </a:graphic>
+          </wp:inline>
+        </w:drawing>
+      </w:r>
+    </w:p>
+    <w:p>
+      <w:pPr>
+        <w:pStyle w:val="Descripcin"/>
+        <w:jc w:val="center"/>
+      </w:pPr>
+      <w:bookmarkStart w:id="46" w:name="_Toc41132638"/>
+      <w:r>
+        <w:t xml:space="preserve">Ilustración </w:t>
+      </w:r>
+      <w:fldSimple w:instr=" SEQ Ilustración \* ARABIC ">
+        <w:r>
+          <w:rPr>
+            <w:noProof/>
+          </w:rPr>
+          <w:t>21</w:t>
+        </w:r>
+      </w:fldSimple>
+      <w:r>
+        <w:t xml:space="preserve"> Vistas para listar y detallar los empleados en formato JSON</w:t>
+      </w:r>
+      <w:bookmarkEnd w:id="46"/>
+    </w:p>
+    <w:p/>
+    <w:p>
+      <w:pPr>
+        <w:keepNext/>
+        <w:jc w:val="center"/>
+      </w:pPr>
+      <w:r>
+        <w:rPr>
+          <w:noProof/>
+        </w:rPr>
+        <w:drawing>
+          <wp:inline distT="0" distB="0" distL="0" distR="0" wp14:anchorId="4135F650" wp14:editId="3FDA6AC1">
+            <wp:extent cx="6299835" cy="2535555"/>
+            <wp:effectExtent l="0" t="0" r="5715" b="0"/>
+            <wp:docPr id="31" name="Imagen 31"/>
+            <wp:cNvGraphicFramePr>
+              <a:graphicFrameLocks xmlns:a="http://schemas.openxmlformats.org/drawingml/2006/main" noChangeAspect="1"/>
+            </wp:cNvGraphicFramePr>
+            <a:graphic xmlns:a="http://schemas.openxmlformats.org/drawingml/2006/main">
+              <a:graphicData uri="http://schemas.openxmlformats.org/drawingml/2006/picture">
+                <pic:pic xmlns:pic="http://schemas.openxmlformats.org/drawingml/2006/picture">
+                  <pic:nvPicPr>
+                    <pic:cNvPr id="1" name=""/>
+                    <pic:cNvPicPr/>
+                  </pic:nvPicPr>
+                  <pic:blipFill>
+                    <a:blip r:embed="rId30"/>
+                    <a:stretch>
+                      <a:fillRect/>
+                    </a:stretch>
+                  </pic:blipFill>
+                  <pic:spPr>
+                    <a:xfrm>
+                      <a:off x="0" y="0"/>
+                      <a:ext cx="6299835" cy="2535555"/>
+                    </a:xfrm>
+                    <a:prstGeom prst="rect">
+                      <a:avLst/>
+                    </a:prstGeom>
+                  </pic:spPr>
+                </pic:pic>
+              </a:graphicData>
+            </a:graphic>
+          </wp:inline>
+        </w:drawing>
+      </w:r>
+    </w:p>
+    <w:p>
+      <w:pPr>
+        <w:pStyle w:val="Descripcin"/>
+        <w:jc w:val="center"/>
+      </w:pPr>
+      <w:bookmarkStart w:id="47" w:name="_Toc41132639"/>
+      <w:r>
+        <w:t xml:space="preserve">Ilustración </w:t>
+      </w:r>
+      <w:fldSimple w:instr=" SEQ Ilustración \* ARABIC ">
+        <w:r>
+          <w:rPr>
+            <w:noProof/>
+          </w:rPr>
+          <w:t>22</w:t>
+        </w:r>
+      </w:fldSimple>
+      <w:r>
+        <w:t xml:space="preserve"> Vistas para listar y detallar los procesos en formato JSON</w:t>
+      </w:r>
+      <w:bookmarkEnd w:id="47"/>
+    </w:p>
+    <w:p/>
+    <w:p>
+      <w:r>
+        <w:t>Además, a continuación, se muestra la vista correspondiente al Logout de la aplicación.</w:t>
+      </w:r>
+    </w:p>
+    <w:p/>
+    <w:p/>
+    <w:p>
+      <w:pPr>
+        <w:keepNext/>
+        <w:jc w:val="center"/>
+      </w:pPr>
+      <w:r>
+        <w:rPr>
+          <w:noProof/>
+        </w:rPr>
+        <w:drawing>
+          <wp:inline distT="0" distB="0" distL="0" distR="0" wp14:anchorId="6B2DCE26" wp14:editId="4F6BFC53">
+            <wp:extent cx="3774141" cy="1327587"/>
+            <wp:effectExtent l="0" t="0" r="0" b="6350"/>
+            <wp:docPr id="32" name="Imagen 32"/>
+            <wp:cNvGraphicFramePr>
+              <a:graphicFrameLocks xmlns:a="http://schemas.openxmlformats.org/drawingml/2006/main" noChangeAspect="1"/>
+            </wp:cNvGraphicFramePr>
+            <a:graphic xmlns:a="http://schemas.openxmlformats.org/drawingml/2006/main">
+              <a:graphicData uri="http://schemas.openxmlformats.org/drawingml/2006/picture">
+                <pic:pic xmlns:pic="http://schemas.openxmlformats.org/drawingml/2006/picture">
+                  <pic:nvPicPr>
+                    <pic:cNvPr id="1" name=""/>
+                    <pic:cNvPicPr/>
+                  </pic:nvPicPr>
+                  <pic:blipFill>
+                    <a:blip r:embed="rId31"/>
+                    <a:stretch>
+                      <a:fillRect/>
+                    </a:stretch>
+                  </pic:blipFill>
+                  <pic:spPr>
+                    <a:xfrm>
+                      <a:off x="0" y="0"/>
+                      <a:ext cx="3846752" cy="1353128"/>
+                    </a:xfrm>
+                    <a:prstGeom prst="rect">
+                      <a:avLst/>
+                    </a:prstGeom>
+                  </pic:spPr>
+                </pic:pic>
+              </a:graphicData>
+            </a:graphic>
+          </wp:inline>
+        </w:drawing>
+      </w:r>
+    </w:p>
+    <w:p>
+      <w:pPr>
+        <w:pStyle w:val="Descripcin"/>
+        <w:jc w:val="center"/>
+      </w:pPr>
+      <w:bookmarkStart w:id="48" w:name="_Toc41132640"/>
+      <w:r>
+        <w:t xml:space="preserve">Ilustración </w:t>
+      </w:r>
+      <w:fldSimple w:instr=" SEQ Ilustración \* ARABIC ">
+        <w:r>
+          <w:rPr>
+            <w:noProof/>
+          </w:rPr>
+          <w:t>23</w:t>
+        </w:r>
+      </w:fldSimple>
+      <w:r>
+        <w:t xml:space="preserve"> Vista para cerrar sesión</w:t>
+      </w:r>
+      <w:bookmarkEnd w:id="48"/>
+    </w:p>
+    <w:p/>
+    <w:p>
+      <w:r>
+        <w:t>Todas las vistas visualizadas en este apartado, se pueden ver más a detalle en la propia aplicación.</w:t>
+      </w:r>
+    </w:p>
+    <w:p/>
+    <w:bookmarkStart w:id="49" w:name="_Toc41130154"/>
     <w:p>
       <w:pPr>
         <w:pStyle w:val="Ttulo1"/>
@@ -4982,7 +8292,7 @@
       <w:r>
         <w:t>MANUAL DE USUARIO</w:t>
       </w:r>
-      <w:bookmarkEnd w:id="22"/>
+      <w:bookmarkEnd w:id="49"/>
     </w:p>
     <w:p/>
     <w:p/>
@@ -5024,7 +8334,15 @@
         <w:t>página</w:t>
       </w:r>
       <w:r>
-        <w:t xml:space="preserve"> principal clicando en el logo de la aplicación, que está situado en la parte izquierda del header.</w:t>
+        <w:t xml:space="preserve"> principal clicando en el logo de la aplicación, que está situado en la parte izquierda del </w:t>
+      </w:r>
+      <w:proofErr w:type="spellStart"/>
+      <w:r>
+        <w:t>header</w:t>
+      </w:r>
+      <w:proofErr w:type="spellEnd"/>
+      <w:r>
+        <w:t>.</w:t>
       </w:r>
     </w:p>
     <w:p/>
@@ -5036,7 +8354,15 @@
     <w:p/>
     <w:p>
       <w:r>
-        <w:t>-Poder clicar en el botón de log out para enviar al usuario a la pestaña de inicio de sesión.</w:t>
+        <w:t xml:space="preserve">-Poder clicar en el botón de log </w:t>
+      </w:r>
+      <w:proofErr w:type="spellStart"/>
+      <w:r>
+        <w:t>out</w:t>
+      </w:r>
+      <w:proofErr w:type="spellEnd"/>
+      <w:r>
+        <w:t xml:space="preserve"> para enviar al usuario a la pestaña de inicio de sesión.</w:t>
       </w:r>
     </w:p>
     <w:p/>
@@ -5048,7 +8374,15 @@
         <w:t xml:space="preserve"> diferentes redes sociales;</w:t>
       </w:r>
       <w:r>
-        <w:t xml:space="preserve"> Facebook, Twitter e Instagram, situados en la parte derecha del footer.</w:t>
+        <w:t xml:space="preserve"> Facebook, Twitter e Instagram, situados en la parte derecha del </w:t>
+      </w:r>
+      <w:proofErr w:type="spellStart"/>
+      <w:r>
+        <w:t>footer</w:t>
+      </w:r>
+      <w:proofErr w:type="spellEnd"/>
+      <w:r>
+        <w:t>.</w:t>
       </w:r>
     </w:p>
     <w:p/>
@@ -5057,31 +8391,39 @@
         <w:t>-Poder recibir correos clicando en “Contáctanos” que está situado</w:t>
       </w:r>
       <w:r>
-        <w:t xml:space="preserve"> en la parte izquierda del footer, encima de los iconos de las redes sociales.</w:t>
-      </w:r>
-    </w:p>
-    <w:p/>
-    <w:p/>
-    <w:p/>
-    <w:p/>
-    <w:p/>
-    <w:p/>
-    <w:p/>
-    <w:p/>
-    <w:p/>
-    <w:p/>
-    <w:p/>
-    <w:p/>
-    <w:p/>
-    <w:p/>
-    <w:p/>
-    <w:p/>
-    <w:p/>
-    <w:p/>
-    <w:p/>
-    <w:p/>
-    <w:p/>
-    <w:bookmarkStart w:id="23" w:name="_Toc41129629"/>
+        <w:t xml:space="preserve"> en la parte izquierda del </w:t>
+      </w:r>
+      <w:proofErr w:type="spellStart"/>
+      <w:r>
+        <w:t>footer</w:t>
+      </w:r>
+      <w:proofErr w:type="spellEnd"/>
+      <w:r>
+        <w:t>, encima de los iconos de las redes sociales.</w:t>
+      </w:r>
+    </w:p>
+    <w:p/>
+    <w:p/>
+    <w:p/>
+    <w:p/>
+    <w:p/>
+    <w:p/>
+    <w:p/>
+    <w:p/>
+    <w:p/>
+    <w:p/>
+    <w:p/>
+    <w:p/>
+    <w:p/>
+    <w:p/>
+    <w:p/>
+    <w:p/>
+    <w:p/>
+    <w:p/>
+    <w:p/>
+    <w:p/>
+    <w:p/>
+    <w:bookmarkStart w:id="50" w:name="_Toc41130155"/>
     <w:p>
       <w:pPr>
         <w:pStyle w:val="Ttulo1"/>
@@ -5169,7 +8511,7 @@
       <w:r>
         <w:t>INCIDENCIAS DEL PROYECTO Y CONCLUSIONES</w:t>
       </w:r>
-      <w:bookmarkEnd w:id="23"/>
+      <w:bookmarkEnd w:id="50"/>
     </w:p>
     <w:p/>
     <w:p/>
@@ -5229,7 +8571,7 @@
     <w:p/>
     <w:p/>
     <w:p/>
-    <w:bookmarkStart w:id="24" w:name="_Toc41129630"/>
+    <w:bookmarkStart w:id="51" w:name="_Toc41130156"/>
     <w:p>
       <w:pPr>
         <w:pStyle w:val="Ttulo1"/>
@@ -5308,7 +8650,7 @@
       <w:r>
         <w:t>BIBLIOGRAFÍA</w:t>
       </w:r>
-      <w:bookmarkEnd w:id="24"/>
+      <w:bookmarkEnd w:id="51"/>
     </w:p>
     <w:p/>
     <w:p/>
@@ -5318,7 +8660,7 @@
           <w:rStyle w:val="Hipervnculo"/>
         </w:rPr>
       </w:pPr>
-      <w:hyperlink r:id="rId13" w:history="1">
+      <w:hyperlink r:id="rId32" w:history="1">
         <w:r>
           <w:rPr>
             <w:rStyle w:val="Hipervnculo"/>
@@ -5330,7 +8672,7 @@
     <w:p/>
     <w:p/>
     <w:p>
-      <w:hyperlink r:id="rId14" w:history="1">
+      <w:hyperlink r:id="rId33" w:history="1">
         <w:r>
           <w:rPr>
             <w:rStyle w:val="Hipervnculo"/>
@@ -5354,7 +8696,7 @@
     <w:p/>
     <w:p/>
     <w:p>
-      <w:hyperlink r:id="rId15" w:history="1">
+      <w:hyperlink r:id="rId34" w:history="1">
         <w:r>
           <w:rPr>
             <w:rStyle w:val="Hipervnculo"/>
@@ -5366,7 +8708,7 @@
     <w:p/>
     <w:p/>
     <w:p>
-      <w:hyperlink r:id="rId16" w:history="1">
+      <w:hyperlink r:id="rId35" w:history="1">
         <w:r>
           <w:rPr>
             <w:rStyle w:val="Hipervnculo"/>
@@ -5389,8 +8731,8 @@
       </w:r>
     </w:p>
     <w:sectPr>
-      <w:headerReference w:type="default" r:id="rId17"/>
-      <w:headerReference w:type="first" r:id="rId18"/>
+      <w:headerReference w:type="default" r:id="rId36"/>
+      <w:headerReference w:type="first" r:id="rId37"/>
       <w:pgSz w:w="11906" w:h="16838" w:code="9"/>
       <w:pgMar w:top="1361" w:right="851" w:bottom="1134" w:left="1134" w:header="720" w:footer="720" w:gutter="0"/>
       <w:cols w:space="720"/>
@@ -6497,6 +9839,14 @@
       <w:ind w:left="480"/>
     </w:pPr>
   </w:style>
+  <w:style w:type="paragraph" w:styleId="Tabladeilustraciones">
+    <w:name w:val="table of figures"/>
+    <w:basedOn w:val="Normal"/>
+    <w:next w:val="Normal"/>
+    <w:uiPriority w:val="99"/>
+    <w:unhideWhenUsed/>
+    <w:rsid w:val="00047751"/>
+  </w:style>
 </w:styles>
 </file>
 
@@ -6800,7 +10150,7 @@
 </file>
 
 <file path=customXml/itemProps1.xml><?xml version="1.0" encoding="utf-8"?>
-<ds:datastoreItem xmlns:ds="http://schemas.openxmlformats.org/officeDocument/2006/customXml" ds:itemID="{4E7AD293-9E4D-41F8-85B0-F40109B089CA}">
+<ds:datastoreItem xmlns:ds="http://schemas.openxmlformats.org/officeDocument/2006/customXml" ds:itemID="{D726DB24-4B47-4E6C-AFEC-77F58E97292E}">
   <ds:schemaRefs>
     <ds:schemaRef ds:uri="http://schemas.openxmlformats.org/officeDocument/2006/bibliography"/>
   </ds:schemaRefs>

</xml_diff>

<commit_message>
disfrutando de la vida pero con ganas de una puta birra joder
</commit_message>
<xml_diff>
--- a/Documentación final.docx
+++ b/Documentación final.docx
@@ -175,21 +175,12 @@
                                 <w:sz w:val="28"/>
                               </w:rPr>
                             </w:pPr>
-                            <w:proofErr w:type="spellStart"/>
                             <w:r>
                               <w:rPr>
                                 <w:b/>
                                 <w:sz w:val="28"/>
                               </w:rPr>
-                              <w:t>Titulo</w:t>
-                            </w:r>
-                            <w:proofErr w:type="spellEnd"/>
-                            <w:r>
-                              <w:rPr>
-                                <w:b/>
-                                <w:sz w:val="28"/>
-                              </w:rPr>
-                              <w:t xml:space="preserve">: </w:t>
+                              <w:t xml:space="preserve">Titulo: </w:t>
                             </w:r>
                             <w:r>
                               <w:rPr>
@@ -526,21 +517,12 @@
                           <w:sz w:val="28"/>
                         </w:rPr>
                       </w:pPr>
-                      <w:proofErr w:type="spellStart"/>
                       <w:r>
                         <w:rPr>
                           <w:b/>
                           <w:sz w:val="28"/>
                         </w:rPr>
-                        <w:t>Titulo</w:t>
-                      </w:r>
-                      <w:proofErr w:type="spellEnd"/>
-                      <w:r>
-                        <w:rPr>
-                          <w:b/>
-                          <w:sz w:val="28"/>
-                        </w:rPr>
-                        <w:t xml:space="preserve">: </w:t>
+                        <w:t xml:space="preserve">Titulo: </w:t>
                       </w:r>
                       <w:r>
                         <w:rPr>
@@ -1004,6 +986,7 @@
             <w:t>ÍNDICE DE CONTENIDO</w:t>
           </w:r>
         </w:p>
+        <w:p/>
         <w:p>
           <w:pPr>
             <w:pStyle w:val="TDC1"/>
@@ -1011,10 +994,10 @@
               <w:tab w:val="right" w:leader="dot" w:pos="9911"/>
             </w:tabs>
             <w:rPr>
-              <w:rFonts w:asciiTheme="minorHAnsi" w:eastAsiaTheme="minorEastAsia" w:hAnsiTheme="minorHAnsi" w:cstheme="minorBidi"/>
+              <w:rStyle w:val="Hipervnculo"/>
               <w:noProof/>
-              <w:sz w:val="22"/>
-              <w:szCs w:val="22"/>
+              <w:sz w:val="20"/>
+              <w:szCs w:val="20"/>
             </w:rPr>
           </w:pPr>
           <w:r>
@@ -1031,6 +1014,8 @@
               <w:rPr>
                 <w:rStyle w:val="Hipervnculo"/>
                 <w:noProof/>
+                <w:sz w:val="20"/>
+                <w:szCs w:val="20"/>
               </w:rPr>
               <w:t>Capítulo 1: INTRODUCCIÓN</w:t>
             </w:r>
@@ -1038,6 +1023,8 @@
               <w:rPr>
                 <w:noProof/>
                 <w:webHidden/>
+                <w:sz w:val="20"/>
+                <w:szCs w:val="20"/>
               </w:rPr>
               <w:tab/>
             </w:r>
@@ -1045,6 +1032,8 @@
               <w:rPr>
                 <w:noProof/>
                 <w:webHidden/>
+                <w:sz w:val="20"/>
+                <w:szCs w:val="20"/>
               </w:rPr>
               <w:fldChar w:fldCharType="begin"/>
             </w:r>
@@ -1052,6 +1041,8 @@
               <w:rPr>
                 <w:noProof/>
                 <w:webHidden/>
+                <w:sz w:val="20"/>
+                <w:szCs w:val="20"/>
               </w:rPr>
               <w:instrText xml:space="preserve"> PAGEREF _Toc41130133 \h </w:instrText>
             </w:r>
@@ -1059,12 +1050,16 @@
               <w:rPr>
                 <w:noProof/>
                 <w:webHidden/>
-              </w:rPr>
-            </w:r>
-            <w:r>
-              <w:rPr>
-                <w:noProof/>
-                <w:webHidden/>
+                <w:sz w:val="20"/>
+                <w:szCs w:val="20"/>
+              </w:rPr>
+            </w:r>
+            <w:r>
+              <w:rPr>
+                <w:noProof/>
+                <w:webHidden/>
+                <w:sz w:val="20"/>
+                <w:szCs w:val="20"/>
               </w:rPr>
               <w:fldChar w:fldCharType="separate"/>
             </w:r>
@@ -1072,6 +1067,8 @@
               <w:rPr>
                 <w:noProof/>
                 <w:webHidden/>
+                <w:sz w:val="20"/>
+                <w:szCs w:val="20"/>
               </w:rPr>
               <w:t>5</w:t>
             </w:r>
@@ -1079,10 +1076,21 @@
               <w:rPr>
                 <w:noProof/>
                 <w:webHidden/>
+                <w:sz w:val="20"/>
+                <w:szCs w:val="20"/>
               </w:rPr>
               <w:fldChar w:fldCharType="end"/>
             </w:r>
           </w:hyperlink>
+        </w:p>
+        <w:p>
+          <w:pPr>
+            <w:rPr>
+              <w:rFonts w:eastAsiaTheme="minorEastAsia"/>
+              <w:sz w:val="20"/>
+              <w:szCs w:val="20"/>
+            </w:rPr>
+          </w:pPr>
         </w:p>
         <w:p>
           <w:pPr>
@@ -1091,10 +1099,10 @@
               <w:tab w:val="right" w:leader="dot" w:pos="9911"/>
             </w:tabs>
             <w:rPr>
-              <w:rFonts w:asciiTheme="minorHAnsi" w:eastAsiaTheme="minorEastAsia" w:hAnsiTheme="minorHAnsi" w:cstheme="minorBidi"/>
+              <w:rStyle w:val="Hipervnculo"/>
               <w:noProof/>
-              <w:sz w:val="22"/>
-              <w:szCs w:val="22"/>
+              <w:sz w:val="20"/>
+              <w:szCs w:val="20"/>
             </w:rPr>
           </w:pPr>
           <w:hyperlink w:anchor="_Toc41130134" w:history="1">
@@ -1102,6 +1110,8 @@
               <w:rPr>
                 <w:rStyle w:val="Hipervnculo"/>
                 <w:noProof/>
+                <w:sz w:val="20"/>
+                <w:szCs w:val="20"/>
               </w:rPr>
               <w:t>Capítulo 2: OBJETIVOS DEL PROYECTO</w:t>
             </w:r>
@@ -1109,6 +1119,8 @@
               <w:rPr>
                 <w:noProof/>
                 <w:webHidden/>
+                <w:sz w:val="20"/>
+                <w:szCs w:val="20"/>
               </w:rPr>
               <w:tab/>
             </w:r>
@@ -1116,6 +1128,8 @@
               <w:rPr>
                 <w:noProof/>
                 <w:webHidden/>
+                <w:sz w:val="20"/>
+                <w:szCs w:val="20"/>
               </w:rPr>
               <w:fldChar w:fldCharType="begin"/>
             </w:r>
@@ -1123,6 +1137,8 @@
               <w:rPr>
                 <w:noProof/>
                 <w:webHidden/>
+                <w:sz w:val="20"/>
+                <w:szCs w:val="20"/>
               </w:rPr>
               <w:instrText xml:space="preserve"> PAGEREF _Toc41130134 \h </w:instrText>
             </w:r>
@@ -1130,12 +1146,16 @@
               <w:rPr>
                 <w:noProof/>
                 <w:webHidden/>
-              </w:rPr>
-            </w:r>
-            <w:r>
-              <w:rPr>
-                <w:noProof/>
-                <w:webHidden/>
+                <w:sz w:val="20"/>
+                <w:szCs w:val="20"/>
+              </w:rPr>
+            </w:r>
+            <w:r>
+              <w:rPr>
+                <w:noProof/>
+                <w:webHidden/>
+                <w:sz w:val="20"/>
+                <w:szCs w:val="20"/>
               </w:rPr>
               <w:fldChar w:fldCharType="separate"/>
             </w:r>
@@ -1143,6 +1163,8 @@
               <w:rPr>
                 <w:noProof/>
                 <w:webHidden/>
+                <w:sz w:val="20"/>
+                <w:szCs w:val="20"/>
               </w:rPr>
               <w:t>6</w:t>
             </w:r>
@@ -1150,10 +1172,21 @@
               <w:rPr>
                 <w:noProof/>
                 <w:webHidden/>
+                <w:sz w:val="20"/>
+                <w:szCs w:val="20"/>
               </w:rPr>
               <w:fldChar w:fldCharType="end"/>
             </w:r>
           </w:hyperlink>
+        </w:p>
+        <w:p>
+          <w:pPr>
+            <w:rPr>
+              <w:rFonts w:eastAsiaTheme="minorEastAsia"/>
+              <w:sz w:val="20"/>
+              <w:szCs w:val="20"/>
+            </w:rPr>
+          </w:pPr>
         </w:p>
         <w:p>
           <w:pPr>
@@ -1162,10 +1195,10 @@
               <w:tab w:val="right" w:leader="dot" w:pos="9911"/>
             </w:tabs>
             <w:rPr>
-              <w:rFonts w:asciiTheme="minorHAnsi" w:eastAsiaTheme="minorEastAsia" w:hAnsiTheme="minorHAnsi" w:cstheme="minorBidi"/>
+              <w:rStyle w:val="Hipervnculo"/>
               <w:noProof/>
-              <w:sz w:val="22"/>
-              <w:szCs w:val="22"/>
+              <w:sz w:val="20"/>
+              <w:szCs w:val="20"/>
             </w:rPr>
           </w:pPr>
           <w:hyperlink w:anchor="_Toc41130135" w:history="1">
@@ -1173,6 +1206,8 @@
               <w:rPr>
                 <w:rStyle w:val="Hipervnculo"/>
                 <w:noProof/>
+                <w:sz w:val="20"/>
+                <w:szCs w:val="20"/>
               </w:rPr>
               <w:t>2.1.-TAREAS PRINCIPALES</w:t>
             </w:r>
@@ -1180,6 +1215,8 @@
               <w:rPr>
                 <w:noProof/>
                 <w:webHidden/>
+                <w:sz w:val="20"/>
+                <w:szCs w:val="20"/>
               </w:rPr>
               <w:tab/>
             </w:r>
@@ -1187,6 +1224,8 @@
               <w:rPr>
                 <w:noProof/>
                 <w:webHidden/>
+                <w:sz w:val="20"/>
+                <w:szCs w:val="20"/>
               </w:rPr>
               <w:fldChar w:fldCharType="begin"/>
             </w:r>
@@ -1194,6 +1233,8 @@
               <w:rPr>
                 <w:noProof/>
                 <w:webHidden/>
+                <w:sz w:val="20"/>
+                <w:szCs w:val="20"/>
               </w:rPr>
               <w:instrText xml:space="preserve"> PAGEREF _Toc41130135 \h </w:instrText>
             </w:r>
@@ -1201,12 +1242,16 @@
               <w:rPr>
                 <w:noProof/>
                 <w:webHidden/>
-              </w:rPr>
-            </w:r>
-            <w:r>
-              <w:rPr>
-                <w:noProof/>
-                <w:webHidden/>
+                <w:sz w:val="20"/>
+                <w:szCs w:val="20"/>
+              </w:rPr>
+            </w:r>
+            <w:r>
+              <w:rPr>
+                <w:noProof/>
+                <w:webHidden/>
+                <w:sz w:val="20"/>
+                <w:szCs w:val="20"/>
               </w:rPr>
               <w:fldChar w:fldCharType="separate"/>
             </w:r>
@@ -1214,6 +1259,8 @@
               <w:rPr>
                 <w:noProof/>
                 <w:webHidden/>
+                <w:sz w:val="20"/>
+                <w:szCs w:val="20"/>
               </w:rPr>
               <w:t>6</w:t>
             </w:r>
@@ -1221,10 +1268,21 @@
               <w:rPr>
                 <w:noProof/>
                 <w:webHidden/>
+                <w:sz w:val="20"/>
+                <w:szCs w:val="20"/>
               </w:rPr>
               <w:fldChar w:fldCharType="end"/>
             </w:r>
           </w:hyperlink>
+        </w:p>
+        <w:p>
+          <w:pPr>
+            <w:rPr>
+              <w:rFonts w:eastAsiaTheme="minorEastAsia"/>
+              <w:sz w:val="20"/>
+              <w:szCs w:val="20"/>
+            </w:rPr>
+          </w:pPr>
         </w:p>
         <w:p>
           <w:pPr>
@@ -1233,10 +1291,10 @@
               <w:tab w:val="right" w:leader="dot" w:pos="9911"/>
             </w:tabs>
             <w:rPr>
-              <w:rFonts w:asciiTheme="minorHAnsi" w:eastAsiaTheme="minorEastAsia" w:hAnsiTheme="minorHAnsi" w:cstheme="minorBidi"/>
+              <w:rStyle w:val="Hipervnculo"/>
               <w:noProof/>
-              <w:sz w:val="22"/>
-              <w:szCs w:val="22"/>
+              <w:sz w:val="20"/>
+              <w:szCs w:val="20"/>
             </w:rPr>
           </w:pPr>
           <w:hyperlink w:anchor="_Toc41130136" w:history="1">
@@ -1244,6 +1302,8 @@
               <w:rPr>
                 <w:rStyle w:val="Hipervnculo"/>
                 <w:noProof/>
+                <w:sz w:val="20"/>
+                <w:szCs w:val="20"/>
               </w:rPr>
               <w:t>2.2.-PLANIFICACIÓN TEMPORAL</w:t>
             </w:r>
@@ -1251,6 +1311,8 @@
               <w:rPr>
                 <w:noProof/>
                 <w:webHidden/>
+                <w:sz w:val="20"/>
+                <w:szCs w:val="20"/>
               </w:rPr>
               <w:tab/>
             </w:r>
@@ -1258,6 +1320,8 @@
               <w:rPr>
                 <w:noProof/>
                 <w:webHidden/>
+                <w:sz w:val="20"/>
+                <w:szCs w:val="20"/>
               </w:rPr>
               <w:fldChar w:fldCharType="begin"/>
             </w:r>
@@ -1265,6 +1329,8 @@
               <w:rPr>
                 <w:noProof/>
                 <w:webHidden/>
+                <w:sz w:val="20"/>
+                <w:szCs w:val="20"/>
               </w:rPr>
               <w:instrText xml:space="preserve"> PAGEREF _Toc41130136 \h </w:instrText>
             </w:r>
@@ -1272,12 +1338,16 @@
               <w:rPr>
                 <w:noProof/>
                 <w:webHidden/>
-              </w:rPr>
-            </w:r>
-            <w:r>
-              <w:rPr>
-                <w:noProof/>
-                <w:webHidden/>
+                <w:sz w:val="20"/>
+                <w:szCs w:val="20"/>
+              </w:rPr>
+            </w:r>
+            <w:r>
+              <w:rPr>
+                <w:noProof/>
+                <w:webHidden/>
+                <w:sz w:val="20"/>
+                <w:szCs w:val="20"/>
               </w:rPr>
               <w:fldChar w:fldCharType="separate"/>
             </w:r>
@@ -1285,6 +1355,8 @@
               <w:rPr>
                 <w:noProof/>
                 <w:webHidden/>
+                <w:sz w:val="20"/>
+                <w:szCs w:val="20"/>
               </w:rPr>
               <w:t>7</w:t>
             </w:r>
@@ -1292,10 +1364,21 @@
               <w:rPr>
                 <w:noProof/>
                 <w:webHidden/>
+                <w:sz w:val="20"/>
+                <w:szCs w:val="20"/>
               </w:rPr>
               <w:fldChar w:fldCharType="end"/>
             </w:r>
           </w:hyperlink>
+        </w:p>
+        <w:p>
+          <w:pPr>
+            <w:rPr>
+              <w:rFonts w:eastAsiaTheme="minorEastAsia"/>
+              <w:sz w:val="20"/>
+              <w:szCs w:val="20"/>
+            </w:rPr>
+          </w:pPr>
         </w:p>
         <w:p>
           <w:pPr>
@@ -1304,10 +1387,10 @@
               <w:tab w:val="right" w:leader="dot" w:pos="9911"/>
             </w:tabs>
             <w:rPr>
-              <w:rFonts w:asciiTheme="minorHAnsi" w:eastAsiaTheme="minorEastAsia" w:hAnsiTheme="minorHAnsi" w:cstheme="minorBidi"/>
+              <w:rStyle w:val="Hipervnculo"/>
               <w:noProof/>
-              <w:sz w:val="22"/>
-              <w:szCs w:val="22"/>
+              <w:sz w:val="20"/>
+              <w:szCs w:val="20"/>
             </w:rPr>
           </w:pPr>
           <w:hyperlink w:anchor="_Toc41130137" w:history="1">
@@ -1315,6 +1398,8 @@
               <w:rPr>
                 <w:rStyle w:val="Hipervnculo"/>
                 <w:noProof/>
+                <w:sz w:val="20"/>
+                <w:szCs w:val="20"/>
               </w:rPr>
               <w:t>Capítulo 3: ESPECIFICACIÓN DE REQUISITOS DEL SISTEMA</w:t>
             </w:r>
@@ -1322,6 +1407,8 @@
               <w:rPr>
                 <w:noProof/>
                 <w:webHidden/>
+                <w:sz w:val="20"/>
+                <w:szCs w:val="20"/>
               </w:rPr>
               <w:tab/>
             </w:r>
@@ -1329,6 +1416,8 @@
               <w:rPr>
                 <w:noProof/>
                 <w:webHidden/>
+                <w:sz w:val="20"/>
+                <w:szCs w:val="20"/>
               </w:rPr>
               <w:fldChar w:fldCharType="begin"/>
             </w:r>
@@ -1336,6 +1425,8 @@
               <w:rPr>
                 <w:noProof/>
                 <w:webHidden/>
+                <w:sz w:val="20"/>
+                <w:szCs w:val="20"/>
               </w:rPr>
               <w:instrText xml:space="preserve"> PAGEREF _Toc41130137 \h </w:instrText>
             </w:r>
@@ -1343,12 +1434,16 @@
               <w:rPr>
                 <w:noProof/>
                 <w:webHidden/>
-              </w:rPr>
-            </w:r>
-            <w:r>
-              <w:rPr>
-                <w:noProof/>
-                <w:webHidden/>
+                <w:sz w:val="20"/>
+                <w:szCs w:val="20"/>
+              </w:rPr>
+            </w:r>
+            <w:r>
+              <w:rPr>
+                <w:noProof/>
+                <w:webHidden/>
+                <w:sz w:val="20"/>
+                <w:szCs w:val="20"/>
               </w:rPr>
               <w:fldChar w:fldCharType="separate"/>
             </w:r>
@@ -1356,6 +1451,8 @@
               <w:rPr>
                 <w:noProof/>
                 <w:webHidden/>
+                <w:sz w:val="20"/>
+                <w:szCs w:val="20"/>
               </w:rPr>
               <w:t>8</w:t>
             </w:r>
@@ -1363,10 +1460,21 @@
               <w:rPr>
                 <w:noProof/>
                 <w:webHidden/>
+                <w:sz w:val="20"/>
+                <w:szCs w:val="20"/>
               </w:rPr>
               <w:fldChar w:fldCharType="end"/>
             </w:r>
           </w:hyperlink>
+        </w:p>
+        <w:p>
+          <w:pPr>
+            <w:rPr>
+              <w:rFonts w:eastAsiaTheme="minorEastAsia"/>
+              <w:sz w:val="20"/>
+              <w:szCs w:val="20"/>
+            </w:rPr>
+          </w:pPr>
         </w:p>
         <w:p>
           <w:pPr>
@@ -1375,10 +1483,10 @@
               <w:tab w:val="right" w:leader="dot" w:pos="9911"/>
             </w:tabs>
             <w:rPr>
-              <w:rFonts w:asciiTheme="minorHAnsi" w:eastAsiaTheme="minorEastAsia" w:hAnsiTheme="minorHAnsi" w:cstheme="minorBidi"/>
+              <w:rStyle w:val="Hipervnculo"/>
               <w:noProof/>
-              <w:sz w:val="22"/>
-              <w:szCs w:val="22"/>
+              <w:sz w:val="20"/>
+              <w:szCs w:val="20"/>
             </w:rPr>
           </w:pPr>
           <w:hyperlink w:anchor="_Toc41130138" w:history="1">
@@ -1386,6 +1494,8 @@
               <w:rPr>
                 <w:rStyle w:val="Hipervnculo"/>
                 <w:noProof/>
+                <w:sz w:val="20"/>
+                <w:szCs w:val="20"/>
               </w:rPr>
               <w:t>3.1.-INTRODUCCIÓN</w:t>
             </w:r>
@@ -1393,6 +1503,8 @@
               <w:rPr>
                 <w:noProof/>
                 <w:webHidden/>
+                <w:sz w:val="20"/>
+                <w:szCs w:val="20"/>
               </w:rPr>
               <w:tab/>
             </w:r>
@@ -1400,6 +1512,8 @@
               <w:rPr>
                 <w:noProof/>
                 <w:webHidden/>
+                <w:sz w:val="20"/>
+                <w:szCs w:val="20"/>
               </w:rPr>
               <w:fldChar w:fldCharType="begin"/>
             </w:r>
@@ -1407,6 +1521,8 @@
               <w:rPr>
                 <w:noProof/>
                 <w:webHidden/>
+                <w:sz w:val="20"/>
+                <w:szCs w:val="20"/>
               </w:rPr>
               <w:instrText xml:space="preserve"> PAGEREF _Toc41130138 \h </w:instrText>
             </w:r>
@@ -1414,12 +1530,16 @@
               <w:rPr>
                 <w:noProof/>
                 <w:webHidden/>
-              </w:rPr>
-            </w:r>
-            <w:r>
-              <w:rPr>
-                <w:noProof/>
-                <w:webHidden/>
+                <w:sz w:val="20"/>
+                <w:szCs w:val="20"/>
+              </w:rPr>
+            </w:r>
+            <w:r>
+              <w:rPr>
+                <w:noProof/>
+                <w:webHidden/>
+                <w:sz w:val="20"/>
+                <w:szCs w:val="20"/>
               </w:rPr>
               <w:fldChar w:fldCharType="separate"/>
             </w:r>
@@ -1427,6 +1547,8 @@
               <w:rPr>
                 <w:noProof/>
                 <w:webHidden/>
+                <w:sz w:val="20"/>
+                <w:szCs w:val="20"/>
               </w:rPr>
               <w:t>8</w:t>
             </w:r>
@@ -1434,6 +1556,1247 @@
               <w:rPr>
                 <w:noProof/>
                 <w:webHidden/>
+                <w:sz w:val="20"/>
+                <w:szCs w:val="20"/>
+              </w:rPr>
+              <w:fldChar w:fldCharType="end"/>
+            </w:r>
+          </w:hyperlink>
+        </w:p>
+        <w:p>
+          <w:pPr>
+            <w:rPr>
+              <w:rFonts w:eastAsiaTheme="minorEastAsia"/>
+              <w:sz w:val="20"/>
+              <w:szCs w:val="20"/>
+            </w:rPr>
+          </w:pPr>
+        </w:p>
+        <w:p>
+          <w:pPr>
+            <w:pStyle w:val="TDC3"/>
+            <w:tabs>
+              <w:tab w:val="right" w:leader="dot" w:pos="9911"/>
+            </w:tabs>
+            <w:rPr>
+              <w:rStyle w:val="Hipervnculo"/>
+              <w:noProof/>
+              <w:sz w:val="20"/>
+              <w:szCs w:val="20"/>
+            </w:rPr>
+          </w:pPr>
+          <w:hyperlink w:anchor="_Toc41130139" w:history="1">
+            <w:r>
+              <w:rPr>
+                <w:rStyle w:val="Hipervnculo"/>
+                <w:noProof/>
+                <w:sz w:val="20"/>
+                <w:szCs w:val="20"/>
+              </w:rPr>
+              <w:t>3.1.1.- ALCANCE DEL PROYECTO</w:t>
+            </w:r>
+            <w:r>
+              <w:rPr>
+                <w:noProof/>
+                <w:webHidden/>
+                <w:sz w:val="20"/>
+                <w:szCs w:val="20"/>
+              </w:rPr>
+              <w:tab/>
+            </w:r>
+            <w:r>
+              <w:rPr>
+                <w:noProof/>
+                <w:webHidden/>
+                <w:sz w:val="20"/>
+                <w:szCs w:val="20"/>
+              </w:rPr>
+              <w:fldChar w:fldCharType="begin"/>
+            </w:r>
+            <w:r>
+              <w:rPr>
+                <w:noProof/>
+                <w:webHidden/>
+                <w:sz w:val="20"/>
+                <w:szCs w:val="20"/>
+              </w:rPr>
+              <w:instrText xml:space="preserve"> PAGEREF _Toc41130139 \h </w:instrText>
+            </w:r>
+            <w:r>
+              <w:rPr>
+                <w:noProof/>
+                <w:webHidden/>
+                <w:sz w:val="20"/>
+                <w:szCs w:val="20"/>
+              </w:rPr>
+            </w:r>
+            <w:r>
+              <w:rPr>
+                <w:noProof/>
+                <w:webHidden/>
+                <w:sz w:val="20"/>
+                <w:szCs w:val="20"/>
+              </w:rPr>
+              <w:fldChar w:fldCharType="separate"/>
+            </w:r>
+            <w:r>
+              <w:rPr>
+                <w:noProof/>
+                <w:webHidden/>
+                <w:sz w:val="20"/>
+                <w:szCs w:val="20"/>
+              </w:rPr>
+              <w:t>8</w:t>
+            </w:r>
+            <w:r>
+              <w:rPr>
+                <w:noProof/>
+                <w:webHidden/>
+                <w:sz w:val="20"/>
+                <w:szCs w:val="20"/>
+              </w:rPr>
+              <w:fldChar w:fldCharType="end"/>
+            </w:r>
+          </w:hyperlink>
+        </w:p>
+        <w:p>
+          <w:pPr>
+            <w:rPr>
+              <w:rFonts w:eastAsiaTheme="minorEastAsia"/>
+              <w:sz w:val="20"/>
+              <w:szCs w:val="20"/>
+            </w:rPr>
+          </w:pPr>
+        </w:p>
+        <w:p>
+          <w:pPr>
+            <w:pStyle w:val="TDC2"/>
+            <w:tabs>
+              <w:tab w:val="right" w:leader="dot" w:pos="9911"/>
+            </w:tabs>
+            <w:rPr>
+              <w:rStyle w:val="Hipervnculo"/>
+              <w:noProof/>
+              <w:sz w:val="20"/>
+              <w:szCs w:val="20"/>
+            </w:rPr>
+          </w:pPr>
+          <w:hyperlink w:anchor="_Toc41130140" w:history="1">
+            <w:r>
+              <w:rPr>
+                <w:rStyle w:val="Hipervnculo"/>
+                <w:noProof/>
+                <w:sz w:val="20"/>
+                <w:szCs w:val="20"/>
+              </w:rPr>
+              <w:t>3.2.-DESCRIPCIÓN GENERAL</w:t>
+            </w:r>
+            <w:r>
+              <w:rPr>
+                <w:noProof/>
+                <w:webHidden/>
+                <w:sz w:val="20"/>
+                <w:szCs w:val="20"/>
+              </w:rPr>
+              <w:tab/>
+            </w:r>
+            <w:r>
+              <w:rPr>
+                <w:noProof/>
+                <w:webHidden/>
+                <w:sz w:val="20"/>
+                <w:szCs w:val="20"/>
+              </w:rPr>
+              <w:fldChar w:fldCharType="begin"/>
+            </w:r>
+            <w:r>
+              <w:rPr>
+                <w:noProof/>
+                <w:webHidden/>
+                <w:sz w:val="20"/>
+                <w:szCs w:val="20"/>
+              </w:rPr>
+              <w:instrText xml:space="preserve"> PAGEREF _Toc41130140 \h </w:instrText>
+            </w:r>
+            <w:r>
+              <w:rPr>
+                <w:noProof/>
+                <w:webHidden/>
+                <w:sz w:val="20"/>
+                <w:szCs w:val="20"/>
+              </w:rPr>
+            </w:r>
+            <w:r>
+              <w:rPr>
+                <w:noProof/>
+                <w:webHidden/>
+                <w:sz w:val="20"/>
+                <w:szCs w:val="20"/>
+              </w:rPr>
+              <w:fldChar w:fldCharType="separate"/>
+            </w:r>
+            <w:r>
+              <w:rPr>
+                <w:noProof/>
+                <w:webHidden/>
+                <w:sz w:val="20"/>
+                <w:szCs w:val="20"/>
+              </w:rPr>
+              <w:t>8</w:t>
+            </w:r>
+            <w:r>
+              <w:rPr>
+                <w:noProof/>
+                <w:webHidden/>
+                <w:sz w:val="20"/>
+                <w:szCs w:val="20"/>
+              </w:rPr>
+              <w:fldChar w:fldCharType="end"/>
+            </w:r>
+          </w:hyperlink>
+        </w:p>
+        <w:p>
+          <w:pPr>
+            <w:rPr>
+              <w:rFonts w:eastAsiaTheme="minorEastAsia"/>
+              <w:sz w:val="20"/>
+              <w:szCs w:val="20"/>
+            </w:rPr>
+          </w:pPr>
+        </w:p>
+        <w:p>
+          <w:pPr>
+            <w:pStyle w:val="TDC3"/>
+            <w:tabs>
+              <w:tab w:val="right" w:leader="dot" w:pos="9911"/>
+            </w:tabs>
+            <w:rPr>
+              <w:rStyle w:val="Hipervnculo"/>
+              <w:noProof/>
+              <w:sz w:val="20"/>
+              <w:szCs w:val="20"/>
+            </w:rPr>
+          </w:pPr>
+          <w:hyperlink w:anchor="_Toc41130141" w:history="1">
+            <w:r>
+              <w:rPr>
+                <w:rStyle w:val="Hipervnculo"/>
+                <w:noProof/>
+                <w:sz w:val="20"/>
+                <w:szCs w:val="20"/>
+              </w:rPr>
+              <w:t>3.2.1.- CATÁLOGO DE REQUISITOS</w:t>
+            </w:r>
+            <w:r>
+              <w:rPr>
+                <w:noProof/>
+                <w:webHidden/>
+                <w:sz w:val="20"/>
+                <w:szCs w:val="20"/>
+              </w:rPr>
+              <w:tab/>
+            </w:r>
+            <w:r>
+              <w:rPr>
+                <w:noProof/>
+                <w:webHidden/>
+                <w:sz w:val="20"/>
+                <w:szCs w:val="20"/>
+              </w:rPr>
+              <w:fldChar w:fldCharType="begin"/>
+            </w:r>
+            <w:r>
+              <w:rPr>
+                <w:noProof/>
+                <w:webHidden/>
+                <w:sz w:val="20"/>
+                <w:szCs w:val="20"/>
+              </w:rPr>
+              <w:instrText xml:space="preserve"> PAGEREF _Toc41130141 \h </w:instrText>
+            </w:r>
+            <w:r>
+              <w:rPr>
+                <w:noProof/>
+                <w:webHidden/>
+                <w:sz w:val="20"/>
+                <w:szCs w:val="20"/>
+              </w:rPr>
+            </w:r>
+            <w:r>
+              <w:rPr>
+                <w:noProof/>
+                <w:webHidden/>
+                <w:sz w:val="20"/>
+                <w:szCs w:val="20"/>
+              </w:rPr>
+              <w:fldChar w:fldCharType="separate"/>
+            </w:r>
+            <w:r>
+              <w:rPr>
+                <w:noProof/>
+                <w:webHidden/>
+                <w:sz w:val="20"/>
+                <w:szCs w:val="20"/>
+              </w:rPr>
+              <w:t>8</w:t>
+            </w:r>
+            <w:r>
+              <w:rPr>
+                <w:noProof/>
+                <w:webHidden/>
+                <w:sz w:val="20"/>
+                <w:szCs w:val="20"/>
+              </w:rPr>
+              <w:fldChar w:fldCharType="end"/>
+            </w:r>
+          </w:hyperlink>
+        </w:p>
+        <w:p>
+          <w:pPr>
+            <w:rPr>
+              <w:rFonts w:eastAsiaTheme="minorEastAsia"/>
+              <w:sz w:val="20"/>
+              <w:szCs w:val="20"/>
+            </w:rPr>
+          </w:pPr>
+        </w:p>
+        <w:p>
+          <w:pPr>
+            <w:pStyle w:val="TDC2"/>
+            <w:tabs>
+              <w:tab w:val="right" w:leader="dot" w:pos="9911"/>
+            </w:tabs>
+            <w:rPr>
+              <w:rStyle w:val="Hipervnculo"/>
+              <w:noProof/>
+              <w:sz w:val="20"/>
+              <w:szCs w:val="20"/>
+            </w:rPr>
+          </w:pPr>
+          <w:hyperlink w:anchor="_Toc41130142" w:history="1">
+            <w:r>
+              <w:rPr>
+                <w:rStyle w:val="Hipervnculo"/>
+                <w:noProof/>
+                <w:sz w:val="20"/>
+                <w:szCs w:val="20"/>
+              </w:rPr>
+              <w:t>3.3.-DESCRIPCIÓN DE LA INTERFAZ DEL SISTEMA</w:t>
+            </w:r>
+            <w:r>
+              <w:rPr>
+                <w:noProof/>
+                <w:webHidden/>
+                <w:sz w:val="20"/>
+                <w:szCs w:val="20"/>
+              </w:rPr>
+              <w:tab/>
+            </w:r>
+            <w:r>
+              <w:rPr>
+                <w:noProof/>
+                <w:webHidden/>
+                <w:sz w:val="20"/>
+                <w:szCs w:val="20"/>
+              </w:rPr>
+              <w:fldChar w:fldCharType="begin"/>
+            </w:r>
+            <w:r>
+              <w:rPr>
+                <w:noProof/>
+                <w:webHidden/>
+                <w:sz w:val="20"/>
+                <w:szCs w:val="20"/>
+              </w:rPr>
+              <w:instrText xml:space="preserve"> PAGEREF _Toc41130142 \h </w:instrText>
+            </w:r>
+            <w:r>
+              <w:rPr>
+                <w:noProof/>
+                <w:webHidden/>
+                <w:sz w:val="20"/>
+                <w:szCs w:val="20"/>
+              </w:rPr>
+            </w:r>
+            <w:r>
+              <w:rPr>
+                <w:noProof/>
+                <w:webHidden/>
+                <w:sz w:val="20"/>
+                <w:szCs w:val="20"/>
+              </w:rPr>
+              <w:fldChar w:fldCharType="separate"/>
+            </w:r>
+            <w:r>
+              <w:rPr>
+                <w:noProof/>
+                <w:webHidden/>
+                <w:sz w:val="20"/>
+                <w:szCs w:val="20"/>
+              </w:rPr>
+              <w:t>9</w:t>
+            </w:r>
+            <w:r>
+              <w:rPr>
+                <w:noProof/>
+                <w:webHidden/>
+                <w:sz w:val="20"/>
+                <w:szCs w:val="20"/>
+              </w:rPr>
+              <w:fldChar w:fldCharType="end"/>
+            </w:r>
+          </w:hyperlink>
+        </w:p>
+        <w:p>
+          <w:pPr>
+            <w:rPr>
+              <w:rFonts w:eastAsiaTheme="minorEastAsia"/>
+              <w:sz w:val="20"/>
+              <w:szCs w:val="20"/>
+            </w:rPr>
+          </w:pPr>
+        </w:p>
+        <w:p>
+          <w:pPr>
+            <w:pStyle w:val="TDC3"/>
+            <w:tabs>
+              <w:tab w:val="right" w:leader="dot" w:pos="9911"/>
+            </w:tabs>
+            <w:rPr>
+              <w:rStyle w:val="Hipervnculo"/>
+              <w:noProof/>
+              <w:sz w:val="20"/>
+              <w:szCs w:val="20"/>
+            </w:rPr>
+          </w:pPr>
+          <w:hyperlink w:anchor="_Toc41130143" w:history="1">
+            <w:r>
+              <w:rPr>
+                <w:rStyle w:val="Hipervnculo"/>
+                <w:noProof/>
+                <w:sz w:val="20"/>
+                <w:szCs w:val="20"/>
+              </w:rPr>
+              <w:t>3.3.1.- PERFIL DE LOS USUARIOS</w:t>
+            </w:r>
+            <w:r>
+              <w:rPr>
+                <w:noProof/>
+                <w:webHidden/>
+                <w:sz w:val="20"/>
+                <w:szCs w:val="20"/>
+              </w:rPr>
+              <w:tab/>
+            </w:r>
+            <w:r>
+              <w:rPr>
+                <w:noProof/>
+                <w:webHidden/>
+                <w:sz w:val="20"/>
+                <w:szCs w:val="20"/>
+              </w:rPr>
+              <w:fldChar w:fldCharType="begin"/>
+            </w:r>
+            <w:r>
+              <w:rPr>
+                <w:noProof/>
+                <w:webHidden/>
+                <w:sz w:val="20"/>
+                <w:szCs w:val="20"/>
+              </w:rPr>
+              <w:instrText xml:space="preserve"> PAGEREF _Toc41130143 \h </w:instrText>
+            </w:r>
+            <w:r>
+              <w:rPr>
+                <w:noProof/>
+                <w:webHidden/>
+                <w:sz w:val="20"/>
+                <w:szCs w:val="20"/>
+              </w:rPr>
+            </w:r>
+            <w:r>
+              <w:rPr>
+                <w:noProof/>
+                <w:webHidden/>
+                <w:sz w:val="20"/>
+                <w:szCs w:val="20"/>
+              </w:rPr>
+              <w:fldChar w:fldCharType="separate"/>
+            </w:r>
+            <w:r>
+              <w:rPr>
+                <w:noProof/>
+                <w:webHidden/>
+                <w:sz w:val="20"/>
+                <w:szCs w:val="20"/>
+              </w:rPr>
+              <w:t>9</w:t>
+            </w:r>
+            <w:r>
+              <w:rPr>
+                <w:noProof/>
+                <w:webHidden/>
+                <w:sz w:val="20"/>
+                <w:szCs w:val="20"/>
+              </w:rPr>
+              <w:fldChar w:fldCharType="end"/>
+            </w:r>
+          </w:hyperlink>
+        </w:p>
+        <w:p>
+          <w:pPr>
+            <w:rPr>
+              <w:rFonts w:eastAsiaTheme="minorEastAsia"/>
+              <w:sz w:val="20"/>
+              <w:szCs w:val="20"/>
+            </w:rPr>
+          </w:pPr>
+        </w:p>
+        <w:p>
+          <w:pPr>
+            <w:pStyle w:val="TDC1"/>
+            <w:tabs>
+              <w:tab w:val="right" w:leader="dot" w:pos="9911"/>
+            </w:tabs>
+            <w:rPr>
+              <w:rStyle w:val="Hipervnculo"/>
+              <w:noProof/>
+              <w:sz w:val="20"/>
+              <w:szCs w:val="20"/>
+            </w:rPr>
+          </w:pPr>
+          <w:hyperlink w:anchor="_Toc41130144" w:history="1">
+            <w:r>
+              <w:rPr>
+                <w:rStyle w:val="Hipervnculo"/>
+                <w:noProof/>
+                <w:sz w:val="20"/>
+                <w:szCs w:val="20"/>
+              </w:rPr>
+              <w:t>Capítulo 4: ESPECIFICACIÓN DEL DISEÑO</w:t>
+            </w:r>
+            <w:r>
+              <w:rPr>
+                <w:noProof/>
+                <w:webHidden/>
+                <w:sz w:val="20"/>
+                <w:szCs w:val="20"/>
+              </w:rPr>
+              <w:tab/>
+            </w:r>
+            <w:r>
+              <w:rPr>
+                <w:noProof/>
+                <w:webHidden/>
+                <w:sz w:val="20"/>
+                <w:szCs w:val="20"/>
+              </w:rPr>
+              <w:fldChar w:fldCharType="begin"/>
+            </w:r>
+            <w:r>
+              <w:rPr>
+                <w:noProof/>
+                <w:webHidden/>
+                <w:sz w:val="20"/>
+                <w:szCs w:val="20"/>
+              </w:rPr>
+              <w:instrText xml:space="preserve"> PAGEREF _Toc41130144 \h </w:instrText>
+            </w:r>
+            <w:r>
+              <w:rPr>
+                <w:noProof/>
+                <w:webHidden/>
+                <w:sz w:val="20"/>
+                <w:szCs w:val="20"/>
+              </w:rPr>
+            </w:r>
+            <w:r>
+              <w:rPr>
+                <w:noProof/>
+                <w:webHidden/>
+                <w:sz w:val="20"/>
+                <w:szCs w:val="20"/>
+              </w:rPr>
+              <w:fldChar w:fldCharType="separate"/>
+            </w:r>
+            <w:r>
+              <w:rPr>
+                <w:noProof/>
+                <w:webHidden/>
+                <w:sz w:val="20"/>
+                <w:szCs w:val="20"/>
+              </w:rPr>
+              <w:t>10</w:t>
+            </w:r>
+            <w:r>
+              <w:rPr>
+                <w:noProof/>
+                <w:webHidden/>
+                <w:sz w:val="20"/>
+                <w:szCs w:val="20"/>
+              </w:rPr>
+              <w:fldChar w:fldCharType="end"/>
+            </w:r>
+          </w:hyperlink>
+        </w:p>
+        <w:p>
+          <w:pPr>
+            <w:rPr>
+              <w:rFonts w:eastAsiaTheme="minorEastAsia"/>
+              <w:sz w:val="20"/>
+              <w:szCs w:val="20"/>
+            </w:rPr>
+          </w:pPr>
+        </w:p>
+        <w:p>
+          <w:pPr>
+            <w:pStyle w:val="TDC2"/>
+            <w:tabs>
+              <w:tab w:val="right" w:leader="dot" w:pos="9911"/>
+            </w:tabs>
+            <w:rPr>
+              <w:rStyle w:val="Hipervnculo"/>
+              <w:noProof/>
+              <w:sz w:val="20"/>
+              <w:szCs w:val="20"/>
+            </w:rPr>
+          </w:pPr>
+          <w:hyperlink w:anchor="_Toc41130145" w:history="1">
+            <w:r>
+              <w:rPr>
+                <w:rStyle w:val="Hipervnculo"/>
+                <w:noProof/>
+                <w:sz w:val="20"/>
+                <w:szCs w:val="20"/>
+              </w:rPr>
+              <w:t>4.1.-INTRODUCCIÓN</w:t>
+            </w:r>
+            <w:r>
+              <w:rPr>
+                <w:noProof/>
+                <w:webHidden/>
+                <w:sz w:val="20"/>
+                <w:szCs w:val="20"/>
+              </w:rPr>
+              <w:tab/>
+            </w:r>
+            <w:r>
+              <w:rPr>
+                <w:noProof/>
+                <w:webHidden/>
+                <w:sz w:val="20"/>
+                <w:szCs w:val="20"/>
+              </w:rPr>
+              <w:fldChar w:fldCharType="begin"/>
+            </w:r>
+            <w:r>
+              <w:rPr>
+                <w:noProof/>
+                <w:webHidden/>
+                <w:sz w:val="20"/>
+                <w:szCs w:val="20"/>
+              </w:rPr>
+              <w:instrText xml:space="preserve"> PAGEREF _Toc41130145 \h </w:instrText>
+            </w:r>
+            <w:r>
+              <w:rPr>
+                <w:noProof/>
+                <w:webHidden/>
+                <w:sz w:val="20"/>
+                <w:szCs w:val="20"/>
+              </w:rPr>
+            </w:r>
+            <w:r>
+              <w:rPr>
+                <w:noProof/>
+                <w:webHidden/>
+                <w:sz w:val="20"/>
+                <w:szCs w:val="20"/>
+              </w:rPr>
+              <w:fldChar w:fldCharType="separate"/>
+            </w:r>
+            <w:r>
+              <w:rPr>
+                <w:noProof/>
+                <w:webHidden/>
+                <w:sz w:val="20"/>
+                <w:szCs w:val="20"/>
+              </w:rPr>
+              <w:t>10</w:t>
+            </w:r>
+            <w:r>
+              <w:rPr>
+                <w:noProof/>
+                <w:webHidden/>
+                <w:sz w:val="20"/>
+                <w:szCs w:val="20"/>
+              </w:rPr>
+              <w:fldChar w:fldCharType="end"/>
+            </w:r>
+          </w:hyperlink>
+        </w:p>
+        <w:p>
+          <w:pPr>
+            <w:rPr>
+              <w:rFonts w:eastAsiaTheme="minorEastAsia"/>
+              <w:sz w:val="20"/>
+              <w:szCs w:val="20"/>
+            </w:rPr>
+          </w:pPr>
+        </w:p>
+        <w:p>
+          <w:pPr>
+            <w:pStyle w:val="TDC3"/>
+            <w:tabs>
+              <w:tab w:val="right" w:leader="dot" w:pos="9911"/>
+            </w:tabs>
+            <w:rPr>
+              <w:rFonts w:asciiTheme="minorHAnsi" w:eastAsiaTheme="minorEastAsia" w:hAnsiTheme="minorHAnsi" w:cstheme="minorBidi"/>
+              <w:noProof/>
+              <w:sz w:val="18"/>
+              <w:szCs w:val="18"/>
+            </w:rPr>
+          </w:pPr>
+          <w:hyperlink w:anchor="_Toc41130146" w:history="1">
+            <w:r>
+              <w:rPr>
+                <w:rStyle w:val="Hipervnculo"/>
+                <w:noProof/>
+                <w:sz w:val="20"/>
+                <w:szCs w:val="20"/>
+              </w:rPr>
+              <w:t>4.1.1.- PRINCIPALES FUNCIONES DEL SOFTWARE</w:t>
+            </w:r>
+            <w:r>
+              <w:rPr>
+                <w:noProof/>
+                <w:webHidden/>
+                <w:sz w:val="20"/>
+                <w:szCs w:val="20"/>
+              </w:rPr>
+              <w:tab/>
+            </w:r>
+            <w:r>
+              <w:rPr>
+                <w:noProof/>
+                <w:webHidden/>
+                <w:sz w:val="20"/>
+                <w:szCs w:val="20"/>
+              </w:rPr>
+              <w:fldChar w:fldCharType="begin"/>
+            </w:r>
+            <w:r>
+              <w:rPr>
+                <w:noProof/>
+                <w:webHidden/>
+                <w:sz w:val="20"/>
+                <w:szCs w:val="20"/>
+              </w:rPr>
+              <w:instrText xml:space="preserve"> PAGEREF _Toc41130146 \h </w:instrText>
+            </w:r>
+            <w:r>
+              <w:rPr>
+                <w:noProof/>
+                <w:webHidden/>
+                <w:sz w:val="20"/>
+                <w:szCs w:val="20"/>
+              </w:rPr>
+            </w:r>
+            <w:r>
+              <w:rPr>
+                <w:noProof/>
+                <w:webHidden/>
+                <w:sz w:val="20"/>
+                <w:szCs w:val="20"/>
+              </w:rPr>
+              <w:fldChar w:fldCharType="separate"/>
+            </w:r>
+            <w:r>
+              <w:rPr>
+                <w:noProof/>
+                <w:webHidden/>
+                <w:sz w:val="20"/>
+                <w:szCs w:val="20"/>
+              </w:rPr>
+              <w:t>10</w:t>
+            </w:r>
+            <w:r>
+              <w:rPr>
+                <w:noProof/>
+                <w:webHidden/>
+                <w:sz w:val="20"/>
+                <w:szCs w:val="20"/>
+              </w:rPr>
+              <w:fldChar w:fldCharType="end"/>
+            </w:r>
+          </w:hyperlink>
+        </w:p>
+        <w:p>
+          <w:pPr>
+            <w:pStyle w:val="TDC3"/>
+            <w:tabs>
+              <w:tab w:val="right" w:leader="dot" w:pos="9911"/>
+            </w:tabs>
+            <w:rPr>
+              <w:rStyle w:val="Hipervnculo"/>
+              <w:noProof/>
+              <w:sz w:val="20"/>
+              <w:szCs w:val="20"/>
+            </w:rPr>
+          </w:pPr>
+          <w:hyperlink w:anchor="_Toc41130147" w:history="1">
+            <w:r>
+              <w:rPr>
+                <w:rStyle w:val="Hipervnculo"/>
+                <w:noProof/>
+                <w:sz w:val="20"/>
+                <w:szCs w:val="20"/>
+              </w:rPr>
+              <w:t>4.1.2.- DESCRIPCIÓN DEL ENTORNO DE DESARROLLO</w:t>
+            </w:r>
+            <w:r>
+              <w:rPr>
+                <w:noProof/>
+                <w:webHidden/>
+                <w:sz w:val="20"/>
+                <w:szCs w:val="20"/>
+              </w:rPr>
+              <w:tab/>
+            </w:r>
+            <w:r>
+              <w:rPr>
+                <w:noProof/>
+                <w:webHidden/>
+                <w:sz w:val="20"/>
+                <w:szCs w:val="20"/>
+              </w:rPr>
+              <w:fldChar w:fldCharType="begin"/>
+            </w:r>
+            <w:r>
+              <w:rPr>
+                <w:noProof/>
+                <w:webHidden/>
+                <w:sz w:val="20"/>
+                <w:szCs w:val="20"/>
+              </w:rPr>
+              <w:instrText xml:space="preserve"> PAGEREF _Toc41130147 \h </w:instrText>
+            </w:r>
+            <w:r>
+              <w:rPr>
+                <w:noProof/>
+                <w:webHidden/>
+                <w:sz w:val="20"/>
+                <w:szCs w:val="20"/>
+              </w:rPr>
+            </w:r>
+            <w:r>
+              <w:rPr>
+                <w:noProof/>
+                <w:webHidden/>
+                <w:sz w:val="20"/>
+                <w:szCs w:val="20"/>
+              </w:rPr>
+              <w:fldChar w:fldCharType="separate"/>
+            </w:r>
+            <w:r>
+              <w:rPr>
+                <w:noProof/>
+                <w:webHidden/>
+                <w:sz w:val="20"/>
+                <w:szCs w:val="20"/>
+              </w:rPr>
+              <w:t>10</w:t>
+            </w:r>
+            <w:r>
+              <w:rPr>
+                <w:noProof/>
+                <w:webHidden/>
+                <w:sz w:val="20"/>
+                <w:szCs w:val="20"/>
+              </w:rPr>
+              <w:fldChar w:fldCharType="end"/>
+            </w:r>
+          </w:hyperlink>
+        </w:p>
+        <w:p>
+          <w:pPr>
+            <w:rPr>
+              <w:rFonts w:eastAsiaTheme="minorEastAsia"/>
+              <w:sz w:val="20"/>
+              <w:szCs w:val="20"/>
+            </w:rPr>
+          </w:pPr>
+        </w:p>
+        <w:p>
+          <w:pPr>
+            <w:pStyle w:val="TDC2"/>
+            <w:tabs>
+              <w:tab w:val="right" w:leader="dot" w:pos="9911"/>
+            </w:tabs>
+            <w:rPr>
+              <w:rStyle w:val="Hipervnculo"/>
+              <w:noProof/>
+              <w:sz w:val="20"/>
+              <w:szCs w:val="20"/>
+            </w:rPr>
+          </w:pPr>
+          <w:hyperlink w:anchor="_Toc41130148" w:history="1">
+            <w:r>
+              <w:rPr>
+                <w:rStyle w:val="Hipervnculo"/>
+                <w:noProof/>
+                <w:sz w:val="20"/>
+                <w:szCs w:val="20"/>
+              </w:rPr>
+              <w:t>4.2.-ARQUITECTURA FISICA Y ENTORNO TECNOLÓGICO</w:t>
+            </w:r>
+            <w:r>
+              <w:rPr>
+                <w:noProof/>
+                <w:webHidden/>
+                <w:sz w:val="20"/>
+                <w:szCs w:val="20"/>
+              </w:rPr>
+              <w:tab/>
+            </w:r>
+            <w:r>
+              <w:rPr>
+                <w:noProof/>
+                <w:webHidden/>
+                <w:sz w:val="20"/>
+                <w:szCs w:val="20"/>
+              </w:rPr>
+              <w:fldChar w:fldCharType="begin"/>
+            </w:r>
+            <w:r>
+              <w:rPr>
+                <w:noProof/>
+                <w:webHidden/>
+                <w:sz w:val="20"/>
+                <w:szCs w:val="20"/>
+              </w:rPr>
+              <w:instrText xml:space="preserve"> PAGEREF _Toc41130148 \h </w:instrText>
+            </w:r>
+            <w:r>
+              <w:rPr>
+                <w:noProof/>
+                <w:webHidden/>
+                <w:sz w:val="20"/>
+                <w:szCs w:val="20"/>
+              </w:rPr>
+            </w:r>
+            <w:r>
+              <w:rPr>
+                <w:noProof/>
+                <w:webHidden/>
+                <w:sz w:val="20"/>
+                <w:szCs w:val="20"/>
+              </w:rPr>
+              <w:fldChar w:fldCharType="separate"/>
+            </w:r>
+            <w:r>
+              <w:rPr>
+                <w:noProof/>
+                <w:webHidden/>
+                <w:sz w:val="20"/>
+                <w:szCs w:val="20"/>
+              </w:rPr>
+              <w:t>11</w:t>
+            </w:r>
+            <w:r>
+              <w:rPr>
+                <w:noProof/>
+                <w:webHidden/>
+                <w:sz w:val="20"/>
+                <w:szCs w:val="20"/>
+              </w:rPr>
+              <w:fldChar w:fldCharType="end"/>
+            </w:r>
+          </w:hyperlink>
+        </w:p>
+        <w:p>
+          <w:pPr>
+            <w:rPr>
+              <w:rFonts w:eastAsiaTheme="minorEastAsia"/>
+              <w:sz w:val="20"/>
+              <w:szCs w:val="20"/>
+            </w:rPr>
+          </w:pPr>
+        </w:p>
+        <w:p>
+          <w:pPr>
+            <w:pStyle w:val="TDC3"/>
+            <w:tabs>
+              <w:tab w:val="right" w:leader="dot" w:pos="9911"/>
+            </w:tabs>
+            <w:rPr>
+              <w:rStyle w:val="Hipervnculo"/>
+              <w:noProof/>
+              <w:sz w:val="20"/>
+              <w:szCs w:val="20"/>
+            </w:rPr>
+          </w:pPr>
+          <w:hyperlink w:anchor="_Toc41130149" w:history="1">
+            <w:r>
+              <w:rPr>
+                <w:rStyle w:val="Hipervnculo"/>
+                <w:noProof/>
+                <w:sz w:val="20"/>
+                <w:szCs w:val="20"/>
+              </w:rPr>
+              <w:t>4.2.1.- DESCRIPCIÓN GENERAL</w:t>
+            </w:r>
+            <w:r>
+              <w:rPr>
+                <w:noProof/>
+                <w:webHidden/>
+                <w:sz w:val="20"/>
+                <w:szCs w:val="20"/>
+              </w:rPr>
+              <w:tab/>
+            </w:r>
+            <w:r>
+              <w:rPr>
+                <w:noProof/>
+                <w:webHidden/>
+                <w:sz w:val="20"/>
+                <w:szCs w:val="20"/>
+              </w:rPr>
+              <w:fldChar w:fldCharType="begin"/>
+            </w:r>
+            <w:r>
+              <w:rPr>
+                <w:noProof/>
+                <w:webHidden/>
+                <w:sz w:val="20"/>
+                <w:szCs w:val="20"/>
+              </w:rPr>
+              <w:instrText xml:space="preserve"> PAGEREF _Toc41130149 \h </w:instrText>
+            </w:r>
+            <w:r>
+              <w:rPr>
+                <w:noProof/>
+                <w:webHidden/>
+                <w:sz w:val="20"/>
+                <w:szCs w:val="20"/>
+              </w:rPr>
+            </w:r>
+            <w:r>
+              <w:rPr>
+                <w:noProof/>
+                <w:webHidden/>
+                <w:sz w:val="20"/>
+                <w:szCs w:val="20"/>
+              </w:rPr>
+              <w:fldChar w:fldCharType="separate"/>
+            </w:r>
+            <w:r>
+              <w:rPr>
+                <w:noProof/>
+                <w:webHidden/>
+                <w:sz w:val="20"/>
+                <w:szCs w:val="20"/>
+              </w:rPr>
+              <w:t>11</w:t>
+            </w:r>
+            <w:r>
+              <w:rPr>
+                <w:noProof/>
+                <w:webHidden/>
+                <w:sz w:val="20"/>
+                <w:szCs w:val="20"/>
+              </w:rPr>
+              <w:fldChar w:fldCharType="end"/>
+            </w:r>
+          </w:hyperlink>
+        </w:p>
+        <w:p>
+          <w:pPr>
+            <w:rPr>
+              <w:rFonts w:eastAsiaTheme="minorEastAsia"/>
+              <w:sz w:val="20"/>
+              <w:szCs w:val="20"/>
+            </w:rPr>
+          </w:pPr>
+        </w:p>
+        <w:p>
+          <w:pPr>
+            <w:pStyle w:val="TDC2"/>
+            <w:tabs>
+              <w:tab w:val="right" w:leader="dot" w:pos="9911"/>
+            </w:tabs>
+            <w:rPr>
+              <w:rStyle w:val="Hipervnculo"/>
+              <w:noProof/>
+              <w:sz w:val="20"/>
+              <w:szCs w:val="20"/>
+            </w:rPr>
+          </w:pPr>
+          <w:hyperlink w:anchor="_Toc41130150" w:history="1">
+            <w:r>
+              <w:rPr>
+                <w:rStyle w:val="Hipervnculo"/>
+                <w:noProof/>
+                <w:sz w:val="20"/>
+                <w:szCs w:val="20"/>
+              </w:rPr>
+              <w:t>4.3.-DESCRIPCIÓN DEL DISEÑO</w:t>
+            </w:r>
+            <w:r>
+              <w:rPr>
+                <w:noProof/>
+                <w:webHidden/>
+                <w:sz w:val="20"/>
+                <w:szCs w:val="20"/>
+              </w:rPr>
+              <w:tab/>
+            </w:r>
+            <w:r>
+              <w:rPr>
+                <w:noProof/>
+                <w:webHidden/>
+                <w:sz w:val="20"/>
+                <w:szCs w:val="20"/>
+              </w:rPr>
+              <w:fldChar w:fldCharType="begin"/>
+            </w:r>
+            <w:r>
+              <w:rPr>
+                <w:noProof/>
+                <w:webHidden/>
+                <w:sz w:val="20"/>
+                <w:szCs w:val="20"/>
+              </w:rPr>
+              <w:instrText xml:space="preserve"> PAGEREF _Toc41130150 \h </w:instrText>
+            </w:r>
+            <w:r>
+              <w:rPr>
+                <w:noProof/>
+                <w:webHidden/>
+                <w:sz w:val="20"/>
+                <w:szCs w:val="20"/>
+              </w:rPr>
+            </w:r>
+            <w:r>
+              <w:rPr>
+                <w:noProof/>
+                <w:webHidden/>
+                <w:sz w:val="20"/>
+                <w:szCs w:val="20"/>
+              </w:rPr>
+              <w:fldChar w:fldCharType="separate"/>
+            </w:r>
+            <w:r>
+              <w:rPr>
+                <w:noProof/>
+                <w:webHidden/>
+                <w:sz w:val="20"/>
+                <w:szCs w:val="20"/>
+              </w:rPr>
+              <w:t>11</w:t>
+            </w:r>
+            <w:r>
+              <w:rPr>
+                <w:noProof/>
+                <w:webHidden/>
+                <w:sz w:val="20"/>
+                <w:szCs w:val="20"/>
+              </w:rPr>
+              <w:fldChar w:fldCharType="end"/>
+            </w:r>
+          </w:hyperlink>
+        </w:p>
+        <w:p>
+          <w:pPr>
+            <w:rPr>
+              <w:rFonts w:eastAsiaTheme="minorEastAsia"/>
+              <w:sz w:val="20"/>
+              <w:szCs w:val="20"/>
+            </w:rPr>
+          </w:pPr>
+        </w:p>
+        <w:p>
+          <w:pPr>
+            <w:pStyle w:val="TDC3"/>
+            <w:tabs>
+              <w:tab w:val="right" w:leader="dot" w:pos="9911"/>
+            </w:tabs>
+            <w:rPr>
+              <w:rFonts w:asciiTheme="minorHAnsi" w:eastAsiaTheme="minorEastAsia" w:hAnsiTheme="minorHAnsi" w:cstheme="minorBidi"/>
+              <w:noProof/>
+              <w:sz w:val="18"/>
+              <w:szCs w:val="18"/>
+            </w:rPr>
+          </w:pPr>
+          <w:hyperlink w:anchor="_Toc41130151" w:history="1">
+            <w:r>
+              <w:rPr>
+                <w:rStyle w:val="Hipervnculo"/>
+                <w:noProof/>
+                <w:sz w:val="20"/>
+                <w:szCs w:val="20"/>
+              </w:rPr>
+              <w:t>4.3.1.- ESPECIFICACIÓN DE LAS INTERACCIONES</w:t>
+            </w:r>
+            <w:r>
+              <w:rPr>
+                <w:noProof/>
+                <w:webHidden/>
+                <w:sz w:val="20"/>
+                <w:szCs w:val="20"/>
+              </w:rPr>
+              <w:tab/>
+            </w:r>
+            <w:r>
+              <w:rPr>
+                <w:noProof/>
+                <w:webHidden/>
+                <w:sz w:val="20"/>
+                <w:szCs w:val="20"/>
+              </w:rPr>
+              <w:fldChar w:fldCharType="begin"/>
+            </w:r>
+            <w:r>
+              <w:rPr>
+                <w:noProof/>
+                <w:webHidden/>
+                <w:sz w:val="20"/>
+                <w:szCs w:val="20"/>
+              </w:rPr>
+              <w:instrText xml:space="preserve"> PAGEREF _Toc41130151 \h </w:instrText>
+            </w:r>
+            <w:r>
+              <w:rPr>
+                <w:noProof/>
+                <w:webHidden/>
+                <w:sz w:val="20"/>
+                <w:szCs w:val="20"/>
+              </w:rPr>
+            </w:r>
+            <w:r>
+              <w:rPr>
+                <w:noProof/>
+                <w:webHidden/>
+                <w:sz w:val="20"/>
+                <w:szCs w:val="20"/>
+              </w:rPr>
+              <w:fldChar w:fldCharType="separate"/>
+            </w:r>
+            <w:r>
+              <w:rPr>
+                <w:noProof/>
+                <w:webHidden/>
+                <w:sz w:val="20"/>
+                <w:szCs w:val="20"/>
+              </w:rPr>
+              <w:t>11</w:t>
+            </w:r>
+            <w:r>
+              <w:rPr>
+                <w:noProof/>
+                <w:webHidden/>
+                <w:sz w:val="20"/>
+                <w:szCs w:val="20"/>
               </w:rPr>
               <w:fldChar w:fldCharType="end"/>
             </w:r>
@@ -1448,22 +2811,26 @@
             <w:rPr>
               <w:rFonts w:asciiTheme="minorHAnsi" w:eastAsiaTheme="minorEastAsia" w:hAnsiTheme="minorHAnsi" w:cstheme="minorBidi"/>
               <w:noProof/>
-              <w:sz w:val="22"/>
-              <w:szCs w:val="22"/>
+              <w:sz w:val="18"/>
+              <w:szCs w:val="18"/>
             </w:rPr>
           </w:pPr>
-          <w:hyperlink w:anchor="_Toc41130139" w:history="1">
+          <w:hyperlink w:anchor="_Toc41130152" w:history="1">
             <w:r>
               <w:rPr>
                 <w:rStyle w:val="Hipervnculo"/>
                 <w:noProof/>
-              </w:rPr>
-              <w:t>3.1.1.- ALCANCE DEL PROYECTO</w:t>
-            </w:r>
-            <w:r>
-              <w:rPr>
-                <w:noProof/>
-                <w:webHidden/>
+                <w:sz w:val="20"/>
+                <w:szCs w:val="20"/>
+              </w:rPr>
+              <w:t>4.3.2.- DISEÑO DETALLADO</w:t>
+            </w:r>
+            <w:r>
+              <w:rPr>
+                <w:noProof/>
+                <w:webHidden/>
+                <w:sz w:val="20"/>
+                <w:szCs w:val="20"/>
               </w:rPr>
               <w:tab/>
             </w:r>
@@ -1471,6 +2838,8 @@
               <w:rPr>
                 <w:noProof/>
                 <w:webHidden/>
+                <w:sz w:val="20"/>
+                <w:szCs w:val="20"/>
               </w:rPr>
               <w:fldChar w:fldCharType="begin"/>
             </w:r>
@@ -1478,19 +2847,25 @@
               <w:rPr>
                 <w:noProof/>
                 <w:webHidden/>
-              </w:rPr>
-              <w:instrText xml:space="preserve"> PAGEREF _Toc41130139 \h </w:instrText>
-            </w:r>
-            <w:r>
-              <w:rPr>
-                <w:noProof/>
-                <w:webHidden/>
-              </w:rPr>
-            </w:r>
-            <w:r>
-              <w:rPr>
-                <w:noProof/>
-                <w:webHidden/>
+                <w:sz w:val="20"/>
+                <w:szCs w:val="20"/>
+              </w:rPr>
+              <w:instrText xml:space="preserve"> PAGEREF _Toc41130152 \h </w:instrText>
+            </w:r>
+            <w:r>
+              <w:rPr>
+                <w:noProof/>
+                <w:webHidden/>
+                <w:sz w:val="20"/>
+                <w:szCs w:val="20"/>
+              </w:rPr>
+            </w:r>
+            <w:r>
+              <w:rPr>
+                <w:noProof/>
+                <w:webHidden/>
+                <w:sz w:val="20"/>
+                <w:szCs w:val="20"/>
               </w:rPr>
               <w:fldChar w:fldCharType="separate"/>
             </w:r>
@@ -1498,84 +2873,17 @@
               <w:rPr>
                 <w:noProof/>
                 <w:webHidden/>
-              </w:rPr>
-              <w:t>8</w:t>
-            </w:r>
-            <w:r>
-              <w:rPr>
-                <w:noProof/>
-                <w:webHidden/>
-              </w:rPr>
-              <w:fldChar w:fldCharType="end"/>
-            </w:r>
-          </w:hyperlink>
-        </w:p>
-        <w:p>
-          <w:pPr>
-            <w:pStyle w:val="TDC2"/>
-            <w:tabs>
-              <w:tab w:val="right" w:leader="dot" w:pos="9911"/>
-            </w:tabs>
-            <w:rPr>
-              <w:rFonts w:asciiTheme="minorHAnsi" w:eastAsiaTheme="minorEastAsia" w:hAnsiTheme="minorHAnsi" w:cstheme="minorBidi"/>
-              <w:noProof/>
-              <w:sz w:val="22"/>
-              <w:szCs w:val="22"/>
-            </w:rPr>
-          </w:pPr>
-          <w:hyperlink w:anchor="_Toc41130140" w:history="1">
-            <w:r>
-              <w:rPr>
-                <w:rStyle w:val="Hipervnculo"/>
-                <w:noProof/>
-              </w:rPr>
-              <w:t>3.2.-DESCRIPCIÓN GENERAL</w:t>
-            </w:r>
-            <w:r>
-              <w:rPr>
-                <w:noProof/>
-                <w:webHidden/>
-              </w:rPr>
-              <w:tab/>
-            </w:r>
-            <w:r>
-              <w:rPr>
-                <w:noProof/>
-                <w:webHidden/>
-              </w:rPr>
-              <w:fldChar w:fldCharType="begin"/>
-            </w:r>
-            <w:r>
-              <w:rPr>
-                <w:noProof/>
-                <w:webHidden/>
-              </w:rPr>
-              <w:instrText xml:space="preserve"> PAGEREF _Toc41130140 \h </w:instrText>
-            </w:r>
-            <w:r>
-              <w:rPr>
-                <w:noProof/>
-                <w:webHidden/>
-              </w:rPr>
-            </w:r>
-            <w:r>
-              <w:rPr>
-                <w:noProof/>
-                <w:webHidden/>
-              </w:rPr>
-              <w:fldChar w:fldCharType="separate"/>
-            </w:r>
-            <w:r>
-              <w:rPr>
-                <w:noProof/>
-                <w:webHidden/>
-              </w:rPr>
-              <w:t>8</w:t>
-            </w:r>
-            <w:r>
-              <w:rPr>
-                <w:noProof/>
-                <w:webHidden/>
+                <w:sz w:val="20"/>
+                <w:szCs w:val="20"/>
+              </w:rPr>
+              <w:t>12</w:t>
+            </w:r>
+            <w:r>
+              <w:rPr>
+                <w:noProof/>
+                <w:webHidden/>
+                <w:sz w:val="20"/>
+                <w:szCs w:val="20"/>
               </w:rPr>
               <w:fldChar w:fldCharType="end"/>
             </w:r>
@@ -1588,24 +2896,28 @@
               <w:tab w:val="right" w:leader="dot" w:pos="9911"/>
             </w:tabs>
             <w:rPr>
-              <w:rFonts w:asciiTheme="minorHAnsi" w:eastAsiaTheme="minorEastAsia" w:hAnsiTheme="minorHAnsi" w:cstheme="minorBidi"/>
+              <w:rStyle w:val="Hipervnculo"/>
               <w:noProof/>
-              <w:sz w:val="22"/>
-              <w:szCs w:val="22"/>
+              <w:sz w:val="20"/>
+              <w:szCs w:val="20"/>
             </w:rPr>
           </w:pPr>
-          <w:hyperlink w:anchor="_Toc41130141" w:history="1">
+          <w:hyperlink w:anchor="_Toc41130153" w:history="1">
             <w:r>
               <w:rPr>
                 <w:rStyle w:val="Hipervnculo"/>
                 <w:noProof/>
-              </w:rPr>
-              <w:t>3.2.1.- CATÁLOGO DE REQUISITOS</w:t>
-            </w:r>
-            <w:r>
-              <w:rPr>
-                <w:noProof/>
-                <w:webHidden/>
+                <w:sz w:val="20"/>
+                <w:szCs w:val="20"/>
+              </w:rPr>
+              <w:t>4.3.3.- DISEÑO DE LA ESTRUCTURA FÍSICA DE LOS DATOS</w:t>
+            </w:r>
+            <w:r>
+              <w:rPr>
+                <w:noProof/>
+                <w:webHidden/>
+                <w:sz w:val="20"/>
+                <w:szCs w:val="20"/>
               </w:rPr>
               <w:tab/>
             </w:r>
@@ -1613,6 +2925,8 @@
               <w:rPr>
                 <w:noProof/>
                 <w:webHidden/>
+                <w:sz w:val="20"/>
+                <w:szCs w:val="20"/>
               </w:rPr>
               <w:fldChar w:fldCharType="begin"/>
             </w:r>
@@ -1620,19 +2934,25 @@
               <w:rPr>
                 <w:noProof/>
                 <w:webHidden/>
-              </w:rPr>
-              <w:instrText xml:space="preserve"> PAGEREF _Toc41130141 \h </w:instrText>
-            </w:r>
-            <w:r>
-              <w:rPr>
-                <w:noProof/>
-                <w:webHidden/>
-              </w:rPr>
-            </w:r>
-            <w:r>
-              <w:rPr>
-                <w:noProof/>
-                <w:webHidden/>
+                <w:sz w:val="20"/>
+                <w:szCs w:val="20"/>
+              </w:rPr>
+              <w:instrText xml:space="preserve"> PAGEREF _Toc41130153 \h </w:instrText>
+            </w:r>
+            <w:r>
+              <w:rPr>
+                <w:noProof/>
+                <w:webHidden/>
+                <w:sz w:val="20"/>
+                <w:szCs w:val="20"/>
+              </w:rPr>
+            </w:r>
+            <w:r>
+              <w:rPr>
+                <w:noProof/>
+                <w:webHidden/>
+                <w:sz w:val="20"/>
+                <w:szCs w:val="20"/>
               </w:rPr>
               <w:fldChar w:fldCharType="separate"/>
             </w:r>
@@ -1640,13 +2960,17 @@
               <w:rPr>
                 <w:noProof/>
                 <w:webHidden/>
-              </w:rPr>
-              <w:t>8</w:t>
-            </w:r>
-            <w:r>
-              <w:rPr>
-                <w:noProof/>
-                <w:webHidden/>
+                <w:sz w:val="20"/>
+                <w:szCs w:val="20"/>
+              </w:rPr>
+              <w:t>12</w:t>
+            </w:r>
+            <w:r>
+              <w:rPr>
+                <w:noProof/>
+                <w:webHidden/>
+                <w:sz w:val="20"/>
+                <w:szCs w:val="20"/>
               </w:rPr>
               <w:fldChar w:fldCharType="end"/>
             </w:r>
@@ -1654,29 +2978,42 @@
         </w:p>
         <w:p>
           <w:pPr>
-            <w:pStyle w:val="TDC2"/>
+            <w:rPr>
+              <w:rFonts w:eastAsiaTheme="minorEastAsia"/>
+              <w:sz w:val="20"/>
+              <w:szCs w:val="20"/>
+            </w:rPr>
+          </w:pPr>
+        </w:p>
+        <w:p>
+          <w:pPr>
+            <w:pStyle w:val="TDC1"/>
             <w:tabs>
               <w:tab w:val="right" w:leader="dot" w:pos="9911"/>
             </w:tabs>
             <w:rPr>
-              <w:rFonts w:asciiTheme="minorHAnsi" w:eastAsiaTheme="minorEastAsia" w:hAnsiTheme="minorHAnsi" w:cstheme="minorBidi"/>
+              <w:rStyle w:val="Hipervnculo"/>
               <w:noProof/>
-              <w:sz w:val="22"/>
-              <w:szCs w:val="22"/>
+              <w:sz w:val="20"/>
+              <w:szCs w:val="20"/>
             </w:rPr>
           </w:pPr>
-          <w:hyperlink w:anchor="_Toc41130142" w:history="1">
+          <w:hyperlink w:anchor="_Toc41130154" w:history="1">
             <w:r>
               <w:rPr>
                 <w:rStyle w:val="Hipervnculo"/>
                 <w:noProof/>
-              </w:rPr>
-              <w:t>3.3.-DESCRIPCIÓN DE LA INTERFAZ DEL SISTEMA</w:t>
-            </w:r>
-            <w:r>
-              <w:rPr>
-                <w:noProof/>
-                <w:webHidden/>
+                <w:sz w:val="20"/>
+                <w:szCs w:val="20"/>
+              </w:rPr>
+              <w:t>Capítulo 5: MANUAL DE USUARIO</w:t>
+            </w:r>
+            <w:r>
+              <w:rPr>
+                <w:noProof/>
+                <w:webHidden/>
+                <w:sz w:val="20"/>
+                <w:szCs w:val="20"/>
               </w:rPr>
               <w:tab/>
             </w:r>
@@ -1684,6 +3021,8 @@
               <w:rPr>
                 <w:noProof/>
                 <w:webHidden/>
+                <w:sz w:val="20"/>
+                <w:szCs w:val="20"/>
               </w:rPr>
               <w:fldChar w:fldCharType="begin"/>
             </w:r>
@@ -1691,19 +3030,25 @@
               <w:rPr>
                 <w:noProof/>
                 <w:webHidden/>
-              </w:rPr>
-              <w:instrText xml:space="preserve"> PAGEREF _Toc41130142 \h </w:instrText>
-            </w:r>
-            <w:r>
-              <w:rPr>
-                <w:noProof/>
-                <w:webHidden/>
-              </w:rPr>
-            </w:r>
-            <w:r>
-              <w:rPr>
-                <w:noProof/>
-                <w:webHidden/>
+                <w:sz w:val="20"/>
+                <w:szCs w:val="20"/>
+              </w:rPr>
+              <w:instrText xml:space="preserve"> PAGEREF _Toc41130154 \h </w:instrText>
+            </w:r>
+            <w:r>
+              <w:rPr>
+                <w:noProof/>
+                <w:webHidden/>
+                <w:sz w:val="20"/>
+                <w:szCs w:val="20"/>
+              </w:rPr>
+            </w:r>
+            <w:r>
+              <w:rPr>
+                <w:noProof/>
+                <w:webHidden/>
+                <w:sz w:val="20"/>
+                <w:szCs w:val="20"/>
               </w:rPr>
               <w:fldChar w:fldCharType="separate"/>
             </w:r>
@@ -1711,13 +3056,17 @@
               <w:rPr>
                 <w:noProof/>
                 <w:webHidden/>
-              </w:rPr>
-              <w:t>9</w:t>
-            </w:r>
-            <w:r>
-              <w:rPr>
-                <w:noProof/>
-                <w:webHidden/>
+                <w:sz w:val="20"/>
+                <w:szCs w:val="20"/>
+              </w:rPr>
+              <w:t>14</w:t>
+            </w:r>
+            <w:r>
+              <w:rPr>
+                <w:noProof/>
+                <w:webHidden/>
+                <w:sz w:val="20"/>
+                <w:szCs w:val="20"/>
               </w:rPr>
               <w:fldChar w:fldCharType="end"/>
             </w:r>
@@ -1725,29 +3074,42 @@
         </w:p>
         <w:p>
           <w:pPr>
-            <w:pStyle w:val="TDC3"/>
+            <w:rPr>
+              <w:rFonts w:eastAsiaTheme="minorEastAsia"/>
+              <w:sz w:val="20"/>
+              <w:szCs w:val="20"/>
+            </w:rPr>
+          </w:pPr>
+        </w:p>
+        <w:p>
+          <w:pPr>
+            <w:pStyle w:val="TDC1"/>
             <w:tabs>
               <w:tab w:val="right" w:leader="dot" w:pos="9911"/>
             </w:tabs>
             <w:rPr>
-              <w:rFonts w:asciiTheme="minorHAnsi" w:eastAsiaTheme="minorEastAsia" w:hAnsiTheme="minorHAnsi" w:cstheme="minorBidi"/>
+              <w:rStyle w:val="Hipervnculo"/>
               <w:noProof/>
-              <w:sz w:val="22"/>
-              <w:szCs w:val="22"/>
+              <w:sz w:val="20"/>
+              <w:szCs w:val="20"/>
             </w:rPr>
           </w:pPr>
-          <w:hyperlink w:anchor="_Toc41130143" w:history="1">
+          <w:hyperlink w:anchor="_Toc41130155" w:history="1">
             <w:r>
               <w:rPr>
                 <w:rStyle w:val="Hipervnculo"/>
                 <w:noProof/>
-              </w:rPr>
-              <w:t>3.3.1.- PERFIL DE LOS USUARIOS</w:t>
-            </w:r>
-            <w:r>
-              <w:rPr>
-                <w:noProof/>
-                <w:webHidden/>
+                <w:sz w:val="20"/>
+                <w:szCs w:val="20"/>
+              </w:rPr>
+              <w:t>Capítulo 6: INCIDENCIAS DEL PROYECTO Y CONCLUSIONES</w:t>
+            </w:r>
+            <w:r>
+              <w:rPr>
+                <w:noProof/>
+                <w:webHidden/>
+                <w:sz w:val="20"/>
+                <w:szCs w:val="20"/>
               </w:rPr>
               <w:tab/>
             </w:r>
@@ -1755,6 +3117,8 @@
               <w:rPr>
                 <w:noProof/>
                 <w:webHidden/>
+                <w:sz w:val="20"/>
+                <w:szCs w:val="20"/>
               </w:rPr>
               <w:fldChar w:fldCharType="begin"/>
             </w:r>
@@ -1762,19 +3126,25 @@
               <w:rPr>
                 <w:noProof/>
                 <w:webHidden/>
-              </w:rPr>
-              <w:instrText xml:space="preserve"> PAGEREF _Toc41130143 \h </w:instrText>
-            </w:r>
-            <w:r>
-              <w:rPr>
-                <w:noProof/>
-                <w:webHidden/>
-              </w:rPr>
-            </w:r>
-            <w:r>
-              <w:rPr>
-                <w:noProof/>
-                <w:webHidden/>
+                <w:sz w:val="20"/>
+                <w:szCs w:val="20"/>
+              </w:rPr>
+              <w:instrText xml:space="preserve"> PAGEREF _Toc41130155 \h </w:instrText>
+            </w:r>
+            <w:r>
+              <w:rPr>
+                <w:noProof/>
+                <w:webHidden/>
+                <w:sz w:val="20"/>
+                <w:szCs w:val="20"/>
+              </w:rPr>
+            </w:r>
+            <w:r>
+              <w:rPr>
+                <w:noProof/>
+                <w:webHidden/>
+                <w:sz w:val="20"/>
+                <w:szCs w:val="20"/>
               </w:rPr>
               <w:fldChar w:fldCharType="separate"/>
             </w:r>
@@ -1782,17 +3152,30 @@
               <w:rPr>
                 <w:noProof/>
                 <w:webHidden/>
-              </w:rPr>
-              <w:t>9</w:t>
-            </w:r>
-            <w:r>
-              <w:rPr>
-                <w:noProof/>
-                <w:webHidden/>
+                <w:sz w:val="20"/>
+                <w:szCs w:val="20"/>
+              </w:rPr>
+              <w:t>15</w:t>
+            </w:r>
+            <w:r>
+              <w:rPr>
+                <w:noProof/>
+                <w:webHidden/>
+                <w:sz w:val="20"/>
+                <w:szCs w:val="20"/>
               </w:rPr>
               <w:fldChar w:fldCharType="end"/>
             </w:r>
           </w:hyperlink>
+        </w:p>
+        <w:p>
+          <w:pPr>
+            <w:rPr>
+              <w:rFonts w:eastAsiaTheme="minorEastAsia"/>
+              <w:sz w:val="20"/>
+              <w:szCs w:val="20"/>
+            </w:rPr>
+          </w:pPr>
         </w:p>
         <w:p>
           <w:pPr>
@@ -1803,860 +3186,8 @@
             <w:rPr>
               <w:rFonts w:asciiTheme="minorHAnsi" w:eastAsiaTheme="minorEastAsia" w:hAnsiTheme="minorHAnsi" w:cstheme="minorBidi"/>
               <w:noProof/>
-              <w:sz w:val="22"/>
-              <w:szCs w:val="22"/>
-            </w:rPr>
-          </w:pPr>
-          <w:hyperlink w:anchor="_Toc41130144" w:history="1">
-            <w:r>
-              <w:rPr>
-                <w:rStyle w:val="Hipervnculo"/>
-                <w:noProof/>
-              </w:rPr>
-              <w:t>Capítulo 4: ESPECIFICACIÓN DEL DISEÑO</w:t>
-            </w:r>
-            <w:r>
-              <w:rPr>
-                <w:noProof/>
-                <w:webHidden/>
-              </w:rPr>
-              <w:tab/>
-            </w:r>
-            <w:r>
-              <w:rPr>
-                <w:noProof/>
-                <w:webHidden/>
-              </w:rPr>
-              <w:fldChar w:fldCharType="begin"/>
-            </w:r>
-            <w:r>
-              <w:rPr>
-                <w:noProof/>
-                <w:webHidden/>
-              </w:rPr>
-              <w:instrText xml:space="preserve"> PAGEREF _Toc41130144 \h </w:instrText>
-            </w:r>
-            <w:r>
-              <w:rPr>
-                <w:noProof/>
-                <w:webHidden/>
-              </w:rPr>
-            </w:r>
-            <w:r>
-              <w:rPr>
-                <w:noProof/>
-                <w:webHidden/>
-              </w:rPr>
-              <w:fldChar w:fldCharType="separate"/>
-            </w:r>
-            <w:r>
-              <w:rPr>
-                <w:noProof/>
-                <w:webHidden/>
-              </w:rPr>
-              <w:t>10</w:t>
-            </w:r>
-            <w:r>
-              <w:rPr>
-                <w:noProof/>
-                <w:webHidden/>
-              </w:rPr>
-              <w:fldChar w:fldCharType="end"/>
-            </w:r>
-          </w:hyperlink>
-        </w:p>
-        <w:p>
-          <w:pPr>
-            <w:pStyle w:val="TDC2"/>
-            <w:tabs>
-              <w:tab w:val="right" w:leader="dot" w:pos="9911"/>
-            </w:tabs>
-            <w:rPr>
-              <w:rFonts w:asciiTheme="minorHAnsi" w:eastAsiaTheme="minorEastAsia" w:hAnsiTheme="minorHAnsi" w:cstheme="minorBidi"/>
-              <w:noProof/>
-              <w:sz w:val="22"/>
-              <w:szCs w:val="22"/>
-            </w:rPr>
-          </w:pPr>
-          <w:hyperlink w:anchor="_Toc41130145" w:history="1">
-            <w:r>
-              <w:rPr>
-                <w:rStyle w:val="Hipervnculo"/>
-                <w:noProof/>
-              </w:rPr>
-              <w:t>4.1.-INTRODUCCIÓN</w:t>
-            </w:r>
-            <w:r>
-              <w:rPr>
-                <w:noProof/>
-                <w:webHidden/>
-              </w:rPr>
-              <w:tab/>
-            </w:r>
-            <w:r>
-              <w:rPr>
-                <w:noProof/>
-                <w:webHidden/>
-              </w:rPr>
-              <w:fldChar w:fldCharType="begin"/>
-            </w:r>
-            <w:r>
-              <w:rPr>
-                <w:noProof/>
-                <w:webHidden/>
-              </w:rPr>
-              <w:instrText xml:space="preserve"> PAGEREF _Toc41130145 \h </w:instrText>
-            </w:r>
-            <w:r>
-              <w:rPr>
-                <w:noProof/>
-                <w:webHidden/>
-              </w:rPr>
-            </w:r>
-            <w:r>
-              <w:rPr>
-                <w:noProof/>
-                <w:webHidden/>
-              </w:rPr>
-              <w:fldChar w:fldCharType="separate"/>
-            </w:r>
-            <w:r>
-              <w:rPr>
-                <w:noProof/>
-                <w:webHidden/>
-              </w:rPr>
-              <w:t>10</w:t>
-            </w:r>
-            <w:r>
-              <w:rPr>
-                <w:noProof/>
-                <w:webHidden/>
-              </w:rPr>
-              <w:fldChar w:fldCharType="end"/>
-            </w:r>
-          </w:hyperlink>
-        </w:p>
-        <w:p>
-          <w:pPr>
-            <w:pStyle w:val="TDC3"/>
-            <w:tabs>
-              <w:tab w:val="right" w:leader="dot" w:pos="9911"/>
-            </w:tabs>
-            <w:rPr>
-              <w:rFonts w:asciiTheme="minorHAnsi" w:eastAsiaTheme="minorEastAsia" w:hAnsiTheme="minorHAnsi" w:cstheme="minorBidi"/>
-              <w:noProof/>
-              <w:sz w:val="22"/>
-              <w:szCs w:val="22"/>
-            </w:rPr>
-          </w:pPr>
-          <w:hyperlink w:anchor="_Toc41130146" w:history="1">
-            <w:r>
-              <w:rPr>
-                <w:rStyle w:val="Hipervnculo"/>
-                <w:noProof/>
-              </w:rPr>
-              <w:t>4.1.1.- PRINCIPALES FUNCIONES DEL SOFTWARE</w:t>
-            </w:r>
-            <w:r>
-              <w:rPr>
-                <w:noProof/>
-                <w:webHidden/>
-              </w:rPr>
-              <w:tab/>
-            </w:r>
-            <w:r>
-              <w:rPr>
-                <w:noProof/>
-                <w:webHidden/>
-              </w:rPr>
-              <w:fldChar w:fldCharType="begin"/>
-            </w:r>
-            <w:r>
-              <w:rPr>
-                <w:noProof/>
-                <w:webHidden/>
-              </w:rPr>
-              <w:instrText xml:space="preserve"> PAGEREF _Toc41130146 \h </w:instrText>
-            </w:r>
-            <w:r>
-              <w:rPr>
-                <w:noProof/>
-                <w:webHidden/>
-              </w:rPr>
-            </w:r>
-            <w:r>
-              <w:rPr>
-                <w:noProof/>
-                <w:webHidden/>
-              </w:rPr>
-              <w:fldChar w:fldCharType="separate"/>
-            </w:r>
-            <w:r>
-              <w:rPr>
-                <w:noProof/>
-                <w:webHidden/>
-              </w:rPr>
-              <w:t>10</w:t>
-            </w:r>
-            <w:r>
-              <w:rPr>
-                <w:noProof/>
-                <w:webHidden/>
-              </w:rPr>
-              <w:fldChar w:fldCharType="end"/>
-            </w:r>
-          </w:hyperlink>
-        </w:p>
-        <w:p>
-          <w:pPr>
-            <w:pStyle w:val="TDC3"/>
-            <w:tabs>
-              <w:tab w:val="right" w:leader="dot" w:pos="9911"/>
-            </w:tabs>
-            <w:rPr>
-              <w:rFonts w:asciiTheme="minorHAnsi" w:eastAsiaTheme="minorEastAsia" w:hAnsiTheme="minorHAnsi" w:cstheme="minorBidi"/>
-              <w:noProof/>
-              <w:sz w:val="22"/>
-              <w:szCs w:val="22"/>
-            </w:rPr>
-          </w:pPr>
-          <w:hyperlink w:anchor="_Toc41130147" w:history="1">
-            <w:r>
-              <w:rPr>
-                <w:rStyle w:val="Hipervnculo"/>
-                <w:noProof/>
-              </w:rPr>
-              <w:t>4.1.2.- DESCRIPCIÓN DEL ENTORNO DE DESARROLLO</w:t>
-            </w:r>
-            <w:r>
-              <w:rPr>
-                <w:noProof/>
-                <w:webHidden/>
-              </w:rPr>
-              <w:tab/>
-            </w:r>
-            <w:r>
-              <w:rPr>
-                <w:noProof/>
-                <w:webHidden/>
-              </w:rPr>
-              <w:fldChar w:fldCharType="begin"/>
-            </w:r>
-            <w:r>
-              <w:rPr>
-                <w:noProof/>
-                <w:webHidden/>
-              </w:rPr>
-              <w:instrText xml:space="preserve"> PAGEREF _Toc41130147 \h </w:instrText>
-            </w:r>
-            <w:r>
-              <w:rPr>
-                <w:noProof/>
-                <w:webHidden/>
-              </w:rPr>
-            </w:r>
-            <w:r>
-              <w:rPr>
-                <w:noProof/>
-                <w:webHidden/>
-              </w:rPr>
-              <w:fldChar w:fldCharType="separate"/>
-            </w:r>
-            <w:r>
-              <w:rPr>
-                <w:noProof/>
-                <w:webHidden/>
-              </w:rPr>
-              <w:t>10</w:t>
-            </w:r>
-            <w:r>
-              <w:rPr>
-                <w:noProof/>
-                <w:webHidden/>
-              </w:rPr>
-              <w:fldChar w:fldCharType="end"/>
-            </w:r>
-          </w:hyperlink>
-        </w:p>
-        <w:p>
-          <w:pPr>
-            <w:pStyle w:val="TDC2"/>
-            <w:tabs>
-              <w:tab w:val="right" w:leader="dot" w:pos="9911"/>
-            </w:tabs>
-            <w:rPr>
-              <w:rFonts w:asciiTheme="minorHAnsi" w:eastAsiaTheme="minorEastAsia" w:hAnsiTheme="minorHAnsi" w:cstheme="minorBidi"/>
-              <w:noProof/>
-              <w:sz w:val="22"/>
-              <w:szCs w:val="22"/>
-            </w:rPr>
-          </w:pPr>
-          <w:hyperlink w:anchor="_Toc41130148" w:history="1">
-            <w:r>
-              <w:rPr>
-                <w:rStyle w:val="Hipervnculo"/>
-                <w:noProof/>
-              </w:rPr>
-              <w:t>4.2.-ARQUITECTURA FISICA Y ENTORNO TECNOLÓGICO</w:t>
-            </w:r>
-            <w:r>
-              <w:rPr>
-                <w:noProof/>
-                <w:webHidden/>
-              </w:rPr>
-              <w:tab/>
-            </w:r>
-            <w:r>
-              <w:rPr>
-                <w:noProof/>
-                <w:webHidden/>
-              </w:rPr>
-              <w:fldChar w:fldCharType="begin"/>
-            </w:r>
-            <w:r>
-              <w:rPr>
-                <w:noProof/>
-                <w:webHidden/>
-              </w:rPr>
-              <w:instrText xml:space="preserve"> PAGEREF _Toc41130148 \h </w:instrText>
-            </w:r>
-            <w:r>
-              <w:rPr>
-                <w:noProof/>
-                <w:webHidden/>
-              </w:rPr>
-            </w:r>
-            <w:r>
-              <w:rPr>
-                <w:noProof/>
-                <w:webHidden/>
-              </w:rPr>
-              <w:fldChar w:fldCharType="separate"/>
-            </w:r>
-            <w:r>
-              <w:rPr>
-                <w:noProof/>
-                <w:webHidden/>
-              </w:rPr>
-              <w:t>11</w:t>
-            </w:r>
-            <w:r>
-              <w:rPr>
-                <w:noProof/>
-                <w:webHidden/>
-              </w:rPr>
-              <w:fldChar w:fldCharType="end"/>
-            </w:r>
-          </w:hyperlink>
-        </w:p>
-        <w:p>
-          <w:pPr>
-            <w:pStyle w:val="TDC3"/>
-            <w:tabs>
-              <w:tab w:val="right" w:leader="dot" w:pos="9911"/>
-            </w:tabs>
-            <w:rPr>
-              <w:rFonts w:asciiTheme="minorHAnsi" w:eastAsiaTheme="minorEastAsia" w:hAnsiTheme="minorHAnsi" w:cstheme="minorBidi"/>
-              <w:noProof/>
-              <w:sz w:val="22"/>
-              <w:szCs w:val="22"/>
-            </w:rPr>
-          </w:pPr>
-          <w:hyperlink w:anchor="_Toc41130149" w:history="1">
-            <w:r>
-              <w:rPr>
-                <w:rStyle w:val="Hipervnculo"/>
-                <w:noProof/>
-              </w:rPr>
-              <w:t>4.2.1.- DESCRIPCIÓN GENERAL</w:t>
-            </w:r>
-            <w:r>
-              <w:rPr>
-                <w:noProof/>
-                <w:webHidden/>
-              </w:rPr>
-              <w:tab/>
-            </w:r>
-            <w:r>
-              <w:rPr>
-                <w:noProof/>
-                <w:webHidden/>
-              </w:rPr>
-              <w:fldChar w:fldCharType="begin"/>
-            </w:r>
-            <w:r>
-              <w:rPr>
-                <w:noProof/>
-                <w:webHidden/>
-              </w:rPr>
-              <w:instrText xml:space="preserve"> PAGEREF _Toc41130149 \h </w:instrText>
-            </w:r>
-            <w:r>
-              <w:rPr>
-                <w:noProof/>
-                <w:webHidden/>
-              </w:rPr>
-            </w:r>
-            <w:r>
-              <w:rPr>
-                <w:noProof/>
-                <w:webHidden/>
-              </w:rPr>
-              <w:fldChar w:fldCharType="separate"/>
-            </w:r>
-            <w:r>
-              <w:rPr>
-                <w:noProof/>
-                <w:webHidden/>
-              </w:rPr>
-              <w:t>11</w:t>
-            </w:r>
-            <w:r>
-              <w:rPr>
-                <w:noProof/>
-                <w:webHidden/>
-              </w:rPr>
-              <w:fldChar w:fldCharType="end"/>
-            </w:r>
-          </w:hyperlink>
-        </w:p>
-        <w:p>
-          <w:pPr>
-            <w:pStyle w:val="TDC2"/>
-            <w:tabs>
-              <w:tab w:val="right" w:leader="dot" w:pos="9911"/>
-            </w:tabs>
-            <w:rPr>
-              <w:rFonts w:asciiTheme="minorHAnsi" w:eastAsiaTheme="minorEastAsia" w:hAnsiTheme="minorHAnsi" w:cstheme="minorBidi"/>
-              <w:noProof/>
-              <w:sz w:val="22"/>
-              <w:szCs w:val="22"/>
-            </w:rPr>
-          </w:pPr>
-          <w:hyperlink w:anchor="_Toc41130150" w:history="1">
-            <w:r>
-              <w:rPr>
-                <w:rStyle w:val="Hipervnculo"/>
-                <w:noProof/>
-              </w:rPr>
-              <w:t>4.3.-DESCRIPCIÓN DEL DISEÑO</w:t>
-            </w:r>
-            <w:r>
-              <w:rPr>
-                <w:noProof/>
-                <w:webHidden/>
-              </w:rPr>
-              <w:tab/>
-            </w:r>
-            <w:r>
-              <w:rPr>
-                <w:noProof/>
-                <w:webHidden/>
-              </w:rPr>
-              <w:fldChar w:fldCharType="begin"/>
-            </w:r>
-            <w:r>
-              <w:rPr>
-                <w:noProof/>
-                <w:webHidden/>
-              </w:rPr>
-              <w:instrText xml:space="preserve"> PAGEREF _Toc41130150 \h </w:instrText>
-            </w:r>
-            <w:r>
-              <w:rPr>
-                <w:noProof/>
-                <w:webHidden/>
-              </w:rPr>
-            </w:r>
-            <w:r>
-              <w:rPr>
-                <w:noProof/>
-                <w:webHidden/>
-              </w:rPr>
-              <w:fldChar w:fldCharType="separate"/>
-            </w:r>
-            <w:r>
-              <w:rPr>
-                <w:noProof/>
-                <w:webHidden/>
-              </w:rPr>
-              <w:t>11</w:t>
-            </w:r>
-            <w:r>
-              <w:rPr>
-                <w:noProof/>
-                <w:webHidden/>
-              </w:rPr>
-              <w:fldChar w:fldCharType="end"/>
-            </w:r>
-          </w:hyperlink>
-        </w:p>
-        <w:p>
-          <w:pPr>
-            <w:pStyle w:val="TDC3"/>
-            <w:tabs>
-              <w:tab w:val="right" w:leader="dot" w:pos="9911"/>
-            </w:tabs>
-            <w:rPr>
-              <w:rFonts w:asciiTheme="minorHAnsi" w:eastAsiaTheme="minorEastAsia" w:hAnsiTheme="minorHAnsi" w:cstheme="minorBidi"/>
-              <w:noProof/>
-              <w:sz w:val="22"/>
-              <w:szCs w:val="22"/>
-            </w:rPr>
-          </w:pPr>
-          <w:hyperlink w:anchor="_Toc41130151" w:history="1">
-            <w:r>
-              <w:rPr>
-                <w:rStyle w:val="Hipervnculo"/>
-                <w:noProof/>
-              </w:rPr>
-              <w:t>4.3.1.- ESPECIFICACIÓN DE LAS INTERACCIONES</w:t>
-            </w:r>
-            <w:r>
-              <w:rPr>
-                <w:noProof/>
-                <w:webHidden/>
-              </w:rPr>
-              <w:tab/>
-            </w:r>
-            <w:r>
-              <w:rPr>
-                <w:noProof/>
-                <w:webHidden/>
-              </w:rPr>
-              <w:fldChar w:fldCharType="begin"/>
-            </w:r>
-            <w:r>
-              <w:rPr>
-                <w:noProof/>
-                <w:webHidden/>
-              </w:rPr>
-              <w:instrText xml:space="preserve"> PAGEREF _Toc41130151 \h </w:instrText>
-            </w:r>
-            <w:r>
-              <w:rPr>
-                <w:noProof/>
-                <w:webHidden/>
-              </w:rPr>
-            </w:r>
-            <w:r>
-              <w:rPr>
-                <w:noProof/>
-                <w:webHidden/>
-              </w:rPr>
-              <w:fldChar w:fldCharType="separate"/>
-            </w:r>
-            <w:r>
-              <w:rPr>
-                <w:noProof/>
-                <w:webHidden/>
-              </w:rPr>
-              <w:t>11</w:t>
-            </w:r>
-            <w:r>
-              <w:rPr>
-                <w:noProof/>
-                <w:webHidden/>
-              </w:rPr>
-              <w:fldChar w:fldCharType="end"/>
-            </w:r>
-          </w:hyperlink>
-        </w:p>
-        <w:p>
-          <w:pPr>
-            <w:pStyle w:val="TDC3"/>
-            <w:tabs>
-              <w:tab w:val="right" w:leader="dot" w:pos="9911"/>
-            </w:tabs>
-            <w:rPr>
-              <w:rFonts w:asciiTheme="minorHAnsi" w:eastAsiaTheme="minorEastAsia" w:hAnsiTheme="minorHAnsi" w:cstheme="minorBidi"/>
-              <w:noProof/>
-              <w:sz w:val="22"/>
-              <w:szCs w:val="22"/>
-            </w:rPr>
-          </w:pPr>
-          <w:hyperlink w:anchor="_Toc41130152" w:history="1">
-            <w:r>
-              <w:rPr>
-                <w:rStyle w:val="Hipervnculo"/>
-                <w:noProof/>
-              </w:rPr>
-              <w:t>4.3.2.- DISEÑO DETALLADO</w:t>
-            </w:r>
-            <w:r>
-              <w:rPr>
-                <w:noProof/>
-                <w:webHidden/>
-              </w:rPr>
-              <w:tab/>
-            </w:r>
-            <w:r>
-              <w:rPr>
-                <w:noProof/>
-                <w:webHidden/>
-              </w:rPr>
-              <w:fldChar w:fldCharType="begin"/>
-            </w:r>
-            <w:r>
-              <w:rPr>
-                <w:noProof/>
-                <w:webHidden/>
-              </w:rPr>
-              <w:instrText xml:space="preserve"> PAGEREF _Toc41130152 \h </w:instrText>
-            </w:r>
-            <w:r>
-              <w:rPr>
-                <w:noProof/>
-                <w:webHidden/>
-              </w:rPr>
-            </w:r>
-            <w:r>
-              <w:rPr>
-                <w:noProof/>
-                <w:webHidden/>
-              </w:rPr>
-              <w:fldChar w:fldCharType="separate"/>
-            </w:r>
-            <w:r>
-              <w:rPr>
-                <w:noProof/>
-                <w:webHidden/>
-              </w:rPr>
-              <w:t>12</w:t>
-            </w:r>
-            <w:r>
-              <w:rPr>
-                <w:noProof/>
-                <w:webHidden/>
-              </w:rPr>
-              <w:fldChar w:fldCharType="end"/>
-            </w:r>
-          </w:hyperlink>
-        </w:p>
-        <w:p>
-          <w:pPr>
-            <w:pStyle w:val="TDC3"/>
-            <w:tabs>
-              <w:tab w:val="right" w:leader="dot" w:pos="9911"/>
-            </w:tabs>
-            <w:rPr>
-              <w:rFonts w:asciiTheme="minorHAnsi" w:eastAsiaTheme="minorEastAsia" w:hAnsiTheme="minorHAnsi" w:cstheme="minorBidi"/>
-              <w:noProof/>
-              <w:sz w:val="22"/>
-              <w:szCs w:val="22"/>
-            </w:rPr>
-          </w:pPr>
-          <w:hyperlink w:anchor="_Toc41130153" w:history="1">
-            <w:r>
-              <w:rPr>
-                <w:rStyle w:val="Hipervnculo"/>
-                <w:noProof/>
-              </w:rPr>
-              <w:t>4.3.3.- DISEÑO DE LA ESTRUCTURA FÍSICA DE LOS DATOS</w:t>
-            </w:r>
-            <w:r>
-              <w:rPr>
-                <w:noProof/>
-                <w:webHidden/>
-              </w:rPr>
-              <w:tab/>
-            </w:r>
-            <w:r>
-              <w:rPr>
-                <w:noProof/>
-                <w:webHidden/>
-              </w:rPr>
-              <w:fldChar w:fldCharType="begin"/>
-            </w:r>
-            <w:r>
-              <w:rPr>
-                <w:noProof/>
-                <w:webHidden/>
-              </w:rPr>
-              <w:instrText xml:space="preserve"> PAGEREF _Toc41130153 \h </w:instrText>
-            </w:r>
-            <w:r>
-              <w:rPr>
-                <w:noProof/>
-                <w:webHidden/>
-              </w:rPr>
-            </w:r>
-            <w:r>
-              <w:rPr>
-                <w:noProof/>
-                <w:webHidden/>
-              </w:rPr>
-              <w:fldChar w:fldCharType="separate"/>
-            </w:r>
-            <w:r>
-              <w:rPr>
-                <w:noProof/>
-                <w:webHidden/>
-              </w:rPr>
-              <w:t>12</w:t>
-            </w:r>
-            <w:r>
-              <w:rPr>
-                <w:noProof/>
-                <w:webHidden/>
-              </w:rPr>
-              <w:fldChar w:fldCharType="end"/>
-            </w:r>
-          </w:hyperlink>
-        </w:p>
-        <w:p>
-          <w:pPr>
-            <w:pStyle w:val="TDC1"/>
-            <w:tabs>
-              <w:tab w:val="right" w:leader="dot" w:pos="9911"/>
-            </w:tabs>
-            <w:rPr>
-              <w:rFonts w:asciiTheme="minorHAnsi" w:eastAsiaTheme="minorEastAsia" w:hAnsiTheme="minorHAnsi" w:cstheme="minorBidi"/>
-              <w:noProof/>
-              <w:sz w:val="22"/>
-              <w:szCs w:val="22"/>
-            </w:rPr>
-          </w:pPr>
-          <w:hyperlink w:anchor="_Toc41130154" w:history="1">
-            <w:r>
-              <w:rPr>
-                <w:rStyle w:val="Hipervnculo"/>
-                <w:noProof/>
-              </w:rPr>
-              <w:t>Capítulo 5: MANUAL DE USUARIO</w:t>
-            </w:r>
-            <w:r>
-              <w:rPr>
-                <w:noProof/>
-                <w:webHidden/>
-              </w:rPr>
-              <w:tab/>
-            </w:r>
-            <w:r>
-              <w:rPr>
-                <w:noProof/>
-                <w:webHidden/>
-              </w:rPr>
-              <w:fldChar w:fldCharType="begin"/>
-            </w:r>
-            <w:r>
-              <w:rPr>
-                <w:noProof/>
-                <w:webHidden/>
-              </w:rPr>
-              <w:instrText xml:space="preserve"> PAGEREF _Toc41130154 \h </w:instrText>
-            </w:r>
-            <w:r>
-              <w:rPr>
-                <w:noProof/>
-                <w:webHidden/>
-              </w:rPr>
-            </w:r>
-            <w:r>
-              <w:rPr>
-                <w:noProof/>
-                <w:webHidden/>
-              </w:rPr>
-              <w:fldChar w:fldCharType="separate"/>
-            </w:r>
-            <w:r>
-              <w:rPr>
-                <w:noProof/>
-                <w:webHidden/>
-              </w:rPr>
-              <w:t>14</w:t>
-            </w:r>
-            <w:r>
-              <w:rPr>
-                <w:noProof/>
-                <w:webHidden/>
-              </w:rPr>
-              <w:fldChar w:fldCharType="end"/>
-            </w:r>
-          </w:hyperlink>
-        </w:p>
-        <w:p>
-          <w:pPr>
-            <w:pStyle w:val="TDC1"/>
-            <w:tabs>
-              <w:tab w:val="right" w:leader="dot" w:pos="9911"/>
-            </w:tabs>
-            <w:rPr>
-              <w:rFonts w:asciiTheme="minorHAnsi" w:eastAsiaTheme="minorEastAsia" w:hAnsiTheme="minorHAnsi" w:cstheme="minorBidi"/>
-              <w:noProof/>
-              <w:sz w:val="22"/>
-              <w:szCs w:val="22"/>
-            </w:rPr>
-          </w:pPr>
-          <w:hyperlink w:anchor="_Toc41130155" w:history="1">
-            <w:r>
-              <w:rPr>
-                <w:rStyle w:val="Hipervnculo"/>
-                <w:noProof/>
-              </w:rPr>
-              <w:t>Capítulo 6: INCIDENCIAS DEL PROYECTO Y CONCLUSIONES</w:t>
-            </w:r>
-            <w:r>
-              <w:rPr>
-                <w:noProof/>
-                <w:webHidden/>
-              </w:rPr>
-              <w:tab/>
-            </w:r>
-            <w:r>
-              <w:rPr>
-                <w:noProof/>
-                <w:webHidden/>
-              </w:rPr>
-              <w:fldChar w:fldCharType="begin"/>
-            </w:r>
-            <w:r>
-              <w:rPr>
-                <w:noProof/>
-                <w:webHidden/>
-              </w:rPr>
-              <w:instrText xml:space="preserve"> PAGEREF _Toc41130155 \h </w:instrText>
-            </w:r>
-            <w:r>
-              <w:rPr>
-                <w:noProof/>
-                <w:webHidden/>
-              </w:rPr>
-            </w:r>
-            <w:r>
-              <w:rPr>
-                <w:noProof/>
-                <w:webHidden/>
-              </w:rPr>
-              <w:fldChar w:fldCharType="separate"/>
-            </w:r>
-            <w:r>
-              <w:rPr>
-                <w:noProof/>
-                <w:webHidden/>
-              </w:rPr>
-              <w:t>15</w:t>
-            </w:r>
-            <w:r>
-              <w:rPr>
-                <w:noProof/>
-                <w:webHidden/>
-              </w:rPr>
-              <w:fldChar w:fldCharType="end"/>
-            </w:r>
-          </w:hyperlink>
-        </w:p>
-        <w:p>
-          <w:pPr>
-            <w:pStyle w:val="TDC1"/>
-            <w:tabs>
-              <w:tab w:val="right" w:leader="dot" w:pos="9911"/>
-            </w:tabs>
-            <w:rPr>
-              <w:rFonts w:asciiTheme="minorHAnsi" w:eastAsiaTheme="minorEastAsia" w:hAnsiTheme="minorHAnsi" w:cstheme="minorBidi"/>
-              <w:noProof/>
-              <w:sz w:val="22"/>
-              <w:szCs w:val="22"/>
+              <w:sz w:val="18"/>
+              <w:szCs w:val="18"/>
             </w:rPr>
           </w:pPr>
           <w:hyperlink w:anchor="_Toc41130156" w:history="1">
@@ -2664,6 +3195,8 @@
               <w:rPr>
                 <w:rStyle w:val="Hipervnculo"/>
                 <w:noProof/>
+                <w:sz w:val="20"/>
+                <w:szCs w:val="20"/>
               </w:rPr>
               <w:t>BIBLIOGRAFÍA</w:t>
             </w:r>
@@ -2671,6 +3204,8 @@
               <w:rPr>
                 <w:noProof/>
                 <w:webHidden/>
+                <w:sz w:val="20"/>
+                <w:szCs w:val="20"/>
               </w:rPr>
               <w:tab/>
             </w:r>
@@ -2678,6 +3213,8 @@
               <w:rPr>
                 <w:noProof/>
                 <w:webHidden/>
+                <w:sz w:val="20"/>
+                <w:szCs w:val="20"/>
               </w:rPr>
               <w:fldChar w:fldCharType="begin"/>
             </w:r>
@@ -2685,6 +3222,8 @@
               <w:rPr>
                 <w:noProof/>
                 <w:webHidden/>
+                <w:sz w:val="20"/>
+                <w:szCs w:val="20"/>
               </w:rPr>
               <w:instrText xml:space="preserve"> PAGEREF _Toc41130156 \h </w:instrText>
             </w:r>
@@ -2692,12 +3231,16 @@
               <w:rPr>
                 <w:noProof/>
                 <w:webHidden/>
-              </w:rPr>
-            </w:r>
-            <w:r>
-              <w:rPr>
-                <w:noProof/>
-                <w:webHidden/>
+                <w:sz w:val="20"/>
+                <w:szCs w:val="20"/>
+              </w:rPr>
+            </w:r>
+            <w:r>
+              <w:rPr>
+                <w:noProof/>
+                <w:webHidden/>
+                <w:sz w:val="20"/>
+                <w:szCs w:val="20"/>
               </w:rPr>
               <w:fldChar w:fldCharType="separate"/>
             </w:r>
@@ -2705,6 +3248,8 @@
               <w:rPr>
                 <w:noProof/>
                 <w:webHidden/>
+                <w:sz w:val="20"/>
+                <w:szCs w:val="20"/>
               </w:rPr>
               <w:t>16</w:t>
             </w:r>
@@ -2712,6 +3257,8 @@
               <w:rPr>
                 <w:noProof/>
                 <w:webHidden/>
+                <w:sz w:val="20"/>
+                <w:szCs w:val="20"/>
               </w:rPr>
               <w:fldChar w:fldCharType="end"/>
             </w:r>
@@ -2728,20 +3275,6 @@
         </w:p>
       </w:sdtContent>
     </w:sdt>
-    <w:p/>
-    <w:p/>
-    <w:p/>
-    <w:p/>
-    <w:p/>
-    <w:p/>
-    <w:p/>
-    <w:p/>
-    <w:p/>
-    <w:p/>
-    <w:p/>
-    <w:p/>
-    <w:p/>
-    <w:p/>
     <w:p>
       <w:pPr>
         <w:pStyle w:val="TtuloTDC"/>
@@ -4613,15 +5146,7 @@
         <w:t xml:space="preserve">Como ya se ha comentado anteriormente este proyecto se trata de crear una aplicación web. En este caso se va a orientar dicho proyecto a la </w:t>
       </w:r>
       <w:r>
-        <w:t xml:space="preserve">gestión de la producción de una empresa, </w:t>
-      </w:r>
-      <w:proofErr w:type="spellStart"/>
-      <w:r>
-        <w:t>Deustubular</w:t>
-      </w:r>
-      <w:proofErr w:type="spellEnd"/>
-      <w:r>
-        <w:t xml:space="preserve"> S.L.</w:t>
+        <w:t>gestión de la producción de una empresa, Deustubular S.L.</w:t>
       </w:r>
     </w:p>
     <w:p/>
@@ -4632,15 +5157,7 @@
         <w:adjustRightInd w:val="0"/>
       </w:pPr>
       <w:r>
-        <w:t xml:space="preserve">La empresa </w:t>
-      </w:r>
-      <w:proofErr w:type="spellStart"/>
-      <w:r>
-        <w:t>Deustubular</w:t>
-      </w:r>
-      <w:proofErr w:type="spellEnd"/>
-      <w:r>
-        <w:t xml:space="preserve"> S.L. quiere digitalizar parte de los procesos de </w:t>
+        <w:t xml:space="preserve">La empresa Deustubular S.L. quiere digitalizar parte de los procesos de </w:t>
       </w:r>
       <w:r>
         <w:t>su producción. Esta</w:t>
@@ -5456,7 +5973,11 @@
       </w:r>
     </w:p>
     <w:p/>
-    <w:p/>
+    <w:p>
+      <w:r>
+        <w:t>NOTA: “No se ha podido seguir con la planificación designada al 100%, debido a que se han cometido errores y se han encontrado dificultades que han provocado una mayor tardanza en cuanto al cumplimiento de los objetivos. Sin embargo, se han conseguido de una manera eficiente.”</w:t>
+      </w:r>
+    </w:p>
     <w:p>
       <w:pPr>
         <w:pStyle w:val="NormalWeb"/>
@@ -5857,43 +6378,19 @@
     <w:p/>
     <w:p>
       <w:r>
-        <w:t xml:space="preserve">Estos van a ser los </w:t>
-      </w:r>
-      <w:proofErr w:type="spellStart"/>
-      <w:r>
-        <w:t>admin</w:t>
-      </w:r>
-      <w:proofErr w:type="spellEnd"/>
-      <w:r>
-        <w:t xml:space="preserve"> y los invitados.</w:t>
-      </w:r>
-    </w:p>
-    <w:p/>
-    <w:p>
-      <w:r>
-        <w:t xml:space="preserve">Los </w:t>
-      </w:r>
-      <w:proofErr w:type="spellStart"/>
-      <w:r>
-        <w:t>admin</w:t>
-      </w:r>
-      <w:proofErr w:type="spellEnd"/>
-      <w:r>
-        <w:t xml:space="preserve"> tienen un libre control sobre la aplicación de tal forma que están a su disposición las funcionalidades de crear, eliminar, listar y detallar de los empleados, procesos y equipos.</w:t>
-      </w:r>
-    </w:p>
-    <w:p/>
-    <w:p>
-      <w:r>
-        <w:t xml:space="preserve">Para que un usuario sea </w:t>
-      </w:r>
-      <w:proofErr w:type="spellStart"/>
-      <w:r>
-        <w:t>admin</w:t>
-      </w:r>
-      <w:proofErr w:type="spellEnd"/>
-      <w:r>
-        <w:t xml:space="preserve"> </w:t>
+        <w:t>Estos van a ser los admin y los invitados.</w:t>
+      </w:r>
+    </w:p>
+    <w:p/>
+    <w:p>
+      <w:r>
+        <w:t>Los admin tienen un libre control sobre la aplicación de tal forma que están a su disposición las funcionalidades de crear, eliminar, listar y detallar de los empleados, procesos y equipos.</w:t>
+      </w:r>
+    </w:p>
+    <w:p/>
+    <w:p>
+      <w:r>
+        <w:t xml:space="preserve">Para que un usuario sea admin </w:t>
       </w:r>
       <w:r>
         <w:t>tiene que introducir:</w:t>
@@ -5902,23 +6399,13 @@
     <w:p/>
     <w:p>
       <w:r>
-        <w:t xml:space="preserve">Usuario: </w:t>
-      </w:r>
-      <w:proofErr w:type="spellStart"/>
-      <w:r>
-        <w:t>root</w:t>
-      </w:r>
-      <w:proofErr w:type="spellEnd"/>
-    </w:p>
-    <w:p>
-      <w:r>
-        <w:t xml:space="preserve">Contraseña: </w:t>
-      </w:r>
-      <w:proofErr w:type="spellStart"/>
-      <w:r>
-        <w:t>root</w:t>
-      </w:r>
-      <w:proofErr w:type="spellEnd"/>
+        <w:t>Usuario: root</w:t>
+      </w:r>
+    </w:p>
+    <w:p>
+      <w:r>
+        <w:t>Contraseña: root</w:t>
+      </w:r>
     </w:p>
     <w:p/>
     <w:p>
@@ -6129,39 +6616,7 @@
     <w:p/>
     <w:p>
       <w:r>
-        <w:t xml:space="preserve">Posibilidad de iniciar sesión por parte del usuario con Usuario: </w:t>
-      </w:r>
-      <w:proofErr w:type="spellStart"/>
-      <w:r>
-        <w:t>root</w:t>
-      </w:r>
-      <w:proofErr w:type="spellEnd"/>
-      <w:r>
-        <w:t xml:space="preserve"> y Contraseña: </w:t>
-      </w:r>
-      <w:proofErr w:type="spellStart"/>
-      <w:r>
-        <w:t>root</w:t>
-      </w:r>
-      <w:proofErr w:type="spellEnd"/>
-      <w:r>
-        <w:t xml:space="preserve"> para ser </w:t>
-      </w:r>
-      <w:proofErr w:type="spellStart"/>
-      <w:r>
-        <w:t>admin</w:t>
-      </w:r>
-      <w:proofErr w:type="spellEnd"/>
-      <w:r>
-        <w:t xml:space="preserve"> y tener permiso para la completa utilización </w:t>
-      </w:r>
-      <w:proofErr w:type="spellStart"/>
-      <w:r>
-        <w:t>e</w:t>
-      </w:r>
-      <w:proofErr w:type="spellEnd"/>
-      <w:r>
-        <w:t xml:space="preserve"> la aplicación, y en caso de no iniciar sesión poder entrar como invitado con restricciones.</w:t>
+        <w:t>Posibilidad de iniciar sesión por parte del usuario con Usuario: root y Contraseña: root para ser admin y tener permiso para la completa utilización e la aplicación, y en caso de no iniciar sesión poder entrar como invitado con restricciones.</w:t>
       </w:r>
     </w:p>
     <w:p/>
@@ -6196,59 +6651,19 @@
     <w:p/>
     <w:p>
       <w:r>
-        <w:t xml:space="preserve">Para esta aplicación se ha empleado GitHub para poder subir los avances que se vayan haciendo en la aplicación. Además, se ha utilizado </w:t>
-      </w:r>
-      <w:proofErr w:type="spellStart"/>
-      <w:r>
-        <w:t>GitKraken</w:t>
-      </w:r>
-      <w:proofErr w:type="spellEnd"/>
-      <w:r>
-        <w:t xml:space="preserve"> mediante el cual se puede clonar el archivo que se tenga en GitHub y poder tenerlo en el ordenador</w:t>
-      </w:r>
-    </w:p>
-    <w:p/>
-    <w:p>
-      <w:r>
-        <w:t xml:space="preserve">Con esto se consigue que un grupo de trabajo pueda tener el trabajo actualizado. Como cada persona del equipo va a ir avanzando con un tema probablemente distinto a los demás, de esta forma sube los cambios a </w:t>
-      </w:r>
-      <w:proofErr w:type="spellStart"/>
-      <w:r>
-        <w:t>GitKraken</w:t>
-      </w:r>
-      <w:proofErr w:type="spellEnd"/>
-      <w:r>
-        <w:t xml:space="preserve"> y automáticamente se suben a GitHub para que el resto del grupo lo pueda tener casi al instante.</w:t>
-      </w:r>
-    </w:p>
-    <w:p/>
-    <w:p>
-      <w:r>
-        <w:t xml:space="preserve">Además, se ha utilizado el programa </w:t>
-      </w:r>
-      <w:proofErr w:type="spellStart"/>
-      <w:r>
-        <w:t>PyCharm</w:t>
-      </w:r>
-      <w:proofErr w:type="spellEnd"/>
-      <w:r>
-        <w:t xml:space="preserve"> para la programación de la aplicación y para poder iniciar el servidor de la </w:t>
-      </w:r>
-      <w:proofErr w:type="spellStart"/>
-      <w:r>
-        <w:t>apk</w:t>
-      </w:r>
-      <w:proofErr w:type="spellEnd"/>
-      <w:r>
-        <w:t xml:space="preserve">. Esto último es fundamental, ya que sin iniciar el servidor la aplicación no puede funcionar, y además es necesaria para que los programadores puedan visualizar los cambios que han realizado en esta, aparte de usar Visual Studio </w:t>
-      </w:r>
-      <w:proofErr w:type="spellStart"/>
-      <w:r>
-        <w:t>Code</w:t>
-      </w:r>
-      <w:proofErr w:type="spellEnd"/>
-      <w:r>
-        <w:t>.</w:t>
+        <w:t>Para esta aplicación se ha empleado GitHub para poder subir los avances que se vayan haciendo en la aplicación. Además, se ha utilizado GitKraken mediante el cual se puede clonar el archivo que se tenga en GitHub y poder tenerlo en el ordenador</w:t>
+      </w:r>
+    </w:p>
+    <w:p/>
+    <w:p>
+      <w:r>
+        <w:t>Con esto se consigue que un grupo de trabajo pueda tener el trabajo actualizado. Como cada persona del equipo va a ir avanzando con un tema probablemente distinto a los demás, de esta forma sube los cambios a GitKraken y automáticamente se suben a GitHub para que el resto del grupo lo pueda tener casi al instante.</w:t>
+      </w:r>
+    </w:p>
+    <w:p/>
+    <w:p>
+      <w:r>
+        <w:t>Además, se ha utilizado el programa PyCharm para la programación de la aplicación y para poder iniciar el servidor de la apk. Esto último es fundamental, ya que sin iniciar el servidor la aplicación no puede funcionar, y además es necesaria para que los programadores puedan visualizar los cambios que han realizado en esta, aparte de usar Visual Studio Code.</w:t>
       </w:r>
     </w:p>
     <w:p/>
@@ -6287,23 +6702,7 @@
     <w:p/>
     <w:p>
       <w:r>
-        <w:t xml:space="preserve">Para la realización de esta aplicación web, se han empleado todos los recursos proporcionados para la creación de esta. Estos recursos son </w:t>
-      </w:r>
-      <w:proofErr w:type="spellStart"/>
-      <w:r>
-        <w:t>PyCharm</w:t>
-      </w:r>
-      <w:proofErr w:type="spellEnd"/>
-      <w:r>
-        <w:t xml:space="preserve"> (para poder programar la aplicación), Visual Studio </w:t>
-      </w:r>
-      <w:proofErr w:type="spellStart"/>
-      <w:r>
-        <w:t>Code</w:t>
-      </w:r>
-      <w:proofErr w:type="spellEnd"/>
-      <w:r>
-        <w:t xml:space="preserve"> (para poder hacer pruebas antes de implementarlas en la aplicación), navegadores de internet (para comprobar que lo que se está programando funciona correctamente), nuestro portátil personal (para poder llevar todo esto a cabo) y todos los sistemas necesarios para la programación (Python, Django, JavaScript, HTML, CSS, AJAX, JSON y demás).</w:t>
+        <w:t>Para la realización de esta aplicación web, se han empleado todos los recursos proporcionados para la creación de esta. Estos recursos son PyCharm (para poder programar la aplicación), Visual Studio Code (para poder hacer pruebas antes de implementarlas en la aplicación), navegadores de internet (para comprobar que lo que se está programando funciona correctamente), nuestro portátil personal (para poder llevar todo esto a cabo) y todos los sistemas necesarios para la programación (Python, Django, JavaScript, HTML, CSS, AJAX, JSON y demás).</w:t>
       </w:r>
     </w:p>
     <w:p/>
@@ -6340,84 +6739,28 @@
     <w:p/>
     <w:p>
       <w:r>
-        <w:t xml:space="preserve">En todas las pestañas de la aplicación se va a respetar el mismo </w:t>
-      </w:r>
-      <w:proofErr w:type="spellStart"/>
-      <w:r>
-        <w:t>header</w:t>
-      </w:r>
-      <w:proofErr w:type="spellEnd"/>
-      <w:r>
-        <w:t xml:space="preserve">, </w:t>
-      </w:r>
-      <w:proofErr w:type="spellStart"/>
-      <w:r>
-        <w:t>nav</w:t>
-      </w:r>
-      <w:proofErr w:type="spellEnd"/>
-      <w:r>
-        <w:t xml:space="preserve"> y </w:t>
-      </w:r>
-      <w:proofErr w:type="spellStart"/>
-      <w:r>
-        <w:t>footer</w:t>
-      </w:r>
-      <w:proofErr w:type="spellEnd"/>
-      <w:r>
-        <w:t>, de esta forma se consigue una limpieza y un orden mayor que si tuviesen cada uno los suyos propios.</w:t>
-      </w:r>
-    </w:p>
-    <w:p/>
-    <w:p>
-      <w:r>
-        <w:t xml:space="preserve">En el </w:t>
-      </w:r>
-      <w:proofErr w:type="spellStart"/>
-      <w:r>
-        <w:t>header</w:t>
-      </w:r>
-      <w:proofErr w:type="spellEnd"/>
-      <w:r>
-        <w:t xml:space="preserve"> se encuentran el logo que permite volver a la página principal directamente</w:t>
-      </w:r>
-      <w:r>
-        <w:t xml:space="preserve">, el botón de atrás que permite volver a la anterior pestaña en la que se estaba y el botón de Log </w:t>
-      </w:r>
-      <w:proofErr w:type="spellStart"/>
-      <w:r>
-        <w:t>out</w:t>
-      </w:r>
-      <w:proofErr w:type="spellEnd"/>
-      <w:r>
-        <w:t xml:space="preserve"> el cual permite cerrar sesión a los usuarios y llevarles a la pestaña de iniciar sesión.</w:t>
-      </w:r>
-    </w:p>
-    <w:p/>
-    <w:p>
-      <w:r>
-        <w:t xml:space="preserve">En el </w:t>
-      </w:r>
-      <w:proofErr w:type="spellStart"/>
-      <w:r>
-        <w:t>nav</w:t>
-      </w:r>
-      <w:proofErr w:type="spellEnd"/>
-      <w:r>
-        <w:t xml:space="preserve"> hay un menú a través del cual se puede navegar por la sección que uno quiera de la aplicación web.</w:t>
-      </w:r>
-    </w:p>
-    <w:p/>
-    <w:p>
-      <w:r>
-        <w:t xml:space="preserve">En el </w:t>
-      </w:r>
-      <w:proofErr w:type="spellStart"/>
-      <w:r>
-        <w:t>footer</w:t>
-      </w:r>
-      <w:proofErr w:type="spellEnd"/>
-      <w:r>
-        <w:t xml:space="preserve"> se encuentran los datos de contacto y un enlace en la palabra “Contáctanos” que permitirá al usuario introducir su correo para así poder recibir emails con las novedades sobre la aplicación. Además, en este se encuentran también unos iconos que funcionan como enlace para llevar a los usuarios a nuestras cuentas de Facebook, Instagram y Twitter, solo con pinchar en ellos.</w:t>
+        <w:t>En todas las pestañas de la aplicación se va a respetar el mismo header, nav y footer, de esta forma se consigue una limpieza y un orden mayor que si tuviesen cada uno los suyos propios.</w:t>
+      </w:r>
+    </w:p>
+    <w:p/>
+    <w:p>
+      <w:r>
+        <w:t>En el header se encuentran el logo que permite volver a la página principal directamente</w:t>
+      </w:r>
+      <w:r>
+        <w:t>, el botón de atrás que permite volver a la anterior pestaña en la que se estaba y el botón de Log out el cual permite cerrar sesión a los usuarios y llevarles a la pestaña de iniciar sesión.</w:t>
+      </w:r>
+    </w:p>
+    <w:p/>
+    <w:p>
+      <w:r>
+        <w:t>En el nav hay un menú a través del cual se puede navegar por la sección que uno quiera de la aplicación web.</w:t>
+      </w:r>
+    </w:p>
+    <w:p/>
+    <w:p>
+      <w:r>
+        <w:t>En el footer se encuentran los datos de contacto y un enlace en la palabra “Contáctanos” que permitirá al usuario introducir su correo para así poder recibir emails con las novedades sobre la aplicación. Además, en este se encuentran también unos iconos que funcionan como enlace para llevar a los usuarios a nuestras cuentas de Facebook, Instagram y Twitter, solo con pinchar en ellos.</w:t>
       </w:r>
     </w:p>
     <w:p/>
@@ -8334,15 +8677,7 @@
         <w:t>página</w:t>
       </w:r>
       <w:r>
-        <w:t xml:space="preserve"> principal clicando en el logo de la aplicación, que está situado en la parte izquierda del </w:t>
-      </w:r>
-      <w:proofErr w:type="spellStart"/>
-      <w:r>
-        <w:t>header</w:t>
-      </w:r>
-      <w:proofErr w:type="spellEnd"/>
-      <w:r>
-        <w:t>.</w:t>
+        <w:t xml:space="preserve"> principal clicando en el logo de la aplicación, que está situado en la parte izquierda del header.</w:t>
       </w:r>
     </w:p>
     <w:p/>
@@ -8354,15 +8689,19 @@
     <w:p/>
     <w:p>
       <w:r>
-        <w:t xml:space="preserve">-Poder clicar en el botón de log </w:t>
-      </w:r>
-      <w:proofErr w:type="spellStart"/>
-      <w:r>
-        <w:t>out</w:t>
-      </w:r>
-      <w:proofErr w:type="spellEnd"/>
-      <w:r>
-        <w:t xml:space="preserve"> para enviar al usuario a la pestaña de inicio de sesión.</w:t>
+        <w:t xml:space="preserve">-Poder clicar en el botón de </w:t>
+      </w:r>
+      <w:r>
+        <w:t>L</w:t>
+      </w:r>
+      <w:r>
+        <w:t>og</w:t>
+      </w:r>
+      <w:r>
+        <w:t>O</w:t>
+      </w:r>
+      <w:r>
+        <w:t>ut para enviar al usuario a la pestaña de inicio de sesión.</w:t>
       </w:r>
     </w:p>
     <w:p/>
@@ -8374,15 +8713,7 @@
         <w:t xml:space="preserve"> diferentes redes sociales;</w:t>
       </w:r>
       <w:r>
-        <w:t xml:space="preserve"> Facebook, Twitter e Instagram, situados en la parte derecha del </w:t>
-      </w:r>
-      <w:proofErr w:type="spellStart"/>
-      <w:r>
-        <w:t>footer</w:t>
-      </w:r>
-      <w:proofErr w:type="spellEnd"/>
-      <w:r>
-        <w:t>.</w:t>
+        <w:t xml:space="preserve"> Facebook, Twitter e Instagram, situados en la parte derecha del footer.</w:t>
       </w:r>
     </w:p>
     <w:p/>
@@ -8391,15 +8722,7 @@
         <w:t>-Poder recibir correos clicando en “Contáctanos” que está situado</w:t>
       </w:r>
       <w:r>
-        <w:t xml:space="preserve"> en la parte izquierda del </w:t>
-      </w:r>
-      <w:proofErr w:type="spellStart"/>
-      <w:r>
-        <w:t>footer</w:t>
-      </w:r>
-      <w:proofErr w:type="spellEnd"/>
-      <w:r>
-        <w:t>, encima de los iconos de las redes sociales.</w:t>
+        <w:t xml:space="preserve"> en la parte izquierda del footer, encima de los iconos de las redes sociales.</w:t>
       </w:r>
     </w:p>
     <w:p/>
@@ -8533,7 +8856,6 @@
         <w:t>Y hablando en general, se han realizado muchas fases de prueba para código, HTML, estilos, etc., que se podría haber invertido en otras cosas.</w:t>
       </w:r>
     </w:p>
-    <w:p/>
     <w:p/>
     <w:p>
       <w:r>
@@ -10150,7 +10472,7 @@
 </file>
 
 <file path=customXml/itemProps1.xml><?xml version="1.0" encoding="utf-8"?>
-<ds:datastoreItem xmlns:ds="http://schemas.openxmlformats.org/officeDocument/2006/customXml" ds:itemID="{D726DB24-4B47-4E6C-AFEC-77F58E97292E}">
+<ds:datastoreItem xmlns:ds="http://schemas.openxmlformats.org/officeDocument/2006/customXml" ds:itemID="{1DD93264-B017-4117-AFE0-D638620AE2E9}">
   <ds:schemaRefs>
     <ds:schemaRef ds:uri="http://schemas.openxmlformats.org/officeDocument/2006/bibliography"/>
   </ds:schemaRefs>

</xml_diff>

<commit_message>
bueno como aitor no me contesta , Vadillo ¿Que tal todo?
</commit_message>
<xml_diff>
--- a/Documentación final.docx
+++ b/Documentación final.docx
@@ -175,12 +175,21 @@
                                 <w:sz w:val="28"/>
                               </w:rPr>
                             </w:pPr>
+                            <w:proofErr w:type="spellStart"/>
                             <w:r>
                               <w:rPr>
                                 <w:b/>
                                 <w:sz w:val="28"/>
                               </w:rPr>
-                              <w:t xml:space="preserve">Titulo: </w:t>
+                              <w:t>Titulo</w:t>
+                            </w:r>
+                            <w:proofErr w:type="spellEnd"/>
+                            <w:r>
+                              <w:rPr>
+                                <w:b/>
+                                <w:sz w:val="28"/>
+                              </w:rPr>
+                              <w:t xml:space="preserve">: </w:t>
                             </w:r>
                             <w:r>
                               <w:rPr>
@@ -517,12 +526,21 @@
                           <w:sz w:val="28"/>
                         </w:rPr>
                       </w:pPr>
+                      <w:proofErr w:type="spellStart"/>
                       <w:r>
                         <w:rPr>
                           <w:b/>
                           <w:sz w:val="28"/>
                         </w:rPr>
-                        <w:t xml:space="preserve">Titulo: </w:t>
+                        <w:t>Titulo</w:t>
+                      </w:r>
+                      <w:proofErr w:type="spellEnd"/>
+                      <w:r>
+                        <w:rPr>
+                          <w:b/>
+                          <w:sz w:val="28"/>
+                        </w:rPr>
+                        <w:t xml:space="preserve">: </w:t>
                       </w:r>
                       <w:r>
                         <w:rPr>
@@ -6378,22 +6396,46 @@
     <w:p/>
     <w:p>
       <w:r>
-        <w:t>Estos van a ser los admin y los invitados.</w:t>
-      </w:r>
-    </w:p>
-    <w:p/>
-    <w:p>
-      <w:r>
-        <w:t>Los admin tienen un libre control sobre la aplicación de tal forma que están a su disposición las funcionalidades de crear, eliminar, listar y detallar de los empleados, procesos y equipos.</w:t>
-      </w:r>
-    </w:p>
-    <w:p/>
-    <w:p>
-      <w:r>
-        <w:t xml:space="preserve">Para que un usuario sea admin </w:t>
-      </w:r>
-      <w:r>
-        <w:t>tiene que introducir:</w:t>
+        <w:t>Estos van a ser los</w:t>
+      </w:r>
+      <w:r>
+        <w:t xml:space="preserve"> administradores</w:t>
+      </w:r>
+      <w:r>
+        <w:t xml:space="preserve"> y los invitados.</w:t>
+      </w:r>
+    </w:p>
+    <w:p/>
+    <w:p>
+      <w:r>
+        <w:t xml:space="preserve">Los </w:t>
+      </w:r>
+      <w:r>
+        <w:t>administradores</w:t>
+      </w:r>
+      <w:r>
+        <w:t xml:space="preserve"> tienen un libre control sobre la aplicación de tal forma que están a su disposición las funcionalidades de crear, eliminar, listar y detallar de los empleados, procesos y equipos.</w:t>
+      </w:r>
+    </w:p>
+    <w:p/>
+    <w:p>
+      <w:r>
+        <w:t>Para que un usuario sea admin</w:t>
+      </w:r>
+      <w:r>
+        <w:t>istrador</w:t>
+      </w:r>
+      <w:r>
+        <w:t xml:space="preserve"> </w:t>
+      </w:r>
+      <w:r>
+        <w:t>tiene que introducir</w:t>
+      </w:r>
+      <w:r>
+        <w:t xml:space="preserve"> a la hora de iniciar sesión los siguientes datos</w:t>
+      </w:r>
+      <w:r>
+        <w:t>:</w:t>
       </w:r>
     </w:p>
     <w:p/>
@@ -6616,7 +6658,23 @@
     <w:p/>
     <w:p>
       <w:r>
-        <w:t>Posibilidad de iniciar sesión por parte del usuario con Usuario: root y Contraseña: root para ser admin y tener permiso para la completa utilización e la aplicación, y en caso de no iniciar sesión poder entrar como invitado con restricciones.</w:t>
+        <w:t xml:space="preserve">Posibilidad de iniciar sesión por parte del usuario con Usuario: root y Contraseña: root para ser </w:t>
+      </w:r>
+      <w:proofErr w:type="spellStart"/>
+      <w:r>
+        <w:t>admin</w:t>
+      </w:r>
+      <w:proofErr w:type="spellEnd"/>
+      <w:r>
+        <w:t xml:space="preserve"> y tener permiso para la completa utilización </w:t>
+      </w:r>
+      <w:proofErr w:type="spellStart"/>
+      <w:r>
+        <w:t>e</w:t>
+      </w:r>
+      <w:proofErr w:type="spellEnd"/>
+      <w:r>
+        <w:t xml:space="preserve"> la aplicación, y en caso de no iniciar sesión poder entrar como invitado con restricciones.</w:t>
       </w:r>
     </w:p>
     <w:p/>
@@ -6663,7 +6721,13 @@
     <w:p/>
     <w:p>
       <w:r>
-        <w:t>Además, se ha utilizado el programa PyCharm para la programación de la aplicación y para poder iniciar el servidor de la apk. Esto último es fundamental, ya que sin iniciar el servidor la aplicación no puede funcionar, y además es necesaria para que los programadores puedan visualizar los cambios que han realizado en esta, aparte de usar Visual Studio Code.</w:t>
+        <w:t>Además, se ha utilizado el programa PyCharm para la programación de la aplicación y para poder iniciar el servidor de la a</w:t>
+      </w:r>
+      <w:r>
+        <w:t>plicación</w:t>
+      </w:r>
+      <w:r>
+        <w:t>. Esto último es fundamental, ya que sin iniciar el servidor la aplicación no puede funcionar, y además es necesaria para que los programadores puedan visualizar los cambios que han realizado en esta, aparte de usar Visual Studio Code.</w:t>
       </w:r>
     </w:p>
     <w:p/>
@@ -6748,7 +6812,19 @@
         <w:t>En el header se encuentran el logo que permite volver a la página principal directamente</w:t>
       </w:r>
       <w:r>
-        <w:t>, el botón de atrás que permite volver a la anterior pestaña en la que se estaba y el botón de Log out el cual permite cerrar sesión a los usuarios y llevarles a la pestaña de iniciar sesión.</w:t>
+        <w:t>, el botón de atrás que permite volver a la anterior pestaña en la que se estaba y el botón de Log</w:t>
+      </w:r>
+      <w:r>
+        <w:t>O</w:t>
+      </w:r>
+      <w:r>
+        <w:t xml:space="preserve">ut el cual permite cerrar sesión a los usuarios y </w:t>
+      </w:r>
+      <w:r>
+        <w:t>llevarlos</w:t>
+      </w:r>
+      <w:r>
+        <w:t xml:space="preserve"> a la pestaña de iniciar sesión.</w:t>
       </w:r>
     </w:p>
     <w:p/>
@@ -10472,7 +10548,7 @@
 </file>
 
 <file path=customXml/itemProps1.xml><?xml version="1.0" encoding="utf-8"?>
-<ds:datastoreItem xmlns:ds="http://schemas.openxmlformats.org/officeDocument/2006/customXml" ds:itemID="{1DD93264-B017-4117-AFE0-D638620AE2E9}">
+<ds:datastoreItem xmlns:ds="http://schemas.openxmlformats.org/officeDocument/2006/customXml" ds:itemID="{D5B6A89F-5B63-4B47-8569-5DD845696335}">
   <ds:schemaRefs>
     <ds:schemaRef ds:uri="http://schemas.openxmlformats.org/officeDocument/2006/bibliography"/>
   </ds:schemaRefs>

</xml_diff>